<commit_message>
Removed user from first page
</commit_message>
<xml_diff>
--- a/Relatorios/Entrega_2.docx
+++ b/Relatorios/Entrega_2.docx
@@ -166,6 +166,7 @@
                               <w:calendar w:val="gregorian"/>
                             </w:date>
                           </w:sdtPr>
+                          <w:sdtEndPr/>
                           <w:sdtContent>
                             <w:p>
                               <w:pPr>
@@ -663,50 +664,16 @@
                                         <w:szCs w:val="48"/>
                                         <w:lang w:val="pt-PT"/>
                                       </w:rPr>
-                                      <w:t>Base de Dados</w:t>
+                                      <w:t xml:space="preserve">Base de </w:t>
                                     </w:r>
-                                  </w:p>
-                                </w:sdtContent>
-                              </w:sdt>
-                              <w:sdt>
-                                <w:sdtPr>
-                                  <w:rPr>
-                                    <w:caps/>
-                                    <w:color w:val="586EA6" w:themeColor="accent5"/>
-                                    <w:sz w:val="24"/>
-                                    <w:szCs w:val="24"/>
-                                    <w:lang w:val="pt-PT"/>
-                                  </w:rPr>
-                                  <w:alias w:val="Author"/>
-                                  <w:tag w:val=""/>
-                                  <w:id w:val="-1536112409"/>
-                                  <w:showingPlcHdr/>
-                                  <w:dataBinding w:prefixMappings="xmlns:ns0='http://purl.org/dc/elements/1.1/' xmlns:ns1='http://schemas.openxmlformats.org/package/2006/metadata/core-properties' " w:xpath="/ns1:coreProperties[1]/ns0:creator[1]" w:storeItemID="{6C3C8BC8-F283-45AE-878A-BAB7291924A1}"/>
-                                  <w:text/>
-                                </w:sdtPr>
-                                <w:sdtEndPr/>
-                                <w:sdtContent>
-                                  <w:p>
-                                    <w:pPr>
-                                      <w:pStyle w:val="NoSpacing"/>
-                                      <w:spacing w:before="80" w:after="40"/>
-                                      <w:rPr>
-                                        <w:caps/>
-                                        <w:color w:val="586EA6" w:themeColor="accent5"/>
-                                        <w:sz w:val="24"/>
-                                        <w:szCs w:val="24"/>
-                                        <w:lang w:val="pt-PT"/>
-                                      </w:rPr>
-                                    </w:pPr>
                                     <w:r>
                                       <w:rPr>
                                         <w:caps/>
-                                        <w:color w:val="586EA6" w:themeColor="accent5"/>
-                                        <w:sz w:val="24"/>
-                                        <w:szCs w:val="24"/>
+                                        <w:sz w:val="48"/>
+                                        <w:szCs w:val="48"/>
                                         <w:lang w:val="pt-PT"/>
                                       </w:rPr>
-                                      <w:t xml:space="preserve">     </w:t>
+                                      <w:t>Dados</w:t>
                                     </w:r>
                                   </w:p>
                                 </w:sdtContent>
@@ -733,11 +700,7 @@
               </mc:Choice>
               <mc:Fallback>
                 <w:pict>
-                  <v:shapetype w14:anchorId="76CA6609" id="_x0000_t202" coordsize="21600,21600" o:spt="202" path="m,l,21600r21600,l21600,xe">
-                    <v:stroke joinstyle="miter"/>
-                    <v:path gradientshapeok="t" o:connecttype="rect"/>
-                  </v:shapetype>
-                  <v:shape id="Text Box 131" o:spid="_x0000_s1028" type="#_x0000_t202" style="position:absolute;margin-left:0;margin-top:0;width:403pt;height:529.2pt;z-index:251660288;visibility:visible;mso-wrap-style:square;mso-width-percent:0;mso-height-percent:350;mso-left-percent:77;mso-top-percent:540;mso-wrap-distance-left:14.4pt;mso-wrap-distance-top:0;mso-wrap-distance-right:14.4pt;mso-wrap-distance-bottom:0;mso-position-horizontal-relative:margin;mso-position-vertical-relative:page;mso-width-percent:0;mso-height-percent:350;mso-left-percent:77;mso-top-percent:540;mso-width-relative:margin;mso-height-relative:page;v-text-anchor:top" o:gfxdata="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" filled="f" stroked="f" strokeweight=".5pt">
+                  <v:shape w14:anchorId="76CA6609" id="Text Box 131" o:spid="_x0000_s1028" type="#_x0000_t202" style="position:absolute;margin-left:0;margin-top:0;width:403pt;height:529.2pt;z-index:251660288;visibility:visible;mso-wrap-style:square;mso-width-percent:0;mso-height-percent:350;mso-left-percent:77;mso-top-percent:540;mso-wrap-distance-left:14.4pt;mso-wrap-distance-top:0;mso-wrap-distance-right:14.4pt;mso-wrap-distance-bottom:0;mso-position-horizontal-relative:margin;mso-position-vertical-relative:page;mso-width-percent:0;mso-height-percent:350;mso-left-percent:77;mso-top-percent:540;mso-width-relative:margin;mso-height-relative:page;v-text-anchor:top" o:gfxdata="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" filled="f" stroked="f" strokeweight=".5pt">
                     <v:textbox style="mso-fit-shape-to-text:t" inset="0,0,0,0">
                       <w:txbxContent>
                         <w:p>
@@ -813,50 +776,16 @@
                                   <w:szCs w:val="48"/>
                                   <w:lang w:val="pt-PT"/>
                                 </w:rPr>
-                                <w:t>Base de Dados</w:t>
+                                <w:t xml:space="preserve">Base de </w:t>
                               </w:r>
-                            </w:p>
-                          </w:sdtContent>
-                        </w:sdt>
-                        <w:sdt>
-                          <w:sdtPr>
-                            <w:rPr>
-                              <w:caps/>
-                              <w:color w:val="586EA6" w:themeColor="accent5"/>
-                              <w:sz w:val="24"/>
-                              <w:szCs w:val="24"/>
-                              <w:lang w:val="pt-PT"/>
-                            </w:rPr>
-                            <w:alias w:val="Author"/>
-                            <w:tag w:val=""/>
-                            <w:id w:val="-1536112409"/>
-                            <w:showingPlcHdr/>
-                            <w:dataBinding w:prefixMappings="xmlns:ns0='http://purl.org/dc/elements/1.1/' xmlns:ns1='http://schemas.openxmlformats.org/package/2006/metadata/core-properties' " w:xpath="/ns1:coreProperties[1]/ns0:creator[1]" w:storeItemID="{6C3C8BC8-F283-45AE-878A-BAB7291924A1}"/>
-                            <w:text/>
-                          </w:sdtPr>
-                          <w:sdtEndPr/>
-                          <w:sdtContent>
-                            <w:p>
-                              <w:pPr>
-                                <w:pStyle w:val="NoSpacing"/>
-                                <w:spacing w:before="80" w:after="40"/>
-                                <w:rPr>
-                                  <w:caps/>
-                                  <w:color w:val="586EA6" w:themeColor="accent5"/>
-                                  <w:sz w:val="24"/>
-                                  <w:szCs w:val="24"/>
-                                  <w:lang w:val="pt-PT"/>
-                                </w:rPr>
-                              </w:pPr>
                               <w:r>
                                 <w:rPr>
                                   <w:caps/>
-                                  <w:color w:val="586EA6" w:themeColor="accent5"/>
-                                  <w:sz w:val="24"/>
-                                  <w:szCs w:val="24"/>
+                                  <w:sz w:val="48"/>
+                                  <w:szCs w:val="48"/>
                                   <w:lang w:val="pt-PT"/>
                                 </w:rPr>
-                                <w:t xml:space="preserve">     </w:t>
+                                <w:t>Dados</w:t>
                               </w:r>
                             </w:p>
                           </w:sdtContent>
@@ -876,8 +805,6 @@
             <w:br w:type="page"/>
           </w:r>
         </w:p>
-        <w:bookmarkStart w:id="0" w:name="_GoBack" w:displacedByCustomXml="next"/>
-        <w:bookmarkEnd w:id="0" w:displacedByCustomXml="next"/>
       </w:sdtContent>
     </w:sdt>
     <w:p>
@@ -1766,7 +1693,7 @@
       </w:r>
       <w:r>
         <w:rPr>
-          <w:rFonts w:eastAsia="游ゴシック"/>
+          <w:rFonts w:eastAsia="Yu Gothic"/>
           <w:sz w:val="28"/>
           <w:szCs w:val="28"/>
           <w:lang w:val="pt-PT" w:eastAsia="ja-JP"/>
@@ -2521,7 +2448,16 @@
           <w:szCs w:val="28"/>
           <w:lang w:val="pt-PT"/>
         </w:rPr>
-        <w:t xml:space="preserve">). Para facilitar a organização, a cada equipamento está associado uma classe </w:t>
+        <w:t xml:space="preserve">). </w:t>
+      </w:r>
+      <w:r>
+        <w:rPr>
+          <w:sz w:val="28"/>
+          <w:szCs w:val="28"/>
+          <w:lang w:val="pt-PT"/>
+        </w:rPr>
+        <w:lastRenderedPageBreak/>
+        <w:t xml:space="preserve">Para facilitar a organização, a cada equipamento está associado uma classe </w:t>
       </w:r>
       <w:r>
         <w:rPr>
@@ -2530,7 +2466,6 @@
           <w:szCs w:val="28"/>
           <w:lang w:val="pt-PT"/>
         </w:rPr>
-        <w:lastRenderedPageBreak/>
         <w:t>TipoEquipamento</w:t>
       </w:r>
       <w:r>
@@ -2985,7 +2920,6 @@
           <w:lang w:val="pt-PT"/>
         </w:rPr>
       </w:pPr>
-      <w:proofErr w:type="gramStart"/>
       <w:r>
         <w:rPr>
           <w:sz w:val="28"/>
@@ -2994,8 +2928,6 @@
         </w:rPr>
         <w:t>Utilizador(</w:t>
       </w:r>
-      <w:proofErr w:type="spellStart"/>
-      <w:proofErr w:type="gramEnd"/>
       <w:r>
         <w:rPr>
           <w:sz w:val="28"/>
@@ -3005,7 +2937,6 @@
         </w:rPr>
         <w:t>CartaoCidadao</w:t>
       </w:r>
-      <w:proofErr w:type="spellEnd"/>
       <w:r>
         <w:rPr>
           <w:sz w:val="28"/>
@@ -3542,18 +3473,218 @@
           <w:szCs w:val="28"/>
           <w:lang w:val="pt-PT"/>
         </w:rPr>
-        <w:t xml:space="preserve">&gt; {Marca, </w:t>
-      </w:r>
-      <w:proofErr w:type="spellStart"/>
-      <w:r>
-        <w:rPr>
-          <w:sz w:val="28"/>
-          <w:szCs w:val="28"/>
-          <w:lang w:val="pt-PT"/>
-        </w:rPr>
-        <w:t>NomeTipo</w:t>
-      </w:r>
-      <w:proofErr w:type="spellEnd"/>
+        <w:t>&gt; {Marca, NomeTipo}</w:t>
+      </w:r>
+    </w:p>
+    <w:p>
+      <w:pPr>
+        <w:rPr>
+          <w:sz w:val="28"/>
+          <w:szCs w:val="28"/>
+          <w:lang w:val="pt-PT"/>
+        </w:rPr>
+      </w:pPr>
+      <w:r>
+        <w:rPr>
+          <w:sz w:val="28"/>
+          <w:szCs w:val="28"/>
+          <w:lang w:val="pt-PT"/>
+        </w:rPr>
+        <w:t>A chave principal para Equipamento é IDEquipamento</w:t>
+      </w:r>
+      <w:r>
+        <w:rPr>
+          <w:sz w:val="28"/>
+          <w:szCs w:val="28"/>
+          <w:lang w:val="pt-PT"/>
+        </w:rPr>
+        <w:t>, tendo NumeroSala e NomeTipo como chaves estrangeiras para Sala e TipoEquipamento, respetivamente.</w:t>
+      </w:r>
+    </w:p>
+    <w:p>
+      <w:pPr>
+        <w:rPr>
+          <w:sz w:val="28"/>
+          <w:szCs w:val="28"/>
+          <w:lang w:val="pt-PT"/>
+        </w:rPr>
+      </w:pPr>
+    </w:p>
+    <w:p>
+      <w:pPr>
+        <w:rPr>
+          <w:sz w:val="28"/>
+          <w:szCs w:val="28"/>
+          <w:lang w:val="pt-PT"/>
+        </w:rPr>
+      </w:pPr>
+      <w:r>
+        <w:rPr>
+          <w:sz w:val="28"/>
+          <w:szCs w:val="28"/>
+          <w:lang w:val="pt-PT"/>
+        </w:rPr>
+        <w:t>TipoEquipamento(</w:t>
+      </w:r>
+      <w:r>
+        <w:rPr>
+          <w:sz w:val="28"/>
+          <w:szCs w:val="28"/>
+          <w:u w:val="single"/>
+          <w:lang w:val="pt-PT"/>
+        </w:rPr>
+        <w:t>Nome</w:t>
+      </w:r>
+      <w:r>
+        <w:rPr>
+          <w:sz w:val="28"/>
+          <w:szCs w:val="28"/>
+          <w:lang w:val="pt-PT"/>
+        </w:rPr>
+        <w:t>, Proposito)</w:t>
+      </w:r>
+    </w:p>
+    <w:p>
+      <w:pPr>
+        <w:rPr>
+          <w:sz w:val="28"/>
+          <w:szCs w:val="28"/>
+          <w:lang w:val="pt-PT"/>
+        </w:rPr>
+      </w:pPr>
+      <w:r>
+        <w:rPr>
+          <w:sz w:val="28"/>
+          <w:szCs w:val="28"/>
+          <w:lang w:val="pt-PT"/>
+        </w:rPr>
+        <w:t>Nome</w:t>
+      </w:r>
+      <w:r>
+        <w:rPr>
+          <w:sz w:val="28"/>
+          <w:szCs w:val="28"/>
+          <w:lang w:val="pt-PT"/>
+        </w:rPr>
+        <w:t xml:space="preserve"> -&gt; {Proposito}</w:t>
+      </w:r>
+    </w:p>
+    <w:p>
+      <w:pPr>
+        <w:rPr>
+          <w:sz w:val="28"/>
+          <w:szCs w:val="28"/>
+          <w:lang w:val="pt-PT"/>
+        </w:rPr>
+      </w:pPr>
+      <w:r>
+        <w:rPr>
+          <w:sz w:val="28"/>
+          <w:szCs w:val="28"/>
+          <w:lang w:val="pt-PT"/>
+        </w:rPr>
+        <w:t>A chave principal para TipoEquipamento é Nome.</w:t>
+      </w:r>
+    </w:p>
+    <w:p>
+      <w:pPr>
+        <w:rPr>
+          <w:sz w:val="28"/>
+          <w:szCs w:val="28"/>
+          <w:lang w:val="pt-PT"/>
+        </w:rPr>
+      </w:pPr>
+    </w:p>
+    <w:p>
+      <w:pPr>
+        <w:rPr>
+          <w:sz w:val="28"/>
+          <w:szCs w:val="28"/>
+          <w:lang w:val="pt-PT"/>
+        </w:rPr>
+      </w:pPr>
+      <w:r>
+        <w:rPr>
+          <w:sz w:val="28"/>
+          <w:szCs w:val="28"/>
+          <w:lang w:val="pt-PT"/>
+        </w:rPr>
+        <w:t>Requisicao(</w:t>
+      </w:r>
+      <w:r>
+        <w:rPr>
+          <w:sz w:val="28"/>
+          <w:szCs w:val="28"/>
+          <w:u w:val="single"/>
+          <w:lang w:val="pt-PT"/>
+        </w:rPr>
+        <w:t>IDRequisicao</w:t>
+      </w:r>
+      <w:r>
+        <w:rPr>
+          <w:sz w:val="28"/>
+          <w:szCs w:val="28"/>
+          <w:lang w:val="pt-PT"/>
+        </w:rPr>
+        <w:t xml:space="preserve">, </w:t>
+      </w:r>
+      <w:r>
+        <w:rPr>
+          <w:sz w:val="28"/>
+          <w:szCs w:val="28"/>
+          <w:lang w:val="pt-PT"/>
+        </w:rPr>
+        <w:t>Data, Hora, DiasAtraso, Multa</w:t>
+      </w:r>
+      <w:r>
+        <w:rPr>
+          <w:sz w:val="28"/>
+          <w:szCs w:val="28"/>
+          <w:lang w:val="pt-PT"/>
+        </w:rPr>
+        <w:t>, CCutilizador -&gt; Utilizador</w:t>
+      </w:r>
+      <w:r>
+        <w:rPr>
+          <w:sz w:val="28"/>
+          <w:szCs w:val="28"/>
+          <w:lang w:val="pt-PT"/>
+        </w:rPr>
+        <w:t>)</w:t>
+      </w:r>
+    </w:p>
+    <w:p>
+      <w:pPr>
+        <w:rPr>
+          <w:sz w:val="28"/>
+          <w:szCs w:val="28"/>
+          <w:lang w:val="pt-PT"/>
+        </w:rPr>
+      </w:pPr>
+      <w:r>
+        <w:rPr>
+          <w:sz w:val="28"/>
+          <w:szCs w:val="28"/>
+          <w:lang w:val="pt-PT"/>
+        </w:rPr>
+        <w:t>IDRequisicao</w:t>
+      </w:r>
+      <w:r>
+        <w:rPr>
+          <w:sz w:val="28"/>
+          <w:szCs w:val="28"/>
+          <w:lang w:val="pt-PT"/>
+        </w:rPr>
+        <w:t xml:space="preserve"> -&gt; {Data, Hora, DiasAtraso, Multa</w:t>
+      </w:r>
+      <w:r>
+        <w:rPr>
+          <w:sz w:val="28"/>
+          <w:szCs w:val="28"/>
+          <w:lang w:val="pt-PT"/>
+        </w:rPr>
+        <w:t>, CCutilizador</w:t>
+      </w:r>
       <w:r>
         <w:rPr>
           <w:sz w:val="28"/>
@@ -3577,41 +3708,33 @@
           <w:szCs w:val="28"/>
           <w:lang w:val="pt-PT"/>
         </w:rPr>
-        <w:t>A chave principal para Equipamento é IDEquipamento</w:t>
-      </w:r>
-      <w:r>
-        <w:rPr>
-          <w:sz w:val="28"/>
-          <w:szCs w:val="28"/>
-          <w:lang w:val="pt-PT"/>
-        </w:rPr>
-        <w:t>, tendo NumeroSala e NomeTipo como chaves estrangeiras para Sala e TipoEquipamento, respetivamente.</w:t>
-      </w:r>
-    </w:p>
-    <w:p>
-      <w:pPr>
-        <w:rPr>
-          <w:sz w:val="28"/>
-          <w:szCs w:val="28"/>
-          <w:lang w:val="pt-PT"/>
-        </w:rPr>
-      </w:pPr>
-    </w:p>
-    <w:p>
-      <w:pPr>
-        <w:rPr>
-          <w:sz w:val="28"/>
-          <w:szCs w:val="28"/>
-          <w:lang w:val="pt-PT"/>
-        </w:rPr>
-      </w:pPr>
-      <w:r>
-        <w:rPr>
-          <w:sz w:val="28"/>
-          <w:szCs w:val="28"/>
-          <w:lang w:val="pt-PT"/>
-        </w:rPr>
-        <w:t>TipoEquipamento(</w:t>
+        <w:t>A chave principal para Requisicao é IDRequisicao, tendo como chave estrangeira para Utilizador CCutilizador.</w:t>
+      </w:r>
+    </w:p>
+    <w:p>
+      <w:pPr>
+        <w:rPr>
+          <w:sz w:val="28"/>
+          <w:szCs w:val="28"/>
+          <w:lang w:val="pt-PT"/>
+        </w:rPr>
+      </w:pPr>
+    </w:p>
+    <w:p>
+      <w:pPr>
+        <w:rPr>
+          <w:sz w:val="28"/>
+          <w:szCs w:val="28"/>
+          <w:lang w:val="pt-PT"/>
+        </w:rPr>
+      </w:pPr>
+      <w:r>
+        <w:rPr>
+          <w:sz w:val="28"/>
+          <w:szCs w:val="28"/>
+          <w:lang w:val="pt-PT"/>
+        </w:rPr>
+        <w:t>Exemplar(</w:t>
       </w:r>
       <w:r>
         <w:rPr>
@@ -3620,92 +3743,15 @@
           <w:u w:val="single"/>
           <w:lang w:val="pt-PT"/>
         </w:rPr>
-        <w:t>Nome</w:t>
-      </w:r>
-      <w:r>
-        <w:rPr>
-          <w:sz w:val="28"/>
-          <w:szCs w:val="28"/>
-          <w:lang w:val="pt-PT"/>
-        </w:rPr>
-        <w:t>, Proposito)</w:t>
-      </w:r>
-    </w:p>
-    <w:p>
-      <w:pPr>
-        <w:rPr>
-          <w:sz w:val="28"/>
-          <w:szCs w:val="28"/>
-          <w:lang w:val="pt-PT"/>
-        </w:rPr>
-      </w:pPr>
-      <w:r>
-        <w:rPr>
-          <w:sz w:val="28"/>
-          <w:szCs w:val="28"/>
-          <w:lang w:val="pt-PT"/>
-        </w:rPr>
-        <w:t>Nome</w:t>
-      </w:r>
-      <w:r>
-        <w:rPr>
-          <w:sz w:val="28"/>
-          <w:szCs w:val="28"/>
-          <w:lang w:val="pt-PT"/>
-        </w:rPr>
-        <w:t xml:space="preserve"> -&gt; {Proposito}</w:t>
-      </w:r>
-    </w:p>
-    <w:p>
-      <w:pPr>
-        <w:rPr>
-          <w:sz w:val="28"/>
-          <w:szCs w:val="28"/>
-          <w:lang w:val="pt-PT"/>
-        </w:rPr>
-      </w:pPr>
-      <w:r>
-        <w:rPr>
-          <w:sz w:val="28"/>
-          <w:szCs w:val="28"/>
-          <w:lang w:val="pt-PT"/>
-        </w:rPr>
-        <w:t>A chave principal para TipoEquipamento é Nome.</w:t>
-      </w:r>
-    </w:p>
-    <w:p>
-      <w:pPr>
-        <w:rPr>
-          <w:sz w:val="28"/>
-          <w:szCs w:val="28"/>
-          <w:lang w:val="pt-PT"/>
-        </w:rPr>
-      </w:pPr>
-    </w:p>
-    <w:p>
-      <w:pPr>
-        <w:rPr>
-          <w:sz w:val="28"/>
-          <w:szCs w:val="28"/>
-          <w:lang w:val="pt-PT"/>
-        </w:rPr>
-      </w:pPr>
-      <w:r>
-        <w:rPr>
-          <w:sz w:val="28"/>
-          <w:szCs w:val="28"/>
-          <w:lang w:val="pt-PT"/>
-        </w:rPr>
-        <w:t>Requisicao(</w:t>
-      </w:r>
-      <w:r>
-        <w:rPr>
-          <w:sz w:val="28"/>
-          <w:szCs w:val="28"/>
-          <w:u w:val="single"/>
-          <w:lang w:val="pt-PT"/>
-        </w:rPr>
-        <w:t>IDRequisicao</w:t>
+        <w:t>IDExemplar</w:t>
+      </w:r>
+      <w:r>
+        <w:rPr>
+          <w:sz w:val="28"/>
+          <w:szCs w:val="28"/>
+          <w:lang w:val="pt-PT"/>
+        </w:rPr>
+        <w:t>, PossivelRequisitar</w:t>
       </w:r>
       <w:r>
         <w:rPr>
@@ -3721,15 +3767,23 @@
           <w:szCs w:val="28"/>
           <w:lang w:val="pt-PT"/>
         </w:rPr>
-        <w:t>Data, Hora, DiasAtraso, Multa</w:t>
-      </w:r>
-      <w:r>
-        <w:rPr>
-          <w:sz w:val="28"/>
-          <w:szCs w:val="28"/>
-          <w:lang w:val="pt-PT"/>
-        </w:rPr>
-        <w:t>, CCutilizador -&gt; Utilizador</w:t>
+        <w:t>IDSala</w:t>
+      </w:r>
+      <w:r>
+        <w:rPr>
+          <w:sz w:val="28"/>
+          <w:szCs w:val="28"/>
+          <w:lang w:val="pt-PT"/>
+        </w:rPr>
+        <w:t xml:space="preserve"> -&gt; Sala,</w:t>
+      </w:r>
+      <w:r>
+        <w:rPr>
+          <w:sz w:val="28"/>
+          <w:szCs w:val="28"/>
+          <w:lang w:val="pt-PT"/>
+        </w:rPr>
+        <w:t xml:space="preserve"> IDPublicacao -&gt; Publicacao</w:t>
       </w:r>
       <w:r>
         <w:rPr>
@@ -3754,82 +3808,6 @@
           <w:szCs w:val="28"/>
           <w:lang w:val="pt-PT"/>
         </w:rPr>
-        <w:t>IDRequisicao</w:t>
-      </w:r>
-      <w:r>
-        <w:rPr>
-          <w:sz w:val="28"/>
-          <w:szCs w:val="28"/>
-          <w:lang w:val="pt-PT"/>
-        </w:rPr>
-        <w:t xml:space="preserve"> -&gt; {Data, Hora, DiasAtraso, Multa</w:t>
-      </w:r>
-      <w:r>
-        <w:rPr>
-          <w:sz w:val="28"/>
-          <w:szCs w:val="28"/>
-          <w:lang w:val="pt-PT"/>
-        </w:rPr>
-        <w:t>, CCutilizador</w:t>
-      </w:r>
-      <w:r>
-        <w:rPr>
-          <w:sz w:val="28"/>
-          <w:szCs w:val="28"/>
-          <w:lang w:val="pt-PT"/>
-        </w:rPr>
-        <w:t>}</w:t>
-      </w:r>
-    </w:p>
-    <w:p>
-      <w:pPr>
-        <w:rPr>
-          <w:sz w:val="28"/>
-          <w:szCs w:val="28"/>
-          <w:lang w:val="pt-PT"/>
-        </w:rPr>
-      </w:pPr>
-      <w:r>
-        <w:rPr>
-          <w:sz w:val="28"/>
-          <w:szCs w:val="28"/>
-          <w:lang w:val="pt-PT"/>
-        </w:rPr>
-        <w:t>A chave principal para Requisicao é IDRequisicao, tendo como chave estrangeira para Utilizador CCutilizador.</w:t>
-      </w:r>
-    </w:p>
-    <w:p>
-      <w:pPr>
-        <w:rPr>
-          <w:sz w:val="28"/>
-          <w:szCs w:val="28"/>
-          <w:lang w:val="pt-PT"/>
-        </w:rPr>
-      </w:pPr>
-    </w:p>
-    <w:p>
-      <w:pPr>
-        <w:rPr>
-          <w:sz w:val="28"/>
-          <w:szCs w:val="28"/>
-          <w:lang w:val="pt-PT"/>
-        </w:rPr>
-      </w:pPr>
-      <w:r>
-        <w:rPr>
-          <w:sz w:val="28"/>
-          <w:szCs w:val="28"/>
-          <w:lang w:val="pt-PT"/>
-        </w:rPr>
-        <w:t>Exemplar(</w:t>
-      </w:r>
-      <w:r>
-        <w:rPr>
-          <w:sz w:val="28"/>
-          <w:szCs w:val="28"/>
-          <w:u w:val="single"/>
-          <w:lang w:val="pt-PT"/>
-        </w:rPr>
         <w:t>IDExemplar</w:t>
       </w:r>
       <w:r>
@@ -3838,71 +3816,6 @@
           <w:szCs w:val="28"/>
           <w:lang w:val="pt-PT"/>
         </w:rPr>
-        <w:t>, PossivelRequisitar</w:t>
-      </w:r>
-      <w:r>
-        <w:rPr>
-          <w:sz w:val="28"/>
-          <w:szCs w:val="28"/>
-          <w:lang w:val="pt-PT"/>
-        </w:rPr>
-        <w:t xml:space="preserve">, </w:t>
-      </w:r>
-      <w:r>
-        <w:rPr>
-          <w:sz w:val="28"/>
-          <w:szCs w:val="28"/>
-          <w:lang w:val="pt-PT"/>
-        </w:rPr>
-        <w:t>IDSala</w:t>
-      </w:r>
-      <w:r>
-        <w:rPr>
-          <w:sz w:val="28"/>
-          <w:szCs w:val="28"/>
-          <w:lang w:val="pt-PT"/>
-        </w:rPr>
-        <w:t xml:space="preserve"> -&gt; Sala,</w:t>
-      </w:r>
-      <w:r>
-        <w:rPr>
-          <w:sz w:val="28"/>
-          <w:szCs w:val="28"/>
-          <w:lang w:val="pt-PT"/>
-        </w:rPr>
-        <w:t xml:space="preserve"> IDPublicacao -&gt; Publicacao</w:t>
-      </w:r>
-      <w:r>
-        <w:rPr>
-          <w:sz w:val="28"/>
-          <w:szCs w:val="28"/>
-          <w:lang w:val="pt-PT"/>
-        </w:rPr>
-        <w:t>)</w:t>
-      </w:r>
-    </w:p>
-    <w:p>
-      <w:pPr>
-        <w:rPr>
-          <w:sz w:val="28"/>
-          <w:szCs w:val="28"/>
-          <w:lang w:val="pt-PT"/>
-        </w:rPr>
-      </w:pPr>
-      <w:r>
-        <w:rPr>
-          <w:sz w:val="28"/>
-          <w:szCs w:val="28"/>
-          <w:lang w:val="pt-PT"/>
-        </w:rPr>
-        <w:t>IDExemplar</w:t>
-      </w:r>
-      <w:r>
-        <w:rPr>
-          <w:sz w:val="28"/>
-          <w:szCs w:val="28"/>
-          <w:lang w:val="pt-PT"/>
-        </w:rPr>
         <w:t xml:space="preserve"> -&gt; </w:t>
       </w:r>
       <w:r>
@@ -3964,8 +3877,6 @@
           <w:lang w:val="pt-PT"/>
         </w:rPr>
       </w:pPr>
-      <w:proofErr w:type="spellStart"/>
-      <w:proofErr w:type="gramStart"/>
       <w:r>
         <w:rPr>
           <w:sz w:val="28"/>
@@ -3988,18 +3899,8 @@
           <w:szCs w:val="28"/>
           <w:lang w:val="pt-PT"/>
         </w:rPr>
-        <w:t>eManutencao</w:t>
-      </w:r>
-      <w:proofErr w:type="spellEnd"/>
-      <w:r>
-        <w:rPr>
-          <w:sz w:val="28"/>
-          <w:szCs w:val="28"/>
-          <w:lang w:val="pt-PT"/>
-        </w:rPr>
-        <w:t>(</w:t>
-      </w:r>
-      <w:proofErr w:type="gramEnd"/>
+        <w:t>eManutencao(</w:t>
+      </w:r>
       <w:r>
         <w:rPr>
           <w:sz w:val="28"/>
@@ -5018,7 +4919,6 @@
         </w:rPr>
         <w:t>{</w:t>
       </w:r>
-      <w:proofErr w:type="spellStart"/>
       <w:r>
         <w:rPr>
           <w:sz w:val="28"/>
@@ -5027,7 +4927,6 @@
         </w:rPr>
         <w:t>CartaoCidadao</w:t>
       </w:r>
-      <w:proofErr w:type="spellEnd"/>
       <w:r>
         <w:rPr>
           <w:sz w:val="28"/>
@@ -5069,49 +4968,21 @@
         </w:rPr>
         <w:t xml:space="preserve"> {</w:t>
       </w:r>
-      <w:proofErr w:type="spellStart"/>
-      <w:r>
-        <w:rPr>
-          <w:sz w:val="28"/>
-          <w:szCs w:val="28"/>
-          <w:lang w:val="pt-PT"/>
-        </w:rPr>
-        <w:t>CartaoCidadao</w:t>
-      </w:r>
-      <w:proofErr w:type="spellEnd"/>
-      <w:r>
-        <w:rPr>
-          <w:sz w:val="28"/>
-          <w:szCs w:val="28"/>
-          <w:lang w:val="pt-PT"/>
-        </w:rPr>
-        <w:t xml:space="preserve">, </w:t>
-      </w:r>
-      <w:r>
-        <w:rPr>
-          <w:sz w:val="28"/>
-          <w:szCs w:val="28"/>
-          <w:lang w:val="pt-PT"/>
-        </w:rPr>
-        <w:t xml:space="preserve">Nome, </w:t>
-      </w:r>
-      <w:proofErr w:type="spellStart"/>
-      <w:r>
-        <w:rPr>
-          <w:sz w:val="28"/>
-          <w:szCs w:val="28"/>
-          <w:lang w:val="pt-PT"/>
-        </w:rPr>
-        <w:t>DataNascimento</w:t>
-      </w:r>
-      <w:proofErr w:type="spellEnd"/>
-      <w:r>
-        <w:rPr>
-          <w:sz w:val="28"/>
-          <w:szCs w:val="28"/>
-          <w:lang w:val="pt-PT"/>
-        </w:rPr>
-        <w:t>, Telefone}</w:t>
+      <w:r>
+        <w:rPr>
+          <w:sz w:val="28"/>
+          <w:szCs w:val="28"/>
+          <w:lang w:val="pt-PT"/>
+        </w:rPr>
+        <w:t xml:space="preserve">CartaoCidadao, </w:t>
+      </w:r>
+      <w:r>
+        <w:rPr>
+          <w:sz w:val="28"/>
+          <w:szCs w:val="28"/>
+          <w:lang w:val="pt-PT"/>
+        </w:rPr>
+        <w:t>Nome, DataNascimento, Telefone}</w:t>
       </w:r>
     </w:p>
     <w:p>
@@ -5179,7 +5050,6 @@
         </w:rPr>
         <w:t>{</w:t>
       </w:r>
-      <w:proofErr w:type="spellStart"/>
       <w:r>
         <w:rPr>
           <w:sz w:val="28"/>
@@ -5189,7 +5059,6 @@
         </w:rPr>
         <w:t>CartaoCidadao</w:t>
       </w:r>
-      <w:proofErr w:type="spellEnd"/>
       <w:r>
         <w:rPr>
           <w:sz w:val="28"/>
@@ -5237,25 +5106,7 @@
           <w:szCs w:val="28"/>
           <w:lang w:val="pt-PT"/>
         </w:rPr>
-        <w:t>{</w:t>
-      </w:r>
-      <w:proofErr w:type="spellStart"/>
-      <w:r>
-        <w:rPr>
-          <w:sz w:val="28"/>
-          <w:szCs w:val="28"/>
-          <w:lang w:val="pt-PT"/>
-        </w:rPr>
-        <w:t>CartaoCidadao</w:t>
-      </w:r>
-      <w:proofErr w:type="spellEnd"/>
-      <w:r>
-        <w:rPr>
-          <w:sz w:val="28"/>
-          <w:szCs w:val="28"/>
-          <w:lang w:val="pt-PT"/>
-        </w:rPr>
-        <w:t>}</w:t>
+        <w:t>{CartaoCidadao}</w:t>
       </w:r>
       <w:r>
         <w:rPr>
@@ -5290,18 +5141,8 @@
           <w:szCs w:val="28"/>
           <w:lang w:val="pt-PT"/>
         </w:rPr>
-        <w:t xml:space="preserve">Relação </w:t>
-      </w:r>
-      <w:proofErr w:type="spellStart"/>
-      <w:r>
-        <w:rPr>
-          <w:sz w:val="28"/>
-          <w:szCs w:val="28"/>
-          <w:lang w:val="pt-PT"/>
-        </w:rPr>
-        <w:t>Funcionario</w:t>
-      </w:r>
-      <w:proofErr w:type="spellEnd"/>
+        <w:t>Relação Funcionario</w:t>
+      </w:r>
       <w:r>
         <w:rPr>
           <w:sz w:val="28"/>
@@ -5333,7 +5174,6 @@
         </w:rPr>
         <w:t>{</w:t>
       </w:r>
-      <w:proofErr w:type="spellStart"/>
       <w:r>
         <w:rPr>
           <w:sz w:val="28"/>
@@ -5343,7 +5183,6 @@
         </w:rPr>
         <w:t>CartaoCidadao</w:t>
       </w:r>
-      <w:proofErr w:type="spellEnd"/>
       <w:r>
         <w:rPr>
           <w:sz w:val="28"/>
@@ -5391,72 +5230,16 @@
           <w:szCs w:val="28"/>
           <w:lang w:val="pt-PT"/>
         </w:rPr>
-        <w:t>{</w:t>
-      </w:r>
-      <w:proofErr w:type="spellStart"/>
-      <w:r>
-        <w:rPr>
-          <w:sz w:val="28"/>
-          <w:szCs w:val="28"/>
-          <w:lang w:val="pt-PT"/>
-        </w:rPr>
-        <w:t>CartaoCidadao</w:t>
-      </w:r>
-      <w:proofErr w:type="spellEnd"/>
-      <w:r>
-        <w:rPr>
-          <w:sz w:val="28"/>
-          <w:szCs w:val="28"/>
-          <w:lang w:val="pt-PT"/>
-        </w:rPr>
-        <w:t xml:space="preserve">, </w:t>
-      </w:r>
-      <w:proofErr w:type="gramStart"/>
-      <w:r>
-        <w:rPr>
-          <w:sz w:val="28"/>
-          <w:szCs w:val="28"/>
-          <w:lang w:val="pt-PT"/>
-        </w:rPr>
-        <w:t>Salario</w:t>
-      </w:r>
-      <w:proofErr w:type="gramEnd"/>
-      <w:r>
-        <w:rPr>
-          <w:sz w:val="28"/>
-          <w:szCs w:val="28"/>
-          <w:lang w:val="pt-PT"/>
-        </w:rPr>
-        <w:t xml:space="preserve">, Contribuinte, Morada, </w:t>
-      </w:r>
-      <w:proofErr w:type="spellStart"/>
-      <w:r>
-        <w:rPr>
-          <w:sz w:val="28"/>
-          <w:szCs w:val="28"/>
-          <w:lang w:val="pt-PT"/>
-        </w:rPr>
-        <w:t>HoraEntrada</w:t>
-      </w:r>
-      <w:proofErr w:type="spellEnd"/>
-      <w:r>
-        <w:rPr>
-          <w:sz w:val="28"/>
-          <w:szCs w:val="28"/>
-          <w:lang w:val="pt-PT"/>
-        </w:rPr>
-        <w:t xml:space="preserve">, </w:t>
-      </w:r>
-      <w:proofErr w:type="spellStart"/>
-      <w:r>
-        <w:rPr>
-          <w:sz w:val="28"/>
-          <w:szCs w:val="28"/>
-          <w:lang w:val="pt-PT"/>
-        </w:rPr>
-        <w:t>HoraSaida</w:t>
-      </w:r>
-      <w:proofErr w:type="spellEnd"/>
+        <w:t>{CartaoCidadao</w:t>
+      </w:r>
+      <w:r>
+        <w:rPr>
+          <w:sz w:val="28"/>
+          <w:szCs w:val="28"/>
+          <w:lang w:val="pt-PT"/>
+        </w:rPr>
+        <w:t>, Salario, Contribuinte, Morada, HoraEntrada, HoraSaida</w:t>
+      </w:r>
       <w:r>
         <w:rPr>
           <w:sz w:val="28"/>
@@ -5519,25 +5302,7 @@
           <w:szCs w:val="28"/>
           <w:lang w:val="pt-PT"/>
         </w:rPr>
-        <w:t>{</w:t>
-      </w:r>
-      <w:proofErr w:type="spellStart"/>
-      <w:r>
-        <w:rPr>
-          <w:sz w:val="28"/>
-          <w:szCs w:val="28"/>
-          <w:lang w:val="pt-PT"/>
-        </w:rPr>
-        <w:t>IDReserva</w:t>
-      </w:r>
-      <w:proofErr w:type="spellEnd"/>
-      <w:r>
-        <w:rPr>
-          <w:sz w:val="28"/>
-          <w:szCs w:val="28"/>
-          <w:lang w:val="pt-PT"/>
-        </w:rPr>
-        <w:t>}</w:t>
+        <w:t>{IDReserva}</w:t>
       </w:r>
       <w:r>
         <w:rPr>
@@ -5562,54 +5327,16 @@
           <w:szCs w:val="28"/>
           <w:lang w:val="pt-PT"/>
         </w:rPr>
-        <w:t>= {</w:t>
-      </w:r>
-      <w:proofErr w:type="spellStart"/>
-      <w:r>
-        <w:rPr>
-          <w:sz w:val="28"/>
-          <w:szCs w:val="28"/>
-          <w:lang w:val="pt-PT"/>
-        </w:rPr>
-        <w:t>IDReserva</w:t>
-      </w:r>
-      <w:proofErr w:type="spellEnd"/>
-      <w:r>
-        <w:rPr>
-          <w:sz w:val="28"/>
-          <w:szCs w:val="28"/>
-          <w:lang w:val="pt-PT"/>
-        </w:rPr>
-        <w:t xml:space="preserve">, Motivo, Data, Hora, </w:t>
-      </w:r>
-      <w:proofErr w:type="spellStart"/>
-      <w:r>
-        <w:rPr>
-          <w:sz w:val="28"/>
-          <w:szCs w:val="28"/>
-          <w:lang w:val="pt-PT"/>
-        </w:rPr>
-        <w:t>Duracao</w:t>
-      </w:r>
-      <w:proofErr w:type="spellEnd"/>
-      <w:r>
-        <w:rPr>
-          <w:sz w:val="28"/>
-          <w:szCs w:val="28"/>
-          <w:lang w:val="pt-PT"/>
-        </w:rPr>
-        <w:t xml:space="preserve">, </w:t>
-      </w:r>
-      <w:proofErr w:type="spellStart"/>
-      <w:r>
-        <w:rPr>
-          <w:sz w:val="28"/>
-          <w:szCs w:val="28"/>
-          <w:lang w:val="pt-PT"/>
-        </w:rPr>
-        <w:t>CCutilizador</w:t>
-      </w:r>
-      <w:proofErr w:type="spellEnd"/>
+        <w:t>= {IDReserva</w:t>
+      </w:r>
+      <w:r>
+        <w:rPr>
+          <w:sz w:val="28"/>
+          <w:szCs w:val="28"/>
+          <w:lang w:val="pt-PT"/>
+        </w:rPr>
+        <w:t>, Motivo, Data, Hora, Duracao, CCutilizador</w:t>
+      </w:r>
       <w:r>
         <w:rPr>
           <w:sz w:val="28"/>
@@ -5683,7 +5410,6 @@
         </w:rPr>
         <w:t>{</w:t>
       </w:r>
-      <w:proofErr w:type="gramStart"/>
       <w:r>
         <w:rPr>
           <w:sz w:val="28"/>
@@ -5692,7 +5418,6 @@
         </w:rPr>
         <w:t>Numero</w:t>
       </w:r>
-      <w:proofErr w:type="gramEnd"/>
       <w:r>
         <w:rPr>
           <w:sz w:val="28"/>
@@ -5777,7 +5502,6 @@
         </w:rPr>
         <w:t xml:space="preserve">Relação </w:t>
       </w:r>
-      <w:proofErr w:type="spellStart"/>
       <w:r>
         <w:rPr>
           <w:sz w:val="28"/>
@@ -5786,7 +5510,6 @@
         </w:rPr>
         <w:t>ReservaDeSala</w:t>
       </w:r>
-      <w:proofErr w:type="spellEnd"/>
       <w:r>
         <w:rPr>
           <w:sz w:val="28"/>
@@ -5815,44 +5538,7 @@
           <w:szCs w:val="28"/>
           <w:lang w:val="pt-PT"/>
         </w:rPr>
-        <w:t>{</w:t>
-      </w:r>
-      <w:proofErr w:type="spellStart"/>
-      <w:r>
-        <w:rPr>
-          <w:sz w:val="28"/>
-          <w:szCs w:val="28"/>
-          <w:lang w:val="pt-PT"/>
-        </w:rPr>
-        <w:t>IDReserva</w:t>
-      </w:r>
-      <w:proofErr w:type="spellEnd"/>
-      <w:r>
-        <w:rPr>
-          <w:sz w:val="28"/>
-          <w:szCs w:val="28"/>
-          <w:lang w:val="pt-PT"/>
-        </w:rPr>
-        <w:t xml:space="preserve">, </w:t>
-      </w:r>
-      <w:proofErr w:type="spellStart"/>
-      <w:proofErr w:type="gramStart"/>
-      <w:r>
-        <w:rPr>
-          <w:sz w:val="28"/>
-          <w:szCs w:val="28"/>
-          <w:lang w:val="pt-PT"/>
-        </w:rPr>
-        <w:t>NumeroSala</w:t>
-      </w:r>
-      <w:proofErr w:type="spellEnd"/>
-      <w:r>
-        <w:rPr>
-          <w:sz w:val="28"/>
-          <w:szCs w:val="28"/>
-          <w:lang w:val="pt-PT"/>
-        </w:rPr>
-        <w:t>}</w:t>
+        <w:t>{IDReserva, NumeroSala}</w:t>
       </w:r>
       <w:r>
         <w:rPr>
@@ -5861,61 +5547,15 @@
           <w:vertAlign w:val="superscript"/>
           <w:lang w:val="pt-PT"/>
         </w:rPr>
-        <w:t>+</w:t>
-      </w:r>
-      <w:proofErr w:type="gramEnd"/>
-      <w:r>
-        <w:rPr>
-          <w:sz w:val="28"/>
-          <w:szCs w:val="28"/>
-          <w:vertAlign w:val="superscript"/>
-          <w:lang w:val="pt-PT"/>
-        </w:rPr>
-        <w:t xml:space="preserve"> </w:t>
-      </w:r>
-      <w:r>
-        <w:rPr>
-          <w:sz w:val="28"/>
-          <w:szCs w:val="28"/>
-          <w:lang w:val="pt-PT"/>
-        </w:rPr>
-        <w:t>= {</w:t>
-      </w:r>
-      <w:proofErr w:type="spellStart"/>
-      <w:r>
-        <w:rPr>
-          <w:sz w:val="28"/>
-          <w:szCs w:val="28"/>
-          <w:lang w:val="pt-PT"/>
-        </w:rPr>
-        <w:t>IDReserva</w:t>
-      </w:r>
-      <w:proofErr w:type="spellEnd"/>
-      <w:r>
-        <w:rPr>
-          <w:sz w:val="28"/>
-          <w:szCs w:val="28"/>
-          <w:lang w:val="pt-PT"/>
-        </w:rPr>
-        <w:t xml:space="preserve">, </w:t>
-      </w:r>
-      <w:proofErr w:type="spellStart"/>
-      <w:r>
-        <w:rPr>
-          <w:sz w:val="28"/>
-          <w:szCs w:val="28"/>
-          <w:lang w:val="pt-PT"/>
-        </w:rPr>
-        <w:t>NumeroSala</w:t>
-      </w:r>
-      <w:proofErr w:type="spellEnd"/>
-      <w:r>
-        <w:rPr>
-          <w:sz w:val="28"/>
-          <w:szCs w:val="28"/>
-          <w:lang w:val="pt-PT"/>
-        </w:rPr>
-        <w:t>}</w:t>
+        <w:t xml:space="preserve">+ </w:t>
+      </w:r>
+      <w:r>
+        <w:rPr>
+          <w:sz w:val="28"/>
+          <w:szCs w:val="28"/>
+          <w:lang w:val="pt-PT"/>
+        </w:rPr>
+        <w:t>= {IDReserva, NumeroSala}</w:t>
       </w:r>
     </w:p>
     <w:p>
@@ -5981,7 +5621,6 @@
         </w:rPr>
         <w:t>{</w:t>
       </w:r>
-      <w:proofErr w:type="spellStart"/>
       <w:r>
         <w:rPr>
           <w:sz w:val="28"/>
@@ -5990,7 +5629,6 @@
         </w:rPr>
         <w:t>IDEquipamento</w:t>
       </w:r>
-      <w:proofErr w:type="spellEnd"/>
       <w:r>
         <w:rPr>
           <w:sz w:val="28"/>
@@ -6032,67 +5670,21 @@
         </w:rPr>
         <w:t xml:space="preserve"> {</w:t>
       </w:r>
-      <w:proofErr w:type="spellStart"/>
-      <w:r>
-        <w:rPr>
-          <w:sz w:val="28"/>
-          <w:szCs w:val="28"/>
-          <w:lang w:val="pt-PT"/>
-        </w:rPr>
-        <w:t>IDEquipamento</w:t>
-      </w:r>
-      <w:proofErr w:type="spellEnd"/>
-      <w:r>
-        <w:rPr>
-          <w:sz w:val="28"/>
-          <w:szCs w:val="28"/>
-          <w:lang w:val="pt-PT"/>
-        </w:rPr>
-        <w:t xml:space="preserve">, </w:t>
-      </w:r>
-      <w:r>
-        <w:rPr>
-          <w:sz w:val="28"/>
-          <w:szCs w:val="28"/>
-          <w:lang w:val="pt-PT"/>
-        </w:rPr>
-        <w:t xml:space="preserve">Marca, Modelo, </w:t>
-      </w:r>
-      <w:proofErr w:type="spellStart"/>
-      <w:r>
-        <w:rPr>
-          <w:sz w:val="28"/>
-          <w:szCs w:val="28"/>
-          <w:lang w:val="pt-PT"/>
-        </w:rPr>
-        <w:t>NumeroSala</w:t>
-      </w:r>
-      <w:proofErr w:type="spellEnd"/>
-      <w:r>
-        <w:rPr>
-          <w:sz w:val="28"/>
-          <w:szCs w:val="28"/>
-          <w:lang w:val="pt-PT"/>
-        </w:rPr>
-        <w:t xml:space="preserve">, </w:t>
-      </w:r>
-      <w:proofErr w:type="spellStart"/>
-      <w:r>
-        <w:rPr>
-          <w:sz w:val="28"/>
-          <w:szCs w:val="28"/>
-          <w:lang w:val="pt-PT"/>
-        </w:rPr>
-        <w:t>NomeTipo</w:t>
-      </w:r>
-      <w:proofErr w:type="spellEnd"/>
-      <w:r>
-        <w:rPr>
-          <w:sz w:val="28"/>
-          <w:szCs w:val="28"/>
-          <w:lang w:val="pt-PT"/>
-        </w:rPr>
-        <w:t>}</w:t>
+      <w:r>
+        <w:rPr>
+          <w:sz w:val="28"/>
+          <w:szCs w:val="28"/>
+          <w:lang w:val="pt-PT"/>
+        </w:rPr>
+        <w:t xml:space="preserve">IDEquipamento, </w:t>
+      </w:r>
+      <w:r>
+        <w:rPr>
+          <w:sz w:val="28"/>
+          <w:szCs w:val="28"/>
+          <w:lang w:val="pt-PT"/>
+        </w:rPr>
+        <w:t>Marca, Modelo, NumeroSala, NomeTipo}</w:t>
       </w:r>
     </w:p>
     <w:p>
@@ -6180,25 +5772,7 @@
           <w:szCs w:val="28"/>
           <w:lang w:val="pt-PT"/>
         </w:rPr>
-        <w:t xml:space="preserve">Marca, </w:t>
-      </w:r>
-      <w:proofErr w:type="spellStart"/>
-      <w:r>
-        <w:rPr>
-          <w:sz w:val="28"/>
-          <w:szCs w:val="28"/>
-          <w:lang w:val="pt-PT"/>
-        </w:rPr>
-        <w:t>NomeTipo</w:t>
-      </w:r>
-      <w:proofErr w:type="spellEnd"/>
-      <w:r>
-        <w:rPr>
-          <w:sz w:val="28"/>
-          <w:szCs w:val="28"/>
-          <w:lang w:val="pt-PT"/>
-        </w:rPr>
-        <w:t>}</w:t>
+        <w:t>Marca, NomeTipo}</w:t>
       </w:r>
       <w:r>
         <w:rPr>
@@ -6225,7 +5799,6 @@
         </w:rPr>
         <w:t xml:space="preserve">Relação </w:t>
       </w:r>
-      <w:proofErr w:type="spellStart"/>
       <w:r>
         <w:rPr>
           <w:sz w:val="28"/>
@@ -6234,7 +5807,6 @@
         </w:rPr>
         <w:t>TipoEquipamento</w:t>
       </w:r>
-      <w:proofErr w:type="spellEnd"/>
       <w:r>
         <w:rPr>
           <w:sz w:val="28"/>
@@ -6322,23 +5894,13 @@
         </w:rPr>
         <w:t xml:space="preserve">Nome, </w:t>
       </w:r>
-      <w:proofErr w:type="spellStart"/>
-      <w:r>
-        <w:rPr>
-          <w:sz w:val="28"/>
-          <w:szCs w:val="28"/>
-          <w:lang w:val="pt-PT"/>
-        </w:rPr>
-        <w:t>Proposito</w:t>
-      </w:r>
-      <w:proofErr w:type="spellEnd"/>
-      <w:r>
-        <w:rPr>
-          <w:sz w:val="28"/>
-          <w:szCs w:val="28"/>
-          <w:lang w:val="pt-PT"/>
-        </w:rPr>
-        <w:t>}</w:t>
+      <w:r>
+        <w:rPr>
+          <w:sz w:val="28"/>
+          <w:szCs w:val="28"/>
+          <w:lang w:val="pt-PT"/>
+        </w:rPr>
+        <w:t>Proposito}</w:t>
       </w:r>
     </w:p>
     <w:p>
@@ -6366,7 +5928,6 @@
         </w:rPr>
         <w:t xml:space="preserve">Relação </w:t>
       </w:r>
-      <w:proofErr w:type="spellStart"/>
       <w:r>
         <w:rPr>
           <w:sz w:val="28"/>
@@ -6375,7 +5936,6 @@
         </w:rPr>
         <w:t>Requisicao</w:t>
       </w:r>
-      <w:proofErr w:type="spellEnd"/>
       <w:r>
         <w:rPr>
           <w:sz w:val="28"/>
@@ -6406,7 +5966,6 @@
         </w:rPr>
         <w:t>{</w:t>
       </w:r>
-      <w:proofErr w:type="spellStart"/>
       <w:r>
         <w:rPr>
           <w:sz w:val="28"/>
@@ -6415,7 +5974,6 @@
         </w:rPr>
         <w:t>IDRequisicao</w:t>
       </w:r>
-      <w:proofErr w:type="spellEnd"/>
       <w:r>
         <w:rPr>
           <w:sz w:val="28"/>
@@ -6457,67 +6015,21 @@
         </w:rPr>
         <w:t xml:space="preserve"> {</w:t>
       </w:r>
-      <w:proofErr w:type="spellStart"/>
-      <w:r>
-        <w:rPr>
-          <w:sz w:val="28"/>
-          <w:szCs w:val="28"/>
-          <w:lang w:val="pt-PT"/>
-        </w:rPr>
-        <w:t>IDRequisição</w:t>
-      </w:r>
-      <w:proofErr w:type="spellEnd"/>
-      <w:r>
-        <w:rPr>
-          <w:sz w:val="28"/>
-          <w:szCs w:val="28"/>
-          <w:lang w:val="pt-PT"/>
-        </w:rPr>
-        <w:t xml:space="preserve">, </w:t>
-      </w:r>
-      <w:r>
-        <w:rPr>
-          <w:sz w:val="28"/>
-          <w:szCs w:val="28"/>
-          <w:lang w:val="pt-PT"/>
-        </w:rPr>
-        <w:t xml:space="preserve">Data, Hora, </w:t>
-      </w:r>
-      <w:proofErr w:type="spellStart"/>
-      <w:r>
-        <w:rPr>
-          <w:sz w:val="28"/>
-          <w:szCs w:val="28"/>
-          <w:lang w:val="pt-PT"/>
-        </w:rPr>
-        <w:t>DiasAtraso</w:t>
-      </w:r>
-      <w:proofErr w:type="spellEnd"/>
-      <w:r>
-        <w:rPr>
-          <w:sz w:val="28"/>
-          <w:szCs w:val="28"/>
-          <w:lang w:val="pt-PT"/>
-        </w:rPr>
-        <w:t xml:space="preserve">, Multa, </w:t>
-      </w:r>
-      <w:proofErr w:type="spellStart"/>
-      <w:r>
-        <w:rPr>
-          <w:sz w:val="28"/>
-          <w:szCs w:val="28"/>
-          <w:lang w:val="pt-PT"/>
-        </w:rPr>
-        <w:t>CCutilizador</w:t>
-      </w:r>
-      <w:proofErr w:type="spellEnd"/>
-      <w:r>
-        <w:rPr>
-          <w:sz w:val="28"/>
-          <w:szCs w:val="28"/>
-          <w:lang w:val="pt-PT"/>
-        </w:rPr>
-        <w:t>}</w:t>
+      <w:r>
+        <w:rPr>
+          <w:sz w:val="28"/>
+          <w:szCs w:val="28"/>
+          <w:lang w:val="pt-PT"/>
+        </w:rPr>
+        <w:t xml:space="preserve">IDRequisição, </w:t>
+      </w:r>
+      <w:r>
+        <w:rPr>
+          <w:sz w:val="28"/>
+          <w:szCs w:val="28"/>
+          <w:lang w:val="pt-PT"/>
+        </w:rPr>
+        <w:t>Data, Hora, DiasAtraso, Multa, CCutilizador}</w:t>
       </w:r>
     </w:p>
     <w:p>
@@ -6583,7 +6095,6 @@
         </w:rPr>
         <w:t>{</w:t>
       </w:r>
-      <w:proofErr w:type="spellStart"/>
       <w:r>
         <w:rPr>
           <w:sz w:val="28"/>
@@ -6592,7 +6103,6 @@
         </w:rPr>
         <w:t>IDExemplar</w:t>
       </w:r>
-      <w:proofErr w:type="spellEnd"/>
       <w:r>
         <w:rPr>
           <w:sz w:val="28"/>
@@ -6634,77 +6144,21 @@
         </w:rPr>
         <w:t xml:space="preserve"> {</w:t>
       </w:r>
-      <w:proofErr w:type="spellStart"/>
-      <w:r>
-        <w:rPr>
-          <w:sz w:val="28"/>
-          <w:szCs w:val="28"/>
-          <w:lang w:val="pt-PT"/>
-        </w:rPr>
-        <w:t>IDExemplar</w:t>
-      </w:r>
-      <w:proofErr w:type="spellEnd"/>
-      <w:r>
-        <w:rPr>
-          <w:sz w:val="28"/>
-          <w:szCs w:val="28"/>
-          <w:lang w:val="pt-PT"/>
-        </w:rPr>
-        <w:t xml:space="preserve">, </w:t>
-      </w:r>
-      <w:proofErr w:type="spellStart"/>
-      <w:r>
-        <w:rPr>
-          <w:sz w:val="28"/>
-          <w:szCs w:val="28"/>
-          <w:lang w:val="pt-PT"/>
-        </w:rPr>
-        <w:t>PossivelRequisitar</w:t>
-      </w:r>
-      <w:proofErr w:type="spellEnd"/>
-      <w:r>
-        <w:rPr>
-          <w:sz w:val="28"/>
-          <w:szCs w:val="28"/>
-          <w:lang w:val="pt-PT"/>
-        </w:rPr>
-        <w:t xml:space="preserve">, </w:t>
-      </w:r>
-      <w:proofErr w:type="spellStart"/>
-      <w:r>
-        <w:rPr>
-          <w:sz w:val="28"/>
-          <w:szCs w:val="28"/>
-          <w:lang w:val="pt-PT"/>
-        </w:rPr>
-        <w:t>IDSala</w:t>
-      </w:r>
-      <w:proofErr w:type="spellEnd"/>
-      <w:r>
-        <w:rPr>
-          <w:sz w:val="28"/>
-          <w:szCs w:val="28"/>
-          <w:lang w:val="pt-PT"/>
-        </w:rPr>
-        <w:t xml:space="preserve">, </w:t>
-      </w:r>
-      <w:proofErr w:type="spellStart"/>
-      <w:r>
-        <w:rPr>
-          <w:sz w:val="28"/>
-          <w:szCs w:val="28"/>
-          <w:lang w:val="pt-PT"/>
-        </w:rPr>
-        <w:t>IDPublicacao</w:t>
-      </w:r>
-      <w:proofErr w:type="spellEnd"/>
-      <w:r>
-        <w:rPr>
-          <w:sz w:val="28"/>
-          <w:szCs w:val="28"/>
-          <w:lang w:val="pt-PT"/>
-        </w:rPr>
-        <w:t>}</w:t>
+      <w:r>
+        <w:rPr>
+          <w:sz w:val="28"/>
+          <w:szCs w:val="28"/>
+          <w:lang w:val="pt-PT"/>
+        </w:rPr>
+        <w:t xml:space="preserve">IDExemplar, </w:t>
+      </w:r>
+      <w:r>
+        <w:rPr>
+          <w:sz w:val="28"/>
+          <w:szCs w:val="28"/>
+          <w:lang w:val="pt-PT"/>
+        </w:rPr>
+        <w:t>PossivelRequisitar, IDSala, IDPublicacao}</w:t>
       </w:r>
     </w:p>
     <w:p>
@@ -6732,7 +6186,6 @@
         </w:rPr>
         <w:t xml:space="preserve">Relação </w:t>
       </w:r>
-      <w:proofErr w:type="spellStart"/>
       <w:r>
         <w:rPr>
           <w:sz w:val="28"/>
@@ -6741,7 +6194,6 @@
         </w:rPr>
         <w:t>TipoDeManutencao</w:t>
       </w:r>
-      <w:proofErr w:type="spellEnd"/>
       <w:r>
         <w:rPr>
           <w:sz w:val="28"/>
@@ -6815,7 +6267,6 @@
         </w:rPr>
         <w:t xml:space="preserve">Relação </w:t>
       </w:r>
-      <w:proofErr w:type="spellStart"/>
       <w:r>
         <w:rPr>
           <w:sz w:val="28"/>
@@ -6824,7 +6275,6 @@
         </w:rPr>
         <w:t>AtoDeManutencao</w:t>
       </w:r>
-      <w:proofErr w:type="spellEnd"/>
       <w:r>
         <w:rPr>
           <w:sz w:val="28"/>
@@ -6853,62 +6303,7 @@
           <w:szCs w:val="28"/>
           <w:lang w:val="pt-PT"/>
         </w:rPr>
-        <w:t>{</w:t>
-      </w:r>
-      <w:proofErr w:type="spellStart"/>
-      <w:r>
-        <w:rPr>
-          <w:sz w:val="28"/>
-          <w:szCs w:val="28"/>
-          <w:lang w:val="pt-PT"/>
-        </w:rPr>
-        <w:t>Ccfuncionario</w:t>
-      </w:r>
-      <w:proofErr w:type="spellEnd"/>
-      <w:r>
-        <w:rPr>
-          <w:sz w:val="28"/>
-          <w:szCs w:val="28"/>
-          <w:lang w:val="pt-PT"/>
-        </w:rPr>
-        <w:t xml:space="preserve">, </w:t>
-      </w:r>
-      <w:proofErr w:type="spellStart"/>
-      <w:r>
-        <w:rPr>
-          <w:sz w:val="28"/>
-          <w:szCs w:val="28"/>
-          <w:lang w:val="pt-PT"/>
-        </w:rPr>
-        <w:t>NomeManutencao</w:t>
-      </w:r>
-      <w:proofErr w:type="spellEnd"/>
-      <w:r>
-        <w:rPr>
-          <w:sz w:val="28"/>
-          <w:szCs w:val="28"/>
-          <w:lang w:val="pt-PT"/>
-        </w:rPr>
-        <w:t xml:space="preserve">, </w:t>
-      </w:r>
-      <w:proofErr w:type="spellStart"/>
-      <w:proofErr w:type="gramStart"/>
-      <w:r>
-        <w:rPr>
-          <w:sz w:val="28"/>
-          <w:szCs w:val="28"/>
-          <w:lang w:val="pt-PT"/>
-        </w:rPr>
-        <w:t>IDExemplar</w:t>
-      </w:r>
-      <w:proofErr w:type="spellEnd"/>
-      <w:r>
-        <w:rPr>
-          <w:sz w:val="28"/>
-          <w:szCs w:val="28"/>
-          <w:lang w:val="pt-PT"/>
-        </w:rPr>
-        <w:t>}</w:t>
+        <w:t>{Ccfuncionario, NomeManutencao, IDExemplar}</w:t>
       </w:r>
       <w:r>
         <w:rPr>
@@ -6917,79 +6312,15 @@
           <w:vertAlign w:val="superscript"/>
           <w:lang w:val="pt-PT"/>
         </w:rPr>
-        <w:t>+</w:t>
-      </w:r>
-      <w:proofErr w:type="gramEnd"/>
-      <w:r>
-        <w:rPr>
-          <w:sz w:val="28"/>
-          <w:szCs w:val="28"/>
-          <w:vertAlign w:val="superscript"/>
-          <w:lang w:val="pt-PT"/>
-        </w:rPr>
-        <w:t xml:space="preserve"> </w:t>
-      </w:r>
-      <w:r>
-        <w:rPr>
-          <w:sz w:val="28"/>
-          <w:szCs w:val="28"/>
-          <w:lang w:val="pt-PT"/>
-        </w:rPr>
-        <w:t>= {</w:t>
-      </w:r>
-      <w:proofErr w:type="spellStart"/>
-      <w:r>
-        <w:rPr>
-          <w:sz w:val="28"/>
-          <w:szCs w:val="28"/>
-          <w:lang w:val="pt-PT"/>
-        </w:rPr>
-        <w:t>Ccfuncionario</w:t>
-      </w:r>
-      <w:proofErr w:type="spellEnd"/>
-      <w:r>
-        <w:rPr>
-          <w:sz w:val="28"/>
-          <w:szCs w:val="28"/>
-          <w:lang w:val="pt-PT"/>
-        </w:rPr>
-        <w:t xml:space="preserve">, </w:t>
-      </w:r>
-      <w:proofErr w:type="spellStart"/>
-      <w:r>
-        <w:rPr>
-          <w:sz w:val="28"/>
-          <w:szCs w:val="28"/>
-          <w:lang w:val="pt-PT"/>
-        </w:rPr>
-        <w:t>NomeManutencao</w:t>
-      </w:r>
-      <w:proofErr w:type="spellEnd"/>
-      <w:r>
-        <w:rPr>
-          <w:sz w:val="28"/>
-          <w:szCs w:val="28"/>
-          <w:lang w:val="pt-PT"/>
-        </w:rPr>
-        <w:t xml:space="preserve">, </w:t>
-      </w:r>
-      <w:proofErr w:type="spellStart"/>
-      <w:r>
-        <w:rPr>
-          <w:sz w:val="28"/>
-          <w:szCs w:val="28"/>
-          <w:lang w:val="pt-PT"/>
-        </w:rPr>
-        <w:t>IDExemplar</w:t>
-      </w:r>
-      <w:proofErr w:type="spellEnd"/>
-      <w:r>
-        <w:rPr>
-          <w:sz w:val="28"/>
-          <w:szCs w:val="28"/>
-          <w:lang w:val="pt-PT"/>
-        </w:rPr>
-        <w:t>}</w:t>
+        <w:t xml:space="preserve">+ </w:t>
+      </w:r>
+      <w:r>
+        <w:rPr>
+          <w:sz w:val="28"/>
+          <w:szCs w:val="28"/>
+          <w:lang w:val="pt-PT"/>
+        </w:rPr>
+        <w:t>= {Ccfuncionario, NomeManutencao, IDExemplar}</w:t>
       </w:r>
     </w:p>
     <w:p>
@@ -7017,7 +6348,6 @@
         </w:rPr>
         <w:t xml:space="preserve">Relação </w:t>
       </w:r>
-      <w:proofErr w:type="spellStart"/>
       <w:r>
         <w:rPr>
           <w:sz w:val="28"/>
@@ -7026,7 +6356,6 @@
         </w:rPr>
         <w:t>Publicacao</w:t>
       </w:r>
-      <w:proofErr w:type="spellEnd"/>
       <w:r>
         <w:rPr>
           <w:sz w:val="28"/>
@@ -7057,7 +6386,6 @@
         </w:rPr>
         <w:t>{</w:t>
       </w:r>
-      <w:proofErr w:type="spellStart"/>
       <w:r>
         <w:rPr>
           <w:sz w:val="28"/>
@@ -7066,7 +6394,6 @@
         </w:rPr>
         <w:t>IDPublicacao</w:t>
       </w:r>
-      <w:proofErr w:type="spellEnd"/>
       <w:r>
         <w:rPr>
           <w:sz w:val="28"/>
@@ -7108,67 +6435,21 @@
         </w:rPr>
         <w:t xml:space="preserve"> {</w:t>
       </w:r>
-      <w:proofErr w:type="spellStart"/>
-      <w:r>
-        <w:rPr>
-          <w:sz w:val="28"/>
-          <w:szCs w:val="28"/>
-          <w:lang w:val="pt-PT"/>
-        </w:rPr>
-        <w:t>IDPublicaçao</w:t>
-      </w:r>
-      <w:proofErr w:type="spellEnd"/>
-      <w:r>
-        <w:rPr>
-          <w:sz w:val="28"/>
-          <w:szCs w:val="28"/>
-          <w:lang w:val="pt-PT"/>
-        </w:rPr>
-        <w:t xml:space="preserve">, </w:t>
-      </w:r>
-      <w:r>
-        <w:rPr>
-          <w:sz w:val="28"/>
-          <w:szCs w:val="28"/>
-          <w:lang w:val="pt-PT"/>
-        </w:rPr>
-        <w:t xml:space="preserve">Nome, </w:t>
-      </w:r>
-      <w:proofErr w:type="spellStart"/>
-      <w:r>
-        <w:rPr>
-          <w:sz w:val="28"/>
-          <w:szCs w:val="28"/>
-          <w:lang w:val="pt-PT"/>
-        </w:rPr>
-        <w:t>Genero</w:t>
-      </w:r>
-      <w:proofErr w:type="spellEnd"/>
-      <w:r>
-        <w:rPr>
-          <w:sz w:val="28"/>
-          <w:szCs w:val="28"/>
-          <w:lang w:val="pt-PT"/>
-        </w:rPr>
-        <w:t xml:space="preserve">, </w:t>
-      </w:r>
-      <w:proofErr w:type="spellStart"/>
-      <w:r>
-        <w:rPr>
-          <w:sz w:val="28"/>
-          <w:szCs w:val="28"/>
-          <w:lang w:val="pt-PT"/>
-        </w:rPr>
-        <w:t>IdadeMinima</w:t>
-      </w:r>
-      <w:proofErr w:type="spellEnd"/>
-      <w:r>
-        <w:rPr>
-          <w:sz w:val="28"/>
-          <w:szCs w:val="28"/>
-          <w:lang w:val="pt-PT"/>
-        </w:rPr>
-        <w:t>}</w:t>
+      <w:r>
+        <w:rPr>
+          <w:sz w:val="28"/>
+          <w:szCs w:val="28"/>
+          <w:lang w:val="pt-PT"/>
+        </w:rPr>
+        <w:t xml:space="preserve">IDPublicaçao, </w:t>
+      </w:r>
+      <w:r>
+        <w:rPr>
+          <w:sz w:val="28"/>
+          <w:szCs w:val="28"/>
+          <w:lang w:val="pt-PT"/>
+        </w:rPr>
+        <w:t>Nome, Genero, IdadeMinima}</w:t>
       </w:r>
     </w:p>
     <w:p>
@@ -7234,7 +6515,6 @@
         </w:rPr>
         <w:t>{</w:t>
       </w:r>
-      <w:proofErr w:type="spellStart"/>
       <w:r>
         <w:rPr>
           <w:sz w:val="28"/>
@@ -7243,7 +6523,6 @@
         </w:rPr>
         <w:t>IDPublicacao</w:t>
       </w:r>
-      <w:proofErr w:type="spellEnd"/>
       <w:r>
         <w:rPr>
           <w:sz w:val="28"/>
@@ -7285,49 +6564,21 @@
         </w:rPr>
         <w:t xml:space="preserve"> {</w:t>
       </w:r>
-      <w:proofErr w:type="spellStart"/>
-      <w:r>
-        <w:rPr>
-          <w:sz w:val="28"/>
-          <w:szCs w:val="28"/>
-          <w:lang w:val="pt-PT"/>
-        </w:rPr>
-        <w:t>IDPublicacao</w:t>
-      </w:r>
-      <w:proofErr w:type="spellEnd"/>
-      <w:r>
-        <w:rPr>
-          <w:sz w:val="28"/>
-          <w:szCs w:val="28"/>
-          <w:lang w:val="pt-PT"/>
-        </w:rPr>
-        <w:t xml:space="preserve">, </w:t>
-      </w:r>
-      <w:r>
-        <w:rPr>
-          <w:sz w:val="28"/>
-          <w:szCs w:val="28"/>
-          <w:lang w:val="pt-PT"/>
-        </w:rPr>
-        <w:t xml:space="preserve">Editora, </w:t>
-      </w:r>
-      <w:proofErr w:type="spellStart"/>
-      <w:r>
-        <w:rPr>
-          <w:sz w:val="28"/>
-          <w:szCs w:val="28"/>
-          <w:lang w:val="pt-PT"/>
-        </w:rPr>
-        <w:t>Edicao</w:t>
-      </w:r>
-      <w:proofErr w:type="spellEnd"/>
-      <w:r>
-        <w:rPr>
-          <w:sz w:val="28"/>
-          <w:szCs w:val="28"/>
-          <w:lang w:val="pt-PT"/>
-        </w:rPr>
-        <w:t>}</w:t>
+      <w:r>
+        <w:rPr>
+          <w:sz w:val="28"/>
+          <w:szCs w:val="28"/>
+          <w:lang w:val="pt-PT"/>
+        </w:rPr>
+        <w:t xml:space="preserve">IDPublicacao, </w:t>
+      </w:r>
+      <w:r>
+        <w:rPr>
+          <w:sz w:val="28"/>
+          <w:szCs w:val="28"/>
+          <w:lang w:val="pt-PT"/>
+        </w:rPr>
+        <w:t>Editora, Edicao}</w:t>
       </w:r>
     </w:p>
     <w:p>
@@ -7393,7 +6644,6 @@
         </w:rPr>
         <w:t>{</w:t>
       </w:r>
-      <w:proofErr w:type="spellStart"/>
       <w:r>
         <w:rPr>
           <w:sz w:val="28"/>
@@ -7402,7 +6652,6 @@
         </w:rPr>
         <w:t>IDAutor</w:t>
       </w:r>
-      <w:proofErr w:type="spellEnd"/>
       <w:r>
         <w:rPr>
           <w:sz w:val="28"/>
@@ -7444,23 +6693,13 @@
         </w:rPr>
         <w:t xml:space="preserve"> {</w:t>
       </w:r>
-      <w:proofErr w:type="spellStart"/>
-      <w:r>
-        <w:rPr>
-          <w:sz w:val="28"/>
-          <w:szCs w:val="28"/>
-          <w:lang w:val="pt-PT"/>
-        </w:rPr>
-        <w:t>IDAutor</w:t>
-      </w:r>
-      <w:proofErr w:type="spellEnd"/>
-      <w:r>
-        <w:rPr>
-          <w:sz w:val="28"/>
-          <w:szCs w:val="28"/>
-          <w:lang w:val="pt-PT"/>
-        </w:rPr>
-        <w:t xml:space="preserve">, </w:t>
+      <w:r>
+        <w:rPr>
+          <w:sz w:val="28"/>
+          <w:szCs w:val="28"/>
+          <w:lang w:val="pt-PT"/>
+        </w:rPr>
+        <w:t xml:space="preserve">IDAutor, </w:t>
       </w:r>
       <w:r>
         <w:rPr>
@@ -7533,44 +6772,7 @@
           <w:szCs w:val="28"/>
           <w:lang w:val="pt-PT"/>
         </w:rPr>
-        <w:t>{</w:t>
-      </w:r>
-      <w:proofErr w:type="spellStart"/>
-      <w:r>
-        <w:rPr>
-          <w:sz w:val="28"/>
-          <w:szCs w:val="28"/>
-          <w:lang w:val="pt-PT"/>
-        </w:rPr>
-        <w:t>IDPublicacao</w:t>
-      </w:r>
-      <w:proofErr w:type="spellEnd"/>
-      <w:r>
-        <w:rPr>
-          <w:sz w:val="28"/>
-          <w:szCs w:val="28"/>
-          <w:lang w:val="pt-PT"/>
-        </w:rPr>
-        <w:t xml:space="preserve">, </w:t>
-      </w:r>
-      <w:proofErr w:type="spellStart"/>
-      <w:proofErr w:type="gramStart"/>
-      <w:r>
-        <w:rPr>
-          <w:sz w:val="28"/>
-          <w:szCs w:val="28"/>
-          <w:lang w:val="pt-PT"/>
-        </w:rPr>
-        <w:t>IDAutor</w:t>
-      </w:r>
-      <w:proofErr w:type="spellEnd"/>
-      <w:r>
-        <w:rPr>
-          <w:sz w:val="28"/>
-          <w:szCs w:val="28"/>
-          <w:lang w:val="pt-PT"/>
-        </w:rPr>
-        <w:t>}</w:t>
+        <w:t>{IDPublicacao, IDAutor}</w:t>
       </w:r>
       <w:r>
         <w:rPr>
@@ -7579,61 +6781,15 @@
           <w:vertAlign w:val="superscript"/>
           <w:lang w:val="pt-PT"/>
         </w:rPr>
-        <w:t>+</w:t>
-      </w:r>
-      <w:proofErr w:type="gramEnd"/>
-      <w:r>
-        <w:rPr>
-          <w:sz w:val="28"/>
-          <w:szCs w:val="28"/>
-          <w:vertAlign w:val="superscript"/>
-          <w:lang w:val="pt-PT"/>
-        </w:rPr>
-        <w:t xml:space="preserve"> </w:t>
-      </w:r>
-      <w:r>
-        <w:rPr>
-          <w:sz w:val="28"/>
-          <w:szCs w:val="28"/>
-          <w:lang w:val="pt-PT"/>
-        </w:rPr>
-        <w:t>= {</w:t>
-      </w:r>
-      <w:proofErr w:type="spellStart"/>
-      <w:r>
-        <w:rPr>
-          <w:sz w:val="28"/>
-          <w:szCs w:val="28"/>
-          <w:lang w:val="pt-PT"/>
-        </w:rPr>
-        <w:t>IDPublicacao</w:t>
-      </w:r>
-      <w:proofErr w:type="spellEnd"/>
-      <w:r>
-        <w:rPr>
-          <w:sz w:val="28"/>
-          <w:szCs w:val="28"/>
-          <w:lang w:val="pt-PT"/>
-        </w:rPr>
-        <w:t xml:space="preserve">, </w:t>
-      </w:r>
-      <w:proofErr w:type="spellStart"/>
-      <w:r>
-        <w:rPr>
-          <w:sz w:val="28"/>
-          <w:szCs w:val="28"/>
-          <w:lang w:val="pt-PT"/>
-        </w:rPr>
-        <w:t>IDAutor</w:t>
-      </w:r>
-      <w:proofErr w:type="spellEnd"/>
-      <w:r>
-        <w:rPr>
-          <w:sz w:val="28"/>
-          <w:szCs w:val="28"/>
-          <w:lang w:val="pt-PT"/>
-        </w:rPr>
-        <w:t>}</w:t>
+        <w:t xml:space="preserve">+ </w:t>
+      </w:r>
+      <w:r>
+        <w:rPr>
+          <w:sz w:val="28"/>
+          <w:szCs w:val="28"/>
+          <w:lang w:val="pt-PT"/>
+        </w:rPr>
+        <w:t>= {IDPublicacao, IDAutor}</w:t>
       </w:r>
     </w:p>
     <w:p>
@@ -7699,7 +6855,6 @@
         </w:rPr>
         <w:t>{</w:t>
       </w:r>
-      <w:proofErr w:type="spellStart"/>
       <w:r>
         <w:rPr>
           <w:sz w:val="28"/>
@@ -7708,7 +6863,6 @@
         </w:rPr>
         <w:t>IDPublicacao</w:t>
       </w:r>
-      <w:proofErr w:type="spellEnd"/>
       <w:r>
         <w:rPr>
           <w:sz w:val="28"/>
@@ -7750,59 +6904,21 @@
         </w:rPr>
         <w:t xml:space="preserve"> {</w:t>
       </w:r>
-      <w:proofErr w:type="spellStart"/>
-      <w:r>
-        <w:rPr>
-          <w:sz w:val="28"/>
-          <w:szCs w:val="28"/>
-          <w:lang w:val="pt-PT"/>
-        </w:rPr>
-        <w:t>IDPublicacao</w:t>
-      </w:r>
-      <w:proofErr w:type="spellEnd"/>
-      <w:r>
-        <w:rPr>
-          <w:sz w:val="28"/>
-          <w:szCs w:val="28"/>
-          <w:lang w:val="pt-PT"/>
-        </w:rPr>
-        <w:t xml:space="preserve">, </w:t>
-      </w:r>
-      <w:proofErr w:type="spellStart"/>
-      <w:r>
-        <w:rPr>
-          <w:sz w:val="28"/>
-          <w:szCs w:val="28"/>
-          <w:lang w:val="pt-PT"/>
-        </w:rPr>
-        <w:t>Versao</w:t>
-      </w:r>
-      <w:proofErr w:type="spellEnd"/>
-      <w:r>
-        <w:rPr>
-          <w:sz w:val="28"/>
-          <w:szCs w:val="28"/>
-          <w:lang w:val="pt-PT"/>
-        </w:rPr>
-        <w:t xml:space="preserve">, </w:t>
-      </w:r>
-      <w:proofErr w:type="spellStart"/>
-      <w:r>
-        <w:rPr>
-          <w:sz w:val="28"/>
-          <w:szCs w:val="28"/>
-          <w:lang w:val="pt-PT"/>
-        </w:rPr>
-        <w:t>Developer</w:t>
-      </w:r>
-      <w:proofErr w:type="spellEnd"/>
-      <w:r>
-        <w:rPr>
-          <w:sz w:val="28"/>
-          <w:szCs w:val="28"/>
-          <w:lang w:val="pt-PT"/>
-        </w:rPr>
-        <w:t>}</w:t>
+      <w:r>
+        <w:rPr>
+          <w:sz w:val="28"/>
+          <w:szCs w:val="28"/>
+          <w:lang w:val="pt-PT"/>
+        </w:rPr>
+        <w:t xml:space="preserve">IDPublicacao, </w:t>
+      </w:r>
+      <w:r>
+        <w:rPr>
+          <w:sz w:val="28"/>
+          <w:szCs w:val="28"/>
+          <w:lang w:val="pt-PT"/>
+        </w:rPr>
+        <w:t>Versao, Developer}</w:t>
       </w:r>
     </w:p>
     <w:p>
@@ -7830,7 +6946,6 @@
         </w:rPr>
         <w:t xml:space="preserve">Relação </w:t>
       </w:r>
-      <w:proofErr w:type="spellStart"/>
       <w:r>
         <w:rPr>
           <w:sz w:val="28"/>
@@ -7839,7 +6954,6 @@
         </w:rPr>
         <w:t>Album</w:t>
       </w:r>
-      <w:proofErr w:type="spellEnd"/>
       <w:r>
         <w:rPr>
           <w:sz w:val="28"/>
@@ -7870,7 +6984,6 @@
         </w:rPr>
         <w:t>{</w:t>
       </w:r>
-      <w:proofErr w:type="spellStart"/>
       <w:r>
         <w:rPr>
           <w:sz w:val="28"/>
@@ -7879,7 +6992,6 @@
         </w:rPr>
         <w:t>IDPublicacao</w:t>
       </w:r>
-      <w:proofErr w:type="spellEnd"/>
       <w:r>
         <w:rPr>
           <w:sz w:val="28"/>
@@ -7921,23 +7033,13 @@
         </w:rPr>
         <w:t xml:space="preserve"> {</w:t>
       </w:r>
-      <w:proofErr w:type="spellStart"/>
-      <w:r>
-        <w:rPr>
-          <w:sz w:val="28"/>
-          <w:szCs w:val="28"/>
-          <w:lang w:val="pt-PT"/>
-        </w:rPr>
-        <w:t>IDPublicacao</w:t>
-      </w:r>
-      <w:proofErr w:type="spellEnd"/>
-      <w:r>
-        <w:rPr>
-          <w:sz w:val="28"/>
-          <w:szCs w:val="28"/>
-          <w:lang w:val="pt-PT"/>
-        </w:rPr>
-        <w:t xml:space="preserve">, </w:t>
+      <w:r>
+        <w:rPr>
+          <w:sz w:val="28"/>
+          <w:szCs w:val="28"/>
+          <w:lang w:val="pt-PT"/>
+        </w:rPr>
+        <w:t xml:space="preserve">IDPublicacao, </w:t>
       </w:r>
       <w:r>
         <w:rPr>
@@ -8011,7 +7113,6 @@
         </w:rPr>
         <w:t>{</w:t>
       </w:r>
-      <w:proofErr w:type="spellStart"/>
       <w:r>
         <w:rPr>
           <w:sz w:val="28"/>
@@ -8020,7 +7121,6 @@
         </w:rPr>
         <w:t>IDArtista</w:t>
       </w:r>
-      <w:proofErr w:type="spellEnd"/>
       <w:r>
         <w:rPr>
           <w:sz w:val="28"/>
@@ -8062,23 +7162,13 @@
         </w:rPr>
         <w:t xml:space="preserve"> {</w:t>
       </w:r>
-      <w:proofErr w:type="spellStart"/>
-      <w:r>
-        <w:rPr>
-          <w:sz w:val="28"/>
-          <w:szCs w:val="28"/>
-          <w:lang w:val="pt-PT"/>
-        </w:rPr>
-        <w:t>IDArtista</w:t>
-      </w:r>
-      <w:proofErr w:type="spellEnd"/>
-      <w:r>
-        <w:rPr>
-          <w:sz w:val="28"/>
-          <w:szCs w:val="28"/>
-          <w:lang w:val="pt-PT"/>
-        </w:rPr>
-        <w:t xml:space="preserve">, </w:t>
+      <w:r>
+        <w:rPr>
+          <w:sz w:val="28"/>
+          <w:szCs w:val="28"/>
+          <w:lang w:val="pt-PT"/>
+        </w:rPr>
+        <w:t xml:space="preserve">IDArtista, </w:t>
       </w:r>
       <w:r>
         <w:rPr>
@@ -8106,7 +7196,6 @@
           <w:lang w:val="pt-PT"/>
         </w:rPr>
       </w:pPr>
-      <w:proofErr w:type="gramStart"/>
       <w:r>
         <w:rPr>
           <w:sz w:val="28"/>
@@ -8123,7 +7212,6 @@
         </w:rPr>
         <w:t>Interpreta</w:t>
       </w:r>
-      <w:proofErr w:type="gramEnd"/>
       <w:r>
         <w:rPr>
           <w:sz w:val="28"/>
@@ -8152,44 +7240,7 @@
           <w:szCs w:val="28"/>
           <w:lang w:val="pt-PT"/>
         </w:rPr>
-        <w:t>{</w:t>
-      </w:r>
-      <w:proofErr w:type="spellStart"/>
-      <w:r>
-        <w:rPr>
-          <w:sz w:val="28"/>
-          <w:szCs w:val="28"/>
-          <w:lang w:val="pt-PT"/>
-        </w:rPr>
-        <w:t>IDPublicacao</w:t>
-      </w:r>
-      <w:proofErr w:type="spellEnd"/>
-      <w:r>
-        <w:rPr>
-          <w:sz w:val="28"/>
-          <w:szCs w:val="28"/>
-          <w:lang w:val="pt-PT"/>
-        </w:rPr>
-        <w:t xml:space="preserve">, </w:t>
-      </w:r>
-      <w:proofErr w:type="spellStart"/>
-      <w:proofErr w:type="gramStart"/>
-      <w:r>
-        <w:rPr>
-          <w:sz w:val="28"/>
-          <w:szCs w:val="28"/>
-          <w:lang w:val="pt-PT"/>
-        </w:rPr>
-        <w:t>IDArtista</w:t>
-      </w:r>
-      <w:proofErr w:type="spellEnd"/>
-      <w:r>
-        <w:rPr>
-          <w:sz w:val="28"/>
-          <w:szCs w:val="28"/>
-          <w:lang w:val="pt-PT"/>
-        </w:rPr>
-        <w:t>}</w:t>
+        <w:t>{IDPublicacao, IDArtista}</w:t>
       </w:r>
       <w:r>
         <w:rPr>
@@ -8200,50 +7251,13 @@
         </w:rPr>
         <w:t>+</w:t>
       </w:r>
-      <w:proofErr w:type="gramEnd"/>
-      <w:r>
-        <w:rPr>
-          <w:sz w:val="28"/>
-          <w:szCs w:val="28"/>
-          <w:lang w:val="pt-PT"/>
-        </w:rPr>
-        <w:t xml:space="preserve"> = {</w:t>
-      </w:r>
-      <w:proofErr w:type="spellStart"/>
-      <w:r>
-        <w:rPr>
-          <w:sz w:val="28"/>
-          <w:szCs w:val="28"/>
-          <w:lang w:val="pt-PT"/>
-        </w:rPr>
-        <w:t>IDPublicacao</w:t>
-      </w:r>
-      <w:proofErr w:type="spellEnd"/>
-      <w:r>
-        <w:rPr>
-          <w:sz w:val="28"/>
-          <w:szCs w:val="28"/>
-          <w:lang w:val="pt-PT"/>
-        </w:rPr>
-        <w:t xml:space="preserve">, </w:t>
-      </w:r>
-      <w:proofErr w:type="spellStart"/>
-      <w:r>
-        <w:rPr>
-          <w:sz w:val="28"/>
-          <w:szCs w:val="28"/>
-          <w:lang w:val="pt-PT"/>
-        </w:rPr>
-        <w:t>IDArtista</w:t>
-      </w:r>
-      <w:proofErr w:type="spellEnd"/>
-      <w:r>
-        <w:rPr>
-          <w:sz w:val="28"/>
-          <w:szCs w:val="28"/>
-          <w:lang w:val="pt-PT"/>
-        </w:rPr>
-        <w:t>}</w:t>
+      <w:r>
+        <w:rPr>
+          <w:sz w:val="28"/>
+          <w:szCs w:val="28"/>
+          <w:lang w:val="pt-PT"/>
+        </w:rPr>
+        <w:t xml:space="preserve"> = {IDPublicacao, IDArtista}</w:t>
       </w:r>
     </w:p>
     <w:p>
@@ -8309,7 +7323,6 @@
         </w:rPr>
         <w:t>{</w:t>
       </w:r>
-      <w:proofErr w:type="spellStart"/>
       <w:r>
         <w:rPr>
           <w:sz w:val="28"/>
@@ -8318,7 +7331,6 @@
         </w:rPr>
         <w:t>IDPublicacao</w:t>
       </w:r>
-      <w:proofErr w:type="spellEnd"/>
       <w:r>
         <w:rPr>
           <w:sz w:val="28"/>
@@ -8360,49 +7372,21 @@
         </w:rPr>
         <w:t xml:space="preserve"> {</w:t>
       </w:r>
-      <w:proofErr w:type="spellStart"/>
-      <w:r>
-        <w:rPr>
-          <w:sz w:val="28"/>
-          <w:szCs w:val="28"/>
-          <w:lang w:val="pt-PT"/>
-        </w:rPr>
-        <w:t>IDPublicacao</w:t>
-      </w:r>
-      <w:proofErr w:type="spellEnd"/>
-      <w:r>
-        <w:rPr>
-          <w:sz w:val="28"/>
-          <w:szCs w:val="28"/>
-          <w:lang w:val="pt-PT"/>
-        </w:rPr>
-        <w:t xml:space="preserve">, </w:t>
-      </w:r>
-      <w:r>
-        <w:rPr>
-          <w:sz w:val="28"/>
-          <w:szCs w:val="28"/>
-          <w:lang w:val="pt-PT"/>
-        </w:rPr>
-        <w:t xml:space="preserve">Realizador, </w:t>
-      </w:r>
-      <w:proofErr w:type="spellStart"/>
-      <w:r>
-        <w:rPr>
-          <w:sz w:val="28"/>
-          <w:szCs w:val="28"/>
-          <w:lang w:val="pt-PT"/>
-        </w:rPr>
-        <w:t>Estudio</w:t>
-      </w:r>
-      <w:proofErr w:type="spellEnd"/>
-      <w:r>
-        <w:rPr>
-          <w:sz w:val="28"/>
-          <w:szCs w:val="28"/>
-          <w:lang w:val="pt-PT"/>
-        </w:rPr>
-        <w:t>}</w:t>
+      <w:r>
+        <w:rPr>
+          <w:sz w:val="28"/>
+          <w:szCs w:val="28"/>
+          <w:lang w:val="pt-PT"/>
+        </w:rPr>
+        <w:t xml:space="preserve">IDPublicacao, </w:t>
+      </w:r>
+      <w:r>
+        <w:rPr>
+          <w:sz w:val="28"/>
+          <w:szCs w:val="28"/>
+          <w:lang w:val="pt-PT"/>
+        </w:rPr>
+        <w:t>Realizador, Estudio}</w:t>
       </w:r>
     </w:p>
     <w:p>
@@ -8452,25 +7436,7 @@
           <w:szCs w:val="28"/>
           <w:lang w:val="pt-PT"/>
         </w:rPr>
-        <w:t xml:space="preserve">&gt; {Marca, </w:t>
-      </w:r>
-      <w:proofErr w:type="spellStart"/>
-      <w:r>
-        <w:rPr>
-          <w:sz w:val="28"/>
-          <w:szCs w:val="28"/>
-          <w:lang w:val="pt-PT"/>
-        </w:rPr>
-        <w:t>NomeTipo</w:t>
-      </w:r>
-      <w:proofErr w:type="spellEnd"/>
-      <w:r>
-        <w:rPr>
-          <w:sz w:val="28"/>
-          <w:szCs w:val="28"/>
-          <w:lang w:val="pt-PT"/>
-        </w:rPr>
-        <w:t>} corresponde a uma violação da BCNF (Modelo não faz parte de uma chave).</w:t>
+        <w:t>&gt; {Marca, NomeTipo} corresponde a uma violação da BCNF (Modelo não faz parte de uma chave).</w:t>
       </w:r>
     </w:p>
     <w:p>
@@ -8833,7 +7799,7 @@
       </w:pPr>
     </w:pPrDefault>
   </w:docDefaults>
-  <w:latentStyles w:defLockedState="0" w:defUIPriority="99" w:defSemiHidden="0" w:defUnhideWhenUsed="0" w:defQFormat="0" w:count="376">
+  <w:latentStyles w:defLockedState="0" w:defUIPriority="99" w:defSemiHidden="0" w:defUnhideWhenUsed="0" w:defQFormat="0" w:count="375">
     <w:lsdException w:name="Normal" w:uiPriority="0" w:qFormat="1"/>
     <w:lsdException w:name="heading 1" w:uiPriority="9" w:qFormat="1"/>
     <w:lsdException w:name="heading 2" w:semiHidden="1" w:uiPriority="9" w:unhideWhenUsed="1" w:qFormat="1"/>
@@ -9209,7 +8175,6 @@
     <w:lsdException w:name="Smart Hyperlink" w:semiHidden="1" w:unhideWhenUsed="1"/>
     <w:lsdException w:name="Hashtag" w:semiHidden="1" w:unhideWhenUsed="1"/>
     <w:lsdException w:name="Unresolved Mention" w:semiHidden="1" w:unhideWhenUsed="1"/>
-    <w:lsdException w:name="Smart Link" w:semiHidden="1" w:unhideWhenUsed="1"/>
   </w:latentStyles>
   <w:style w:type="paragraph" w:default="1" w:styleId="Normal">
     <w:name w:val="Normal"/>

</xml_diff>

<commit_message>
Added resolution to the BCNF violation
</commit_message>
<xml_diff>
--- a/Relatorios/Entrega_2.docx
+++ b/Relatorios/Entrega_2.docx
@@ -664,16 +664,7 @@
                                         <w:szCs w:val="48"/>
                                         <w:lang w:val="pt-PT"/>
                                       </w:rPr>
-                                      <w:t xml:space="preserve">Base de </w:t>
-                                    </w:r>
-                                    <w:r>
-                                      <w:rPr>
-                                        <w:caps/>
-                                        <w:sz w:val="48"/>
-                                        <w:szCs w:val="48"/>
-                                        <w:lang w:val="pt-PT"/>
-                                      </w:rPr>
-                                      <w:t>Dados</w:t>
+                                      <w:t>Base de Dados</w:t>
                                     </w:r>
                                   </w:p>
                                 </w:sdtContent>
@@ -1693,7 +1684,7 @@
       </w:r>
       <w:r>
         <w:rPr>
-          <w:rFonts w:eastAsia="Yu Gothic"/>
+          <w:rFonts w:eastAsia="游ゴシック"/>
           <w:sz w:val="28"/>
           <w:szCs w:val="28"/>
           <w:lang w:val="pt-PT" w:eastAsia="ja-JP"/>
@@ -2448,24 +2439,16 @@
           <w:szCs w:val="28"/>
           <w:lang w:val="pt-PT"/>
         </w:rPr>
-        <w:t xml:space="preserve">). </w:t>
-      </w:r>
-      <w:r>
-        <w:rPr>
+        <w:t xml:space="preserve">). Para facilitar a organização, a cada equipamento está associado uma classe </w:t>
+      </w:r>
+      <w:r>
+        <w:rPr>
+          <w:b/>
           <w:sz w:val="28"/>
           <w:szCs w:val="28"/>
           <w:lang w:val="pt-PT"/>
         </w:rPr>
         <w:lastRenderedPageBreak/>
-        <w:t xml:space="preserve">Para facilitar a organização, a cada equipamento está associado uma classe </w:t>
-      </w:r>
-      <w:r>
-        <w:rPr>
-          <w:b/>
-          <w:sz w:val="28"/>
-          <w:szCs w:val="28"/>
-          <w:lang w:val="pt-PT"/>
-        </w:rPr>
         <w:t>TipoEquipamento</w:t>
       </w:r>
       <w:r>
@@ -7400,6 +7383,7 @@
     </w:p>
     <w:p>
       <w:pPr>
+        <w:ind w:firstLine="360"/>
         <w:rPr>
           <w:sz w:val="28"/>
           <w:szCs w:val="28"/>
@@ -7420,7 +7404,39 @@
           <w:szCs w:val="28"/>
           <w:lang w:val="pt-PT"/>
         </w:rPr>
-        <w:t xml:space="preserve">a maioria destas respeita a Terceira Forma Normal (respeitam a primeira e segunda formas normais e todos os atributos não primos são dependentes de uma chave de forma não transitiva) e na BCNF (o lado esquerdo de cada dependência corresponde a uma chave). A única exceção é o conjunto de dependências correspondentes à relação Equipamento, na qual Modelo </w:t>
+        <w:t>a maioria destas respeita a Terceira Forma Normal (respeitam a primeira</w:t>
+      </w:r>
+      <w:r>
+        <w:rPr>
+          <w:sz w:val="28"/>
+          <w:szCs w:val="28"/>
+          <w:lang w:val="pt-PT"/>
+        </w:rPr>
+        <w:t xml:space="preserve"> [cada atributo contém apenas valores atómicos]</w:t>
+      </w:r>
+      <w:r>
+        <w:rPr>
+          <w:sz w:val="28"/>
+          <w:szCs w:val="28"/>
+          <w:lang w:val="pt-PT"/>
+        </w:rPr>
+        <w:t xml:space="preserve"> e segunda</w:t>
+      </w:r>
+      <w:r>
+        <w:rPr>
+          <w:sz w:val="28"/>
+          <w:szCs w:val="28"/>
+          <w:lang w:val="pt-PT"/>
+        </w:rPr>
+        <w:t xml:space="preserve"> [os atributos membros de uma chave são primos]</w:t>
+      </w:r>
+      <w:r>
+        <w:rPr>
+          <w:sz w:val="28"/>
+          <w:szCs w:val="28"/>
+          <w:lang w:val="pt-PT"/>
+        </w:rPr>
+        <w:t xml:space="preserve"> formas normais e todos os atributos não primos são dependentes de uma chave de forma não transitiva) e na BCNF (o lado esquerdo de cada dependência corresponde a uma chave). A única exceção é o conjunto de dependências correspondentes à relação Equipamento, na qual Modelo </w:t>
       </w:r>
       <w:r>
         <w:rPr>
@@ -7441,6 +7457,449 @@
     </w:p>
     <w:p>
       <w:pPr>
+        <w:ind w:firstLine="360"/>
+        <w:rPr>
+          <w:sz w:val="28"/>
+          <w:szCs w:val="28"/>
+          <w:lang w:val="pt-PT"/>
+        </w:rPr>
+      </w:pPr>
+      <w:r>
+        <w:rPr>
+          <w:sz w:val="28"/>
+          <w:szCs w:val="28"/>
+          <w:lang w:val="pt-PT"/>
+        </w:rPr>
+        <w:t xml:space="preserve">De modo a resolver a violação da BCNF na </w:t>
+      </w:r>
+      <w:r>
+        <w:rPr>
+          <w:sz w:val="28"/>
+          <w:szCs w:val="28"/>
+          <w:lang w:val="pt-PT"/>
+        </w:rPr>
+        <w:t>relação Equipamento,</w:t>
+      </w:r>
+      <w:r>
+        <w:rPr>
+          <w:sz w:val="28"/>
+          <w:szCs w:val="28"/>
+          <w:lang w:val="pt-PT"/>
+        </w:rPr>
+        <w:t xml:space="preserve"> alterou-se a classe Equipamento, passando os atributos Modelo, Marca e </w:t>
+      </w:r>
+      <w:proofErr w:type="spellStart"/>
+      <w:r>
+        <w:rPr>
+          <w:sz w:val="28"/>
+          <w:szCs w:val="28"/>
+          <w:lang w:val="pt-PT"/>
+        </w:rPr>
+        <w:t>NomeTipo</w:t>
+      </w:r>
+      <w:proofErr w:type="spellEnd"/>
+      <w:r>
+        <w:rPr>
+          <w:sz w:val="28"/>
+          <w:szCs w:val="28"/>
+          <w:lang w:val="pt-PT"/>
+        </w:rPr>
+        <w:t xml:space="preserve"> para uma classe nova Modelo, cuja chave principal é o nome do modelo (tendo </w:t>
+      </w:r>
+      <w:r>
+        <w:rPr>
+          <w:sz w:val="28"/>
+          <w:szCs w:val="28"/>
+          <w:lang w:val="pt-PT"/>
+        </w:rPr>
+        <w:lastRenderedPageBreak/>
+        <w:t>em conta que este é primo). Resumidamente, o modelo relacional muda na seguinte forma:</w:t>
+      </w:r>
+      <w:r>
+        <w:rPr>
+          <w:sz w:val="28"/>
+          <w:szCs w:val="28"/>
+          <w:lang w:val="pt-PT"/>
+        </w:rPr>
+        <w:br/>
+      </w:r>
+    </w:p>
+    <w:p>
+      <w:pPr>
+        <w:rPr>
+          <w:sz w:val="28"/>
+          <w:szCs w:val="28"/>
+          <w:lang w:val="pt-PT"/>
+        </w:rPr>
+      </w:pPr>
+      <w:proofErr w:type="gramStart"/>
+      <w:r>
+        <w:rPr>
+          <w:sz w:val="28"/>
+          <w:szCs w:val="28"/>
+          <w:lang w:val="pt-PT"/>
+        </w:rPr>
+        <w:t>Equipamento(</w:t>
+      </w:r>
+      <w:proofErr w:type="spellStart"/>
+      <w:proofErr w:type="gramEnd"/>
+      <w:r>
+        <w:rPr>
+          <w:sz w:val="28"/>
+          <w:szCs w:val="28"/>
+          <w:u w:val="single"/>
+          <w:lang w:val="pt-PT"/>
+        </w:rPr>
+        <w:t>IDEquipamento</w:t>
+      </w:r>
+      <w:proofErr w:type="spellEnd"/>
+      <w:r>
+        <w:rPr>
+          <w:sz w:val="28"/>
+          <w:szCs w:val="28"/>
+          <w:lang w:val="pt-PT"/>
+        </w:rPr>
+        <w:t xml:space="preserve">, </w:t>
+      </w:r>
+      <w:proofErr w:type="spellStart"/>
+      <w:r>
+        <w:rPr>
+          <w:sz w:val="28"/>
+          <w:szCs w:val="28"/>
+          <w:lang w:val="pt-PT"/>
+        </w:rPr>
+        <w:t>NumeroSala</w:t>
+      </w:r>
+      <w:proofErr w:type="spellEnd"/>
+      <w:r>
+        <w:rPr>
+          <w:sz w:val="28"/>
+          <w:szCs w:val="28"/>
+          <w:lang w:val="pt-PT"/>
+        </w:rPr>
+        <w:t xml:space="preserve"> -&gt; Sala, </w:t>
+      </w:r>
+      <w:proofErr w:type="spellStart"/>
+      <w:r>
+        <w:rPr>
+          <w:sz w:val="28"/>
+          <w:szCs w:val="28"/>
+          <w:lang w:val="pt-PT"/>
+        </w:rPr>
+        <w:t>Nome</w:t>
+      </w:r>
+      <w:r>
+        <w:rPr>
+          <w:sz w:val="28"/>
+          <w:szCs w:val="28"/>
+          <w:lang w:val="pt-PT"/>
+        </w:rPr>
+        <w:t>Modelo</w:t>
+      </w:r>
+      <w:proofErr w:type="spellEnd"/>
+      <w:r>
+        <w:rPr>
+          <w:sz w:val="28"/>
+          <w:szCs w:val="28"/>
+          <w:lang w:val="pt-PT"/>
+        </w:rPr>
+        <w:t xml:space="preserve"> -&gt; </w:t>
+      </w:r>
+      <w:r>
+        <w:rPr>
+          <w:sz w:val="28"/>
+          <w:szCs w:val="28"/>
+          <w:lang w:val="pt-PT"/>
+        </w:rPr>
+        <w:t>Modelo</w:t>
+      </w:r>
+      <w:r>
+        <w:rPr>
+          <w:sz w:val="28"/>
+          <w:szCs w:val="28"/>
+          <w:lang w:val="pt-PT"/>
+        </w:rPr>
+        <w:t>)</w:t>
+      </w:r>
+    </w:p>
+    <w:p>
+      <w:pPr>
+        <w:rPr>
+          <w:sz w:val="28"/>
+          <w:szCs w:val="28"/>
+          <w:lang w:val="pt-PT"/>
+        </w:rPr>
+      </w:pPr>
+      <w:proofErr w:type="spellStart"/>
+      <w:r>
+        <w:rPr>
+          <w:sz w:val="28"/>
+          <w:szCs w:val="28"/>
+          <w:lang w:val="pt-PT"/>
+        </w:rPr>
+        <w:t>IDEquipamento</w:t>
+      </w:r>
+      <w:proofErr w:type="spellEnd"/>
+      <w:r>
+        <w:rPr>
+          <w:sz w:val="28"/>
+          <w:szCs w:val="28"/>
+          <w:lang w:val="pt-PT"/>
+        </w:rPr>
+        <w:t xml:space="preserve"> -&gt; {</w:t>
+      </w:r>
+      <w:proofErr w:type="spellStart"/>
+      <w:r>
+        <w:rPr>
+          <w:sz w:val="28"/>
+          <w:szCs w:val="28"/>
+          <w:lang w:val="pt-PT"/>
+        </w:rPr>
+        <w:t>NumeroSala</w:t>
+      </w:r>
+      <w:proofErr w:type="spellEnd"/>
+      <w:r>
+        <w:rPr>
+          <w:sz w:val="28"/>
+          <w:szCs w:val="28"/>
+          <w:lang w:val="pt-PT"/>
+        </w:rPr>
+        <w:t xml:space="preserve">, </w:t>
+      </w:r>
+      <w:proofErr w:type="spellStart"/>
+      <w:r>
+        <w:rPr>
+          <w:sz w:val="28"/>
+          <w:szCs w:val="28"/>
+          <w:lang w:val="pt-PT"/>
+        </w:rPr>
+        <w:t>Nome</w:t>
+      </w:r>
+      <w:r>
+        <w:rPr>
+          <w:sz w:val="28"/>
+          <w:szCs w:val="28"/>
+          <w:lang w:val="pt-PT"/>
+        </w:rPr>
+        <w:t>Modelo</w:t>
+      </w:r>
+      <w:proofErr w:type="spellEnd"/>
+      <w:r>
+        <w:rPr>
+          <w:sz w:val="28"/>
+          <w:szCs w:val="28"/>
+          <w:lang w:val="pt-PT"/>
+        </w:rPr>
+        <w:t>}</w:t>
+      </w:r>
+    </w:p>
+    <w:p>
+      <w:pPr>
+        <w:rPr>
+          <w:sz w:val="28"/>
+          <w:szCs w:val="28"/>
+          <w:lang w:val="pt-PT"/>
+        </w:rPr>
+      </w:pPr>
+    </w:p>
+    <w:p>
+      <w:pPr>
+        <w:rPr>
+          <w:sz w:val="28"/>
+          <w:szCs w:val="28"/>
+          <w:lang w:val="pt-PT"/>
+        </w:rPr>
+      </w:pPr>
+      <w:proofErr w:type="gramStart"/>
+      <w:r>
+        <w:rPr>
+          <w:sz w:val="28"/>
+          <w:szCs w:val="28"/>
+          <w:lang w:val="pt-PT"/>
+        </w:rPr>
+        <w:t>Modelo(</w:t>
+      </w:r>
+      <w:proofErr w:type="spellStart"/>
+      <w:proofErr w:type="gramEnd"/>
+      <w:r>
+        <w:rPr>
+          <w:sz w:val="28"/>
+          <w:szCs w:val="28"/>
+          <w:u w:val="single"/>
+          <w:lang w:val="pt-PT"/>
+        </w:rPr>
+        <w:t>N</w:t>
+      </w:r>
+      <w:r>
+        <w:rPr>
+          <w:sz w:val="28"/>
+          <w:szCs w:val="28"/>
+          <w:u w:val="single"/>
+          <w:lang w:val="pt-PT"/>
+        </w:rPr>
+        <w:t>omeModelo</w:t>
+      </w:r>
+      <w:proofErr w:type="spellEnd"/>
+      <w:r>
+        <w:rPr>
+          <w:sz w:val="28"/>
+          <w:szCs w:val="28"/>
+          <w:lang w:val="pt-PT"/>
+        </w:rPr>
+        <w:t xml:space="preserve">, Marca, </w:t>
+      </w:r>
+      <w:proofErr w:type="spellStart"/>
+      <w:r>
+        <w:rPr>
+          <w:sz w:val="28"/>
+          <w:szCs w:val="28"/>
+          <w:lang w:val="pt-PT"/>
+        </w:rPr>
+        <w:t>NomeTipo</w:t>
+      </w:r>
+      <w:proofErr w:type="spellEnd"/>
+      <w:r>
+        <w:rPr>
+          <w:sz w:val="28"/>
+          <w:szCs w:val="28"/>
+          <w:lang w:val="pt-PT"/>
+        </w:rPr>
+        <w:t xml:space="preserve"> -&gt; </w:t>
+      </w:r>
+      <w:proofErr w:type="spellStart"/>
+      <w:r>
+        <w:rPr>
+          <w:sz w:val="28"/>
+          <w:szCs w:val="28"/>
+          <w:lang w:val="pt-PT"/>
+        </w:rPr>
+        <w:t>TipoEquipamento</w:t>
+      </w:r>
+      <w:proofErr w:type="spellEnd"/>
+      <w:r>
+        <w:rPr>
+          <w:sz w:val="28"/>
+          <w:szCs w:val="28"/>
+          <w:lang w:val="pt-PT"/>
+        </w:rPr>
+        <w:t>)</w:t>
+      </w:r>
+    </w:p>
+    <w:p>
+      <w:pPr>
+        <w:rPr>
+          <w:sz w:val="28"/>
+          <w:szCs w:val="28"/>
+          <w:lang w:val="pt-PT"/>
+        </w:rPr>
+      </w:pPr>
+      <w:proofErr w:type="spellStart"/>
+      <w:r>
+        <w:rPr>
+          <w:sz w:val="28"/>
+          <w:szCs w:val="28"/>
+          <w:lang w:val="pt-PT"/>
+        </w:rPr>
+        <w:t>Nome</w:t>
+      </w:r>
+      <w:r>
+        <w:rPr>
+          <w:sz w:val="28"/>
+          <w:szCs w:val="28"/>
+          <w:lang w:val="pt-PT"/>
+        </w:rPr>
+        <w:t>Modelo</w:t>
+      </w:r>
+      <w:proofErr w:type="spellEnd"/>
+      <w:r>
+        <w:rPr>
+          <w:sz w:val="28"/>
+          <w:szCs w:val="28"/>
+          <w:lang w:val="pt-PT"/>
+        </w:rPr>
+        <w:t xml:space="preserve"> </w:t>
+      </w:r>
+      <w:r>
+        <w:rPr>
+          <w:sz w:val="28"/>
+          <w:szCs w:val="28"/>
+          <w:lang w:val="pt-PT"/>
+        </w:rPr>
+        <w:t>-</w:t>
+      </w:r>
+      <w:r>
+        <w:rPr>
+          <w:sz w:val="28"/>
+          <w:szCs w:val="28"/>
+          <w:lang w:val="pt-PT"/>
+        </w:rPr>
+        <w:t xml:space="preserve">&gt; {Marca, </w:t>
+      </w:r>
+      <w:proofErr w:type="spellStart"/>
+      <w:r>
+        <w:rPr>
+          <w:sz w:val="28"/>
+          <w:szCs w:val="28"/>
+          <w:lang w:val="pt-PT"/>
+        </w:rPr>
+        <w:t>NomeTipo</w:t>
+      </w:r>
+      <w:proofErr w:type="spellEnd"/>
+      <w:r>
+        <w:rPr>
+          <w:sz w:val="28"/>
+          <w:szCs w:val="28"/>
+          <w:lang w:val="pt-PT"/>
+        </w:rPr>
+        <w:t>}</w:t>
+      </w:r>
+    </w:p>
+    <w:p>
+      <w:pPr>
+        <w:rPr>
+          <w:sz w:val="28"/>
+          <w:szCs w:val="28"/>
+          <w:lang w:val="pt-PT"/>
+        </w:rPr>
+      </w:pPr>
+    </w:p>
+    <w:p>
+      <w:pPr>
+        <w:rPr>
+          <w:sz w:val="28"/>
+          <w:szCs w:val="28"/>
+          <w:lang w:val="pt-PT"/>
+        </w:rPr>
+      </w:pPr>
+      <w:r>
+        <w:rPr>
+          <w:sz w:val="28"/>
+          <w:szCs w:val="28"/>
+          <w:lang w:val="pt-PT"/>
+        </w:rPr>
+        <w:t xml:space="preserve">Nesta forma, não existem violações da BCNF (e consequentemente das formas normais das quais é um </w:t>
+      </w:r>
+      <w:proofErr w:type="spellStart"/>
+      <w:r>
+        <w:rPr>
+          <w:sz w:val="28"/>
+          <w:szCs w:val="28"/>
+          <w:lang w:val="pt-PT"/>
+        </w:rPr>
+        <w:t>super</w:t>
+      </w:r>
+      <w:proofErr w:type="spellEnd"/>
+      <w:r>
+        <w:rPr>
+          <w:sz w:val="28"/>
+          <w:szCs w:val="28"/>
+          <w:lang w:val="pt-PT"/>
+        </w:rPr>
+        <w:t xml:space="preserve"> set [Primeira, Segunda e Terceira formas normais]).</w:t>
+      </w:r>
+    </w:p>
+    <w:p>
+      <w:pPr>
         <w:rPr>
           <w:sz w:val="28"/>
           <w:szCs w:val="28"/>
@@ -7464,24 +7923,8 @@
           <w:lang w:val="pt-PT"/>
         </w:rPr>
       </w:pPr>
-    </w:p>
-    <w:p>
-      <w:pPr>
-        <w:rPr>
-          <w:sz w:val="28"/>
-          <w:szCs w:val="28"/>
-          <w:lang w:val="pt-PT"/>
-        </w:rPr>
-      </w:pPr>
-    </w:p>
-    <w:p>
-      <w:pPr>
-        <w:rPr>
-          <w:sz w:val="28"/>
-          <w:szCs w:val="28"/>
-          <w:lang w:val="pt-PT"/>
-        </w:rPr>
-      </w:pPr>
+      <w:bookmarkStart w:id="0" w:name="_GoBack"/>
+      <w:bookmarkEnd w:id="0"/>
     </w:p>
     <w:sectPr>
       <w:pgSz w:w="11906" w:h="16838"/>
@@ -7799,7 +8242,7 @@
       </w:pPr>
     </w:pPrDefault>
   </w:docDefaults>
-  <w:latentStyles w:defLockedState="0" w:defUIPriority="99" w:defSemiHidden="0" w:defUnhideWhenUsed="0" w:defQFormat="0" w:count="375">
+  <w:latentStyles w:defLockedState="0" w:defUIPriority="99" w:defSemiHidden="0" w:defUnhideWhenUsed="0" w:defQFormat="0" w:count="376">
     <w:lsdException w:name="Normal" w:uiPriority="0" w:qFormat="1"/>
     <w:lsdException w:name="heading 1" w:uiPriority="9" w:qFormat="1"/>
     <w:lsdException w:name="heading 2" w:semiHidden="1" w:uiPriority="9" w:unhideWhenUsed="1" w:qFormat="1"/>
@@ -7905,7 +8348,6 @@
     <w:lsdException w:name="HTML Sample" w:semiHidden="1" w:unhideWhenUsed="1"/>
     <w:lsdException w:name="HTML Typewriter" w:semiHidden="1" w:unhideWhenUsed="1"/>
     <w:lsdException w:name="HTML Variable" w:semiHidden="1" w:unhideWhenUsed="1"/>
-    <w:lsdException w:name="Normal Table" w:semiHidden="1" w:unhideWhenUsed="1"/>
     <w:lsdException w:name="annotation subject" w:semiHidden="1" w:unhideWhenUsed="1"/>
     <w:lsdException w:name="No List" w:semiHidden="1" w:unhideWhenUsed="1"/>
     <w:lsdException w:name="Outline List 1" w:semiHidden="1" w:unhideWhenUsed="1"/>
@@ -7952,10 +8394,8 @@
     <w:lsdException w:name="Table Subtle 2" w:semiHidden="1" w:unhideWhenUsed="1"/>
     <w:lsdException w:name="Table Web 1" w:semiHidden="1" w:unhideWhenUsed="1"/>
     <w:lsdException w:name="Table Web 2" w:semiHidden="1" w:unhideWhenUsed="1"/>
-    <w:lsdException w:name="Table Web 3" w:semiHidden="1" w:unhideWhenUsed="1"/>
     <w:lsdException w:name="Balloon Text" w:semiHidden="1" w:unhideWhenUsed="1"/>
     <w:lsdException w:name="Table Grid" w:uiPriority="39"/>
-    <w:lsdException w:name="Table Theme" w:semiHidden="1" w:unhideWhenUsed="1"/>
     <w:lsdException w:name="Placeholder Text" w:semiHidden="1"/>
     <w:lsdException w:name="No Spacing" w:uiPriority="1" w:qFormat="1"/>
     <w:lsdException w:name="Light Shading" w:uiPriority="60"/>
@@ -8175,6 +8615,7 @@
     <w:lsdException w:name="Smart Hyperlink" w:semiHidden="1" w:unhideWhenUsed="1"/>
     <w:lsdException w:name="Hashtag" w:semiHidden="1" w:unhideWhenUsed="1"/>
     <w:lsdException w:name="Unresolved Mention" w:semiHidden="1" w:unhideWhenUsed="1"/>
+    <w:lsdException w:name="Smart Link" w:semiHidden="1" w:unhideWhenUsed="1"/>
   </w:latentStyles>
   <w:style w:type="paragraph" w:default="1" w:styleId="Normal">
     <w:name w:val="Normal"/>

</xml_diff>

<commit_message>
Fixed some mistakes in the report
</commit_message>
<xml_diff>
--- a/Relatorios/Entrega_2.docx
+++ b/Relatorios/Entrega_2.docx
@@ -767,16 +767,7 @@
                                   <w:szCs w:val="48"/>
                                   <w:lang w:val="pt-PT"/>
                                 </w:rPr>
-                                <w:t xml:space="preserve">Base de </w:t>
-                              </w:r>
-                              <w:r>
-                                <w:rPr>
-                                  <w:caps/>
-                                  <w:sz w:val="48"/>
-                                  <w:szCs w:val="48"/>
-                                  <w:lang w:val="pt-PT"/>
-                                </w:rPr>
-                                <w:t>Dados</w:t>
+                                <w:t>Base de Dados</w:t>
                               </w:r>
                             </w:p>
                           </w:sdtContent>
@@ -3860,12 +3851,197 @@
           <w:lang w:val="pt-PT"/>
         </w:rPr>
       </w:pPr>
-      <w:r>
-        <w:rPr>
-          <w:sz w:val="28"/>
-          <w:szCs w:val="28"/>
-          <w:lang w:val="pt-PT"/>
-        </w:rPr>
+      <w:proofErr w:type="spellStart"/>
+      <w:proofErr w:type="gramStart"/>
+      <w:r>
+        <w:rPr>
+          <w:sz w:val="28"/>
+          <w:szCs w:val="28"/>
+          <w:lang w:val="pt-PT"/>
+        </w:rPr>
+        <w:t>RequisicaoDeExemplar</w:t>
+      </w:r>
+      <w:proofErr w:type="spellEnd"/>
+      <w:r>
+        <w:rPr>
+          <w:sz w:val="28"/>
+          <w:szCs w:val="28"/>
+          <w:lang w:val="pt-PT"/>
+        </w:rPr>
+        <w:t>(</w:t>
+      </w:r>
+      <w:proofErr w:type="spellStart"/>
+      <w:proofErr w:type="gramEnd"/>
+      <w:r>
+        <w:rPr>
+          <w:sz w:val="28"/>
+          <w:szCs w:val="28"/>
+          <w:u w:val="single"/>
+          <w:lang w:val="pt-PT"/>
+        </w:rPr>
+        <w:t>IDResquisicao</w:t>
+      </w:r>
+      <w:proofErr w:type="spellEnd"/>
+      <w:r>
+        <w:rPr>
+          <w:sz w:val="28"/>
+          <w:szCs w:val="28"/>
+          <w:lang w:val="pt-PT"/>
+        </w:rPr>
+        <w:t xml:space="preserve"> -&gt; </w:t>
+      </w:r>
+      <w:proofErr w:type="spellStart"/>
+      <w:r>
+        <w:rPr>
+          <w:sz w:val="28"/>
+          <w:szCs w:val="28"/>
+          <w:lang w:val="pt-PT"/>
+        </w:rPr>
+        <w:t>Requisicao</w:t>
+      </w:r>
+      <w:proofErr w:type="spellEnd"/>
+      <w:r>
+        <w:rPr>
+          <w:sz w:val="28"/>
+          <w:szCs w:val="28"/>
+          <w:lang w:val="pt-PT"/>
+        </w:rPr>
+        <w:t xml:space="preserve">, </w:t>
+      </w:r>
+      <w:proofErr w:type="spellStart"/>
+      <w:r>
+        <w:rPr>
+          <w:sz w:val="28"/>
+          <w:szCs w:val="28"/>
+          <w:u w:val="single"/>
+          <w:lang w:val="pt-PT"/>
+        </w:rPr>
+        <w:t>IDExemplar</w:t>
+      </w:r>
+      <w:proofErr w:type="spellEnd"/>
+      <w:r>
+        <w:rPr>
+          <w:sz w:val="28"/>
+          <w:szCs w:val="28"/>
+          <w:lang w:val="pt-PT"/>
+        </w:rPr>
+        <w:t xml:space="preserve"> -&gt; Exemplar)</w:t>
+      </w:r>
+    </w:p>
+    <w:p>
+      <w:pPr>
+        <w:rPr>
+          <w:sz w:val="28"/>
+          <w:szCs w:val="28"/>
+          <w:lang w:val="pt-PT"/>
+        </w:rPr>
+      </w:pPr>
+      <w:r>
+        <w:rPr>
+          <w:sz w:val="28"/>
+          <w:szCs w:val="28"/>
+          <w:lang w:val="pt-PT"/>
+        </w:rPr>
+        <w:t xml:space="preserve">A chave principal de </w:t>
+      </w:r>
+      <w:proofErr w:type="spellStart"/>
+      <w:r>
+        <w:rPr>
+          <w:sz w:val="28"/>
+          <w:szCs w:val="28"/>
+          <w:lang w:val="pt-PT"/>
+        </w:rPr>
+        <w:t>RequisicaoDeExemplar</w:t>
+      </w:r>
+      <w:proofErr w:type="spellEnd"/>
+      <w:r>
+        <w:rPr>
+          <w:sz w:val="28"/>
+          <w:szCs w:val="28"/>
+          <w:lang w:val="pt-PT"/>
+        </w:rPr>
+        <w:t xml:space="preserve"> é a chave composta por </w:t>
+      </w:r>
+      <w:proofErr w:type="spellStart"/>
+      <w:r>
+        <w:rPr>
+          <w:sz w:val="28"/>
+          <w:szCs w:val="28"/>
+          <w:lang w:val="pt-PT"/>
+        </w:rPr>
+        <w:t>IDRequisicao</w:t>
+      </w:r>
+      <w:proofErr w:type="spellEnd"/>
+      <w:r>
+        <w:rPr>
+          <w:sz w:val="28"/>
+          <w:szCs w:val="28"/>
+          <w:lang w:val="pt-PT"/>
+        </w:rPr>
+        <w:t xml:space="preserve"> e </w:t>
+      </w:r>
+      <w:proofErr w:type="spellStart"/>
+      <w:r>
+        <w:rPr>
+          <w:sz w:val="28"/>
+          <w:szCs w:val="28"/>
+          <w:lang w:val="pt-PT"/>
+        </w:rPr>
+        <w:t>IDExemplar</w:t>
+      </w:r>
+      <w:proofErr w:type="spellEnd"/>
+      <w:r>
+        <w:rPr>
+          <w:sz w:val="28"/>
+          <w:szCs w:val="28"/>
+          <w:lang w:val="pt-PT"/>
+        </w:rPr>
+        <w:t xml:space="preserve">, chaves estrangeiras para </w:t>
+      </w:r>
+      <w:proofErr w:type="spellStart"/>
+      <w:r>
+        <w:rPr>
+          <w:sz w:val="28"/>
+          <w:szCs w:val="28"/>
+          <w:lang w:val="pt-PT"/>
+        </w:rPr>
+        <w:t>Requisicao</w:t>
+      </w:r>
+      <w:proofErr w:type="spellEnd"/>
+      <w:r>
+        <w:rPr>
+          <w:sz w:val="28"/>
+          <w:szCs w:val="28"/>
+          <w:lang w:val="pt-PT"/>
+        </w:rPr>
+        <w:t xml:space="preserve"> e Exemplar, respetivamente.</w:t>
+      </w:r>
+    </w:p>
+    <w:p>
+      <w:pPr>
+        <w:rPr>
+          <w:sz w:val="28"/>
+          <w:szCs w:val="28"/>
+          <w:lang w:val="pt-PT"/>
+        </w:rPr>
+      </w:pPr>
+    </w:p>
+    <w:p>
+      <w:pPr>
+        <w:rPr>
+          <w:sz w:val="28"/>
+          <w:szCs w:val="28"/>
+          <w:lang w:val="pt-PT"/>
+        </w:rPr>
+      </w:pPr>
+      <w:proofErr w:type="gramStart"/>
+      <w:r>
+        <w:rPr>
+          <w:sz w:val="28"/>
+          <w:szCs w:val="28"/>
+          <w:lang w:val="pt-PT"/>
+        </w:rPr>
+        <w:lastRenderedPageBreak/>
         <w:t>Tipo</w:t>
       </w:r>
       <w:r>
@@ -3884,6 +4060,7 @@
         </w:rPr>
         <w:t>eManutencao(</w:t>
       </w:r>
+      <w:proofErr w:type="gramEnd"/>
       <w:r>
         <w:rPr>
           <w:sz w:val="28"/>
@@ -4037,391 +4214,391 @@
           <w:szCs w:val="28"/>
           <w:lang w:val="pt-PT"/>
         </w:rPr>
+        <w:t>AtoDeManutencao tem como chave principal a chave composta por Ccfuncionario, NomeManutencao e IDExemplar, que servem também como chaves estrangeiras para as relações Funcionario, TipodeManutencao e Exemplar.</w:t>
+      </w:r>
+    </w:p>
+    <w:p>
+      <w:pPr>
+        <w:rPr>
+          <w:sz w:val="28"/>
+          <w:szCs w:val="28"/>
+          <w:lang w:val="pt-PT"/>
+        </w:rPr>
+      </w:pPr>
+    </w:p>
+    <w:p>
+      <w:pPr>
+        <w:rPr>
+          <w:sz w:val="28"/>
+          <w:szCs w:val="28"/>
+          <w:lang w:val="pt-PT"/>
+        </w:rPr>
+      </w:pPr>
+      <w:r>
+        <w:rPr>
+          <w:sz w:val="28"/>
+          <w:szCs w:val="28"/>
+          <w:lang w:val="pt-PT"/>
+        </w:rPr>
+        <w:t>Publicacao(</w:t>
+      </w:r>
+      <w:r>
+        <w:rPr>
+          <w:sz w:val="28"/>
+          <w:szCs w:val="28"/>
+          <w:u w:val="single"/>
+          <w:lang w:val="pt-PT"/>
+        </w:rPr>
+        <w:t>IDPublicacao</w:t>
+      </w:r>
+      <w:r>
+        <w:rPr>
+          <w:sz w:val="28"/>
+          <w:szCs w:val="28"/>
+          <w:lang w:val="pt-PT"/>
+        </w:rPr>
+        <w:t>, Nome, Genero, IdadeMinima)</w:t>
+      </w:r>
+    </w:p>
+    <w:p>
+      <w:pPr>
+        <w:rPr>
+          <w:sz w:val="28"/>
+          <w:szCs w:val="28"/>
+          <w:lang w:val="pt-PT"/>
+        </w:rPr>
+      </w:pPr>
+      <w:r>
+        <w:rPr>
+          <w:sz w:val="28"/>
+          <w:szCs w:val="28"/>
+          <w:lang w:val="pt-PT"/>
+        </w:rPr>
+        <w:t>IDPublicacao</w:t>
+      </w:r>
+      <w:r>
+        <w:rPr>
+          <w:sz w:val="28"/>
+          <w:szCs w:val="28"/>
+          <w:lang w:val="pt-PT"/>
+        </w:rPr>
+        <w:t xml:space="preserve"> -&gt; {Nome, Genero, IdadeMinima}</w:t>
+      </w:r>
+    </w:p>
+    <w:p>
+      <w:pPr>
+        <w:rPr>
+          <w:sz w:val="28"/>
+          <w:szCs w:val="28"/>
+          <w:lang w:val="pt-PT"/>
+        </w:rPr>
+      </w:pPr>
+      <w:r>
+        <w:rPr>
+          <w:sz w:val="28"/>
+          <w:szCs w:val="28"/>
+          <w:lang w:val="pt-PT"/>
+        </w:rPr>
+        <w:t>A chave principal da relação Publicacao é IDPublicacao.</w:t>
+      </w:r>
+    </w:p>
+    <w:p>
+      <w:pPr>
+        <w:rPr>
+          <w:sz w:val="28"/>
+          <w:szCs w:val="28"/>
+          <w:lang w:val="pt-PT"/>
+        </w:rPr>
+      </w:pPr>
+    </w:p>
+    <w:p>
+      <w:pPr>
+        <w:rPr>
+          <w:sz w:val="28"/>
+          <w:szCs w:val="28"/>
+          <w:lang w:val="pt-PT"/>
+        </w:rPr>
+      </w:pPr>
+      <w:r>
+        <w:rPr>
+          <w:sz w:val="28"/>
+          <w:szCs w:val="28"/>
+          <w:lang w:val="pt-PT"/>
+        </w:rPr>
+        <w:t>Livro(</w:t>
+      </w:r>
+      <w:r>
+        <w:rPr>
+          <w:sz w:val="28"/>
+          <w:szCs w:val="28"/>
+          <w:u w:val="single"/>
+          <w:lang w:val="pt-PT"/>
+        </w:rPr>
+        <w:t>IDPublicacao</w:t>
+      </w:r>
+      <w:r>
+        <w:rPr>
+          <w:sz w:val="28"/>
+          <w:szCs w:val="28"/>
+          <w:lang w:val="pt-PT"/>
+        </w:rPr>
+        <w:t xml:space="preserve"> -&gt; Publicacao, Editora, Edicao)</w:t>
+      </w:r>
+    </w:p>
+    <w:p>
+      <w:pPr>
+        <w:rPr>
+          <w:sz w:val="28"/>
+          <w:szCs w:val="28"/>
+          <w:lang w:val="pt-PT"/>
+        </w:rPr>
+      </w:pPr>
+      <w:r>
+        <w:rPr>
+          <w:sz w:val="28"/>
+          <w:szCs w:val="28"/>
+          <w:lang w:val="pt-PT"/>
+        </w:rPr>
+        <w:t>IDPublicacao</w:t>
+      </w:r>
+      <w:r>
+        <w:rPr>
+          <w:sz w:val="28"/>
+          <w:szCs w:val="28"/>
+          <w:lang w:val="pt-PT"/>
+        </w:rPr>
+        <w:t xml:space="preserve"> -&gt; {Editora, Edicao}</w:t>
+      </w:r>
+    </w:p>
+    <w:p>
+      <w:pPr>
+        <w:rPr>
+          <w:sz w:val="28"/>
+          <w:szCs w:val="28"/>
+          <w:lang w:val="pt-PT"/>
+        </w:rPr>
+      </w:pPr>
+      <w:r>
+        <w:rPr>
+          <w:sz w:val="28"/>
+          <w:szCs w:val="28"/>
+          <w:lang w:val="pt-PT"/>
+        </w:rPr>
+        <w:t>A chave principal de Livro é IDPublicacao, que é também uma chave estrangeira para Publicacao.</w:t>
+      </w:r>
+    </w:p>
+    <w:p>
+      <w:pPr>
+        <w:rPr>
+          <w:sz w:val="28"/>
+          <w:szCs w:val="28"/>
+          <w:lang w:val="pt-PT"/>
+        </w:rPr>
+      </w:pPr>
+    </w:p>
+    <w:p>
+      <w:pPr>
+        <w:rPr>
+          <w:sz w:val="28"/>
+          <w:szCs w:val="28"/>
+          <w:lang w:val="pt-PT"/>
+        </w:rPr>
+      </w:pPr>
+      <w:r>
+        <w:rPr>
+          <w:sz w:val="28"/>
+          <w:szCs w:val="28"/>
+          <w:lang w:val="pt-PT"/>
+        </w:rPr>
+        <w:t>Autor(</w:t>
+      </w:r>
+      <w:r>
+        <w:rPr>
+          <w:sz w:val="28"/>
+          <w:szCs w:val="28"/>
+          <w:u w:val="single"/>
+          <w:lang w:val="pt-PT"/>
+        </w:rPr>
+        <w:t>IDAutor</w:t>
+      </w:r>
+      <w:r>
+        <w:rPr>
+          <w:sz w:val="28"/>
+          <w:szCs w:val="28"/>
+          <w:lang w:val="pt-PT"/>
+        </w:rPr>
+        <w:t>, Nome)</w:t>
+      </w:r>
+    </w:p>
+    <w:p>
+      <w:pPr>
+        <w:rPr>
+          <w:sz w:val="28"/>
+          <w:szCs w:val="28"/>
+          <w:lang w:val="pt-PT"/>
+        </w:rPr>
+      </w:pPr>
+      <w:r>
+        <w:rPr>
+          <w:sz w:val="28"/>
+          <w:szCs w:val="28"/>
+          <w:lang w:val="pt-PT"/>
+        </w:rPr>
+        <w:t>IDAutor -&gt; {Nome}</w:t>
+      </w:r>
+    </w:p>
+    <w:p>
+      <w:pPr>
+        <w:rPr>
+          <w:sz w:val="28"/>
+          <w:szCs w:val="28"/>
+          <w:lang w:val="pt-PT"/>
+        </w:rPr>
+      </w:pPr>
+      <w:r>
+        <w:rPr>
+          <w:sz w:val="28"/>
+          <w:szCs w:val="28"/>
+          <w:lang w:val="pt-PT"/>
+        </w:rPr>
+        <w:t>A chave principal para Autor é IDAutor.</w:t>
+      </w:r>
+    </w:p>
+    <w:p>
+      <w:pPr>
+        <w:rPr>
+          <w:sz w:val="28"/>
+          <w:szCs w:val="28"/>
+          <w:lang w:val="pt-PT"/>
+        </w:rPr>
+      </w:pPr>
+    </w:p>
+    <w:p>
+      <w:pPr>
+        <w:rPr>
+          <w:sz w:val="28"/>
+          <w:szCs w:val="28"/>
+          <w:lang w:val="pt-PT"/>
+        </w:rPr>
+      </w:pPr>
+      <w:r>
+        <w:rPr>
+          <w:sz w:val="28"/>
+          <w:szCs w:val="28"/>
+          <w:lang w:val="pt-PT"/>
+        </w:rPr>
+        <w:t>Autoria(</w:t>
+      </w:r>
+      <w:r>
+        <w:rPr>
+          <w:sz w:val="28"/>
+          <w:szCs w:val="28"/>
+          <w:u w:val="single"/>
+          <w:lang w:val="pt-PT"/>
+        </w:rPr>
+        <w:t>IDPublicacao</w:t>
+      </w:r>
+      <w:r>
+        <w:rPr>
+          <w:sz w:val="28"/>
+          <w:szCs w:val="28"/>
+          <w:lang w:val="pt-PT"/>
+        </w:rPr>
+        <w:t xml:space="preserve"> -&gt; Livro, </w:t>
+      </w:r>
+      <w:r>
+        <w:rPr>
+          <w:sz w:val="28"/>
+          <w:szCs w:val="28"/>
+          <w:u w:val="single"/>
+          <w:lang w:val="pt-PT"/>
+        </w:rPr>
+        <w:t>IDAutor</w:t>
+      </w:r>
+      <w:r>
+        <w:rPr>
+          <w:sz w:val="28"/>
+          <w:szCs w:val="28"/>
+          <w:lang w:val="pt-PT"/>
+        </w:rPr>
+        <w:t xml:space="preserve"> -&gt; Autor)</w:t>
+      </w:r>
+    </w:p>
+    <w:p>
+      <w:pPr>
+        <w:rPr>
+          <w:sz w:val="28"/>
+          <w:szCs w:val="28"/>
+          <w:lang w:val="pt-PT"/>
+        </w:rPr>
+      </w:pPr>
+      <w:r>
+        <w:rPr>
+          <w:sz w:val="28"/>
+          <w:szCs w:val="28"/>
+          <w:lang w:val="pt-PT"/>
+        </w:rPr>
+        <w:t>Autoria tem como chave principal a chave composta por IDPublicacao e IDAutor, que servem também como chaves estrangeiras para as relações Livro e Autor, respetivamente.</w:t>
+      </w:r>
+    </w:p>
+    <w:p>
+      <w:pPr>
+        <w:rPr>
+          <w:sz w:val="28"/>
+          <w:szCs w:val="28"/>
+          <w:lang w:val="pt-PT"/>
+        </w:rPr>
+      </w:pPr>
+    </w:p>
+    <w:p>
+      <w:pPr>
+        <w:rPr>
+          <w:sz w:val="28"/>
+          <w:szCs w:val="28"/>
+          <w:lang w:val="pt-PT"/>
+        </w:rPr>
+      </w:pPr>
+      <w:r>
+        <w:rPr>
+          <w:sz w:val="28"/>
+          <w:szCs w:val="28"/>
+          <w:lang w:val="pt-PT"/>
+        </w:rPr>
+        <w:t>Software(</w:t>
+      </w:r>
+      <w:r>
+        <w:rPr>
+          <w:sz w:val="28"/>
+          <w:szCs w:val="28"/>
+          <w:u w:val="single"/>
+          <w:lang w:val="pt-PT"/>
+        </w:rPr>
+        <w:t>IDPublicacao</w:t>
+      </w:r>
+      <w:r>
+        <w:rPr>
+          <w:sz w:val="28"/>
+          <w:szCs w:val="28"/>
+          <w:lang w:val="pt-PT"/>
+        </w:rPr>
+        <w:t xml:space="preserve"> -&gt; Publicacao, Versao, Developer)</w:t>
+      </w:r>
+    </w:p>
+    <w:p>
+      <w:pPr>
+        <w:rPr>
+          <w:sz w:val="28"/>
+          <w:szCs w:val="28"/>
+          <w:lang w:val="pt-PT"/>
+        </w:rPr>
+      </w:pPr>
+      <w:r>
+        <w:rPr>
+          <w:sz w:val="28"/>
+          <w:szCs w:val="28"/>
+          <w:lang w:val="pt-PT"/>
+        </w:rPr>
         <w:lastRenderedPageBreak/>
-        <w:t>AtoDeManutencao tem como chave principal a chave composta por Ccfuncionario, NomeManutencao e IDExemplar, que servem também como chaves estrangeiras para as relações Funcionario, TipodeManutencao e Exemplar.</w:t>
-      </w:r>
-    </w:p>
-    <w:p>
-      <w:pPr>
-        <w:rPr>
-          <w:sz w:val="28"/>
-          <w:szCs w:val="28"/>
-          <w:lang w:val="pt-PT"/>
-        </w:rPr>
-      </w:pPr>
-    </w:p>
-    <w:p>
-      <w:pPr>
-        <w:rPr>
-          <w:sz w:val="28"/>
-          <w:szCs w:val="28"/>
-          <w:lang w:val="pt-PT"/>
-        </w:rPr>
-      </w:pPr>
-      <w:r>
-        <w:rPr>
-          <w:sz w:val="28"/>
-          <w:szCs w:val="28"/>
-          <w:lang w:val="pt-PT"/>
-        </w:rPr>
-        <w:t>Publicacao(</w:t>
-      </w:r>
-      <w:r>
-        <w:rPr>
-          <w:sz w:val="28"/>
-          <w:szCs w:val="28"/>
-          <w:u w:val="single"/>
-          <w:lang w:val="pt-PT"/>
-        </w:rPr>
-        <w:t>IDPublicacao</w:t>
-      </w:r>
-      <w:r>
-        <w:rPr>
-          <w:sz w:val="28"/>
-          <w:szCs w:val="28"/>
-          <w:lang w:val="pt-PT"/>
-        </w:rPr>
-        <w:t>, Nome, Genero, IdadeMinima)</w:t>
-      </w:r>
-    </w:p>
-    <w:p>
-      <w:pPr>
-        <w:rPr>
-          <w:sz w:val="28"/>
-          <w:szCs w:val="28"/>
-          <w:lang w:val="pt-PT"/>
-        </w:rPr>
-      </w:pPr>
-      <w:r>
-        <w:rPr>
-          <w:sz w:val="28"/>
-          <w:szCs w:val="28"/>
-          <w:lang w:val="pt-PT"/>
-        </w:rPr>
-        <w:t>IDPublicacao</w:t>
-      </w:r>
-      <w:r>
-        <w:rPr>
-          <w:sz w:val="28"/>
-          <w:szCs w:val="28"/>
-          <w:lang w:val="pt-PT"/>
-        </w:rPr>
-        <w:t xml:space="preserve"> -&gt; {Nome, Genero, IdadeMinima}</w:t>
-      </w:r>
-    </w:p>
-    <w:p>
-      <w:pPr>
-        <w:rPr>
-          <w:sz w:val="28"/>
-          <w:szCs w:val="28"/>
-          <w:lang w:val="pt-PT"/>
-        </w:rPr>
-      </w:pPr>
-      <w:r>
-        <w:rPr>
-          <w:sz w:val="28"/>
-          <w:szCs w:val="28"/>
-          <w:lang w:val="pt-PT"/>
-        </w:rPr>
-        <w:t>A chave principal da relação Publicacao é IDPublicacao.</w:t>
-      </w:r>
-    </w:p>
-    <w:p>
-      <w:pPr>
-        <w:rPr>
-          <w:sz w:val="28"/>
-          <w:szCs w:val="28"/>
-          <w:lang w:val="pt-PT"/>
-        </w:rPr>
-      </w:pPr>
-    </w:p>
-    <w:p>
-      <w:pPr>
-        <w:rPr>
-          <w:sz w:val="28"/>
-          <w:szCs w:val="28"/>
-          <w:lang w:val="pt-PT"/>
-        </w:rPr>
-      </w:pPr>
-      <w:r>
-        <w:rPr>
-          <w:sz w:val="28"/>
-          <w:szCs w:val="28"/>
-          <w:lang w:val="pt-PT"/>
-        </w:rPr>
-        <w:t>Livro(</w:t>
-      </w:r>
-      <w:r>
-        <w:rPr>
-          <w:sz w:val="28"/>
-          <w:szCs w:val="28"/>
-          <w:u w:val="single"/>
-          <w:lang w:val="pt-PT"/>
-        </w:rPr>
-        <w:t>IDPublicacao</w:t>
-      </w:r>
-      <w:r>
-        <w:rPr>
-          <w:sz w:val="28"/>
-          <w:szCs w:val="28"/>
-          <w:lang w:val="pt-PT"/>
-        </w:rPr>
-        <w:t xml:space="preserve"> -&gt; Publicacao, Editora, Edicao)</w:t>
-      </w:r>
-    </w:p>
-    <w:p>
-      <w:pPr>
-        <w:rPr>
-          <w:sz w:val="28"/>
-          <w:szCs w:val="28"/>
-          <w:lang w:val="pt-PT"/>
-        </w:rPr>
-      </w:pPr>
-      <w:r>
-        <w:rPr>
-          <w:sz w:val="28"/>
-          <w:szCs w:val="28"/>
-          <w:lang w:val="pt-PT"/>
-        </w:rPr>
-        <w:t>IDPublicacao</w:t>
-      </w:r>
-      <w:r>
-        <w:rPr>
-          <w:sz w:val="28"/>
-          <w:szCs w:val="28"/>
-          <w:lang w:val="pt-PT"/>
-        </w:rPr>
-        <w:t xml:space="preserve"> -&gt; {Editora, Edicao}</w:t>
-      </w:r>
-    </w:p>
-    <w:p>
-      <w:pPr>
-        <w:rPr>
-          <w:sz w:val="28"/>
-          <w:szCs w:val="28"/>
-          <w:lang w:val="pt-PT"/>
-        </w:rPr>
-      </w:pPr>
-      <w:r>
-        <w:rPr>
-          <w:sz w:val="28"/>
-          <w:szCs w:val="28"/>
-          <w:lang w:val="pt-PT"/>
-        </w:rPr>
-        <w:t>A chave principal de Livro é IDPublicacao, que é também uma chave estrangeira para Publicacao.</w:t>
-      </w:r>
-    </w:p>
-    <w:p>
-      <w:pPr>
-        <w:rPr>
-          <w:sz w:val="28"/>
-          <w:szCs w:val="28"/>
-          <w:lang w:val="pt-PT"/>
-        </w:rPr>
-      </w:pPr>
-    </w:p>
-    <w:p>
-      <w:pPr>
-        <w:rPr>
-          <w:sz w:val="28"/>
-          <w:szCs w:val="28"/>
-          <w:lang w:val="pt-PT"/>
-        </w:rPr>
-      </w:pPr>
-      <w:r>
-        <w:rPr>
-          <w:sz w:val="28"/>
-          <w:szCs w:val="28"/>
-          <w:lang w:val="pt-PT"/>
-        </w:rPr>
-        <w:t>Autor(</w:t>
-      </w:r>
-      <w:r>
-        <w:rPr>
-          <w:sz w:val="28"/>
-          <w:szCs w:val="28"/>
-          <w:u w:val="single"/>
-          <w:lang w:val="pt-PT"/>
-        </w:rPr>
-        <w:t>IDAutor</w:t>
-      </w:r>
-      <w:r>
-        <w:rPr>
-          <w:sz w:val="28"/>
-          <w:szCs w:val="28"/>
-          <w:lang w:val="pt-PT"/>
-        </w:rPr>
-        <w:t>, Nome)</w:t>
-      </w:r>
-    </w:p>
-    <w:p>
-      <w:pPr>
-        <w:rPr>
-          <w:sz w:val="28"/>
-          <w:szCs w:val="28"/>
-          <w:lang w:val="pt-PT"/>
-        </w:rPr>
-      </w:pPr>
-      <w:r>
-        <w:rPr>
-          <w:sz w:val="28"/>
-          <w:szCs w:val="28"/>
-          <w:lang w:val="pt-PT"/>
-        </w:rPr>
-        <w:t>IDAutor -&gt; {Nome}</w:t>
-      </w:r>
-    </w:p>
-    <w:p>
-      <w:pPr>
-        <w:rPr>
-          <w:sz w:val="28"/>
-          <w:szCs w:val="28"/>
-          <w:lang w:val="pt-PT"/>
-        </w:rPr>
-      </w:pPr>
-      <w:r>
-        <w:rPr>
-          <w:sz w:val="28"/>
-          <w:szCs w:val="28"/>
-          <w:lang w:val="pt-PT"/>
-        </w:rPr>
-        <w:t>A chave principal para Autor é IDAutor.</w:t>
-      </w:r>
-    </w:p>
-    <w:p>
-      <w:pPr>
-        <w:rPr>
-          <w:sz w:val="28"/>
-          <w:szCs w:val="28"/>
-          <w:lang w:val="pt-PT"/>
-        </w:rPr>
-      </w:pPr>
-    </w:p>
-    <w:p>
-      <w:pPr>
-        <w:rPr>
-          <w:sz w:val="28"/>
-          <w:szCs w:val="28"/>
-          <w:lang w:val="pt-PT"/>
-        </w:rPr>
-      </w:pPr>
-      <w:r>
-        <w:rPr>
-          <w:sz w:val="28"/>
-          <w:szCs w:val="28"/>
-          <w:lang w:val="pt-PT"/>
-        </w:rPr>
-        <w:t>Autoria(</w:t>
-      </w:r>
-      <w:r>
-        <w:rPr>
-          <w:sz w:val="28"/>
-          <w:szCs w:val="28"/>
-          <w:u w:val="single"/>
-          <w:lang w:val="pt-PT"/>
-        </w:rPr>
-        <w:t>IDPublicacao</w:t>
-      </w:r>
-      <w:r>
-        <w:rPr>
-          <w:sz w:val="28"/>
-          <w:szCs w:val="28"/>
-          <w:lang w:val="pt-PT"/>
-        </w:rPr>
-        <w:t xml:space="preserve"> -&gt; Livro, </w:t>
-      </w:r>
-      <w:r>
-        <w:rPr>
-          <w:sz w:val="28"/>
-          <w:szCs w:val="28"/>
-          <w:u w:val="single"/>
-          <w:lang w:val="pt-PT"/>
-        </w:rPr>
-        <w:t>IDAutor</w:t>
-      </w:r>
-      <w:r>
-        <w:rPr>
-          <w:sz w:val="28"/>
-          <w:szCs w:val="28"/>
-          <w:lang w:val="pt-PT"/>
-        </w:rPr>
-        <w:t xml:space="preserve"> -&gt; Autor)</w:t>
-      </w:r>
-    </w:p>
-    <w:p>
-      <w:pPr>
-        <w:rPr>
-          <w:sz w:val="28"/>
-          <w:szCs w:val="28"/>
-          <w:lang w:val="pt-PT"/>
-        </w:rPr>
-      </w:pPr>
-      <w:r>
-        <w:rPr>
-          <w:sz w:val="28"/>
-          <w:szCs w:val="28"/>
-          <w:lang w:val="pt-PT"/>
-        </w:rPr>
-        <w:t>Autoria tem como chave principal a chave composta por IDPublicacao e IDAutor, que servem também como chaves estrangeiras para as relações Livro e Autor, respetivamente.</w:t>
-      </w:r>
-    </w:p>
-    <w:p>
-      <w:pPr>
-        <w:rPr>
-          <w:sz w:val="28"/>
-          <w:szCs w:val="28"/>
-          <w:lang w:val="pt-PT"/>
-        </w:rPr>
-      </w:pPr>
-    </w:p>
-    <w:p>
-      <w:pPr>
-        <w:rPr>
-          <w:sz w:val="28"/>
-          <w:szCs w:val="28"/>
-          <w:lang w:val="pt-PT"/>
-        </w:rPr>
-      </w:pPr>
-      <w:r>
-        <w:rPr>
-          <w:sz w:val="28"/>
-          <w:szCs w:val="28"/>
-          <w:lang w:val="pt-PT"/>
-        </w:rPr>
-        <w:t>Software(</w:t>
-      </w:r>
-      <w:r>
-        <w:rPr>
-          <w:sz w:val="28"/>
-          <w:szCs w:val="28"/>
-          <w:u w:val="single"/>
-          <w:lang w:val="pt-PT"/>
-        </w:rPr>
-        <w:t>IDPublicacao</w:t>
-      </w:r>
-      <w:r>
-        <w:rPr>
-          <w:sz w:val="28"/>
-          <w:szCs w:val="28"/>
-          <w:lang w:val="pt-PT"/>
-        </w:rPr>
-        <w:t xml:space="preserve"> -&gt; Publicacao, Versao, Developer)</w:t>
-      </w:r>
-    </w:p>
-    <w:p>
-      <w:pPr>
-        <w:rPr>
-          <w:sz w:val="28"/>
-          <w:szCs w:val="28"/>
-          <w:lang w:val="pt-PT"/>
-        </w:rPr>
-      </w:pPr>
-      <w:r>
-        <w:rPr>
-          <w:sz w:val="28"/>
-          <w:szCs w:val="28"/>
-          <w:lang w:val="pt-PT"/>
-        </w:rPr>
         <w:t>IDPublicacao -&gt; {Versao, Developer}</w:t>
       </w:r>
       <w:r>
@@ -4467,24 +4644,16 @@
           <w:lang w:val="pt-PT"/>
         </w:rPr>
       </w:pPr>
-    </w:p>
-    <w:p>
-      <w:pPr>
-        <w:rPr>
-          <w:sz w:val="28"/>
-          <w:szCs w:val="28"/>
-          <w:lang w:val="pt-PT"/>
-        </w:rPr>
-      </w:pPr>
-      <w:r>
-        <w:rPr>
-          <w:sz w:val="28"/>
-          <w:szCs w:val="28"/>
-          <w:lang w:val="pt-PT"/>
-        </w:rPr>
-        <w:lastRenderedPageBreak/>
+      <w:proofErr w:type="gramStart"/>
+      <w:r>
+        <w:rPr>
+          <w:sz w:val="28"/>
+          <w:szCs w:val="28"/>
+          <w:lang w:val="pt-PT"/>
+        </w:rPr>
         <w:t>Album(</w:t>
       </w:r>
+      <w:proofErr w:type="gramEnd"/>
       <w:r>
         <w:rPr>
           <w:sz w:val="28"/>
@@ -6169,14 +6338,16 @@
         </w:rPr>
         <w:t xml:space="preserve">Relação </w:t>
       </w:r>
-      <w:r>
-        <w:rPr>
-          <w:sz w:val="28"/>
-          <w:szCs w:val="28"/>
-          <w:lang w:val="pt-PT"/>
-        </w:rPr>
-        <w:t>TipoDeManutencao</w:t>
-      </w:r>
+      <w:proofErr w:type="spellStart"/>
+      <w:r>
+        <w:rPr>
+          <w:sz w:val="28"/>
+          <w:szCs w:val="28"/>
+          <w:lang w:val="pt-PT"/>
+        </w:rPr>
+        <w:t>RequisicaoDeExemplar</w:t>
+      </w:r>
+      <w:proofErr w:type="spellEnd"/>
       <w:r>
         <w:rPr>
           <w:sz w:val="28"/>
@@ -6205,7 +6376,44 @@
           <w:szCs w:val="28"/>
           <w:lang w:val="pt-PT"/>
         </w:rPr>
-        <w:t>{Nome}</w:t>
+        <w:t>{</w:t>
+      </w:r>
+      <w:proofErr w:type="spellStart"/>
+      <w:r>
+        <w:rPr>
+          <w:sz w:val="28"/>
+          <w:szCs w:val="28"/>
+          <w:lang w:val="pt-PT"/>
+        </w:rPr>
+        <w:t>IDResquisicao</w:t>
+      </w:r>
+      <w:proofErr w:type="spellEnd"/>
+      <w:r>
+        <w:rPr>
+          <w:sz w:val="28"/>
+          <w:szCs w:val="28"/>
+          <w:lang w:val="pt-PT"/>
+        </w:rPr>
+        <w:t xml:space="preserve">, </w:t>
+      </w:r>
+      <w:proofErr w:type="spellStart"/>
+      <w:proofErr w:type="gramStart"/>
+      <w:r>
+        <w:rPr>
+          <w:sz w:val="28"/>
+          <w:szCs w:val="28"/>
+          <w:lang w:val="pt-PT"/>
+        </w:rPr>
+        <w:t>IDExemplar</w:t>
+      </w:r>
+      <w:proofErr w:type="spellEnd"/>
+      <w:r>
+        <w:rPr>
+          <w:sz w:val="28"/>
+          <w:szCs w:val="28"/>
+          <w:lang w:val="pt-PT"/>
+        </w:rPr>
+        <w:t>}</w:t>
       </w:r>
       <w:r>
         <w:rPr>
@@ -6214,25 +6422,72 @@
           <w:vertAlign w:val="superscript"/>
           <w:lang w:val="pt-PT"/>
         </w:rPr>
-        <w:t xml:space="preserve">+ </w:t>
-      </w:r>
-      <w:r>
-        <w:rPr>
-          <w:sz w:val="28"/>
-          <w:szCs w:val="28"/>
-          <w:lang w:val="pt-PT"/>
-        </w:rPr>
-        <w:t>= {Nome}</w:t>
-      </w:r>
-    </w:p>
-    <w:p>
-      <w:pPr>
-        <w:rPr>
-          <w:sz w:val="28"/>
-          <w:szCs w:val="28"/>
-          <w:lang w:val="pt-PT"/>
-        </w:rPr>
-      </w:pPr>
+        <w:t>+</w:t>
+      </w:r>
+      <w:proofErr w:type="gramEnd"/>
+      <w:r>
+        <w:rPr>
+          <w:sz w:val="28"/>
+          <w:szCs w:val="28"/>
+          <w:lang w:val="pt-PT"/>
+        </w:rPr>
+        <w:t xml:space="preserve"> = </w:t>
+      </w:r>
+      <w:r>
+        <w:rPr>
+          <w:sz w:val="28"/>
+          <w:szCs w:val="28"/>
+          <w:lang w:val="pt-PT"/>
+        </w:rPr>
+        <w:t>{</w:t>
+      </w:r>
+      <w:proofErr w:type="spellStart"/>
+      <w:r>
+        <w:rPr>
+          <w:sz w:val="28"/>
+          <w:szCs w:val="28"/>
+          <w:lang w:val="pt-PT"/>
+        </w:rPr>
+        <w:t>IDResquisicao</w:t>
+      </w:r>
+      <w:proofErr w:type="spellEnd"/>
+      <w:r>
+        <w:rPr>
+          <w:sz w:val="28"/>
+          <w:szCs w:val="28"/>
+          <w:lang w:val="pt-PT"/>
+        </w:rPr>
+        <w:t xml:space="preserve">, </w:t>
+      </w:r>
+      <w:proofErr w:type="spellStart"/>
+      <w:r>
+        <w:rPr>
+          <w:sz w:val="28"/>
+          <w:szCs w:val="28"/>
+          <w:lang w:val="pt-PT"/>
+        </w:rPr>
+        <w:t>IDExemplar</w:t>
+      </w:r>
+      <w:proofErr w:type="spellEnd"/>
+      <w:r>
+        <w:rPr>
+          <w:sz w:val="28"/>
+          <w:szCs w:val="28"/>
+          <w:lang w:val="pt-PT"/>
+        </w:rPr>
+        <w:t>}</w:t>
+      </w:r>
+    </w:p>
+    <w:p>
+      <w:pPr>
+        <w:rPr>
+          <w:sz w:val="28"/>
+          <w:szCs w:val="28"/>
+          <w:lang w:val="pt-PT"/>
+        </w:rPr>
+      </w:pPr>
+      <w:bookmarkStart w:id="0" w:name="_GoBack"/>
+      <w:bookmarkEnd w:id="0"/>
     </w:p>
     <w:p>
       <w:pPr>
@@ -6256,7 +6511,7 @@
           <w:szCs w:val="28"/>
           <w:lang w:val="pt-PT"/>
         </w:rPr>
-        <w:t>AtoDeManutencao</w:t>
+        <w:t>TipoDeManutencao</w:t>
       </w:r>
       <w:r>
         <w:rPr>
@@ -6286,7 +6541,7 @@
           <w:szCs w:val="28"/>
           <w:lang w:val="pt-PT"/>
         </w:rPr>
-        <w:t>{Ccfuncionario, NomeManutencao, IDExemplar}</w:t>
+        <w:t>{Nome}</w:t>
       </w:r>
       <w:r>
         <w:rPr>
@@ -6303,7 +6558,7 @@
           <w:szCs w:val="28"/>
           <w:lang w:val="pt-PT"/>
         </w:rPr>
-        <w:t>= {Ccfuncionario, NomeManutencao, IDExemplar}</w:t>
+        <w:t>= {Nome}</w:t>
       </w:r>
     </w:p>
     <w:p>
@@ -6337,7 +6592,7 @@
           <w:szCs w:val="28"/>
           <w:lang w:val="pt-PT"/>
         </w:rPr>
-        <w:t>Publicacao</w:t>
+        <w:t>AtoDeManutencao</w:t>
       </w:r>
       <w:r>
         <w:rPr>
@@ -6367,23 +6622,7 @@
           <w:szCs w:val="28"/>
           <w:lang w:val="pt-PT"/>
         </w:rPr>
-        <w:t>{</w:t>
-      </w:r>
-      <w:r>
-        <w:rPr>
-          <w:sz w:val="28"/>
-          <w:szCs w:val="28"/>
-          <w:lang w:val="pt-PT"/>
-        </w:rPr>
-        <w:t>IDPublicacao</w:t>
-      </w:r>
-      <w:r>
-        <w:rPr>
-          <w:sz w:val="28"/>
-          <w:szCs w:val="28"/>
-          <w:lang w:val="pt-PT"/>
-        </w:rPr>
-        <w:t>}</w:t>
+        <w:t>{Ccfuncionario, NomeManutencao, IDExemplar}</w:t>
       </w:r>
       <w:r>
         <w:rPr>
@@ -6392,47 +6631,15 @@
           <w:vertAlign w:val="superscript"/>
           <w:lang w:val="pt-PT"/>
         </w:rPr>
-        <w:t>+</w:t>
-      </w:r>
-      <w:r>
-        <w:rPr>
-          <w:sz w:val="28"/>
-          <w:szCs w:val="28"/>
-          <w:lang w:val="pt-PT"/>
-        </w:rPr>
-        <w:t xml:space="preserve"> </w:t>
-      </w:r>
-      <w:r>
-        <w:rPr>
-          <w:sz w:val="28"/>
-          <w:szCs w:val="28"/>
-          <w:lang w:val="pt-PT"/>
-        </w:rPr>
-        <w:t>=</w:t>
-      </w:r>
-      <w:r>
-        <w:rPr>
-          <w:sz w:val="28"/>
-          <w:szCs w:val="28"/>
-          <w:lang w:val="pt-PT"/>
-        </w:rPr>
-        <w:t xml:space="preserve"> {</w:t>
-      </w:r>
-      <w:r>
-        <w:rPr>
-          <w:sz w:val="28"/>
-          <w:szCs w:val="28"/>
-          <w:lang w:val="pt-PT"/>
-        </w:rPr>
-        <w:t xml:space="preserve">IDPublicaçao, </w:t>
-      </w:r>
-      <w:r>
-        <w:rPr>
-          <w:sz w:val="28"/>
-          <w:szCs w:val="28"/>
-          <w:lang w:val="pt-PT"/>
-        </w:rPr>
-        <w:t>Nome, Genero, IdadeMinima}</w:t>
+        <w:t xml:space="preserve">+ </w:t>
+      </w:r>
+      <w:r>
+        <w:rPr>
+          <w:sz w:val="28"/>
+          <w:szCs w:val="28"/>
+          <w:lang w:val="pt-PT"/>
+        </w:rPr>
+        <w:t>= {Ccfuncionario, NomeManutencao, IDExemplar}</w:t>
       </w:r>
     </w:p>
     <w:p>
@@ -6466,7 +6673,7 @@
           <w:szCs w:val="28"/>
           <w:lang w:val="pt-PT"/>
         </w:rPr>
-        <w:t>Livro</w:t>
+        <w:t>Publicacao</w:t>
       </w:r>
       <w:r>
         <w:rPr>
@@ -6553,15 +6760,15 @@
           <w:szCs w:val="28"/>
           <w:lang w:val="pt-PT"/>
         </w:rPr>
-        <w:t xml:space="preserve">IDPublicacao, </w:t>
-      </w:r>
-      <w:r>
-        <w:rPr>
-          <w:sz w:val="28"/>
-          <w:szCs w:val="28"/>
-          <w:lang w:val="pt-PT"/>
-        </w:rPr>
-        <w:t>Editora, Edicao}</w:t>
+        <w:t xml:space="preserve">IDPublicaçao, </w:t>
+      </w:r>
+      <w:r>
+        <w:rPr>
+          <w:sz w:val="28"/>
+          <w:szCs w:val="28"/>
+          <w:lang w:val="pt-PT"/>
+        </w:rPr>
+        <w:t>Nome, Genero, IdadeMinima}</w:t>
       </w:r>
     </w:p>
     <w:p>
@@ -6595,7 +6802,7 @@
           <w:szCs w:val="28"/>
           <w:lang w:val="pt-PT"/>
         </w:rPr>
-        <w:t>Autor</w:t>
+        <w:t>Livro</w:t>
       </w:r>
       <w:r>
         <w:rPr>
@@ -6633,7 +6840,7 @@
           <w:szCs w:val="28"/>
           <w:lang w:val="pt-PT"/>
         </w:rPr>
-        <w:t>IDAutor</w:t>
+        <w:t>IDPublicacao</w:t>
       </w:r>
       <w:r>
         <w:rPr>
@@ -6682,15 +6889,15 @@
           <w:szCs w:val="28"/>
           <w:lang w:val="pt-PT"/>
         </w:rPr>
-        <w:t xml:space="preserve">IDAutor, </w:t>
-      </w:r>
-      <w:r>
-        <w:rPr>
-          <w:sz w:val="28"/>
-          <w:szCs w:val="28"/>
-          <w:lang w:val="pt-PT"/>
-        </w:rPr>
-        <w:t>Nome}</w:t>
+        <w:t xml:space="preserve">IDPublicacao, </w:t>
+      </w:r>
+      <w:r>
+        <w:rPr>
+          <w:sz w:val="28"/>
+          <w:szCs w:val="28"/>
+          <w:lang w:val="pt-PT"/>
+        </w:rPr>
+        <w:t>Editora, Edicao}</w:t>
       </w:r>
     </w:p>
     <w:p>
@@ -6725,7 +6932,7 @@
           <w:szCs w:val="28"/>
           <w:lang w:val="pt-PT"/>
         </w:rPr>
-        <w:t>Autoria</w:t>
+        <w:t>Autor</w:t>
       </w:r>
       <w:r>
         <w:rPr>
@@ -6755,7 +6962,23 @@
           <w:szCs w:val="28"/>
           <w:lang w:val="pt-PT"/>
         </w:rPr>
-        <w:t>{IDPublicacao, IDAutor}</w:t>
+        <w:t>{</w:t>
+      </w:r>
+      <w:r>
+        <w:rPr>
+          <w:sz w:val="28"/>
+          <w:szCs w:val="28"/>
+          <w:lang w:val="pt-PT"/>
+        </w:rPr>
+        <w:t>IDAutor</w:t>
+      </w:r>
+      <w:r>
+        <w:rPr>
+          <w:sz w:val="28"/>
+          <w:szCs w:val="28"/>
+          <w:lang w:val="pt-PT"/>
+        </w:rPr>
+        <w:t>}</w:t>
       </w:r>
       <w:r>
         <w:rPr>
@@ -6764,15 +6987,47 @@
           <w:vertAlign w:val="superscript"/>
           <w:lang w:val="pt-PT"/>
         </w:rPr>
-        <w:t xml:space="preserve">+ </w:t>
-      </w:r>
-      <w:r>
-        <w:rPr>
-          <w:sz w:val="28"/>
-          <w:szCs w:val="28"/>
-          <w:lang w:val="pt-PT"/>
-        </w:rPr>
-        <w:t>= {IDPublicacao, IDAutor}</w:t>
+        <w:t>+</w:t>
+      </w:r>
+      <w:r>
+        <w:rPr>
+          <w:sz w:val="28"/>
+          <w:szCs w:val="28"/>
+          <w:lang w:val="pt-PT"/>
+        </w:rPr>
+        <w:t xml:space="preserve"> </w:t>
+      </w:r>
+      <w:r>
+        <w:rPr>
+          <w:sz w:val="28"/>
+          <w:szCs w:val="28"/>
+          <w:lang w:val="pt-PT"/>
+        </w:rPr>
+        <w:t>=</w:t>
+      </w:r>
+      <w:r>
+        <w:rPr>
+          <w:sz w:val="28"/>
+          <w:szCs w:val="28"/>
+          <w:lang w:val="pt-PT"/>
+        </w:rPr>
+        <w:t xml:space="preserve"> {</w:t>
+      </w:r>
+      <w:r>
+        <w:rPr>
+          <w:sz w:val="28"/>
+          <w:szCs w:val="28"/>
+          <w:lang w:val="pt-PT"/>
+        </w:rPr>
+        <w:t xml:space="preserve">IDAutor, </w:t>
+      </w:r>
+      <w:r>
+        <w:rPr>
+          <w:sz w:val="28"/>
+          <w:szCs w:val="28"/>
+          <w:lang w:val="pt-PT"/>
+        </w:rPr>
+        <w:t>Nome}</w:t>
       </w:r>
     </w:p>
     <w:p>
@@ -6806,7 +7061,7 @@
           <w:szCs w:val="28"/>
           <w:lang w:val="pt-PT"/>
         </w:rPr>
-        <w:t>Software</w:t>
+        <w:t>Autoria</w:t>
       </w:r>
       <w:r>
         <w:rPr>
@@ -6836,23 +7091,7 @@
           <w:szCs w:val="28"/>
           <w:lang w:val="pt-PT"/>
         </w:rPr>
-        <w:t>{</w:t>
-      </w:r>
-      <w:r>
-        <w:rPr>
-          <w:sz w:val="28"/>
-          <w:szCs w:val="28"/>
-          <w:lang w:val="pt-PT"/>
-        </w:rPr>
-        <w:t>IDPublicacao</w:t>
-      </w:r>
-      <w:r>
-        <w:rPr>
-          <w:sz w:val="28"/>
-          <w:szCs w:val="28"/>
-          <w:lang w:val="pt-PT"/>
-        </w:rPr>
-        <w:t>}</w:t>
+        <w:t>{IDPublicacao, IDAutor}</w:t>
       </w:r>
       <w:r>
         <w:rPr>
@@ -6861,47 +7100,15 @@
           <w:vertAlign w:val="superscript"/>
           <w:lang w:val="pt-PT"/>
         </w:rPr>
-        <w:t>+</w:t>
-      </w:r>
-      <w:r>
-        <w:rPr>
-          <w:sz w:val="28"/>
-          <w:szCs w:val="28"/>
-          <w:lang w:val="pt-PT"/>
-        </w:rPr>
-        <w:t xml:space="preserve"> </w:t>
-      </w:r>
-      <w:r>
-        <w:rPr>
-          <w:sz w:val="28"/>
-          <w:szCs w:val="28"/>
-          <w:lang w:val="pt-PT"/>
-        </w:rPr>
-        <w:t>=</w:t>
-      </w:r>
-      <w:r>
-        <w:rPr>
-          <w:sz w:val="28"/>
-          <w:szCs w:val="28"/>
-          <w:lang w:val="pt-PT"/>
-        </w:rPr>
-        <w:t xml:space="preserve"> {</w:t>
-      </w:r>
-      <w:r>
-        <w:rPr>
-          <w:sz w:val="28"/>
-          <w:szCs w:val="28"/>
-          <w:lang w:val="pt-PT"/>
-        </w:rPr>
-        <w:t xml:space="preserve">IDPublicacao, </w:t>
-      </w:r>
-      <w:r>
-        <w:rPr>
-          <w:sz w:val="28"/>
-          <w:szCs w:val="28"/>
-          <w:lang w:val="pt-PT"/>
-        </w:rPr>
-        <w:t>Versao, Developer}</w:t>
+        <w:t xml:space="preserve">+ </w:t>
+      </w:r>
+      <w:r>
+        <w:rPr>
+          <w:sz w:val="28"/>
+          <w:szCs w:val="28"/>
+          <w:lang w:val="pt-PT"/>
+        </w:rPr>
+        <w:t>= {IDPublicacao, IDAutor}</w:t>
       </w:r>
     </w:p>
     <w:p>
@@ -6935,7 +7142,7 @@
           <w:szCs w:val="28"/>
           <w:lang w:val="pt-PT"/>
         </w:rPr>
-        <w:t>Album</w:t>
+        <w:t>Software</w:t>
       </w:r>
       <w:r>
         <w:rPr>
@@ -7030,7 +7237,7 @@
           <w:szCs w:val="28"/>
           <w:lang w:val="pt-PT"/>
         </w:rPr>
-        <w:t>Produtor}</w:t>
+        <w:t>Versao, Developer}</w:t>
       </w:r>
     </w:p>
     <w:p>
@@ -7064,7 +7271,7 @@
           <w:szCs w:val="28"/>
           <w:lang w:val="pt-PT"/>
         </w:rPr>
-        <w:t>Artista</w:t>
+        <w:t>Album</w:t>
       </w:r>
       <w:r>
         <w:rPr>
@@ -7102,7 +7309,7 @@
           <w:szCs w:val="28"/>
           <w:lang w:val="pt-PT"/>
         </w:rPr>
-        <w:t>IDArtista</w:t>
+        <w:t>IDPublicacao</w:t>
       </w:r>
       <w:r>
         <w:rPr>
@@ -7151,15 +7358,15 @@
           <w:szCs w:val="28"/>
           <w:lang w:val="pt-PT"/>
         </w:rPr>
-        <w:t xml:space="preserve">IDArtista, </w:t>
-      </w:r>
-      <w:r>
-        <w:rPr>
-          <w:sz w:val="28"/>
-          <w:szCs w:val="28"/>
-          <w:lang w:val="pt-PT"/>
-        </w:rPr>
-        <w:t>Nome}</w:t>
+        <w:t xml:space="preserve">IDPublicacao, </w:t>
+      </w:r>
+      <w:r>
+        <w:rPr>
+          <w:sz w:val="28"/>
+          <w:szCs w:val="28"/>
+          <w:lang w:val="pt-PT"/>
+        </w:rPr>
+        <w:t>Produtor}</w:t>
       </w:r>
     </w:p>
     <w:p>
@@ -7193,7 +7400,7 @@
           <w:szCs w:val="28"/>
           <w:lang w:val="pt-PT"/>
         </w:rPr>
-        <w:t>Interpreta</w:t>
+        <w:t>Artista</w:t>
       </w:r>
       <w:r>
         <w:rPr>
@@ -7223,7 +7430,23 @@
           <w:szCs w:val="28"/>
           <w:lang w:val="pt-PT"/>
         </w:rPr>
-        <w:t>{IDPublicacao, IDArtista}</w:t>
+        <w:t>{</w:t>
+      </w:r>
+      <w:r>
+        <w:rPr>
+          <w:sz w:val="28"/>
+          <w:szCs w:val="28"/>
+          <w:lang w:val="pt-PT"/>
+        </w:rPr>
+        <w:t>IDArtista</w:t>
+      </w:r>
+      <w:r>
+        <w:rPr>
+          <w:sz w:val="28"/>
+          <w:szCs w:val="28"/>
+          <w:lang w:val="pt-PT"/>
+        </w:rPr>
+        <w:t>}</w:t>
       </w:r>
       <w:r>
         <w:rPr>
@@ -7240,7 +7463,39 @@
           <w:szCs w:val="28"/>
           <w:lang w:val="pt-PT"/>
         </w:rPr>
-        <w:t xml:space="preserve"> = {IDPublicacao, IDArtista}</w:t>
+        <w:t xml:space="preserve"> </w:t>
+      </w:r>
+      <w:r>
+        <w:rPr>
+          <w:sz w:val="28"/>
+          <w:szCs w:val="28"/>
+          <w:lang w:val="pt-PT"/>
+        </w:rPr>
+        <w:t>=</w:t>
+      </w:r>
+      <w:r>
+        <w:rPr>
+          <w:sz w:val="28"/>
+          <w:szCs w:val="28"/>
+          <w:lang w:val="pt-PT"/>
+        </w:rPr>
+        <w:t xml:space="preserve"> {</w:t>
+      </w:r>
+      <w:r>
+        <w:rPr>
+          <w:sz w:val="28"/>
+          <w:szCs w:val="28"/>
+          <w:lang w:val="pt-PT"/>
+        </w:rPr>
+        <w:t xml:space="preserve">IDArtista, </w:t>
+      </w:r>
+      <w:r>
+        <w:rPr>
+          <w:sz w:val="28"/>
+          <w:szCs w:val="28"/>
+          <w:lang w:val="pt-PT"/>
+        </w:rPr>
+        <w:t>Nome}</w:t>
       </w:r>
     </w:p>
     <w:p>
@@ -7274,7 +7529,7 @@
           <w:szCs w:val="28"/>
           <w:lang w:val="pt-PT"/>
         </w:rPr>
-        <w:t>Filme</w:t>
+        <w:t>Interpreta</w:t>
       </w:r>
       <w:r>
         <w:rPr>
@@ -7304,6 +7559,87 @@
           <w:szCs w:val="28"/>
           <w:lang w:val="pt-PT"/>
         </w:rPr>
+        <w:t>{IDPublicacao, IDArtista}</w:t>
+      </w:r>
+      <w:r>
+        <w:rPr>
+          <w:sz w:val="28"/>
+          <w:szCs w:val="28"/>
+          <w:vertAlign w:val="superscript"/>
+          <w:lang w:val="pt-PT"/>
+        </w:rPr>
+        <w:t>+</w:t>
+      </w:r>
+      <w:r>
+        <w:rPr>
+          <w:sz w:val="28"/>
+          <w:szCs w:val="28"/>
+          <w:lang w:val="pt-PT"/>
+        </w:rPr>
+        <w:t xml:space="preserve"> = {IDPublicacao, IDArtista}</w:t>
+      </w:r>
+    </w:p>
+    <w:p>
+      <w:pPr>
+        <w:rPr>
+          <w:sz w:val="28"/>
+          <w:szCs w:val="28"/>
+          <w:lang w:val="pt-PT"/>
+        </w:rPr>
+      </w:pPr>
+    </w:p>
+    <w:p>
+      <w:pPr>
+        <w:rPr>
+          <w:sz w:val="28"/>
+          <w:szCs w:val="28"/>
+          <w:lang w:val="pt-PT"/>
+        </w:rPr>
+      </w:pPr>
+      <w:r>
+        <w:rPr>
+          <w:sz w:val="28"/>
+          <w:szCs w:val="28"/>
+          <w:lang w:val="pt-PT"/>
+        </w:rPr>
+        <w:t xml:space="preserve">Relação </w:t>
+      </w:r>
+      <w:r>
+        <w:rPr>
+          <w:sz w:val="28"/>
+          <w:szCs w:val="28"/>
+          <w:lang w:val="pt-PT"/>
+        </w:rPr>
+        <w:t>Filme</w:t>
+      </w:r>
+      <w:r>
+        <w:rPr>
+          <w:sz w:val="28"/>
+          <w:szCs w:val="28"/>
+          <w:lang w:val="pt-PT"/>
+        </w:rPr>
+        <w:t>:</w:t>
+      </w:r>
+    </w:p>
+    <w:p>
+      <w:pPr>
+        <w:pStyle w:val="ListParagraph"/>
+        <w:numPr>
+          <w:ilvl w:val="0"/>
+          <w:numId w:val="2"/>
+        </w:numPr>
+        <w:rPr>
+          <w:sz w:val="28"/>
+          <w:szCs w:val="28"/>
+          <w:lang w:val="pt-PT"/>
+        </w:rPr>
+      </w:pPr>
+      <w:r>
+        <w:rPr>
+          <w:sz w:val="28"/>
+          <w:szCs w:val="28"/>
+          <w:lang w:val="pt-PT"/>
+        </w:rPr>
         <w:t>{</w:t>
       </w:r>
       <w:r>
@@ -7436,7 +7772,16 @@
           <w:szCs w:val="28"/>
           <w:lang w:val="pt-PT"/>
         </w:rPr>
-        <w:t xml:space="preserve"> formas normais e todos os atributos não primos são dependentes de uma chave de forma não transitiva) e na BCNF (o lado esquerdo de cada dependência corresponde a uma chave). A única exceção é o conjunto de dependências correspondentes à relação Equipamento, na qual Modelo </w:t>
+        <w:t xml:space="preserve"> formas normais e todos os atributos não primos são dependentes de uma chave de forma não transitiva) e na BCNF (o lado esquerdo de cada dependência corresponde a uma chave). A única exceção é o conjunto de dependências correspondentes à relação </w:t>
+      </w:r>
+      <w:r>
+        <w:rPr>
+          <w:sz w:val="28"/>
+          <w:szCs w:val="28"/>
+          <w:lang w:val="pt-PT"/>
+        </w:rPr>
+        <w:lastRenderedPageBreak/>
+        <w:t xml:space="preserve">Equipamento, na qual Modelo </w:t>
       </w:r>
       <w:r>
         <w:rPr>
@@ -7504,16 +7849,7 @@
           <w:szCs w:val="28"/>
           <w:lang w:val="pt-PT"/>
         </w:rPr>
-        <w:t xml:space="preserve"> para uma classe nova Modelo, cuja chave principal é o nome do modelo (tendo </w:t>
-      </w:r>
-      <w:r>
-        <w:rPr>
-          <w:sz w:val="28"/>
-          <w:szCs w:val="28"/>
-          <w:lang w:val="pt-PT"/>
-        </w:rPr>
-        <w:lastRenderedPageBreak/>
-        <w:t>em conta que este é primo). Resumidamente, o modelo relacional muda na seguinte forma:</w:t>
+        <w:t xml:space="preserve"> para uma classe nova Modelo, cuja chave principal é o nome do modelo (tendo em conta que este é primo). Resumidamente, o modelo relacional muda na seguinte forma:</w:t>
       </w:r>
       <w:r>
         <w:rPr>
@@ -7586,15 +7922,7 @@
           <w:szCs w:val="28"/>
           <w:lang w:val="pt-PT"/>
         </w:rPr>
-        <w:t>Nome</w:t>
-      </w:r>
-      <w:r>
-        <w:rPr>
-          <w:sz w:val="28"/>
-          <w:szCs w:val="28"/>
-          <w:lang w:val="pt-PT"/>
-        </w:rPr>
-        <w:t>Modelo</w:t>
+        <w:t>NomeModelo</w:t>
       </w:r>
       <w:proofErr w:type="spellEnd"/>
       <w:r>
@@ -7603,23 +7931,7 @@
           <w:szCs w:val="28"/>
           <w:lang w:val="pt-PT"/>
         </w:rPr>
-        <w:t xml:space="preserve"> -&gt; </w:t>
-      </w:r>
-      <w:r>
-        <w:rPr>
-          <w:sz w:val="28"/>
-          <w:szCs w:val="28"/>
-          <w:lang w:val="pt-PT"/>
-        </w:rPr>
-        <w:t>Modelo</w:t>
-      </w:r>
-      <w:r>
-        <w:rPr>
-          <w:sz w:val="28"/>
-          <w:szCs w:val="28"/>
-          <w:lang w:val="pt-PT"/>
-        </w:rPr>
-        <w:t>)</w:t>
+        <w:t xml:space="preserve"> -&gt; Modelo)</w:t>
       </w:r>
     </w:p>
     <w:p>
@@ -7673,15 +7985,7 @@
           <w:szCs w:val="28"/>
           <w:lang w:val="pt-PT"/>
         </w:rPr>
-        <w:t>Nome</w:t>
-      </w:r>
-      <w:r>
-        <w:rPr>
-          <w:sz w:val="28"/>
-          <w:szCs w:val="28"/>
-          <w:lang w:val="pt-PT"/>
-        </w:rPr>
-        <w:t>Modelo</w:t>
+        <w:t>NomeModelo</w:t>
       </w:r>
       <w:proofErr w:type="spellEnd"/>
       <w:r>
@@ -7800,15 +8104,7 @@
           <w:szCs w:val="28"/>
           <w:lang w:val="pt-PT"/>
         </w:rPr>
-        <w:t>Nome</w:t>
-      </w:r>
-      <w:r>
-        <w:rPr>
-          <w:sz w:val="28"/>
-          <w:szCs w:val="28"/>
-          <w:lang w:val="pt-PT"/>
-        </w:rPr>
-        <w:t>Modelo</w:t>
+        <w:t>NomeModelo</w:t>
       </w:r>
       <w:proofErr w:type="spellEnd"/>
       <w:r>
@@ -7923,8 +8219,6 @@
           <w:lang w:val="pt-PT"/>
         </w:rPr>
       </w:pPr>
-      <w:bookmarkStart w:id="0" w:name="_GoBack"/>
-      <w:bookmarkEnd w:id="0"/>
     </w:p>
     <w:sectPr>
       <w:pgSz w:w="11906" w:h="16838"/>
@@ -7993,7 +8287,7 @@
   <w:abstractNum w:abstractNumId="0" w15:restartNumberingAfterBreak="0">
     <w:nsid w:val="10216B6C"/>
     <w:multiLevelType w:val="hybridMultilevel"/>
-    <w:tmpl w:val="C1FA12E2"/>
+    <w:tmpl w:val="D8BAD6FE"/>
     <w:lvl w:ilvl="0" w:tplc="08090001">
       <w:start w:val="1"/>
       <w:numFmt w:val="bullet"/>
@@ -8348,6 +8642,7 @@
     <w:lsdException w:name="HTML Sample" w:semiHidden="1" w:unhideWhenUsed="1"/>
     <w:lsdException w:name="HTML Typewriter" w:semiHidden="1" w:unhideWhenUsed="1"/>
     <w:lsdException w:name="HTML Variable" w:semiHidden="1" w:unhideWhenUsed="1"/>
+    <w:lsdException w:name="Normal Table" w:semiHidden="1" w:unhideWhenUsed="1"/>
     <w:lsdException w:name="annotation subject" w:semiHidden="1" w:unhideWhenUsed="1"/>
     <w:lsdException w:name="No List" w:semiHidden="1" w:unhideWhenUsed="1"/>
     <w:lsdException w:name="Outline List 1" w:semiHidden="1" w:unhideWhenUsed="1"/>
@@ -8394,8 +8689,10 @@
     <w:lsdException w:name="Table Subtle 2" w:semiHidden="1" w:unhideWhenUsed="1"/>
     <w:lsdException w:name="Table Web 1" w:semiHidden="1" w:unhideWhenUsed="1"/>
     <w:lsdException w:name="Table Web 2" w:semiHidden="1" w:unhideWhenUsed="1"/>
+    <w:lsdException w:name="Table Web 3" w:semiHidden="1" w:unhideWhenUsed="1"/>
     <w:lsdException w:name="Balloon Text" w:semiHidden="1" w:unhideWhenUsed="1"/>
     <w:lsdException w:name="Table Grid" w:uiPriority="39"/>
+    <w:lsdException w:name="Table Theme" w:semiHidden="1" w:unhideWhenUsed="1"/>
     <w:lsdException w:name="Placeholder Text" w:semiHidden="1"/>
     <w:lsdException w:name="No Spacing" w:uiPriority="1" w:qFormat="1"/>
     <w:lsdException w:name="Light Shading" w:uiPriority="60"/>

</xml_diff>

<commit_message>
Changed criar.sql and povoar.sql
</commit_message>
<xml_diff>
--- a/Relatorios/Entrega_2.docx
+++ b/Relatorios/Entrega_2.docx
@@ -1675,7 +1675,7 @@
       </w:r>
       <w:r>
         <w:rPr>
-          <w:rFonts w:eastAsia="游ゴシック"/>
+          <w:rFonts w:eastAsia="Yu Gothic"/>
           <w:sz w:val="28"/>
           <w:szCs w:val="28"/>
           <w:lang w:val="pt-PT" w:eastAsia="ja-JP"/>
@@ -2430,7 +2430,16 @@
           <w:szCs w:val="28"/>
           <w:lang w:val="pt-PT"/>
         </w:rPr>
-        <w:t xml:space="preserve">). Para facilitar a organização, a cada equipamento está associado uma classe </w:t>
+        <w:t xml:space="preserve">). </w:t>
+      </w:r>
+      <w:r>
+        <w:rPr>
+          <w:sz w:val="28"/>
+          <w:szCs w:val="28"/>
+          <w:lang w:val="pt-PT"/>
+        </w:rPr>
+        <w:lastRenderedPageBreak/>
+        <w:t xml:space="preserve">Para facilitar a organização, a cada equipamento está associado uma classe </w:t>
       </w:r>
       <w:r>
         <w:rPr>
@@ -2439,7 +2448,6 @@
           <w:szCs w:val="28"/>
           <w:lang w:val="pt-PT"/>
         </w:rPr>
-        <w:lastRenderedPageBreak/>
         <w:t>TipoEquipamento</w:t>
       </w:r>
       <w:r>
@@ -3851,27 +3859,14 @@
           <w:lang w:val="pt-PT"/>
         </w:rPr>
       </w:pPr>
-      <w:proofErr w:type="spellStart"/>
-      <w:proofErr w:type="gramStart"/>
-      <w:r>
-        <w:rPr>
-          <w:sz w:val="28"/>
-          <w:szCs w:val="28"/>
-          <w:lang w:val="pt-PT"/>
-        </w:rPr>
-        <w:t>RequisicaoDeExemplar</w:t>
-      </w:r>
-      <w:proofErr w:type="spellEnd"/>
-      <w:r>
-        <w:rPr>
-          <w:sz w:val="28"/>
-          <w:szCs w:val="28"/>
-          <w:lang w:val="pt-PT"/>
-        </w:rPr>
-        <w:t>(</w:t>
-      </w:r>
-      <w:proofErr w:type="spellStart"/>
-      <w:proofErr w:type="gramEnd"/>
+      <w:r>
+        <w:rPr>
+          <w:sz w:val="28"/>
+          <w:szCs w:val="28"/>
+          <w:lang w:val="pt-PT"/>
+        </w:rPr>
+        <w:t>RequisicaoDeExemplar(</w:t>
+      </w:r>
       <w:r>
         <w:rPr>
           <w:sz w:val="28"/>
@@ -3879,36 +3874,10 @@
           <w:u w:val="single"/>
           <w:lang w:val="pt-PT"/>
         </w:rPr>
-        <w:t>IDResquisicao</w:t>
-      </w:r>
-      <w:proofErr w:type="spellEnd"/>
-      <w:r>
-        <w:rPr>
-          <w:sz w:val="28"/>
-          <w:szCs w:val="28"/>
-          <w:lang w:val="pt-PT"/>
-        </w:rPr>
-        <w:t xml:space="preserve"> -&gt; </w:t>
-      </w:r>
-      <w:proofErr w:type="spellStart"/>
-      <w:r>
-        <w:rPr>
-          <w:sz w:val="28"/>
-          <w:szCs w:val="28"/>
-          <w:lang w:val="pt-PT"/>
-        </w:rPr>
-        <w:t>Requisicao</w:t>
-      </w:r>
-      <w:proofErr w:type="spellEnd"/>
-      <w:r>
-        <w:rPr>
-          <w:sz w:val="28"/>
-          <w:szCs w:val="28"/>
-          <w:lang w:val="pt-PT"/>
-        </w:rPr>
-        <w:t xml:space="preserve">, </w:t>
-      </w:r>
-      <w:proofErr w:type="spellStart"/>
+        <w:t>IDRe</w:t>
+      </w:r>
+      <w:bookmarkStart w:id="0" w:name="_GoBack"/>
+      <w:bookmarkEnd w:id="0"/>
       <w:r>
         <w:rPr>
           <w:sz w:val="28"/>
@@ -3916,9 +3885,25 @@
           <w:u w:val="single"/>
           <w:lang w:val="pt-PT"/>
         </w:rPr>
+        <w:t>quisicao</w:t>
+      </w:r>
+      <w:r>
+        <w:rPr>
+          <w:sz w:val="28"/>
+          <w:szCs w:val="28"/>
+          <w:lang w:val="pt-PT"/>
+        </w:rPr>
+        <w:t xml:space="preserve"> -&gt; Requisicao, </w:t>
+      </w:r>
+      <w:r>
+        <w:rPr>
+          <w:sz w:val="28"/>
+          <w:szCs w:val="28"/>
+          <w:u w:val="single"/>
+          <w:lang w:val="pt-PT"/>
+        </w:rPr>
         <w:t>IDExemplar</w:t>
       </w:r>
-      <w:proofErr w:type="spellEnd"/>
       <w:r>
         <w:rPr>
           <w:sz w:val="28"/>
@@ -3942,99 +3927,26 @@
           <w:szCs w:val="28"/>
           <w:lang w:val="pt-PT"/>
         </w:rPr>
-        <w:t xml:space="preserve">A chave principal de </w:t>
-      </w:r>
-      <w:proofErr w:type="spellStart"/>
-      <w:r>
-        <w:rPr>
-          <w:sz w:val="28"/>
-          <w:szCs w:val="28"/>
-          <w:lang w:val="pt-PT"/>
-        </w:rPr>
-        <w:t>RequisicaoDeExemplar</w:t>
-      </w:r>
-      <w:proofErr w:type="spellEnd"/>
-      <w:r>
-        <w:rPr>
-          <w:sz w:val="28"/>
-          <w:szCs w:val="28"/>
-          <w:lang w:val="pt-PT"/>
-        </w:rPr>
-        <w:t xml:space="preserve"> é a chave composta por </w:t>
-      </w:r>
-      <w:proofErr w:type="spellStart"/>
-      <w:r>
-        <w:rPr>
-          <w:sz w:val="28"/>
-          <w:szCs w:val="28"/>
-          <w:lang w:val="pt-PT"/>
-        </w:rPr>
-        <w:t>IDRequisicao</w:t>
-      </w:r>
-      <w:proofErr w:type="spellEnd"/>
-      <w:r>
-        <w:rPr>
-          <w:sz w:val="28"/>
-          <w:szCs w:val="28"/>
-          <w:lang w:val="pt-PT"/>
-        </w:rPr>
-        <w:t xml:space="preserve"> e </w:t>
-      </w:r>
-      <w:proofErr w:type="spellStart"/>
-      <w:r>
-        <w:rPr>
-          <w:sz w:val="28"/>
-          <w:szCs w:val="28"/>
-          <w:lang w:val="pt-PT"/>
-        </w:rPr>
-        <w:t>IDExemplar</w:t>
-      </w:r>
-      <w:proofErr w:type="spellEnd"/>
-      <w:r>
-        <w:rPr>
-          <w:sz w:val="28"/>
-          <w:szCs w:val="28"/>
-          <w:lang w:val="pt-PT"/>
-        </w:rPr>
-        <w:t xml:space="preserve">, chaves estrangeiras para </w:t>
-      </w:r>
-      <w:proofErr w:type="spellStart"/>
-      <w:r>
-        <w:rPr>
-          <w:sz w:val="28"/>
-          <w:szCs w:val="28"/>
-          <w:lang w:val="pt-PT"/>
-        </w:rPr>
-        <w:t>Requisicao</w:t>
-      </w:r>
-      <w:proofErr w:type="spellEnd"/>
-      <w:r>
-        <w:rPr>
-          <w:sz w:val="28"/>
-          <w:szCs w:val="28"/>
-          <w:lang w:val="pt-PT"/>
-        </w:rPr>
-        <w:t xml:space="preserve"> e Exemplar, respetivamente.</w:t>
-      </w:r>
-    </w:p>
-    <w:p>
-      <w:pPr>
-        <w:rPr>
-          <w:sz w:val="28"/>
-          <w:szCs w:val="28"/>
-          <w:lang w:val="pt-PT"/>
-        </w:rPr>
-      </w:pPr>
-    </w:p>
-    <w:p>
-      <w:pPr>
-        <w:rPr>
-          <w:sz w:val="28"/>
-          <w:szCs w:val="28"/>
-          <w:lang w:val="pt-PT"/>
-        </w:rPr>
-      </w:pPr>
-      <w:proofErr w:type="gramStart"/>
+        <w:t>A chave principal de RequisicaoDeExemplar é a chave composta por IDRequisicao e IDExemplar, chaves estrangeiras para Requisicao e Exemplar, respetivamente.</w:t>
+      </w:r>
+    </w:p>
+    <w:p>
+      <w:pPr>
+        <w:rPr>
+          <w:sz w:val="28"/>
+          <w:szCs w:val="28"/>
+          <w:lang w:val="pt-PT"/>
+        </w:rPr>
+      </w:pPr>
+    </w:p>
+    <w:p>
+      <w:pPr>
+        <w:rPr>
+          <w:sz w:val="28"/>
+          <w:szCs w:val="28"/>
+          <w:lang w:val="pt-PT"/>
+        </w:rPr>
+      </w:pPr>
       <w:r>
         <w:rPr>
           <w:sz w:val="28"/>
@@ -4060,7 +3972,6 @@
         </w:rPr>
         <w:t>eManutencao(</w:t>
       </w:r>
-      <w:proofErr w:type="gramEnd"/>
       <w:r>
         <w:rPr>
           <w:sz w:val="28"/>
@@ -4644,7 +4555,6 @@
           <w:lang w:val="pt-PT"/>
         </w:rPr>
       </w:pPr>
-      <w:proofErr w:type="gramStart"/>
       <w:r>
         <w:rPr>
           <w:sz w:val="28"/>
@@ -4653,7 +4563,6 @@
         </w:rPr>
         <w:t>Album(</w:t>
       </w:r>
-      <w:proofErr w:type="gramEnd"/>
       <w:r>
         <w:rPr>
           <w:sz w:val="28"/>
@@ -6336,25 +6245,7 @@
           <w:szCs w:val="28"/>
           <w:lang w:val="pt-PT"/>
         </w:rPr>
-        <w:t xml:space="preserve">Relação </w:t>
-      </w:r>
-      <w:proofErr w:type="spellStart"/>
-      <w:r>
-        <w:rPr>
-          <w:sz w:val="28"/>
-          <w:szCs w:val="28"/>
-          <w:lang w:val="pt-PT"/>
-        </w:rPr>
-        <w:t>RequisicaoDeExemplar</w:t>
-      </w:r>
-      <w:proofErr w:type="spellEnd"/>
-      <w:r>
-        <w:rPr>
-          <w:sz w:val="28"/>
-          <w:szCs w:val="28"/>
-          <w:lang w:val="pt-PT"/>
-        </w:rPr>
-        <w:t>:</w:t>
+        <w:t>Relação RequisicaoDeExemplar:</w:t>
       </w:r>
     </w:p>
     <w:p>
@@ -6378,7 +6269,6 @@
         </w:rPr>
         <w:t>{</w:t>
       </w:r>
-      <w:proofErr w:type="spellStart"/>
       <w:r>
         <w:rPr>
           <w:sz w:val="28"/>
@@ -6387,7 +6277,6 @@
         </w:rPr>
         <w:t>IDResquisicao</w:t>
       </w:r>
-      <w:proofErr w:type="spellEnd"/>
       <w:r>
         <w:rPr>
           <w:sz w:val="28"/>
@@ -6396,8 +6285,6 @@
         </w:rPr>
         <w:t xml:space="preserve">, </w:t>
       </w:r>
-      <w:proofErr w:type="spellStart"/>
-      <w:proofErr w:type="gramStart"/>
       <w:r>
         <w:rPr>
           <w:sz w:val="28"/>
@@ -6406,7 +6293,6 @@
         </w:rPr>
         <w:t>IDExemplar</w:t>
       </w:r>
-      <w:proofErr w:type="spellEnd"/>
       <w:r>
         <w:rPr>
           <w:sz w:val="28"/>
@@ -6424,24 +6310,14 @@
         </w:rPr>
         <w:t>+</w:t>
       </w:r>
-      <w:proofErr w:type="gramEnd"/>
-      <w:r>
-        <w:rPr>
-          <w:sz w:val="28"/>
-          <w:szCs w:val="28"/>
-          <w:lang w:val="pt-PT"/>
-        </w:rPr>
-        <w:t xml:space="preserve"> = </w:t>
-      </w:r>
-      <w:r>
-        <w:rPr>
-          <w:sz w:val="28"/>
-          <w:szCs w:val="28"/>
-          <w:lang w:val="pt-PT"/>
-        </w:rPr>
-        <w:t>{</w:t>
-      </w:r>
-      <w:proofErr w:type="spellStart"/>
+      <w:r>
+        <w:rPr>
+          <w:sz w:val="28"/>
+          <w:szCs w:val="28"/>
+          <w:lang w:val="pt-PT"/>
+        </w:rPr>
+        <w:t xml:space="preserve"> = {</w:t>
+      </w:r>
       <w:r>
         <w:rPr>
           <w:sz w:val="28"/>
@@ -6450,7 +6326,6 @@
         </w:rPr>
         <w:t>IDResquisicao</w:t>
       </w:r>
-      <w:proofErr w:type="spellEnd"/>
       <w:r>
         <w:rPr>
           <w:sz w:val="28"/>
@@ -6459,7 +6334,6 @@
         </w:rPr>
         <w:t xml:space="preserve">, </w:t>
       </w:r>
-      <w:proofErr w:type="spellStart"/>
       <w:r>
         <w:rPr>
           <w:sz w:val="28"/>
@@ -6468,7 +6342,6 @@
         </w:rPr>
         <w:t>IDExemplar</w:t>
       </w:r>
-      <w:proofErr w:type="spellEnd"/>
       <w:r>
         <w:rPr>
           <w:sz w:val="28"/>
@@ -6486,8 +6359,6 @@
           <w:lang w:val="pt-PT"/>
         </w:rPr>
       </w:pPr>
-      <w:bookmarkStart w:id="0" w:name="_GoBack"/>
-      <w:bookmarkEnd w:id="0"/>
     </w:p>
     <w:p>
       <w:pPr>
@@ -7831,25 +7702,7 @@
           <w:szCs w:val="28"/>
           <w:lang w:val="pt-PT"/>
         </w:rPr>
-        <w:t xml:space="preserve"> alterou-se a classe Equipamento, passando os atributos Modelo, Marca e </w:t>
-      </w:r>
-      <w:proofErr w:type="spellStart"/>
-      <w:r>
-        <w:rPr>
-          <w:sz w:val="28"/>
-          <w:szCs w:val="28"/>
-          <w:lang w:val="pt-PT"/>
-        </w:rPr>
-        <w:t>NomeTipo</w:t>
-      </w:r>
-      <w:proofErr w:type="spellEnd"/>
-      <w:r>
-        <w:rPr>
-          <w:sz w:val="28"/>
-          <w:szCs w:val="28"/>
-          <w:lang w:val="pt-PT"/>
-        </w:rPr>
-        <w:t xml:space="preserve"> para uma classe nova Modelo, cuja chave principal é o nome do modelo (tendo em conta que este é primo). Resumidamente, o modelo relacional muda na seguinte forma:</w:t>
+        <w:t xml:space="preserve"> alterou-se a classe Equipamento, passando os atributos Modelo, Marca e NomeTipo para uma classe nova Modelo, cuja chave principal é o nome do modelo (tendo em conta que este é primo). Resumidamente, o modelo relacional muda na seguinte forma:</w:t>
       </w:r>
       <w:r>
         <w:rPr>
@@ -7868,7 +7721,6 @@
           <w:lang w:val="pt-PT"/>
         </w:rPr>
       </w:pPr>
-      <w:proofErr w:type="gramStart"/>
       <w:r>
         <w:rPr>
           <w:sz w:val="28"/>
@@ -7877,8 +7729,6 @@
         </w:rPr>
         <w:t>Equipamento(</w:t>
       </w:r>
-      <w:proofErr w:type="spellStart"/>
-      <w:proofErr w:type="gramEnd"/>
       <w:r>
         <w:rPr>
           <w:sz w:val="28"/>
@@ -7888,61 +7738,23 @@
         </w:rPr>
         <w:t>IDEquipamento</w:t>
       </w:r>
-      <w:proofErr w:type="spellEnd"/>
-      <w:r>
-        <w:rPr>
-          <w:sz w:val="28"/>
-          <w:szCs w:val="28"/>
-          <w:lang w:val="pt-PT"/>
-        </w:rPr>
-        <w:t xml:space="preserve">, </w:t>
-      </w:r>
-      <w:proofErr w:type="spellStart"/>
-      <w:r>
-        <w:rPr>
-          <w:sz w:val="28"/>
-          <w:szCs w:val="28"/>
-          <w:lang w:val="pt-PT"/>
-        </w:rPr>
-        <w:t>NumeroSala</w:t>
-      </w:r>
-      <w:proofErr w:type="spellEnd"/>
-      <w:r>
-        <w:rPr>
-          <w:sz w:val="28"/>
-          <w:szCs w:val="28"/>
-          <w:lang w:val="pt-PT"/>
-        </w:rPr>
-        <w:t xml:space="preserve"> -&gt; Sala, </w:t>
-      </w:r>
-      <w:proofErr w:type="spellStart"/>
-      <w:r>
-        <w:rPr>
-          <w:sz w:val="28"/>
-          <w:szCs w:val="28"/>
-          <w:lang w:val="pt-PT"/>
-        </w:rPr>
-        <w:t>NomeModelo</w:t>
-      </w:r>
-      <w:proofErr w:type="spellEnd"/>
-      <w:r>
-        <w:rPr>
-          <w:sz w:val="28"/>
-          <w:szCs w:val="28"/>
-          <w:lang w:val="pt-PT"/>
-        </w:rPr>
-        <w:t xml:space="preserve"> -&gt; Modelo)</w:t>
-      </w:r>
-    </w:p>
-    <w:p>
-      <w:pPr>
-        <w:rPr>
-          <w:sz w:val="28"/>
-          <w:szCs w:val="28"/>
-          <w:lang w:val="pt-PT"/>
-        </w:rPr>
-      </w:pPr>
-      <w:proofErr w:type="spellStart"/>
+      <w:r>
+        <w:rPr>
+          <w:sz w:val="28"/>
+          <w:szCs w:val="28"/>
+          <w:lang w:val="pt-PT"/>
+        </w:rPr>
+        <w:t>, NumeroSala -&gt; Sala, NomeModelo -&gt; Modelo)</w:t>
+      </w:r>
+    </w:p>
+    <w:p>
+      <w:pPr>
+        <w:rPr>
+          <w:sz w:val="28"/>
+          <w:szCs w:val="28"/>
+          <w:lang w:val="pt-PT"/>
+        </w:rPr>
+      </w:pPr>
       <w:r>
         <w:rPr>
           <w:sz w:val="28"/>
@@ -7951,70 +7763,32 @@
         </w:rPr>
         <w:t>IDEquipamento</w:t>
       </w:r>
-      <w:proofErr w:type="spellEnd"/>
-      <w:r>
-        <w:rPr>
-          <w:sz w:val="28"/>
-          <w:szCs w:val="28"/>
-          <w:lang w:val="pt-PT"/>
-        </w:rPr>
-        <w:t xml:space="preserve"> -&gt; {</w:t>
-      </w:r>
-      <w:proofErr w:type="spellStart"/>
-      <w:r>
-        <w:rPr>
-          <w:sz w:val="28"/>
-          <w:szCs w:val="28"/>
-          <w:lang w:val="pt-PT"/>
-        </w:rPr>
-        <w:t>NumeroSala</w:t>
-      </w:r>
-      <w:proofErr w:type="spellEnd"/>
-      <w:r>
-        <w:rPr>
-          <w:sz w:val="28"/>
-          <w:szCs w:val="28"/>
-          <w:lang w:val="pt-PT"/>
-        </w:rPr>
-        <w:t xml:space="preserve">, </w:t>
-      </w:r>
-      <w:proofErr w:type="spellStart"/>
-      <w:r>
-        <w:rPr>
-          <w:sz w:val="28"/>
-          <w:szCs w:val="28"/>
-          <w:lang w:val="pt-PT"/>
-        </w:rPr>
-        <w:t>NomeModelo</w:t>
-      </w:r>
-      <w:proofErr w:type="spellEnd"/>
-      <w:r>
-        <w:rPr>
-          <w:sz w:val="28"/>
-          <w:szCs w:val="28"/>
-          <w:lang w:val="pt-PT"/>
-        </w:rPr>
-        <w:t>}</w:t>
-      </w:r>
-    </w:p>
-    <w:p>
-      <w:pPr>
-        <w:rPr>
-          <w:sz w:val="28"/>
-          <w:szCs w:val="28"/>
-          <w:lang w:val="pt-PT"/>
-        </w:rPr>
-      </w:pPr>
-    </w:p>
-    <w:p>
-      <w:pPr>
-        <w:rPr>
-          <w:sz w:val="28"/>
-          <w:szCs w:val="28"/>
-          <w:lang w:val="pt-PT"/>
-        </w:rPr>
-      </w:pPr>
-      <w:proofErr w:type="gramStart"/>
+      <w:r>
+        <w:rPr>
+          <w:sz w:val="28"/>
+          <w:szCs w:val="28"/>
+          <w:lang w:val="pt-PT"/>
+        </w:rPr>
+        <w:t xml:space="preserve"> -&gt; {NumeroSala, NomeModelo}</w:t>
+      </w:r>
+    </w:p>
+    <w:p>
+      <w:pPr>
+        <w:rPr>
+          <w:sz w:val="28"/>
+          <w:szCs w:val="28"/>
+          <w:lang w:val="pt-PT"/>
+        </w:rPr>
+      </w:pPr>
+    </w:p>
+    <w:p>
+      <w:pPr>
+        <w:rPr>
+          <w:sz w:val="28"/>
+          <w:szCs w:val="28"/>
+          <w:lang w:val="pt-PT"/>
+        </w:rPr>
+      </w:pPr>
       <w:r>
         <w:rPr>
           <w:sz w:val="28"/>
@@ -8023,8 +7797,6 @@
         </w:rPr>
         <w:t>Modelo(</w:t>
       </w:r>
-      <w:proofErr w:type="spellStart"/>
-      <w:proofErr w:type="gramEnd"/>
       <w:r>
         <w:rPr>
           <w:sz w:val="28"/>
@@ -8043,77 +7815,30 @@
         </w:rPr>
         <w:t>omeModelo</w:t>
       </w:r>
-      <w:proofErr w:type="spellEnd"/>
-      <w:r>
-        <w:rPr>
-          <w:sz w:val="28"/>
-          <w:szCs w:val="28"/>
-          <w:lang w:val="pt-PT"/>
-        </w:rPr>
-        <w:t xml:space="preserve">, Marca, </w:t>
-      </w:r>
-      <w:proofErr w:type="spellStart"/>
-      <w:r>
-        <w:rPr>
-          <w:sz w:val="28"/>
-          <w:szCs w:val="28"/>
-          <w:lang w:val="pt-PT"/>
-        </w:rPr>
-        <w:t>NomeTipo</w:t>
-      </w:r>
-      <w:proofErr w:type="spellEnd"/>
-      <w:r>
-        <w:rPr>
-          <w:sz w:val="28"/>
-          <w:szCs w:val="28"/>
-          <w:lang w:val="pt-PT"/>
-        </w:rPr>
-        <w:t xml:space="preserve"> -&gt; </w:t>
-      </w:r>
-      <w:proofErr w:type="spellStart"/>
-      <w:r>
-        <w:rPr>
-          <w:sz w:val="28"/>
-          <w:szCs w:val="28"/>
-          <w:lang w:val="pt-PT"/>
-        </w:rPr>
-        <w:t>TipoEquipamento</w:t>
-      </w:r>
-      <w:proofErr w:type="spellEnd"/>
-      <w:r>
-        <w:rPr>
-          <w:sz w:val="28"/>
-          <w:szCs w:val="28"/>
-          <w:lang w:val="pt-PT"/>
-        </w:rPr>
-        <w:t>)</w:t>
-      </w:r>
-    </w:p>
-    <w:p>
-      <w:pPr>
-        <w:rPr>
-          <w:sz w:val="28"/>
-          <w:szCs w:val="28"/>
-          <w:lang w:val="pt-PT"/>
-        </w:rPr>
-      </w:pPr>
-      <w:proofErr w:type="spellStart"/>
-      <w:r>
-        <w:rPr>
-          <w:sz w:val="28"/>
-          <w:szCs w:val="28"/>
-          <w:lang w:val="pt-PT"/>
-        </w:rPr>
-        <w:t>NomeModelo</w:t>
-      </w:r>
-      <w:proofErr w:type="spellEnd"/>
-      <w:r>
-        <w:rPr>
-          <w:sz w:val="28"/>
-          <w:szCs w:val="28"/>
-          <w:lang w:val="pt-PT"/>
-        </w:rPr>
-        <w:t xml:space="preserve"> </w:t>
+      <w:r>
+        <w:rPr>
+          <w:sz w:val="28"/>
+          <w:szCs w:val="28"/>
+          <w:lang w:val="pt-PT"/>
+        </w:rPr>
+        <w:t>, Marca, NomeTipo -&gt; TipoEquipamento)</w:t>
+      </w:r>
+    </w:p>
+    <w:p>
+      <w:pPr>
+        <w:rPr>
+          <w:sz w:val="28"/>
+          <w:szCs w:val="28"/>
+          <w:lang w:val="pt-PT"/>
+        </w:rPr>
+      </w:pPr>
+      <w:r>
+        <w:rPr>
+          <w:sz w:val="28"/>
+          <w:szCs w:val="28"/>
+          <w:lang w:val="pt-PT"/>
+        </w:rPr>
+        <w:t xml:space="preserve">NomeModelo </w:t>
       </w:r>
       <w:r>
         <w:rPr>
@@ -8129,69 +7854,33 @@
           <w:szCs w:val="28"/>
           <w:lang w:val="pt-PT"/>
         </w:rPr>
-        <w:t xml:space="preserve">&gt; {Marca, </w:t>
-      </w:r>
-      <w:proofErr w:type="spellStart"/>
-      <w:r>
-        <w:rPr>
-          <w:sz w:val="28"/>
-          <w:szCs w:val="28"/>
-          <w:lang w:val="pt-PT"/>
-        </w:rPr>
-        <w:t>NomeTipo</w:t>
-      </w:r>
-      <w:proofErr w:type="spellEnd"/>
-      <w:r>
-        <w:rPr>
-          <w:sz w:val="28"/>
-          <w:szCs w:val="28"/>
-          <w:lang w:val="pt-PT"/>
-        </w:rPr>
-        <w:t>}</w:t>
-      </w:r>
-    </w:p>
-    <w:p>
-      <w:pPr>
-        <w:rPr>
-          <w:sz w:val="28"/>
-          <w:szCs w:val="28"/>
-          <w:lang w:val="pt-PT"/>
-        </w:rPr>
-      </w:pPr>
-    </w:p>
-    <w:p>
-      <w:pPr>
-        <w:rPr>
-          <w:sz w:val="28"/>
-          <w:szCs w:val="28"/>
-          <w:lang w:val="pt-PT"/>
-        </w:rPr>
-      </w:pPr>
-      <w:r>
-        <w:rPr>
-          <w:sz w:val="28"/>
-          <w:szCs w:val="28"/>
-          <w:lang w:val="pt-PT"/>
-        </w:rPr>
-        <w:t xml:space="preserve">Nesta forma, não existem violações da BCNF (e consequentemente das formas normais das quais é um </w:t>
-      </w:r>
-      <w:proofErr w:type="spellStart"/>
-      <w:r>
-        <w:rPr>
-          <w:sz w:val="28"/>
-          <w:szCs w:val="28"/>
-          <w:lang w:val="pt-PT"/>
-        </w:rPr>
-        <w:t>super</w:t>
-      </w:r>
-      <w:proofErr w:type="spellEnd"/>
-      <w:r>
-        <w:rPr>
-          <w:sz w:val="28"/>
-          <w:szCs w:val="28"/>
-          <w:lang w:val="pt-PT"/>
-        </w:rPr>
-        <w:t xml:space="preserve"> set [Primeira, Segunda e Terceira formas normais]).</w:t>
+        <w:t>&gt; {Marca, NomeTipo}</w:t>
+      </w:r>
+    </w:p>
+    <w:p>
+      <w:pPr>
+        <w:rPr>
+          <w:sz w:val="28"/>
+          <w:szCs w:val="28"/>
+          <w:lang w:val="pt-PT"/>
+        </w:rPr>
+      </w:pPr>
+    </w:p>
+    <w:p>
+      <w:pPr>
+        <w:rPr>
+          <w:sz w:val="28"/>
+          <w:szCs w:val="28"/>
+          <w:lang w:val="pt-PT"/>
+        </w:rPr>
+      </w:pPr>
+      <w:r>
+        <w:rPr>
+          <w:sz w:val="28"/>
+          <w:szCs w:val="28"/>
+          <w:lang w:val="pt-PT"/>
+        </w:rPr>
+        <w:t>Nesta forma, não existem violações da BCNF (e consequentemente das formas normais das quais é um super set [Primeira, Segunda e Terceira formas normais]).</w:t>
       </w:r>
     </w:p>
     <w:p>
@@ -8536,7 +8225,7 @@
       </w:pPr>
     </w:pPrDefault>
   </w:docDefaults>
-  <w:latentStyles w:defLockedState="0" w:defUIPriority="99" w:defSemiHidden="0" w:defUnhideWhenUsed="0" w:defQFormat="0" w:count="376">
+  <w:latentStyles w:defLockedState="0" w:defUIPriority="99" w:defSemiHidden="0" w:defUnhideWhenUsed="0" w:defQFormat="0" w:count="375">
     <w:lsdException w:name="Normal" w:uiPriority="0" w:qFormat="1"/>
     <w:lsdException w:name="heading 1" w:uiPriority="9" w:qFormat="1"/>
     <w:lsdException w:name="heading 2" w:semiHidden="1" w:uiPriority="9" w:unhideWhenUsed="1" w:qFormat="1"/>
@@ -8912,7 +8601,6 @@
     <w:lsdException w:name="Smart Hyperlink" w:semiHidden="1" w:unhideWhenUsed="1"/>
     <w:lsdException w:name="Hashtag" w:semiHidden="1" w:unhideWhenUsed="1"/>
     <w:lsdException w:name="Unresolved Mention" w:semiHidden="1" w:unhideWhenUsed="1"/>
-    <w:lsdException w:name="Smart Link" w:semiHidden="1" w:unhideWhenUsed="1"/>
   </w:latentStyles>
   <w:style w:type="paragraph" w:default="1" w:styleId="Normal">
     <w:name w:val="Normal"/>

</xml_diff>

<commit_message>
Checkpoint on the report
</commit_message>
<xml_diff>
--- a/Relatorios/Entrega_2.docx
+++ b/Relatorios/Entrega_2.docx
@@ -10725,8 +10725,6 @@
         </w:rPr>
         <w:t xml:space="preserve"> a hora na qual foi feita cada reserva, sendo necessária a restrição NOT NULL;</w:t>
       </w:r>
-      <w:bookmarkStart w:id="0" w:name="_GoBack"/>
-      <w:bookmarkEnd w:id="0"/>
     </w:p>
     <w:p>
       <w:pPr>
@@ -10884,7 +10882,39 @@
           <w:szCs w:val="28"/>
           <w:lang w:val="pt-PT"/>
         </w:rPr>
-        <w:t xml:space="preserve"> INTEGER PRIMARY KEY AUTOINCREMENT,</w:t>
+        <w:t xml:space="preserve">: De modo a identificar cada exemplar, é necessário um número identificador que, por coerência, deverá ser auto incrementado com cada adição à biblioteca, daí o uso das restrições </w:t>
+      </w:r>
+      <w:r>
+        <w:rPr>
+          <w:sz w:val="28"/>
+          <w:szCs w:val="28"/>
+          <w:lang w:val="pt-PT"/>
+        </w:rPr>
+        <w:t>PRIMARY KEY</w:t>
+      </w:r>
+      <w:r>
+        <w:rPr>
+          <w:sz w:val="28"/>
+          <w:szCs w:val="28"/>
+          <w:lang w:val="pt-PT"/>
+        </w:rPr>
+        <w:t xml:space="preserve"> e</w:t>
+      </w:r>
+      <w:r>
+        <w:rPr>
+          <w:sz w:val="28"/>
+          <w:szCs w:val="28"/>
+          <w:lang w:val="pt-PT"/>
+        </w:rPr>
+        <w:t xml:space="preserve"> AUTOINCREMENT</w:t>
+      </w:r>
+      <w:r>
+        <w:rPr>
+          <w:sz w:val="28"/>
+          <w:szCs w:val="28"/>
+          <w:lang w:val="pt-PT"/>
+        </w:rPr>
+        <w:t>;</w:t>
       </w:r>
     </w:p>
     <w:p>
@@ -10917,8 +10947,140 @@
           <w:szCs w:val="28"/>
           <w:lang w:val="pt-PT"/>
         </w:rPr>
-        <w:t xml:space="preserve"> INTEGER,</w:t>
-      </w:r>
+        <w:t xml:space="preserve">: </w:t>
+      </w:r>
+      <w:proofErr w:type="spellStart"/>
+      <w:r>
+        <w:rPr>
+          <w:sz w:val="28"/>
+          <w:szCs w:val="28"/>
+          <w:lang w:val="pt-PT"/>
+        </w:rPr>
+        <w:t>possivelRequisitar</w:t>
+      </w:r>
+      <w:proofErr w:type="spellEnd"/>
+      <w:r>
+        <w:rPr>
+          <w:sz w:val="28"/>
+          <w:szCs w:val="28"/>
+          <w:lang w:val="pt-PT"/>
+        </w:rPr>
+        <w:t xml:space="preserve"> deverá </w:t>
+      </w:r>
+      <w:r>
+        <w:rPr>
+          <w:sz w:val="28"/>
+          <w:szCs w:val="28"/>
+          <w:lang w:val="pt-PT"/>
+        </w:rPr>
+        <w:t>de se</w:t>
+      </w:r>
+      <w:r>
+        <w:rPr>
+          <w:sz w:val="28"/>
+          <w:szCs w:val="28"/>
+          <w:lang w:val="pt-PT"/>
+        </w:rPr>
+        <w:t xml:space="preserve">r um valor </w:t>
+      </w:r>
+      <w:proofErr w:type="spellStart"/>
+      <w:r>
+        <w:rPr>
+          <w:sz w:val="28"/>
+          <w:szCs w:val="28"/>
+          <w:lang w:val="pt-PT"/>
+        </w:rPr>
+        <w:t>boolean</w:t>
+      </w:r>
+      <w:proofErr w:type="spellEnd"/>
+      <w:r>
+        <w:rPr>
+          <w:sz w:val="28"/>
+          <w:szCs w:val="28"/>
+          <w:lang w:val="pt-PT"/>
+        </w:rPr>
+        <w:t xml:space="preserve"> para indicar o estado da disponibilidade de cada exemplar, sendo necessária a restrição</w:t>
+      </w:r>
+      <w:r>
+        <w:rPr>
+          <w:sz w:val="28"/>
+          <w:szCs w:val="28"/>
+          <w:lang w:val="pt-PT"/>
+        </w:rPr>
+        <w:t xml:space="preserve"> </w:t>
+      </w:r>
+      <w:r>
+        <w:rPr>
+          <w:sz w:val="28"/>
+          <w:szCs w:val="28"/>
+          <w:lang w:val="pt-PT"/>
+        </w:rPr>
+        <w:t xml:space="preserve">CONSTRAINT </w:t>
+      </w:r>
+      <w:proofErr w:type="spellStart"/>
+      <w:r>
+        <w:rPr>
+          <w:sz w:val="28"/>
+          <w:szCs w:val="28"/>
+          <w:lang w:val="pt-PT"/>
+        </w:rPr>
+        <w:t>boolean</w:t>
+      </w:r>
+      <w:proofErr w:type="spellEnd"/>
+      <w:r>
+        <w:rPr>
+          <w:sz w:val="28"/>
+          <w:szCs w:val="28"/>
+          <w:lang w:val="pt-PT"/>
+        </w:rPr>
+        <w:t xml:space="preserve"> CHECK (</w:t>
+      </w:r>
+      <w:proofErr w:type="spellStart"/>
+      <w:r>
+        <w:rPr>
+          <w:sz w:val="28"/>
+          <w:szCs w:val="28"/>
+          <w:lang w:val="pt-PT"/>
+        </w:rPr>
+        <w:t>possivelRequisitar</w:t>
+      </w:r>
+      <w:proofErr w:type="spellEnd"/>
+      <w:r>
+        <w:rPr>
+          <w:sz w:val="28"/>
+          <w:szCs w:val="28"/>
+          <w:lang w:val="pt-PT"/>
+        </w:rPr>
+        <w:t xml:space="preserve"> = 0 OR </w:t>
+      </w:r>
+      <w:proofErr w:type="spellStart"/>
+      <w:r>
+        <w:rPr>
+          <w:sz w:val="28"/>
+          <w:szCs w:val="28"/>
+          <w:lang w:val="pt-PT"/>
+        </w:rPr>
+        <w:t>possivelRequisitar</w:t>
+      </w:r>
+      <w:proofErr w:type="spellEnd"/>
+      <w:r>
+        <w:rPr>
+          <w:sz w:val="28"/>
+          <w:szCs w:val="28"/>
+          <w:lang w:val="pt-PT"/>
+        </w:rPr>
+        <w:t xml:space="preserve"> = 1)</w:t>
+      </w:r>
+      <w:r>
+        <w:rPr>
+          <w:sz w:val="28"/>
+          <w:szCs w:val="28"/>
+          <w:lang w:val="pt-PT"/>
+        </w:rPr>
+        <w:t>;</w:t>
+      </w:r>
+      <w:bookmarkStart w:id="0" w:name="_GoBack"/>
+      <w:bookmarkEnd w:id="0"/>
     </w:p>
     <w:p>
       <w:pPr>
@@ -11042,6 +11204,51 @@
     </w:p>
     <w:p>
       <w:pPr>
+        <w:rPr>
+          <w:sz w:val="28"/>
+          <w:szCs w:val="28"/>
+          <w:lang w:val="pt-PT"/>
+        </w:rPr>
+      </w:pPr>
+    </w:p>
+    <w:p>
+      <w:pPr>
+        <w:rPr>
+          <w:sz w:val="28"/>
+          <w:szCs w:val="28"/>
+          <w:lang w:val="pt-PT"/>
+        </w:rPr>
+      </w:pPr>
+      <w:r>
+        <w:rPr>
+          <w:sz w:val="28"/>
+          <w:szCs w:val="28"/>
+          <w:lang w:val="pt-PT"/>
+        </w:rPr>
+        <w:t xml:space="preserve">Relação </w:t>
+      </w:r>
+      <w:proofErr w:type="spellStart"/>
+      <w:r>
+        <w:rPr>
+          <w:b/>
+          <w:sz w:val="28"/>
+          <w:szCs w:val="28"/>
+          <w:lang w:val="pt-PT"/>
+        </w:rPr>
+        <w:t>TipoDeManutencao</w:t>
+      </w:r>
+      <w:proofErr w:type="spellEnd"/>
+      <w:r>
+        <w:rPr>
+          <w:sz w:val="28"/>
+          <w:szCs w:val="28"/>
+          <w:lang w:val="pt-PT"/>
+        </w:rPr>
+        <w:t>:</w:t>
+      </w:r>
+    </w:p>
+    <w:p>
+      <w:pPr>
         <w:pStyle w:val="ListParagraph"/>
         <w:numPr>
           <w:ilvl w:val="0"/>
@@ -11050,98 +11257,78 @@
         <w:rPr>
           <w:sz w:val="28"/>
           <w:szCs w:val="28"/>
-        </w:rPr>
-      </w:pPr>
-      <w:r>
-        <w:rPr>
-          <w:sz w:val="28"/>
-          <w:szCs w:val="28"/>
-        </w:rPr>
-        <w:t xml:space="preserve">CONSTRAINT </w:t>
+          <w:lang w:val="pt-PT"/>
+        </w:rPr>
+      </w:pPr>
+      <w:r>
+        <w:rPr>
+          <w:b/>
+          <w:sz w:val="28"/>
+          <w:szCs w:val="28"/>
+          <w:lang w:val="pt-PT"/>
+        </w:rPr>
+        <w:t>N</w:t>
+      </w:r>
+      <w:r>
+        <w:rPr>
+          <w:b/>
+          <w:sz w:val="28"/>
+          <w:szCs w:val="28"/>
+          <w:lang w:val="pt-PT"/>
+        </w:rPr>
+        <w:t>ome</w:t>
+      </w:r>
+      <w:r>
+        <w:rPr>
+          <w:sz w:val="28"/>
+          <w:szCs w:val="28"/>
+          <w:lang w:val="pt-PT"/>
+        </w:rPr>
+        <w:t xml:space="preserve">: De modo a identificar um tipo de manutenção pelo nome, o seu nome deverá ser único, daí ser necessária a restrição </w:t>
+      </w:r>
+      <w:r>
+        <w:rPr>
+          <w:sz w:val="28"/>
+          <w:szCs w:val="28"/>
+          <w:lang w:val="pt-PT"/>
+        </w:rPr>
+        <w:t>PRIMARY KEY.</w:t>
+      </w:r>
+    </w:p>
+    <w:p>
+      <w:pPr>
+        <w:rPr>
+          <w:sz w:val="28"/>
+          <w:szCs w:val="28"/>
+          <w:lang w:val="pt-PT"/>
+        </w:rPr>
+      </w:pPr>
+    </w:p>
+    <w:p>
+      <w:pPr>
+        <w:rPr>
+          <w:sz w:val="28"/>
+          <w:szCs w:val="28"/>
+          <w:lang w:val="pt-PT"/>
+        </w:rPr>
+      </w:pPr>
+      <w:r>
+        <w:rPr>
+          <w:sz w:val="28"/>
+          <w:szCs w:val="28"/>
+          <w:lang w:val="pt-PT"/>
+        </w:rPr>
+        <w:t xml:space="preserve">Relação </w:t>
       </w:r>
       <w:proofErr w:type="spellStart"/>
       <w:r>
         <w:rPr>
-          <w:sz w:val="28"/>
-          <w:szCs w:val="28"/>
-        </w:rPr>
-        <w:t>boolean</w:t>
-      </w:r>
-      <w:proofErr w:type="spellEnd"/>
-      <w:r>
-        <w:rPr>
-          <w:sz w:val="28"/>
-          <w:szCs w:val="28"/>
-        </w:rPr>
-        <w:t xml:space="preserve"> CHECK (</w:t>
-      </w:r>
-      <w:proofErr w:type="spellStart"/>
-      <w:r>
-        <w:rPr>
-          <w:sz w:val="28"/>
-          <w:szCs w:val="28"/>
-        </w:rPr>
-        <w:t>possivelRequisitar</w:t>
-      </w:r>
-      <w:proofErr w:type="spellEnd"/>
-      <w:r>
-        <w:rPr>
-          <w:sz w:val="28"/>
-          <w:szCs w:val="28"/>
-        </w:rPr>
-        <w:t xml:space="preserve"> = 0 OR </w:t>
-      </w:r>
-      <w:proofErr w:type="spellStart"/>
-      <w:r>
-        <w:rPr>
-          <w:sz w:val="28"/>
-          <w:szCs w:val="28"/>
-        </w:rPr>
-        <w:t>possivelRequisitar</w:t>
-      </w:r>
-      <w:proofErr w:type="spellEnd"/>
-      <w:r>
-        <w:rPr>
-          <w:sz w:val="28"/>
-          <w:szCs w:val="28"/>
-        </w:rPr>
-        <w:t xml:space="preserve"> = 1)</w:t>
-      </w:r>
-    </w:p>
-    <w:p>
-      <w:pPr>
-        <w:rPr>
-          <w:sz w:val="28"/>
-          <w:szCs w:val="28"/>
-          <w:lang w:val="pt-PT"/>
-        </w:rPr>
-      </w:pPr>
-    </w:p>
-    <w:p>
-      <w:pPr>
-        <w:rPr>
-          <w:sz w:val="28"/>
-          <w:szCs w:val="28"/>
-          <w:lang w:val="pt-PT"/>
-        </w:rPr>
-      </w:pPr>
-      <w:r>
-        <w:rPr>
-          <w:sz w:val="28"/>
-          <w:szCs w:val="28"/>
-          <w:lang w:val="pt-PT"/>
-        </w:rPr>
-        <w:t xml:space="preserve">Relação </w:t>
-      </w:r>
-      <w:proofErr w:type="spellStart"/>
-      <w:r>
-        <w:rPr>
           <w:b/>
           <w:sz w:val="28"/>
           <w:szCs w:val="28"/>
           <w:lang w:val="pt-PT"/>
         </w:rPr>
-        <w:t>TipoDeManutencao</w:t>
+        <w:t>AtoDeManutencao</w:t>
       </w:r>
       <w:proofErr w:type="spellEnd"/>
       <w:r>
@@ -11166,6 +11353,7 @@
           <w:lang w:val="pt-PT"/>
         </w:rPr>
       </w:pPr>
+      <w:proofErr w:type="spellStart"/>
       <w:r>
         <w:rPr>
           <w:b/>
@@ -11173,51 +11361,26 @@
           <w:szCs w:val="28"/>
           <w:lang w:val="pt-PT"/>
         </w:rPr>
-        <w:t>nome</w:t>
-      </w:r>
-      <w:r>
-        <w:rPr>
-          <w:sz w:val="28"/>
-          <w:szCs w:val="28"/>
-          <w:lang w:val="pt-PT"/>
-        </w:rPr>
-        <w:t xml:space="preserve"> TEXT PRIMARY KEY UNIQUE</w:t>
-      </w:r>
-    </w:p>
-    <w:p>
-      <w:pPr>
-        <w:rPr>
-          <w:sz w:val="28"/>
-          <w:szCs w:val="28"/>
-          <w:lang w:val="pt-PT"/>
-        </w:rPr>
-      </w:pPr>
-    </w:p>
-    <w:p>
-      <w:pPr>
-        <w:rPr>
-          <w:sz w:val="28"/>
-          <w:szCs w:val="28"/>
-          <w:lang w:val="pt-PT"/>
-        </w:rPr>
-      </w:pPr>
-      <w:r>
-        <w:rPr>
-          <w:sz w:val="28"/>
-          <w:szCs w:val="28"/>
-          <w:lang w:val="pt-PT"/>
-        </w:rPr>
-        <w:t xml:space="preserve">Relação </w:t>
+        <w:lastRenderedPageBreak/>
+        <w:t>ccFuncionario</w:t>
+      </w:r>
+      <w:proofErr w:type="spellEnd"/>
+      <w:r>
+        <w:rPr>
+          <w:sz w:val="28"/>
+          <w:szCs w:val="28"/>
+          <w:lang w:val="pt-PT"/>
+        </w:rPr>
+        <w:t xml:space="preserve"> INTEGER NOT NULL REFERENCES </w:t>
       </w:r>
       <w:proofErr w:type="spellStart"/>
       <w:r>
         <w:rPr>
-          <w:b/>
-          <w:sz w:val="28"/>
-          <w:szCs w:val="28"/>
-          <w:lang w:val="pt-PT"/>
-        </w:rPr>
-        <w:t>AtoDeManutencao</w:t>
+          <w:sz w:val="28"/>
+          <w:szCs w:val="28"/>
+          <w:lang w:val="pt-PT"/>
+        </w:rPr>
+        <w:t>Funcionario</w:t>
       </w:r>
       <w:proofErr w:type="spellEnd"/>
       <w:r>
@@ -11226,7 +11389,25 @@
           <w:szCs w:val="28"/>
           <w:lang w:val="pt-PT"/>
         </w:rPr>
-        <w:t>:</w:t>
+        <w:t>(</w:t>
+      </w:r>
+      <w:proofErr w:type="spellStart"/>
+      <w:r>
+        <w:rPr>
+          <w:sz w:val="28"/>
+          <w:szCs w:val="28"/>
+          <w:lang w:val="pt-PT"/>
+        </w:rPr>
+        <w:t>cartaoCidadao</w:t>
+      </w:r>
+      <w:proofErr w:type="spellEnd"/>
+      <w:r>
+        <w:rPr>
+          <w:sz w:val="28"/>
+          <w:szCs w:val="28"/>
+          <w:lang w:val="pt-PT"/>
+        </w:rPr>
+        <w:t>) ON DELETE CASCADE ON UPDATE CASCADE,</w:t>
       </w:r>
     </w:p>
     <w:p>
@@ -11250,7 +11431,7 @@
           <w:szCs w:val="28"/>
           <w:lang w:val="pt-PT"/>
         </w:rPr>
-        <w:t>ccFuncionario</w:t>
+        <w:t>nomeManutencao</w:t>
       </w:r>
       <w:proofErr w:type="spellEnd"/>
       <w:r>
@@ -11259,7 +11440,7 @@
           <w:szCs w:val="28"/>
           <w:lang w:val="pt-PT"/>
         </w:rPr>
-        <w:t xml:space="preserve"> INTEGER NOT NULL REFERENCES </w:t>
+        <w:t xml:space="preserve"> TEXT NOT NULL REFERENCES </w:t>
       </w:r>
       <w:proofErr w:type="spellStart"/>
       <w:r>
@@ -11268,7 +11449,7 @@
           <w:szCs w:val="28"/>
           <w:lang w:val="pt-PT"/>
         </w:rPr>
-        <w:t>Funcionario</w:t>
+        <w:t>ipoDeManutencao</w:t>
       </w:r>
       <w:proofErr w:type="spellEnd"/>
       <w:r>
@@ -11277,25 +11458,7 @@
           <w:szCs w:val="28"/>
           <w:lang w:val="pt-PT"/>
         </w:rPr>
-        <w:t>(</w:t>
-      </w:r>
-      <w:proofErr w:type="spellStart"/>
-      <w:r>
-        <w:rPr>
-          <w:sz w:val="28"/>
-          <w:szCs w:val="28"/>
-          <w:lang w:val="pt-PT"/>
-        </w:rPr>
-        <w:t>cartaoCidadao</w:t>
-      </w:r>
-      <w:proofErr w:type="spellEnd"/>
-      <w:r>
-        <w:rPr>
-          <w:sz w:val="28"/>
-          <w:szCs w:val="28"/>
-          <w:lang w:val="pt-PT"/>
-        </w:rPr>
-        <w:t>) ON DELETE CASCADE ON UPDATE CASCADE,</w:t>
+        <w:t>(nome) ON DELETE CASCADE ON UPDATE CASCADE,</w:t>
       </w:r>
     </w:p>
     <w:p>
@@ -11319,7 +11482,7 @@
           <w:szCs w:val="28"/>
           <w:lang w:val="pt-PT"/>
         </w:rPr>
-        <w:t>nomeManutencao</w:t>
+        <w:t>idExemplar</w:t>
       </w:r>
       <w:proofErr w:type="spellEnd"/>
       <w:r>
@@ -11328,7 +11491,7 @@
           <w:szCs w:val="28"/>
           <w:lang w:val="pt-PT"/>
         </w:rPr>
-        <w:t xml:space="preserve"> TEXT NOT NULL REFERENCES </w:t>
+        <w:t xml:space="preserve"> INTEGER NOT NULL REFERENCES Exemplar(</w:t>
       </w:r>
       <w:proofErr w:type="spellStart"/>
       <w:r>
@@ -11337,7 +11500,7 @@
           <w:szCs w:val="28"/>
           <w:lang w:val="pt-PT"/>
         </w:rPr>
-        <w:t>ipoDeManutencao</w:t>
+        <w:t>idExemplar</w:t>
       </w:r>
       <w:proofErr w:type="spellEnd"/>
       <w:r>
@@ -11346,7 +11509,7 @@
           <w:szCs w:val="28"/>
           <w:lang w:val="pt-PT"/>
         </w:rPr>
-        <w:t>(nome) ON DELETE CASCADE ON UPDATE CASCADE,</w:t>
+        <w:t>) ON DELETE CASCADE ON UPDATE CASCADE,</w:t>
       </w:r>
     </w:p>
     <w:p>
@@ -11362,7 +11525,105 @@
           <w:lang w:val="pt-PT"/>
         </w:rPr>
       </w:pPr>
+      <w:r>
+        <w:rPr>
+          <w:sz w:val="28"/>
+          <w:szCs w:val="28"/>
+          <w:lang w:val="pt-PT"/>
+        </w:rPr>
+        <w:t xml:space="preserve">PRIMARY </w:t>
+      </w:r>
+      <w:proofErr w:type="gramStart"/>
+      <w:r>
+        <w:rPr>
+          <w:sz w:val="28"/>
+          <w:szCs w:val="28"/>
+          <w:lang w:val="pt-PT"/>
+        </w:rPr>
+        <w:t>KEY(</w:t>
+      </w:r>
       <w:proofErr w:type="spellStart"/>
+      <w:proofErr w:type="gramEnd"/>
+      <w:r>
+        <w:rPr>
+          <w:sz w:val="28"/>
+          <w:szCs w:val="28"/>
+          <w:lang w:val="pt-PT"/>
+        </w:rPr>
+        <w:t>ccFuncionario</w:t>
+      </w:r>
+      <w:proofErr w:type="spellEnd"/>
+      <w:r>
+        <w:rPr>
+          <w:sz w:val="28"/>
+          <w:szCs w:val="28"/>
+          <w:lang w:val="pt-PT"/>
+        </w:rPr>
+        <w:t xml:space="preserve">, </w:t>
+      </w:r>
+      <w:proofErr w:type="spellStart"/>
+      <w:r>
+        <w:rPr>
+          <w:sz w:val="28"/>
+          <w:szCs w:val="28"/>
+          <w:lang w:val="pt-PT"/>
+        </w:rPr>
+        <w:t>nomeManutencao</w:t>
+      </w:r>
+      <w:proofErr w:type="spellEnd"/>
+      <w:r>
+        <w:rPr>
+          <w:sz w:val="28"/>
+          <w:szCs w:val="28"/>
+          <w:lang w:val="pt-PT"/>
+        </w:rPr>
+        <w:t xml:space="preserve">, </w:t>
+      </w:r>
+      <w:proofErr w:type="spellStart"/>
+      <w:r>
+        <w:rPr>
+          <w:sz w:val="28"/>
+          <w:szCs w:val="28"/>
+          <w:lang w:val="pt-PT"/>
+        </w:rPr>
+        <w:t>idExemplar</w:t>
+      </w:r>
+      <w:proofErr w:type="spellEnd"/>
+      <w:r>
+        <w:rPr>
+          <w:sz w:val="28"/>
+          <w:szCs w:val="28"/>
+          <w:lang w:val="pt-PT"/>
+        </w:rPr>
+        <w:t>)</w:t>
+      </w:r>
+    </w:p>
+    <w:p>
+      <w:pPr>
+        <w:rPr>
+          <w:sz w:val="28"/>
+          <w:szCs w:val="28"/>
+          <w:lang w:val="pt-PT"/>
+        </w:rPr>
+      </w:pPr>
+    </w:p>
+    <w:p>
+      <w:pPr>
+        <w:rPr>
+          <w:sz w:val="28"/>
+          <w:szCs w:val="28"/>
+          <w:lang w:val="pt-PT"/>
+        </w:rPr>
+      </w:pPr>
+      <w:r>
+        <w:rPr>
+          <w:sz w:val="28"/>
+          <w:szCs w:val="28"/>
+          <w:lang w:val="pt-PT"/>
+        </w:rPr>
+        <w:t xml:space="preserve">Relação </w:t>
+      </w:r>
+      <w:proofErr w:type="spellStart"/>
       <w:r>
         <w:rPr>
           <w:b/>
@@ -11370,8 +11631,7 @@
           <w:szCs w:val="28"/>
           <w:lang w:val="pt-PT"/>
         </w:rPr>
-        <w:lastRenderedPageBreak/>
-        <w:t>idExemplar</w:t>
+        <w:t>Publicacao</w:t>
       </w:r>
       <w:proofErr w:type="spellEnd"/>
       <w:r>
@@ -11380,25 +11640,7 @@
           <w:szCs w:val="28"/>
           <w:lang w:val="pt-PT"/>
         </w:rPr>
-        <w:t xml:space="preserve"> INTEGER NOT NULL REFERENCES Exemplar(</w:t>
-      </w:r>
-      <w:proofErr w:type="spellStart"/>
-      <w:r>
-        <w:rPr>
-          <w:sz w:val="28"/>
-          <w:szCs w:val="28"/>
-          <w:lang w:val="pt-PT"/>
-        </w:rPr>
-        <w:t>idExemplar</w:t>
-      </w:r>
-      <w:proofErr w:type="spellEnd"/>
-      <w:r>
-        <w:rPr>
-          <w:sz w:val="28"/>
-          <w:szCs w:val="28"/>
-          <w:lang w:val="pt-PT"/>
-        </w:rPr>
-        <w:t>) ON DELETE CASCADE ON UPDATE CASCADE,</w:t>
+        <w:t>:</w:t>
       </w:r>
     </w:p>
     <w:p>
@@ -11411,125 +11653,24 @@
         <w:rPr>
           <w:sz w:val="28"/>
           <w:szCs w:val="28"/>
-          <w:lang w:val="pt-PT"/>
-        </w:rPr>
-      </w:pPr>
-      <w:r>
-        <w:rPr>
-          <w:sz w:val="28"/>
-          <w:szCs w:val="28"/>
-          <w:lang w:val="pt-PT"/>
-        </w:rPr>
-        <w:t xml:space="preserve">PRIMARY </w:t>
-      </w:r>
-      <w:proofErr w:type="gramStart"/>
-      <w:r>
-        <w:rPr>
-          <w:sz w:val="28"/>
-          <w:szCs w:val="28"/>
-          <w:lang w:val="pt-PT"/>
-        </w:rPr>
-        <w:t>KEY(</w:t>
-      </w:r>
+        </w:rPr>
+      </w:pPr>
       <w:proofErr w:type="spellStart"/>
-      <w:proofErr w:type="gramEnd"/>
-      <w:r>
-        <w:rPr>
-          <w:sz w:val="28"/>
-          <w:szCs w:val="28"/>
-          <w:lang w:val="pt-PT"/>
-        </w:rPr>
-        <w:t>ccFuncionario</w:t>
+      <w:r>
+        <w:rPr>
+          <w:b/>
+          <w:sz w:val="28"/>
+          <w:szCs w:val="28"/>
+        </w:rPr>
+        <w:t>idPublicacao</w:t>
       </w:r>
       <w:proofErr w:type="spellEnd"/>
       <w:r>
         <w:rPr>
           <w:sz w:val="28"/>
           <w:szCs w:val="28"/>
-          <w:lang w:val="pt-PT"/>
-        </w:rPr>
-        <w:t xml:space="preserve">, </w:t>
-      </w:r>
-      <w:proofErr w:type="spellStart"/>
-      <w:r>
-        <w:rPr>
-          <w:sz w:val="28"/>
-          <w:szCs w:val="28"/>
-          <w:lang w:val="pt-PT"/>
-        </w:rPr>
-        <w:t>nomeManutencao</w:t>
-      </w:r>
-      <w:proofErr w:type="spellEnd"/>
-      <w:r>
-        <w:rPr>
-          <w:sz w:val="28"/>
-          <w:szCs w:val="28"/>
-          <w:lang w:val="pt-PT"/>
-        </w:rPr>
-        <w:t xml:space="preserve">, </w:t>
-      </w:r>
-      <w:proofErr w:type="spellStart"/>
-      <w:r>
-        <w:rPr>
-          <w:sz w:val="28"/>
-          <w:szCs w:val="28"/>
-          <w:lang w:val="pt-PT"/>
-        </w:rPr>
-        <w:t>idExemplar</w:t>
-      </w:r>
-      <w:proofErr w:type="spellEnd"/>
-      <w:r>
-        <w:rPr>
-          <w:sz w:val="28"/>
-          <w:szCs w:val="28"/>
-          <w:lang w:val="pt-PT"/>
-        </w:rPr>
-        <w:t>)</w:t>
-      </w:r>
-    </w:p>
-    <w:p>
-      <w:pPr>
-        <w:rPr>
-          <w:sz w:val="28"/>
-          <w:szCs w:val="28"/>
-          <w:lang w:val="pt-PT"/>
-        </w:rPr>
-      </w:pPr>
-    </w:p>
-    <w:p>
-      <w:pPr>
-        <w:rPr>
-          <w:sz w:val="28"/>
-          <w:szCs w:val="28"/>
-          <w:lang w:val="pt-PT"/>
-        </w:rPr>
-      </w:pPr>
-      <w:r>
-        <w:rPr>
-          <w:sz w:val="28"/>
-          <w:szCs w:val="28"/>
-          <w:lang w:val="pt-PT"/>
-        </w:rPr>
-        <w:t xml:space="preserve">Relação </w:t>
-      </w:r>
-      <w:proofErr w:type="spellStart"/>
-      <w:r>
-        <w:rPr>
-          <w:b/>
-          <w:sz w:val="28"/>
-          <w:szCs w:val="28"/>
-          <w:lang w:val="pt-PT"/>
-        </w:rPr>
-        <w:t>Publicacao</w:t>
-      </w:r>
-      <w:proofErr w:type="spellEnd"/>
-      <w:r>
-        <w:rPr>
-          <w:sz w:val="28"/>
-          <w:szCs w:val="28"/>
-          <w:lang w:val="pt-PT"/>
-        </w:rPr>
-        <w:t>:</w:t>
+        </w:rPr>
+        <w:t xml:space="preserve"> INTEGER PRIMARY KEY AUTOINCREMENT,</w:t>
       </w:r>
     </w:p>
     <w:p>
@@ -11542,24 +11683,68 @@
         <w:rPr>
           <w:sz w:val="28"/>
           <w:szCs w:val="28"/>
-        </w:rPr>
-      </w:pPr>
-      <w:proofErr w:type="spellStart"/>
+          <w:lang w:val="pt-PT"/>
+        </w:rPr>
+      </w:pPr>
       <w:r>
         <w:rPr>
           <w:b/>
           <w:sz w:val="28"/>
           <w:szCs w:val="28"/>
-        </w:rPr>
-        <w:t>idPublicacao</w:t>
-      </w:r>
-      <w:proofErr w:type="spellEnd"/>
-      <w:r>
-        <w:rPr>
-          <w:sz w:val="28"/>
-          <w:szCs w:val="28"/>
-        </w:rPr>
-        <w:t xml:space="preserve"> INTEGER PRIMARY KEY AUTOINCREMENT,</w:t>
+          <w:lang w:val="pt-PT"/>
+        </w:rPr>
+        <w:t>nome</w:t>
+      </w:r>
+      <w:r>
+        <w:rPr>
+          <w:sz w:val="28"/>
+          <w:szCs w:val="28"/>
+          <w:lang w:val="pt-PT"/>
+        </w:rPr>
+        <w:t xml:space="preserve"> TEXT NOT NULL</w:t>
+      </w:r>
+    </w:p>
+    <w:p>
+      <w:pPr>
+        <w:rPr>
+          <w:sz w:val="28"/>
+          <w:szCs w:val="28"/>
+          <w:lang w:val="pt-PT"/>
+        </w:rPr>
+      </w:pPr>
+    </w:p>
+    <w:p>
+      <w:pPr>
+        <w:rPr>
+          <w:sz w:val="28"/>
+          <w:szCs w:val="28"/>
+          <w:lang w:val="pt-PT"/>
+        </w:rPr>
+      </w:pPr>
+      <w:r>
+        <w:rPr>
+          <w:sz w:val="28"/>
+          <w:szCs w:val="28"/>
+          <w:lang w:val="pt-PT"/>
+        </w:rPr>
+        <w:t xml:space="preserve">Relação </w:t>
+      </w:r>
+      <w:r>
+        <w:rPr>
+          <w:b/>
+          <w:sz w:val="28"/>
+          <w:szCs w:val="28"/>
+          <w:lang w:val="pt-PT"/>
+        </w:rPr>
+        <w:t>Livro</w:t>
+      </w:r>
+      <w:r>
+        <w:rPr>
+          <w:sz w:val="28"/>
+          <w:szCs w:val="28"/>
+          <w:lang w:val="pt-PT"/>
+        </w:rPr>
+        <w:t>:</w:t>
       </w:r>
     </w:p>
     <w:p>
@@ -11575,6 +11760,7 @@
           <w:lang w:val="pt-PT"/>
         </w:rPr>
       </w:pPr>
+      <w:proofErr w:type="spellStart"/>
       <w:r>
         <w:rPr>
           <w:b/>
@@ -11582,51 +11768,9 @@
           <w:szCs w:val="28"/>
           <w:lang w:val="pt-PT"/>
         </w:rPr>
-        <w:t>nome</w:t>
-      </w:r>
-      <w:r>
-        <w:rPr>
-          <w:sz w:val="28"/>
-          <w:szCs w:val="28"/>
-          <w:lang w:val="pt-PT"/>
-        </w:rPr>
-        <w:t xml:space="preserve"> TEXT NOT NULL</w:t>
-      </w:r>
-    </w:p>
-    <w:p>
-      <w:pPr>
-        <w:rPr>
-          <w:sz w:val="28"/>
-          <w:szCs w:val="28"/>
-          <w:lang w:val="pt-PT"/>
-        </w:rPr>
-      </w:pPr>
-    </w:p>
-    <w:p>
-      <w:pPr>
-        <w:rPr>
-          <w:sz w:val="28"/>
-          <w:szCs w:val="28"/>
-          <w:lang w:val="pt-PT"/>
-        </w:rPr>
-      </w:pPr>
-      <w:r>
-        <w:rPr>
-          <w:sz w:val="28"/>
-          <w:szCs w:val="28"/>
-          <w:lang w:val="pt-PT"/>
-        </w:rPr>
-        <w:t xml:space="preserve">Relação </w:t>
-      </w:r>
-      <w:r>
-        <w:rPr>
-          <w:b/>
-          <w:sz w:val="28"/>
-          <w:szCs w:val="28"/>
-          <w:lang w:val="pt-PT"/>
-        </w:rPr>
-        <w:t>Livro</w:t>
-      </w:r>
+        <w:t>idPublicacao</w:t>
+      </w:r>
+      <w:proofErr w:type="spellEnd"/>
       <w:r>
         <w:rPr>
           <w:sz w:val="28"/>
@@ -11634,6 +11778,92 @@
           <w:lang w:val="pt-PT"/>
         </w:rPr>
         <w:t>:</w:t>
+      </w:r>
+      <w:r>
+        <w:rPr>
+          <w:sz w:val="28"/>
+          <w:szCs w:val="28"/>
+          <w:lang w:val="pt-PT"/>
+        </w:rPr>
+        <w:t xml:space="preserve"> </w:t>
+      </w:r>
+      <w:r>
+        <w:rPr>
+          <w:sz w:val="28"/>
+          <w:szCs w:val="28"/>
+          <w:lang w:val="pt-PT"/>
+        </w:rPr>
+        <w:t xml:space="preserve">Como </w:t>
+      </w:r>
+      <w:r>
+        <w:rPr>
+          <w:sz w:val="28"/>
+          <w:szCs w:val="28"/>
+          <w:lang w:val="pt-PT"/>
+        </w:rPr>
+        <w:t xml:space="preserve">um Livro entra na categoria de </w:t>
+      </w:r>
+      <w:proofErr w:type="spellStart"/>
+      <w:r>
+        <w:rPr>
+          <w:sz w:val="28"/>
+          <w:szCs w:val="28"/>
+          <w:lang w:val="pt-PT"/>
+        </w:rPr>
+        <w:t>Publicação</w:t>
+      </w:r>
+      <w:r>
+        <w:rPr>
+          <w:sz w:val="28"/>
+          <w:szCs w:val="28"/>
+          <w:lang w:val="pt-PT"/>
+        </w:rPr>
+        <w:t>REFERENCES</w:t>
+      </w:r>
+      <w:proofErr w:type="spellEnd"/>
+      <w:r>
+        <w:rPr>
+          <w:sz w:val="28"/>
+          <w:szCs w:val="28"/>
+          <w:lang w:val="pt-PT"/>
+        </w:rPr>
+        <w:t xml:space="preserve"> </w:t>
+      </w:r>
+      <w:proofErr w:type="spellStart"/>
+      <w:r>
+        <w:rPr>
+          <w:sz w:val="28"/>
+          <w:szCs w:val="28"/>
+          <w:lang w:val="pt-PT"/>
+        </w:rPr>
+        <w:t>Publicacao</w:t>
+      </w:r>
+      <w:proofErr w:type="spellEnd"/>
+      <w:r>
+        <w:rPr>
+          <w:sz w:val="28"/>
+          <w:szCs w:val="28"/>
+          <w:lang w:val="pt-PT"/>
+        </w:rPr>
+        <w:t>(</w:t>
+      </w:r>
+      <w:proofErr w:type="spellStart"/>
+      <w:r>
+        <w:rPr>
+          <w:sz w:val="28"/>
+          <w:szCs w:val="28"/>
+          <w:lang w:val="pt-PT"/>
+        </w:rPr>
+        <w:t>idPublicacao</w:t>
+      </w:r>
+      <w:proofErr w:type="spellEnd"/>
+      <w:r>
+        <w:rPr>
+          <w:sz w:val="28"/>
+          <w:szCs w:val="28"/>
+          <w:lang w:val="pt-PT"/>
+        </w:rPr>
+        <w:t>) ON DELETE CASCADE ON UPDATE CASCADE,</w:t>
       </w:r>
     </w:p>
     <w:p>
@@ -11649,7 +11879,6 @@
           <w:lang w:val="pt-PT"/>
         </w:rPr>
       </w:pPr>
-      <w:proofErr w:type="spellStart"/>
       <w:r>
         <w:rPr>
           <w:b/>
@@ -11657,102 +11886,15 @@
           <w:szCs w:val="28"/>
           <w:lang w:val="pt-PT"/>
         </w:rPr>
-        <w:t>idPublicacao</w:t>
-      </w:r>
-      <w:proofErr w:type="spellEnd"/>
-      <w:r>
-        <w:rPr>
-          <w:sz w:val="28"/>
-          <w:szCs w:val="28"/>
-          <w:lang w:val="pt-PT"/>
-        </w:rPr>
-        <w:t>:</w:t>
-      </w:r>
-      <w:r>
-        <w:rPr>
-          <w:sz w:val="28"/>
-          <w:szCs w:val="28"/>
-          <w:lang w:val="pt-PT"/>
-        </w:rPr>
-        <w:t xml:space="preserve"> </w:t>
-      </w:r>
-      <w:r>
-        <w:rPr>
-          <w:sz w:val="28"/>
-          <w:szCs w:val="28"/>
-          <w:lang w:val="pt-PT"/>
-        </w:rPr>
-        <w:t xml:space="preserve">Como </w:t>
-      </w:r>
-      <w:r>
-        <w:rPr>
-          <w:sz w:val="28"/>
-          <w:szCs w:val="28"/>
-          <w:lang w:val="pt-PT"/>
-        </w:rPr>
-        <w:t xml:space="preserve">um Livro entra na categoria de </w:t>
-      </w:r>
-      <w:proofErr w:type="spellStart"/>
-      <w:r>
-        <w:rPr>
-          <w:sz w:val="28"/>
-          <w:szCs w:val="28"/>
-          <w:lang w:val="pt-PT"/>
-        </w:rPr>
-        <w:t>Publicação</w:t>
-      </w:r>
-      <w:r>
-        <w:rPr>
-          <w:sz w:val="28"/>
-          <w:szCs w:val="28"/>
-          <w:lang w:val="pt-PT"/>
-        </w:rPr>
-        <w:t>REFERENCES</w:t>
-      </w:r>
-      <w:proofErr w:type="spellEnd"/>
-      <w:r>
-        <w:rPr>
-          <w:sz w:val="28"/>
-          <w:szCs w:val="28"/>
-          <w:lang w:val="pt-PT"/>
-        </w:rPr>
-        <w:t xml:space="preserve"> </w:t>
-      </w:r>
-      <w:proofErr w:type="spellStart"/>
-      <w:r>
-        <w:rPr>
-          <w:sz w:val="28"/>
-          <w:szCs w:val="28"/>
-          <w:lang w:val="pt-PT"/>
-        </w:rPr>
-        <w:t>Publicacao</w:t>
-      </w:r>
-      <w:proofErr w:type="spellEnd"/>
-      <w:r>
-        <w:rPr>
-          <w:sz w:val="28"/>
-          <w:szCs w:val="28"/>
-          <w:lang w:val="pt-PT"/>
-        </w:rPr>
-        <w:t>(</w:t>
-      </w:r>
-      <w:proofErr w:type="spellStart"/>
-      <w:r>
-        <w:rPr>
-          <w:sz w:val="28"/>
-          <w:szCs w:val="28"/>
-          <w:lang w:val="pt-PT"/>
-        </w:rPr>
-        <w:t>idPublicacao</w:t>
-      </w:r>
-      <w:proofErr w:type="spellEnd"/>
-      <w:r>
-        <w:rPr>
-          <w:sz w:val="28"/>
-          <w:szCs w:val="28"/>
-          <w:lang w:val="pt-PT"/>
-        </w:rPr>
-        <w:t>) ON DELETE CASCADE ON UPDATE CASCADE,</w:t>
+        <w:t>editora</w:t>
+      </w:r>
+      <w:r>
+        <w:rPr>
+          <w:sz w:val="28"/>
+          <w:szCs w:val="28"/>
+          <w:lang w:val="pt-PT"/>
+        </w:rPr>
+        <w:t xml:space="preserve"> TEXT NOT NULL, </w:t>
       </w:r>
     </w:p>
     <w:p>
@@ -11765,25 +11907,82 @@
         <w:rPr>
           <w:sz w:val="28"/>
           <w:szCs w:val="28"/>
-          <w:lang w:val="pt-PT"/>
-        </w:rPr>
-      </w:pPr>
+        </w:rPr>
+      </w:pPr>
+      <w:proofErr w:type="spellStart"/>
       <w:r>
         <w:rPr>
           <w:b/>
           <w:sz w:val="28"/>
           <w:szCs w:val="28"/>
-          <w:lang w:val="pt-PT"/>
-        </w:rPr>
-        <w:t>editora</w:t>
-      </w:r>
-      <w:r>
-        <w:rPr>
-          <w:sz w:val="28"/>
-          <w:szCs w:val="28"/>
-          <w:lang w:val="pt-PT"/>
-        </w:rPr>
-        <w:t xml:space="preserve"> TEXT NOT NULL, </w:t>
+        </w:rPr>
+        <w:t>edicao</w:t>
+      </w:r>
+      <w:proofErr w:type="spellEnd"/>
+      <w:r>
+        <w:rPr>
+          <w:sz w:val="28"/>
+          <w:szCs w:val="28"/>
+        </w:rPr>
+        <w:t xml:space="preserve"> INTEGER CHECK (</w:t>
+      </w:r>
+      <w:proofErr w:type="spellStart"/>
+      <w:r>
+        <w:rPr>
+          <w:sz w:val="28"/>
+          <w:szCs w:val="28"/>
+        </w:rPr>
+        <w:t>edicao</w:t>
+      </w:r>
+      <w:proofErr w:type="spellEnd"/>
+      <w:r>
+        <w:rPr>
+          <w:sz w:val="28"/>
+          <w:szCs w:val="28"/>
+        </w:rPr>
+        <w:t xml:space="preserve"> &gt; 0) NOT NULL</w:t>
+      </w:r>
+    </w:p>
+    <w:p>
+      <w:pPr>
+        <w:rPr>
+          <w:sz w:val="28"/>
+          <w:szCs w:val="28"/>
+        </w:rPr>
+      </w:pPr>
+    </w:p>
+    <w:p>
+      <w:pPr>
+        <w:rPr>
+          <w:sz w:val="28"/>
+          <w:szCs w:val="28"/>
+          <w:lang w:val="pt-PT"/>
+        </w:rPr>
+      </w:pPr>
+      <w:r>
+        <w:rPr>
+          <w:sz w:val="28"/>
+          <w:szCs w:val="28"/>
+          <w:lang w:val="pt-PT"/>
+        </w:rPr>
+        <w:t xml:space="preserve">Relação </w:t>
+      </w:r>
+      <w:r>
+        <w:rPr>
+          <w:b/>
+          <w:sz w:val="28"/>
+          <w:szCs w:val="28"/>
+          <w:lang w:val="pt-PT"/>
+        </w:rPr>
+        <w:t>Autor</w:t>
+      </w:r>
+      <w:r>
+        <w:rPr>
+          <w:sz w:val="28"/>
+          <w:szCs w:val="28"/>
+          <w:lang w:val="pt-PT"/>
+        </w:rPr>
+        <w:t>:</w:t>
       </w:r>
     </w:p>
     <w:p>
@@ -11805,7 +12004,7 @@
           <w:sz w:val="28"/>
           <w:szCs w:val="28"/>
         </w:rPr>
-        <w:t>edicao</w:t>
+        <w:t>idAutor</w:t>
       </w:r>
       <w:proofErr w:type="spellEnd"/>
       <w:r>
@@ -11813,65 +12012,7 @@
           <w:sz w:val="28"/>
           <w:szCs w:val="28"/>
         </w:rPr>
-        <w:t xml:space="preserve"> INTEGER CHECK (</w:t>
-      </w:r>
-      <w:proofErr w:type="spellStart"/>
-      <w:r>
-        <w:rPr>
-          <w:sz w:val="28"/>
-          <w:szCs w:val="28"/>
-        </w:rPr>
-        <w:t>edicao</w:t>
-      </w:r>
-      <w:proofErr w:type="spellEnd"/>
-      <w:r>
-        <w:rPr>
-          <w:sz w:val="28"/>
-          <w:szCs w:val="28"/>
-        </w:rPr>
-        <w:t xml:space="preserve"> &gt; 0) NOT NULL</w:t>
-      </w:r>
-    </w:p>
-    <w:p>
-      <w:pPr>
-        <w:rPr>
-          <w:sz w:val="28"/>
-          <w:szCs w:val="28"/>
-        </w:rPr>
-      </w:pPr>
-    </w:p>
-    <w:p>
-      <w:pPr>
-        <w:rPr>
-          <w:sz w:val="28"/>
-          <w:szCs w:val="28"/>
-          <w:lang w:val="pt-PT"/>
-        </w:rPr>
-      </w:pPr>
-      <w:r>
-        <w:rPr>
-          <w:sz w:val="28"/>
-          <w:szCs w:val="28"/>
-          <w:lang w:val="pt-PT"/>
-        </w:rPr>
-        <w:t xml:space="preserve">Relação </w:t>
-      </w:r>
-      <w:r>
-        <w:rPr>
-          <w:b/>
-          <w:sz w:val="28"/>
-          <w:szCs w:val="28"/>
-          <w:lang w:val="pt-PT"/>
-        </w:rPr>
-        <w:t>Autor</w:t>
-      </w:r>
-      <w:r>
-        <w:rPr>
-          <w:sz w:val="28"/>
-          <w:szCs w:val="28"/>
-          <w:lang w:val="pt-PT"/>
-        </w:rPr>
-        <w:t>:</w:t>
+        <w:t xml:space="preserve"> INTEGER PRIMARY KEY AUTOINCREMENT,</w:t>
       </w:r>
     </w:p>
     <w:p>
@@ -11884,24 +12025,68 @@
         <w:rPr>
           <w:sz w:val="28"/>
           <w:szCs w:val="28"/>
-        </w:rPr>
-      </w:pPr>
-      <w:proofErr w:type="spellStart"/>
+          <w:lang w:val="pt-PT"/>
+        </w:rPr>
+      </w:pPr>
       <w:r>
         <w:rPr>
           <w:b/>
           <w:sz w:val="28"/>
           <w:szCs w:val="28"/>
-        </w:rPr>
-        <w:t>idAutor</w:t>
-      </w:r>
-      <w:proofErr w:type="spellEnd"/>
-      <w:r>
-        <w:rPr>
-          <w:sz w:val="28"/>
-          <w:szCs w:val="28"/>
-        </w:rPr>
-        <w:t xml:space="preserve"> INTEGER PRIMARY KEY AUTOINCREMENT,</w:t>
+          <w:lang w:val="pt-PT"/>
+        </w:rPr>
+        <w:t>nome</w:t>
+      </w:r>
+      <w:r>
+        <w:rPr>
+          <w:sz w:val="28"/>
+          <w:szCs w:val="28"/>
+          <w:lang w:val="pt-PT"/>
+        </w:rPr>
+        <w:t xml:space="preserve"> TEXT NOT NULL</w:t>
+      </w:r>
+    </w:p>
+    <w:p>
+      <w:pPr>
+        <w:rPr>
+          <w:sz w:val="28"/>
+          <w:szCs w:val="28"/>
+          <w:lang w:val="pt-PT"/>
+        </w:rPr>
+      </w:pPr>
+    </w:p>
+    <w:p>
+      <w:pPr>
+        <w:rPr>
+          <w:sz w:val="28"/>
+          <w:szCs w:val="28"/>
+          <w:lang w:val="pt-PT"/>
+        </w:rPr>
+      </w:pPr>
+      <w:r>
+        <w:rPr>
+          <w:sz w:val="28"/>
+          <w:szCs w:val="28"/>
+          <w:lang w:val="pt-PT"/>
+        </w:rPr>
+        <w:t xml:space="preserve">Relação </w:t>
+      </w:r>
+      <w:r>
+        <w:rPr>
+          <w:b/>
+          <w:sz w:val="28"/>
+          <w:szCs w:val="28"/>
+          <w:lang w:val="pt-PT"/>
+        </w:rPr>
+        <w:t>Autoria</w:t>
+      </w:r>
+      <w:r>
+        <w:rPr>
+          <w:sz w:val="28"/>
+          <w:szCs w:val="28"/>
+          <w:lang w:val="pt-PT"/>
+        </w:rPr>
+        <w:t>:</w:t>
       </w:r>
     </w:p>
     <w:p>
@@ -11917,6 +12102,7 @@
           <w:lang w:val="pt-PT"/>
         </w:rPr>
       </w:pPr>
+      <w:proofErr w:type="spellStart"/>
       <w:r>
         <w:rPr>
           <w:b/>
@@ -11924,58 +12110,52 @@
           <w:szCs w:val="28"/>
           <w:lang w:val="pt-PT"/>
         </w:rPr>
-        <w:t>nome</w:t>
-      </w:r>
-      <w:r>
-        <w:rPr>
-          <w:sz w:val="28"/>
-          <w:szCs w:val="28"/>
-          <w:lang w:val="pt-PT"/>
-        </w:rPr>
-        <w:t xml:space="preserve"> TEXT NOT NULL</w:t>
-      </w:r>
-    </w:p>
-    <w:p>
-      <w:pPr>
-        <w:rPr>
-          <w:sz w:val="28"/>
-          <w:szCs w:val="28"/>
-          <w:lang w:val="pt-PT"/>
-        </w:rPr>
-      </w:pPr>
-    </w:p>
-    <w:p>
-      <w:pPr>
-        <w:rPr>
-          <w:sz w:val="28"/>
-          <w:szCs w:val="28"/>
-          <w:lang w:val="pt-PT"/>
-        </w:rPr>
-      </w:pPr>
-      <w:r>
-        <w:rPr>
-          <w:sz w:val="28"/>
-          <w:szCs w:val="28"/>
-          <w:lang w:val="pt-PT"/>
-        </w:rPr>
-        <w:t xml:space="preserve">Relação </w:t>
-      </w:r>
-      <w:r>
-        <w:rPr>
-          <w:b/>
-          <w:sz w:val="28"/>
-          <w:szCs w:val="28"/>
-          <w:lang w:val="pt-PT"/>
-        </w:rPr>
-        <w:t>Autoria</w:t>
-      </w:r>
-      <w:r>
-        <w:rPr>
-          <w:sz w:val="28"/>
-          <w:szCs w:val="28"/>
-          <w:lang w:val="pt-PT"/>
-        </w:rPr>
-        <w:t>:</w:t>
+        <w:t>idPublicacao</w:t>
+      </w:r>
+      <w:proofErr w:type="spellEnd"/>
+      <w:r>
+        <w:rPr>
+          <w:sz w:val="28"/>
+          <w:szCs w:val="28"/>
+          <w:lang w:val="pt-PT"/>
+        </w:rPr>
+        <w:t xml:space="preserve"> INTEGER NOT NULL REFERENCES </w:t>
+      </w:r>
+      <w:proofErr w:type="spellStart"/>
+      <w:r>
+        <w:rPr>
+          <w:sz w:val="28"/>
+          <w:szCs w:val="28"/>
+          <w:lang w:val="pt-PT"/>
+        </w:rPr>
+        <w:t>Publicacao</w:t>
+      </w:r>
+      <w:proofErr w:type="spellEnd"/>
+      <w:r>
+        <w:rPr>
+          <w:sz w:val="28"/>
+          <w:szCs w:val="28"/>
+          <w:lang w:val="pt-PT"/>
+        </w:rPr>
+        <w:t>(</w:t>
+      </w:r>
+      <w:proofErr w:type="spellStart"/>
+      <w:r>
+        <w:rPr>
+          <w:sz w:val="28"/>
+          <w:szCs w:val="28"/>
+          <w:lang w:val="pt-PT"/>
+        </w:rPr>
+        <w:t>idPublicacao</w:t>
+      </w:r>
+      <w:proofErr w:type="spellEnd"/>
+      <w:r>
+        <w:rPr>
+          <w:sz w:val="28"/>
+          <w:szCs w:val="28"/>
+          <w:lang w:val="pt-PT"/>
+        </w:rPr>
+        <w:t>) ON DELETE CASCADE ON UPDATE CASCADE,</w:t>
       </w:r>
     </w:p>
     <w:p>
@@ -11999,7 +12179,7 @@
           <w:szCs w:val="28"/>
           <w:lang w:val="pt-PT"/>
         </w:rPr>
-        <w:t>idPublicacao</w:t>
+        <w:t>idAutor</w:t>
       </w:r>
       <w:proofErr w:type="spellEnd"/>
       <w:r>
@@ -12008,7 +12188,7 @@
           <w:szCs w:val="28"/>
           <w:lang w:val="pt-PT"/>
         </w:rPr>
-        <w:t xml:space="preserve"> INTEGER NOT NULL REFERENCES </w:t>
+        <w:t xml:space="preserve"> INTEGER NOT NULL REFERENCES Autor(</w:t>
       </w:r>
       <w:proofErr w:type="spellStart"/>
       <w:r>
@@ -12017,25 +12197,7 @@
           <w:szCs w:val="28"/>
           <w:lang w:val="pt-PT"/>
         </w:rPr>
-        <w:t>Publicacao</w:t>
-      </w:r>
-      <w:proofErr w:type="spellEnd"/>
-      <w:r>
-        <w:rPr>
-          <w:sz w:val="28"/>
-          <w:szCs w:val="28"/>
-          <w:lang w:val="pt-PT"/>
-        </w:rPr>
-        <w:t>(</w:t>
-      </w:r>
-      <w:proofErr w:type="spellStart"/>
-      <w:r>
-        <w:rPr>
-          <w:sz w:val="28"/>
-          <w:szCs w:val="28"/>
-          <w:lang w:val="pt-PT"/>
-        </w:rPr>
-        <w:t>idPublicacao</w:t>
+        <w:t>idAutor</w:t>
       </w:r>
       <w:proofErr w:type="spellEnd"/>
       <w:r>
@@ -12060,7 +12222,87 @@
           <w:lang w:val="pt-PT"/>
         </w:rPr>
       </w:pPr>
+      <w:r>
+        <w:rPr>
+          <w:sz w:val="28"/>
+          <w:szCs w:val="28"/>
+          <w:lang w:val="pt-PT"/>
+        </w:rPr>
+        <w:t xml:space="preserve">PRIMARY </w:t>
+      </w:r>
+      <w:proofErr w:type="gramStart"/>
+      <w:r>
+        <w:rPr>
+          <w:sz w:val="28"/>
+          <w:szCs w:val="28"/>
+          <w:lang w:val="pt-PT"/>
+        </w:rPr>
+        <w:t>KEY(</w:t>
+      </w:r>
       <w:proofErr w:type="spellStart"/>
+      <w:proofErr w:type="gramEnd"/>
+      <w:r>
+        <w:rPr>
+          <w:sz w:val="28"/>
+          <w:szCs w:val="28"/>
+          <w:lang w:val="pt-PT"/>
+        </w:rPr>
+        <w:t>idPublicacao</w:t>
+      </w:r>
+      <w:proofErr w:type="spellEnd"/>
+      <w:r>
+        <w:rPr>
+          <w:sz w:val="28"/>
+          <w:szCs w:val="28"/>
+          <w:lang w:val="pt-PT"/>
+        </w:rPr>
+        <w:t xml:space="preserve">, </w:t>
+      </w:r>
+      <w:proofErr w:type="spellStart"/>
+      <w:r>
+        <w:rPr>
+          <w:sz w:val="28"/>
+          <w:szCs w:val="28"/>
+          <w:lang w:val="pt-PT"/>
+        </w:rPr>
+        <w:t>idAutor</w:t>
+      </w:r>
+      <w:proofErr w:type="spellEnd"/>
+      <w:r>
+        <w:rPr>
+          <w:sz w:val="28"/>
+          <w:szCs w:val="28"/>
+          <w:lang w:val="pt-PT"/>
+        </w:rPr>
+        <w:t>)</w:t>
+      </w:r>
+    </w:p>
+    <w:p>
+      <w:pPr>
+        <w:rPr>
+          <w:sz w:val="28"/>
+          <w:szCs w:val="28"/>
+          <w:lang w:val="pt-PT"/>
+        </w:rPr>
+      </w:pPr>
+    </w:p>
+    <w:p>
+      <w:pPr>
+        <w:rPr>
+          <w:sz w:val="28"/>
+          <w:szCs w:val="28"/>
+          <w:lang w:val="pt-PT"/>
+        </w:rPr>
+      </w:pPr>
+      <w:r>
+        <w:rPr>
+          <w:sz w:val="28"/>
+          <w:szCs w:val="28"/>
+          <w:lang w:val="pt-PT"/>
+        </w:rPr>
+        <w:lastRenderedPageBreak/>
+        <w:t xml:space="preserve">Relação </w:t>
+      </w:r>
       <w:r>
         <w:rPr>
           <w:b/>
@@ -12068,34 +12310,15 @@
           <w:szCs w:val="28"/>
           <w:lang w:val="pt-PT"/>
         </w:rPr>
-        <w:t>idAutor</w:t>
-      </w:r>
-      <w:proofErr w:type="spellEnd"/>
-      <w:r>
-        <w:rPr>
-          <w:sz w:val="28"/>
-          <w:szCs w:val="28"/>
-          <w:lang w:val="pt-PT"/>
-        </w:rPr>
-        <w:t xml:space="preserve"> INTEGER NOT NULL REFERENCES Autor(</w:t>
-      </w:r>
-      <w:proofErr w:type="spellStart"/>
-      <w:r>
-        <w:rPr>
-          <w:sz w:val="28"/>
-          <w:szCs w:val="28"/>
-          <w:lang w:val="pt-PT"/>
-        </w:rPr>
-        <w:t>idAutor</w:t>
-      </w:r>
-      <w:proofErr w:type="spellEnd"/>
-      <w:r>
-        <w:rPr>
-          <w:sz w:val="28"/>
-          <w:szCs w:val="28"/>
-          <w:lang w:val="pt-PT"/>
-        </w:rPr>
-        <w:t>) ON DELETE CASCADE ON UPDATE CASCADE,</w:t>
+        <w:t>Software</w:t>
+      </w:r>
+      <w:r>
+        <w:rPr>
+          <w:sz w:val="28"/>
+          <w:szCs w:val="28"/>
+          <w:lang w:val="pt-PT"/>
+        </w:rPr>
+        <w:t>:</w:t>
       </w:r>
     </w:p>
     <w:p>
@@ -12108,33 +12331,14 @@
         <w:rPr>
           <w:sz w:val="28"/>
           <w:szCs w:val="28"/>
-          <w:lang w:val="pt-PT"/>
-        </w:rPr>
-      </w:pPr>
-      <w:r>
-        <w:rPr>
-          <w:sz w:val="28"/>
-          <w:szCs w:val="28"/>
-          <w:lang w:val="pt-PT"/>
-        </w:rPr>
-        <w:t xml:space="preserve">PRIMARY </w:t>
-      </w:r>
-      <w:proofErr w:type="gramStart"/>
-      <w:r>
-        <w:rPr>
-          <w:sz w:val="28"/>
-          <w:szCs w:val="28"/>
-          <w:lang w:val="pt-PT"/>
-        </w:rPr>
-        <w:t>KEY(</w:t>
-      </w:r>
+        </w:rPr>
+      </w:pPr>
       <w:proofErr w:type="spellStart"/>
-      <w:proofErr w:type="gramEnd"/>
-      <w:r>
-        <w:rPr>
-          <w:sz w:val="28"/>
-          <w:szCs w:val="28"/>
-          <w:lang w:val="pt-PT"/>
+      <w:r>
+        <w:rPr>
+          <w:b/>
+          <w:sz w:val="28"/>
+          <w:szCs w:val="28"/>
         </w:rPr>
         <w:t>idPublicacao</w:t>
       </w:r>
@@ -12143,70 +12347,40 @@
         <w:rPr>
           <w:sz w:val="28"/>
           <w:szCs w:val="28"/>
-          <w:lang w:val="pt-PT"/>
-        </w:rPr>
-        <w:t xml:space="preserve">, </w:t>
+        </w:rPr>
+        <w:t xml:space="preserve"> INTEGER PRIMARY KEY NOT NULL REFERENCES </w:t>
       </w:r>
       <w:proofErr w:type="spellStart"/>
       <w:r>
         <w:rPr>
           <w:sz w:val="28"/>
           <w:szCs w:val="28"/>
-          <w:lang w:val="pt-PT"/>
-        </w:rPr>
-        <w:t>idAutor</w:t>
+        </w:rPr>
+        <w:t>Publicacao</w:t>
       </w:r>
       <w:proofErr w:type="spellEnd"/>
       <w:r>
         <w:rPr>
           <w:sz w:val="28"/>
           <w:szCs w:val="28"/>
-          <w:lang w:val="pt-PT"/>
-        </w:rPr>
-        <w:t>)</w:t>
-      </w:r>
-    </w:p>
-    <w:p>
-      <w:pPr>
-        <w:rPr>
-          <w:sz w:val="28"/>
-          <w:szCs w:val="28"/>
-          <w:lang w:val="pt-PT"/>
-        </w:rPr>
-      </w:pPr>
-    </w:p>
-    <w:p>
-      <w:pPr>
-        <w:rPr>
-          <w:sz w:val="28"/>
-          <w:szCs w:val="28"/>
-          <w:lang w:val="pt-PT"/>
-        </w:rPr>
-      </w:pPr>
-      <w:r>
-        <w:rPr>
-          <w:sz w:val="28"/>
-          <w:szCs w:val="28"/>
-          <w:lang w:val="pt-PT"/>
-        </w:rPr>
-        <w:t xml:space="preserve">Relação </w:t>
-      </w:r>
-      <w:r>
-        <w:rPr>
-          <w:b/>
-          <w:sz w:val="28"/>
-          <w:szCs w:val="28"/>
-          <w:lang w:val="pt-PT"/>
-        </w:rPr>
-        <w:t>Software</w:t>
-      </w:r>
-      <w:r>
-        <w:rPr>
-          <w:sz w:val="28"/>
-          <w:szCs w:val="28"/>
-          <w:lang w:val="pt-PT"/>
-        </w:rPr>
-        <w:t>:</w:t>
+        </w:rPr>
+        <w:t>(</w:t>
+      </w:r>
+      <w:proofErr w:type="spellStart"/>
+      <w:r>
+        <w:rPr>
+          <w:sz w:val="28"/>
+          <w:szCs w:val="28"/>
+        </w:rPr>
+        <w:t>idPublicacao</w:t>
+      </w:r>
+      <w:proofErr w:type="spellEnd"/>
+      <w:r>
+        <w:rPr>
+          <w:sz w:val="28"/>
+          <w:szCs w:val="28"/>
+        </w:rPr>
+        <w:t>) ON DELETE CASCADE ON UPDATE CASCADE,</w:t>
       </w:r>
     </w:p>
     <w:p>
@@ -12228,7 +12402,7 @@
           <w:sz w:val="28"/>
           <w:szCs w:val="28"/>
         </w:rPr>
-        <w:t>idPublicacao</w:t>
+        <w:t>versao</w:t>
       </w:r>
       <w:proofErr w:type="spellEnd"/>
       <w:r>
@@ -12236,15 +12410,24 @@
           <w:sz w:val="28"/>
           <w:szCs w:val="28"/>
         </w:rPr>
-        <w:t xml:space="preserve"> INTEGER PRIMARY KEY NOT NULL REFERENCES </w:t>
+        <w:t xml:space="preserve"> FLOAT NOT NULL </w:t>
+      </w:r>
+      <w:proofErr w:type="gramStart"/>
+      <w:r>
+        <w:rPr>
+          <w:sz w:val="28"/>
+          <w:szCs w:val="28"/>
+        </w:rPr>
+        <w:t>CHECK(</w:t>
       </w:r>
       <w:proofErr w:type="spellStart"/>
-      <w:r>
-        <w:rPr>
-          <w:sz w:val="28"/>
-          <w:szCs w:val="28"/>
-        </w:rPr>
-        <w:t>Publicacao</w:t>
+      <w:proofErr w:type="gramEnd"/>
+      <w:r>
+        <w:rPr>
+          <w:sz w:val="28"/>
+          <w:szCs w:val="28"/>
+        </w:rPr>
+        <w:t>versao</w:t>
       </w:r>
       <w:proofErr w:type="spellEnd"/>
       <w:r>
@@ -12252,23 +12435,7 @@
           <w:sz w:val="28"/>
           <w:szCs w:val="28"/>
         </w:rPr>
-        <w:t>(</w:t>
-      </w:r>
-      <w:proofErr w:type="spellStart"/>
-      <w:r>
-        <w:rPr>
-          <w:sz w:val="28"/>
-          <w:szCs w:val="28"/>
-        </w:rPr>
-        <w:t>idPublicacao</w:t>
-      </w:r>
-      <w:proofErr w:type="spellEnd"/>
-      <w:r>
-        <w:rPr>
-          <w:sz w:val="28"/>
-          <w:szCs w:val="28"/>
-        </w:rPr>
-        <w:t>) ON DELETE CASCADE ON UPDATE CASCADE,</w:t>
+        <w:t xml:space="preserve"> &gt; 0),</w:t>
       </w:r>
     </w:p>
     <w:p>
@@ -12281,6 +12448,7 @@
         <w:rPr>
           <w:sz w:val="28"/>
           <w:szCs w:val="28"/>
+          <w:lang w:val="pt-PT"/>
         </w:rPr>
       </w:pPr>
       <w:proofErr w:type="spellStart"/>
@@ -12289,41 +12457,63 @@
           <w:b/>
           <w:sz w:val="28"/>
           <w:szCs w:val="28"/>
-        </w:rPr>
-        <w:t>versao</w:t>
+          <w:lang w:val="pt-PT"/>
+        </w:rPr>
+        <w:t>developer</w:t>
       </w:r>
       <w:proofErr w:type="spellEnd"/>
       <w:r>
         <w:rPr>
           <w:sz w:val="28"/>
           <w:szCs w:val="28"/>
-        </w:rPr>
-        <w:t xml:space="preserve"> FLOAT NOT NULL </w:t>
-      </w:r>
-      <w:proofErr w:type="gramStart"/>
-      <w:r>
-        <w:rPr>
-          <w:sz w:val="28"/>
-          <w:szCs w:val="28"/>
-        </w:rPr>
-        <w:t>CHECK(</w:t>
+          <w:lang w:val="pt-PT"/>
+        </w:rPr>
+        <w:t xml:space="preserve"> TEXT NOT NULL</w:t>
+      </w:r>
+    </w:p>
+    <w:p>
+      <w:pPr>
+        <w:rPr>
+          <w:sz w:val="28"/>
+          <w:szCs w:val="28"/>
+          <w:lang w:val="pt-PT"/>
+        </w:rPr>
+      </w:pPr>
+    </w:p>
+    <w:p>
+      <w:pPr>
+        <w:rPr>
+          <w:sz w:val="28"/>
+          <w:szCs w:val="28"/>
+          <w:lang w:val="pt-PT"/>
+        </w:rPr>
+      </w:pPr>
+      <w:r>
+        <w:rPr>
+          <w:sz w:val="28"/>
+          <w:szCs w:val="28"/>
+          <w:lang w:val="pt-PT"/>
+        </w:rPr>
+        <w:t xml:space="preserve">Relação </w:t>
       </w:r>
       <w:proofErr w:type="spellStart"/>
-      <w:proofErr w:type="gramEnd"/>
-      <w:r>
-        <w:rPr>
-          <w:sz w:val="28"/>
-          <w:szCs w:val="28"/>
-        </w:rPr>
-        <w:t>versao</w:t>
+      <w:r>
+        <w:rPr>
+          <w:b/>
+          <w:sz w:val="28"/>
+          <w:szCs w:val="28"/>
+          <w:lang w:val="pt-PT"/>
+        </w:rPr>
+        <w:t>Album</w:t>
       </w:r>
       <w:proofErr w:type="spellEnd"/>
       <w:r>
         <w:rPr>
           <w:sz w:val="28"/>
           <w:szCs w:val="28"/>
-        </w:rPr>
-        <w:t xml:space="preserve"> &gt; 0),</w:t>
+          <w:lang w:val="pt-PT"/>
+        </w:rPr>
+        <w:t>:</w:t>
       </w:r>
     </w:p>
     <w:p>
@@ -12336,7 +12526,6 @@
         <w:rPr>
           <w:sz w:val="28"/>
           <w:szCs w:val="28"/>
-          <w:lang w:val="pt-PT"/>
         </w:rPr>
       </w:pPr>
       <w:proofErr w:type="spellStart"/>
@@ -12345,64 +12534,56 @@
           <w:b/>
           <w:sz w:val="28"/>
           <w:szCs w:val="28"/>
-          <w:lang w:val="pt-PT"/>
-        </w:rPr>
-        <w:lastRenderedPageBreak/>
-        <w:t>developer</w:t>
+        </w:rPr>
+        <w:t>i</w:t>
+      </w:r>
+      <w:r>
+        <w:rPr>
+          <w:b/>
+          <w:sz w:val="28"/>
+          <w:szCs w:val="28"/>
+        </w:rPr>
+        <w:t>dPublicacao</w:t>
       </w:r>
       <w:proofErr w:type="spellEnd"/>
       <w:r>
         <w:rPr>
           <w:sz w:val="28"/>
           <w:szCs w:val="28"/>
-          <w:lang w:val="pt-PT"/>
-        </w:rPr>
-        <w:t xml:space="preserve"> TEXT NOT NULL</w:t>
-      </w:r>
-    </w:p>
-    <w:p>
-      <w:pPr>
-        <w:rPr>
-          <w:sz w:val="28"/>
-          <w:szCs w:val="28"/>
-          <w:lang w:val="pt-PT"/>
-        </w:rPr>
-      </w:pPr>
-    </w:p>
-    <w:p>
-      <w:pPr>
-        <w:rPr>
-          <w:sz w:val="28"/>
-          <w:szCs w:val="28"/>
-          <w:lang w:val="pt-PT"/>
-        </w:rPr>
-      </w:pPr>
-      <w:r>
-        <w:rPr>
-          <w:sz w:val="28"/>
-          <w:szCs w:val="28"/>
-          <w:lang w:val="pt-PT"/>
-        </w:rPr>
-        <w:t xml:space="preserve">Relação </w:t>
+        </w:rPr>
+        <w:t xml:space="preserve"> INTEGER PRIMARY KEY NOT NULL REFERENCES </w:t>
       </w:r>
       <w:proofErr w:type="spellStart"/>
       <w:r>
         <w:rPr>
-          <w:b/>
-          <w:sz w:val="28"/>
-          <w:szCs w:val="28"/>
-          <w:lang w:val="pt-PT"/>
-        </w:rPr>
-        <w:t>Album</w:t>
+          <w:sz w:val="28"/>
+          <w:szCs w:val="28"/>
+        </w:rPr>
+        <w:t>Publicacao</w:t>
       </w:r>
       <w:proofErr w:type="spellEnd"/>
       <w:r>
         <w:rPr>
           <w:sz w:val="28"/>
           <w:szCs w:val="28"/>
-          <w:lang w:val="pt-PT"/>
-        </w:rPr>
-        <w:t>:</w:t>
+        </w:rPr>
+        <w:t>(</w:t>
+      </w:r>
+      <w:proofErr w:type="spellStart"/>
+      <w:r>
+        <w:rPr>
+          <w:sz w:val="28"/>
+          <w:szCs w:val="28"/>
+        </w:rPr>
+        <w:t>idPublicacao</w:t>
+      </w:r>
+      <w:proofErr w:type="spellEnd"/>
+      <w:r>
+        <w:rPr>
+          <w:sz w:val="28"/>
+          <w:szCs w:val="28"/>
+        </w:rPr>
+        <w:t>) ON DELETE CASCADE ON UPDATE CASCADE,</w:t>
       </w:r>
     </w:p>
     <w:p>
@@ -12415,64 +12596,68 @@
         <w:rPr>
           <w:sz w:val="28"/>
           <w:szCs w:val="28"/>
-        </w:rPr>
-      </w:pPr>
-      <w:proofErr w:type="spellStart"/>
+          <w:lang w:val="pt-PT"/>
+        </w:rPr>
+      </w:pPr>
       <w:r>
         <w:rPr>
           <w:b/>
           <w:sz w:val="28"/>
           <w:szCs w:val="28"/>
-        </w:rPr>
-        <w:t>i</w:t>
+          <w:lang w:val="pt-PT"/>
+        </w:rPr>
+        <w:t>produtor</w:t>
+      </w:r>
+      <w:r>
+        <w:rPr>
+          <w:sz w:val="28"/>
+          <w:szCs w:val="28"/>
+          <w:lang w:val="pt-PT"/>
+        </w:rPr>
+        <w:t xml:space="preserve"> TEXT NOT NULL</w:t>
+      </w:r>
+    </w:p>
+    <w:p>
+      <w:pPr>
+        <w:rPr>
+          <w:sz w:val="28"/>
+          <w:szCs w:val="28"/>
+          <w:lang w:val="pt-PT"/>
+        </w:rPr>
+      </w:pPr>
+    </w:p>
+    <w:p>
+      <w:pPr>
+        <w:rPr>
+          <w:sz w:val="28"/>
+          <w:szCs w:val="28"/>
+          <w:lang w:val="pt-PT"/>
+        </w:rPr>
+      </w:pPr>
+      <w:r>
+        <w:rPr>
+          <w:sz w:val="28"/>
+          <w:szCs w:val="28"/>
+          <w:lang w:val="pt-PT"/>
+        </w:rPr>
+        <w:t xml:space="preserve">Relação </w:t>
       </w:r>
       <w:r>
         <w:rPr>
           <w:b/>
           <w:sz w:val="28"/>
           <w:szCs w:val="28"/>
-        </w:rPr>
-        <w:t>dPublicacao</w:t>
-      </w:r>
-      <w:proofErr w:type="spellEnd"/>
-      <w:r>
-        <w:rPr>
-          <w:sz w:val="28"/>
-          <w:szCs w:val="28"/>
-        </w:rPr>
-        <w:t xml:space="preserve"> INTEGER PRIMARY KEY NOT NULL REFERENCES </w:t>
-      </w:r>
-      <w:proofErr w:type="spellStart"/>
-      <w:r>
-        <w:rPr>
-          <w:sz w:val="28"/>
-          <w:szCs w:val="28"/>
-        </w:rPr>
-        <w:t>Publicacao</w:t>
-      </w:r>
-      <w:proofErr w:type="spellEnd"/>
-      <w:r>
-        <w:rPr>
-          <w:sz w:val="28"/>
-          <w:szCs w:val="28"/>
-        </w:rPr>
-        <w:t>(</w:t>
-      </w:r>
-      <w:proofErr w:type="spellStart"/>
-      <w:r>
-        <w:rPr>
-          <w:sz w:val="28"/>
-          <w:szCs w:val="28"/>
-        </w:rPr>
-        <w:t>idPublicacao</w:t>
-      </w:r>
-      <w:proofErr w:type="spellEnd"/>
-      <w:r>
-        <w:rPr>
-          <w:sz w:val="28"/>
-          <w:szCs w:val="28"/>
-        </w:rPr>
-        <w:t>) ON DELETE CASCADE ON UPDATE CASCADE,</w:t>
+          <w:lang w:val="pt-PT"/>
+        </w:rPr>
+        <w:t>Artista</w:t>
+      </w:r>
+      <w:r>
+        <w:rPr>
+          <w:sz w:val="28"/>
+          <w:szCs w:val="28"/>
+          <w:lang w:val="pt-PT"/>
+        </w:rPr>
+        <w:t>:</w:t>
       </w:r>
     </w:p>
     <w:p>
@@ -12488,6 +12673,7 @@
           <w:lang w:val="pt-PT"/>
         </w:rPr>
       </w:pPr>
+      <w:proofErr w:type="spellStart"/>
       <w:r>
         <w:rPr>
           <w:b/>
@@ -12495,58 +12681,16 @@
           <w:szCs w:val="28"/>
           <w:lang w:val="pt-PT"/>
         </w:rPr>
-        <w:t>produtor</w:t>
-      </w:r>
-      <w:r>
-        <w:rPr>
-          <w:sz w:val="28"/>
-          <w:szCs w:val="28"/>
-          <w:lang w:val="pt-PT"/>
-        </w:rPr>
-        <w:t xml:space="preserve"> TEXT NOT NULL</w:t>
-      </w:r>
-    </w:p>
-    <w:p>
-      <w:pPr>
-        <w:rPr>
-          <w:sz w:val="28"/>
-          <w:szCs w:val="28"/>
-          <w:lang w:val="pt-PT"/>
-        </w:rPr>
-      </w:pPr>
-    </w:p>
-    <w:p>
-      <w:pPr>
-        <w:rPr>
-          <w:sz w:val="28"/>
-          <w:szCs w:val="28"/>
-          <w:lang w:val="pt-PT"/>
-        </w:rPr>
-      </w:pPr>
-      <w:r>
-        <w:rPr>
-          <w:sz w:val="28"/>
-          <w:szCs w:val="28"/>
-          <w:lang w:val="pt-PT"/>
-        </w:rPr>
-        <w:t xml:space="preserve">Relação </w:t>
-      </w:r>
-      <w:r>
-        <w:rPr>
-          <w:b/>
-          <w:sz w:val="28"/>
-          <w:szCs w:val="28"/>
-          <w:lang w:val="pt-PT"/>
-        </w:rPr>
-        <w:t>Artista</w:t>
-      </w:r>
-      <w:r>
-        <w:rPr>
-          <w:sz w:val="28"/>
-          <w:szCs w:val="28"/>
-          <w:lang w:val="pt-PT"/>
-        </w:rPr>
-        <w:t>:</w:t>
+        <w:t>idArtista</w:t>
+      </w:r>
+      <w:proofErr w:type="spellEnd"/>
+      <w:r>
+        <w:rPr>
+          <w:sz w:val="28"/>
+          <w:szCs w:val="28"/>
+          <w:lang w:val="pt-PT"/>
+        </w:rPr>
+        <w:t xml:space="preserve"> INTEGER PRIMARY KEY AUTOINCREMENT,</w:t>
       </w:r>
     </w:p>
     <w:p>
@@ -12562,7 +12706,6 @@
           <w:lang w:val="pt-PT"/>
         </w:rPr>
       </w:pPr>
-      <w:proofErr w:type="spellStart"/>
       <w:r>
         <w:rPr>
           <w:b/>
@@ -12570,16 +12713,60 @@
           <w:szCs w:val="28"/>
           <w:lang w:val="pt-PT"/>
         </w:rPr>
-        <w:t>idArtista</w:t>
-      </w:r>
-      <w:proofErr w:type="spellEnd"/>
-      <w:r>
-        <w:rPr>
-          <w:sz w:val="28"/>
-          <w:szCs w:val="28"/>
-          <w:lang w:val="pt-PT"/>
-        </w:rPr>
-        <w:t xml:space="preserve"> INTEGER PRIMARY KEY AUTOINCREMENT,</w:t>
+        <w:t>nome</w:t>
+      </w:r>
+      <w:r>
+        <w:rPr>
+          <w:sz w:val="28"/>
+          <w:szCs w:val="28"/>
+          <w:lang w:val="pt-PT"/>
+        </w:rPr>
+        <w:t xml:space="preserve"> TEXT NOT NULL</w:t>
+      </w:r>
+    </w:p>
+    <w:p>
+      <w:pPr>
+        <w:rPr>
+          <w:sz w:val="28"/>
+          <w:szCs w:val="28"/>
+          <w:lang w:val="pt-PT"/>
+        </w:rPr>
+      </w:pPr>
+    </w:p>
+    <w:p>
+      <w:pPr>
+        <w:rPr>
+          <w:sz w:val="28"/>
+          <w:szCs w:val="28"/>
+          <w:lang w:val="pt-PT"/>
+        </w:rPr>
+      </w:pPr>
+      <w:proofErr w:type="gramStart"/>
+      <w:r>
+        <w:rPr>
+          <w:sz w:val="28"/>
+          <w:szCs w:val="28"/>
+          <w:lang w:val="pt-PT"/>
+        </w:rPr>
+        <w:t xml:space="preserve">Relação </w:t>
+      </w:r>
+      <w:r>
+        <w:rPr>
+          <w:b/>
+          <w:sz w:val="28"/>
+          <w:szCs w:val="28"/>
+          <w:lang w:val="pt-PT"/>
+        </w:rPr>
+        <w:t>Interpreta</w:t>
+      </w:r>
+      <w:proofErr w:type="gramEnd"/>
+      <w:r>
+        <w:rPr>
+          <w:sz w:val="28"/>
+          <w:szCs w:val="28"/>
+          <w:lang w:val="pt-PT"/>
+        </w:rPr>
+        <w:t>:</w:t>
       </w:r>
     </w:p>
     <w:p>
@@ -12595,6 +12782,7 @@
           <w:lang w:val="pt-PT"/>
         </w:rPr>
       </w:pPr>
+      <w:proofErr w:type="spellStart"/>
       <w:r>
         <w:rPr>
           <w:b/>
@@ -12602,60 +12790,52 @@
           <w:szCs w:val="28"/>
           <w:lang w:val="pt-PT"/>
         </w:rPr>
-        <w:t>nome</w:t>
-      </w:r>
-      <w:r>
-        <w:rPr>
-          <w:sz w:val="28"/>
-          <w:szCs w:val="28"/>
-          <w:lang w:val="pt-PT"/>
-        </w:rPr>
-        <w:t xml:space="preserve"> TEXT NOT NULL</w:t>
-      </w:r>
-    </w:p>
-    <w:p>
-      <w:pPr>
-        <w:rPr>
-          <w:sz w:val="28"/>
-          <w:szCs w:val="28"/>
-          <w:lang w:val="pt-PT"/>
-        </w:rPr>
-      </w:pPr>
-    </w:p>
-    <w:p>
-      <w:pPr>
-        <w:rPr>
-          <w:sz w:val="28"/>
-          <w:szCs w:val="28"/>
-          <w:lang w:val="pt-PT"/>
-        </w:rPr>
-      </w:pPr>
-      <w:proofErr w:type="gramStart"/>
-      <w:r>
-        <w:rPr>
-          <w:sz w:val="28"/>
-          <w:szCs w:val="28"/>
-          <w:lang w:val="pt-PT"/>
-        </w:rPr>
-        <w:t xml:space="preserve">Relação </w:t>
-      </w:r>
-      <w:r>
-        <w:rPr>
-          <w:b/>
-          <w:sz w:val="28"/>
-          <w:szCs w:val="28"/>
-          <w:lang w:val="pt-PT"/>
-        </w:rPr>
-        <w:t>Interpreta</w:t>
-      </w:r>
-      <w:proofErr w:type="gramEnd"/>
-      <w:r>
-        <w:rPr>
-          <w:sz w:val="28"/>
-          <w:szCs w:val="28"/>
-          <w:lang w:val="pt-PT"/>
-        </w:rPr>
-        <w:t>:</w:t>
+        <w:t>idPublicacao</w:t>
+      </w:r>
+      <w:proofErr w:type="spellEnd"/>
+      <w:r>
+        <w:rPr>
+          <w:sz w:val="28"/>
+          <w:szCs w:val="28"/>
+          <w:lang w:val="pt-PT"/>
+        </w:rPr>
+        <w:t xml:space="preserve"> INTEGER NOT NULL REFERENCES </w:t>
+      </w:r>
+      <w:proofErr w:type="spellStart"/>
+      <w:r>
+        <w:rPr>
+          <w:sz w:val="28"/>
+          <w:szCs w:val="28"/>
+          <w:lang w:val="pt-PT"/>
+        </w:rPr>
+        <w:t>Publicacao</w:t>
+      </w:r>
+      <w:proofErr w:type="spellEnd"/>
+      <w:r>
+        <w:rPr>
+          <w:sz w:val="28"/>
+          <w:szCs w:val="28"/>
+          <w:lang w:val="pt-PT"/>
+        </w:rPr>
+        <w:t>(</w:t>
+      </w:r>
+      <w:proofErr w:type="spellStart"/>
+      <w:r>
+        <w:rPr>
+          <w:sz w:val="28"/>
+          <w:szCs w:val="28"/>
+          <w:lang w:val="pt-PT"/>
+        </w:rPr>
+        <w:t>idPublicacao</w:t>
+      </w:r>
+      <w:proofErr w:type="spellEnd"/>
+      <w:r>
+        <w:rPr>
+          <w:sz w:val="28"/>
+          <w:szCs w:val="28"/>
+          <w:lang w:val="pt-PT"/>
+        </w:rPr>
+        <w:t>) ON DELETE CASCADE ON UPDATE CASCADE,</w:t>
       </w:r>
     </w:p>
     <w:p>
@@ -12679,7 +12859,7 @@
           <w:szCs w:val="28"/>
           <w:lang w:val="pt-PT"/>
         </w:rPr>
-        <w:t>idPublicacao</w:t>
+        <w:t>idArtista</w:t>
       </w:r>
       <w:proofErr w:type="spellEnd"/>
       <w:r>
@@ -12688,7 +12868,7 @@
           <w:szCs w:val="28"/>
           <w:lang w:val="pt-PT"/>
         </w:rPr>
-        <w:t xml:space="preserve"> INTEGER NOT NULL REFERENCES </w:t>
+        <w:t xml:space="preserve"> INTEGER NOT NULL REFERENCES Artista(</w:t>
       </w:r>
       <w:proofErr w:type="spellStart"/>
       <w:r>
@@ -12697,25 +12877,7 @@
           <w:szCs w:val="28"/>
           <w:lang w:val="pt-PT"/>
         </w:rPr>
-        <w:t>Publicacao</w:t>
-      </w:r>
-      <w:proofErr w:type="spellEnd"/>
-      <w:r>
-        <w:rPr>
-          <w:sz w:val="28"/>
-          <w:szCs w:val="28"/>
-          <w:lang w:val="pt-PT"/>
-        </w:rPr>
-        <w:t>(</w:t>
-      </w:r>
-      <w:proofErr w:type="spellStart"/>
-      <w:r>
-        <w:rPr>
-          <w:sz w:val="28"/>
-          <w:szCs w:val="28"/>
-          <w:lang w:val="pt-PT"/>
-        </w:rPr>
-        <w:t>idPublicacao</w:t>
+        <w:t>idArtista</w:t>
       </w:r>
       <w:proofErr w:type="spellEnd"/>
       <w:r>
@@ -12740,7 +12902,86 @@
           <w:lang w:val="pt-PT"/>
         </w:rPr>
       </w:pPr>
+      <w:r>
+        <w:rPr>
+          <w:sz w:val="28"/>
+          <w:szCs w:val="28"/>
+          <w:lang w:val="pt-PT"/>
+        </w:rPr>
+        <w:t xml:space="preserve">PRIMARY </w:t>
+      </w:r>
+      <w:proofErr w:type="gramStart"/>
+      <w:r>
+        <w:rPr>
+          <w:sz w:val="28"/>
+          <w:szCs w:val="28"/>
+          <w:lang w:val="pt-PT"/>
+        </w:rPr>
+        <w:t>KEY(</w:t>
+      </w:r>
       <w:proofErr w:type="spellStart"/>
+      <w:proofErr w:type="gramEnd"/>
+      <w:r>
+        <w:rPr>
+          <w:sz w:val="28"/>
+          <w:szCs w:val="28"/>
+          <w:lang w:val="pt-PT"/>
+        </w:rPr>
+        <w:t>idPublicacao</w:t>
+      </w:r>
+      <w:proofErr w:type="spellEnd"/>
+      <w:r>
+        <w:rPr>
+          <w:sz w:val="28"/>
+          <w:szCs w:val="28"/>
+          <w:lang w:val="pt-PT"/>
+        </w:rPr>
+        <w:t xml:space="preserve">, </w:t>
+      </w:r>
+      <w:proofErr w:type="spellStart"/>
+      <w:r>
+        <w:rPr>
+          <w:sz w:val="28"/>
+          <w:szCs w:val="28"/>
+          <w:lang w:val="pt-PT"/>
+        </w:rPr>
+        <w:t>idArtista</w:t>
+      </w:r>
+      <w:proofErr w:type="spellEnd"/>
+      <w:r>
+        <w:rPr>
+          <w:sz w:val="28"/>
+          <w:szCs w:val="28"/>
+          <w:lang w:val="pt-PT"/>
+        </w:rPr>
+        <w:t>)</w:t>
+      </w:r>
+    </w:p>
+    <w:p>
+      <w:pPr>
+        <w:rPr>
+          <w:sz w:val="28"/>
+          <w:szCs w:val="28"/>
+          <w:lang w:val="pt-PT"/>
+        </w:rPr>
+      </w:pPr>
+    </w:p>
+    <w:p>
+      <w:pPr>
+        <w:rPr>
+          <w:sz w:val="28"/>
+          <w:szCs w:val="28"/>
+          <w:lang w:val="pt-PT"/>
+        </w:rPr>
+      </w:pPr>
+      <w:r>
+        <w:rPr>
+          <w:sz w:val="28"/>
+          <w:szCs w:val="28"/>
+          <w:lang w:val="pt-PT"/>
+        </w:rPr>
+        <w:t xml:space="preserve">Relação </w:t>
+      </w:r>
       <w:r>
         <w:rPr>
           <w:b/>
@@ -12748,34 +12989,15 @@
           <w:szCs w:val="28"/>
           <w:lang w:val="pt-PT"/>
         </w:rPr>
-        <w:t>idArtista</w:t>
-      </w:r>
-      <w:proofErr w:type="spellEnd"/>
-      <w:r>
-        <w:rPr>
-          <w:sz w:val="28"/>
-          <w:szCs w:val="28"/>
-          <w:lang w:val="pt-PT"/>
-        </w:rPr>
-        <w:t xml:space="preserve"> INTEGER NOT NULL REFERENCES Artista(</w:t>
-      </w:r>
-      <w:proofErr w:type="spellStart"/>
-      <w:r>
-        <w:rPr>
-          <w:sz w:val="28"/>
-          <w:szCs w:val="28"/>
-          <w:lang w:val="pt-PT"/>
-        </w:rPr>
-        <w:t>idArtista</w:t>
-      </w:r>
-      <w:proofErr w:type="spellEnd"/>
-      <w:r>
-        <w:rPr>
-          <w:sz w:val="28"/>
-          <w:szCs w:val="28"/>
-          <w:lang w:val="pt-PT"/>
-        </w:rPr>
-        <w:t>) ON DELETE CASCADE ON UPDATE CASCADE,</w:t>
+        <w:t>Filme</w:t>
+      </w:r>
+      <w:r>
+        <w:rPr>
+          <w:sz w:val="28"/>
+          <w:szCs w:val="28"/>
+          <w:lang w:val="pt-PT"/>
+        </w:rPr>
+        <w:t>:</w:t>
       </w:r>
     </w:p>
     <w:p>
@@ -12788,33 +13010,14 @@
         <w:rPr>
           <w:sz w:val="28"/>
           <w:szCs w:val="28"/>
-          <w:lang w:val="pt-PT"/>
-        </w:rPr>
-      </w:pPr>
-      <w:r>
-        <w:rPr>
-          <w:sz w:val="28"/>
-          <w:szCs w:val="28"/>
-          <w:lang w:val="pt-PT"/>
-        </w:rPr>
-        <w:t xml:space="preserve">PRIMARY </w:t>
-      </w:r>
-      <w:proofErr w:type="gramStart"/>
-      <w:r>
-        <w:rPr>
-          <w:sz w:val="28"/>
-          <w:szCs w:val="28"/>
-          <w:lang w:val="pt-PT"/>
-        </w:rPr>
-        <w:t>KEY(</w:t>
-      </w:r>
+        </w:rPr>
+      </w:pPr>
       <w:proofErr w:type="spellStart"/>
-      <w:proofErr w:type="gramEnd"/>
-      <w:r>
-        <w:rPr>
-          <w:sz w:val="28"/>
-          <w:szCs w:val="28"/>
-          <w:lang w:val="pt-PT"/>
+      <w:r>
+        <w:rPr>
+          <w:b/>
+          <w:sz w:val="28"/>
+          <w:szCs w:val="28"/>
         </w:rPr>
         <w:t>idPublicacao</w:t>
       </w:r>
@@ -12823,70 +13026,40 @@
         <w:rPr>
           <w:sz w:val="28"/>
           <w:szCs w:val="28"/>
-          <w:lang w:val="pt-PT"/>
-        </w:rPr>
-        <w:t xml:space="preserve">, </w:t>
+        </w:rPr>
+        <w:t xml:space="preserve"> INTEGER PRIMARY KEY NOT NULL REFERENCES </w:t>
       </w:r>
       <w:proofErr w:type="spellStart"/>
       <w:r>
         <w:rPr>
           <w:sz w:val="28"/>
           <w:szCs w:val="28"/>
-          <w:lang w:val="pt-PT"/>
-        </w:rPr>
-        <w:t>idArtista</w:t>
+        </w:rPr>
+        <w:t>Publicacao</w:t>
       </w:r>
       <w:proofErr w:type="spellEnd"/>
       <w:r>
         <w:rPr>
           <w:sz w:val="28"/>
           <w:szCs w:val="28"/>
-          <w:lang w:val="pt-PT"/>
-        </w:rPr>
-        <w:t>)</w:t>
-      </w:r>
-    </w:p>
-    <w:p>
-      <w:pPr>
-        <w:rPr>
-          <w:sz w:val="28"/>
-          <w:szCs w:val="28"/>
-          <w:lang w:val="pt-PT"/>
-        </w:rPr>
-      </w:pPr>
-    </w:p>
-    <w:p>
-      <w:pPr>
-        <w:rPr>
-          <w:sz w:val="28"/>
-          <w:szCs w:val="28"/>
-          <w:lang w:val="pt-PT"/>
-        </w:rPr>
-      </w:pPr>
-      <w:r>
-        <w:rPr>
-          <w:sz w:val="28"/>
-          <w:szCs w:val="28"/>
-          <w:lang w:val="pt-PT"/>
-        </w:rPr>
-        <w:t xml:space="preserve">Relação </w:t>
-      </w:r>
-      <w:r>
-        <w:rPr>
-          <w:b/>
-          <w:sz w:val="28"/>
-          <w:szCs w:val="28"/>
-          <w:lang w:val="pt-PT"/>
-        </w:rPr>
-        <w:t>Filme</w:t>
-      </w:r>
-      <w:r>
-        <w:rPr>
-          <w:sz w:val="28"/>
-          <w:szCs w:val="28"/>
-          <w:lang w:val="pt-PT"/>
-        </w:rPr>
-        <w:t>:</w:t>
+        </w:rPr>
+        <w:t>(</w:t>
+      </w:r>
+      <w:proofErr w:type="spellStart"/>
+      <w:r>
+        <w:rPr>
+          <w:sz w:val="28"/>
+          <w:szCs w:val="28"/>
+        </w:rPr>
+        <w:t>idPublicacao</w:t>
+      </w:r>
+      <w:proofErr w:type="spellEnd"/>
+      <w:r>
+        <w:rPr>
+          <w:sz w:val="28"/>
+          <w:szCs w:val="28"/>
+        </w:rPr>
+        <w:t>) ON DELETE CASCADE ON UPDATE CASCADE,</w:t>
       </w:r>
     </w:p>
     <w:p>
@@ -12899,56 +13072,25 @@
         <w:rPr>
           <w:sz w:val="28"/>
           <w:szCs w:val="28"/>
-        </w:rPr>
-      </w:pPr>
-      <w:proofErr w:type="spellStart"/>
+          <w:lang w:val="pt-PT"/>
+        </w:rPr>
+      </w:pPr>
       <w:r>
         <w:rPr>
           <w:b/>
           <w:sz w:val="28"/>
           <w:szCs w:val="28"/>
-        </w:rPr>
-        <w:t>idPublicacao</w:t>
-      </w:r>
-      <w:proofErr w:type="spellEnd"/>
-      <w:r>
-        <w:rPr>
-          <w:sz w:val="28"/>
-          <w:szCs w:val="28"/>
-        </w:rPr>
-        <w:t xml:space="preserve"> INTEGER PRIMARY KEY NOT NULL REFERENCES </w:t>
-      </w:r>
-      <w:proofErr w:type="spellStart"/>
-      <w:r>
-        <w:rPr>
-          <w:sz w:val="28"/>
-          <w:szCs w:val="28"/>
-        </w:rPr>
-        <w:t>Publicacao</w:t>
-      </w:r>
-      <w:proofErr w:type="spellEnd"/>
-      <w:r>
-        <w:rPr>
-          <w:sz w:val="28"/>
-          <w:szCs w:val="28"/>
-        </w:rPr>
-        <w:t>(</w:t>
-      </w:r>
-      <w:proofErr w:type="spellStart"/>
-      <w:r>
-        <w:rPr>
-          <w:sz w:val="28"/>
-          <w:szCs w:val="28"/>
-        </w:rPr>
-        <w:t>idPublicacao</w:t>
-      </w:r>
-      <w:proofErr w:type="spellEnd"/>
-      <w:r>
-        <w:rPr>
-          <w:sz w:val="28"/>
-          <w:szCs w:val="28"/>
-        </w:rPr>
-        <w:t>) ON DELETE CASCADE ON UPDATE CASCADE,</w:t>
+          <w:lang w:val="pt-PT"/>
+        </w:rPr>
+        <w:t>realizador</w:t>
+      </w:r>
+      <w:r>
+        <w:rPr>
+          <w:sz w:val="28"/>
+          <w:szCs w:val="28"/>
+          <w:lang w:val="pt-PT"/>
+        </w:rPr>
+        <w:t xml:space="preserve"> TEXT NOT NULL,</w:t>
       </w:r>
     </w:p>
     <w:p>
@@ -12964,6 +13106,7 @@
           <w:lang w:val="pt-PT"/>
         </w:rPr>
       </w:pPr>
+      <w:proofErr w:type="spellStart"/>
       <w:r>
         <w:rPr>
           <w:b/>
@@ -12971,15 +13114,62 @@
           <w:szCs w:val="28"/>
           <w:lang w:val="pt-PT"/>
         </w:rPr>
-        <w:t>realizador</w:t>
-      </w:r>
-      <w:r>
-        <w:rPr>
-          <w:sz w:val="28"/>
-          <w:szCs w:val="28"/>
-          <w:lang w:val="pt-PT"/>
-        </w:rPr>
-        <w:t xml:space="preserve"> TEXT NOT NULL,</w:t>
+        <w:t>estudio</w:t>
+      </w:r>
+      <w:proofErr w:type="spellEnd"/>
+      <w:r>
+        <w:rPr>
+          <w:sz w:val="28"/>
+          <w:szCs w:val="28"/>
+          <w:lang w:val="pt-PT"/>
+        </w:rPr>
+        <w:t xml:space="preserve"> TEXT NOT NULL</w:t>
+      </w:r>
+    </w:p>
+    <w:p>
+      <w:pPr>
+        <w:rPr>
+          <w:sz w:val="28"/>
+          <w:szCs w:val="28"/>
+          <w:lang w:val="pt-PT"/>
+        </w:rPr>
+      </w:pPr>
+    </w:p>
+    <w:p>
+      <w:pPr>
+        <w:rPr>
+          <w:sz w:val="28"/>
+          <w:szCs w:val="28"/>
+          <w:lang w:val="pt-PT"/>
+        </w:rPr>
+      </w:pPr>
+      <w:r>
+        <w:rPr>
+          <w:sz w:val="28"/>
+          <w:szCs w:val="28"/>
+          <w:lang w:val="pt-PT"/>
+        </w:rPr>
+        <w:lastRenderedPageBreak/>
+        <w:t xml:space="preserve">Relação </w:t>
+      </w:r>
+      <w:proofErr w:type="spellStart"/>
+      <w:r>
+        <w:rPr>
+          <w:b/>
+          <w:sz w:val="28"/>
+          <w:szCs w:val="28"/>
+          <w:lang w:val="pt-PT"/>
+        </w:rPr>
+        <w:t>RequisicaoDeExemplar</w:t>
+      </w:r>
+      <w:proofErr w:type="spellEnd"/>
+      <w:r>
+        <w:rPr>
+          <w:sz w:val="28"/>
+          <w:szCs w:val="28"/>
+          <w:lang w:val="pt-PT"/>
+        </w:rPr>
+        <w:t>:</w:t>
       </w:r>
     </w:p>
     <w:p>
@@ -13003,7 +13193,7 @@
           <w:szCs w:val="28"/>
           <w:lang w:val="pt-PT"/>
         </w:rPr>
-        <w:t>estudio</w:t>
+        <w:t>idRequisicao</w:t>
       </w:r>
       <w:proofErr w:type="spellEnd"/>
       <w:r>
@@ -13012,43 +13202,16 @@
           <w:szCs w:val="28"/>
           <w:lang w:val="pt-PT"/>
         </w:rPr>
-        <w:t xml:space="preserve"> TEXT NOT NULL</w:t>
-      </w:r>
-    </w:p>
-    <w:p>
-      <w:pPr>
-        <w:rPr>
-          <w:sz w:val="28"/>
-          <w:szCs w:val="28"/>
-          <w:lang w:val="pt-PT"/>
-        </w:rPr>
-      </w:pPr>
-    </w:p>
-    <w:p>
-      <w:pPr>
-        <w:rPr>
-          <w:sz w:val="28"/>
-          <w:szCs w:val="28"/>
-          <w:lang w:val="pt-PT"/>
-        </w:rPr>
-      </w:pPr>
-      <w:r>
-        <w:rPr>
-          <w:sz w:val="28"/>
-          <w:szCs w:val="28"/>
-          <w:lang w:val="pt-PT"/>
-        </w:rPr>
-        <w:t xml:space="preserve">Relação </w:t>
+        <w:t xml:space="preserve"> INTEGER NOT NULL REFERENCES </w:t>
       </w:r>
       <w:proofErr w:type="spellStart"/>
       <w:r>
         <w:rPr>
-          <w:b/>
-          <w:sz w:val="28"/>
-          <w:szCs w:val="28"/>
-          <w:lang w:val="pt-PT"/>
-        </w:rPr>
-        <w:t>RequisicaoDeExemplar</w:t>
+          <w:sz w:val="28"/>
+          <w:szCs w:val="28"/>
+          <w:lang w:val="pt-PT"/>
+        </w:rPr>
+        <w:t>Requisicao</w:t>
       </w:r>
       <w:proofErr w:type="spellEnd"/>
       <w:r>
@@ -13057,7 +13220,25 @@
           <w:szCs w:val="28"/>
           <w:lang w:val="pt-PT"/>
         </w:rPr>
-        <w:t>:</w:t>
+        <w:t>(</w:t>
+      </w:r>
+      <w:proofErr w:type="spellStart"/>
+      <w:r>
+        <w:rPr>
+          <w:sz w:val="28"/>
+          <w:szCs w:val="28"/>
+          <w:lang w:val="pt-PT"/>
+        </w:rPr>
+        <w:t>idRequisicao</w:t>
+      </w:r>
+      <w:proofErr w:type="spellEnd"/>
+      <w:r>
+        <w:rPr>
+          <w:sz w:val="28"/>
+          <w:szCs w:val="28"/>
+          <w:lang w:val="pt-PT"/>
+        </w:rPr>
+        <w:t>) ON DELETE CASCADE ON UPDATE CASCADE,</w:t>
       </w:r>
     </w:p>
     <w:p>
@@ -13081,76 +13262,6 @@
           <w:szCs w:val="28"/>
           <w:lang w:val="pt-PT"/>
         </w:rPr>
-        <w:t>idRequisicao</w:t>
-      </w:r>
-      <w:proofErr w:type="spellEnd"/>
-      <w:r>
-        <w:rPr>
-          <w:sz w:val="28"/>
-          <w:szCs w:val="28"/>
-          <w:lang w:val="pt-PT"/>
-        </w:rPr>
-        <w:t xml:space="preserve"> INTEGER NOT NULL REFERENCES </w:t>
-      </w:r>
-      <w:proofErr w:type="spellStart"/>
-      <w:r>
-        <w:rPr>
-          <w:sz w:val="28"/>
-          <w:szCs w:val="28"/>
-          <w:lang w:val="pt-PT"/>
-        </w:rPr>
-        <w:t>Requisicao</w:t>
-      </w:r>
-      <w:proofErr w:type="spellEnd"/>
-      <w:r>
-        <w:rPr>
-          <w:sz w:val="28"/>
-          <w:szCs w:val="28"/>
-          <w:lang w:val="pt-PT"/>
-        </w:rPr>
-        <w:t>(</w:t>
-      </w:r>
-      <w:proofErr w:type="spellStart"/>
-      <w:r>
-        <w:rPr>
-          <w:sz w:val="28"/>
-          <w:szCs w:val="28"/>
-          <w:lang w:val="pt-PT"/>
-        </w:rPr>
-        <w:t>idRequisicao</w:t>
-      </w:r>
-      <w:proofErr w:type="spellEnd"/>
-      <w:r>
-        <w:rPr>
-          <w:sz w:val="28"/>
-          <w:szCs w:val="28"/>
-          <w:lang w:val="pt-PT"/>
-        </w:rPr>
-        <w:t>) ON DELETE CASCADE ON UPDATE CASCADE,</w:t>
-      </w:r>
-    </w:p>
-    <w:p>
-      <w:pPr>
-        <w:pStyle w:val="ListParagraph"/>
-        <w:numPr>
-          <w:ilvl w:val="0"/>
-          <w:numId w:val="3"/>
-        </w:numPr>
-        <w:rPr>
-          <w:sz w:val="28"/>
-          <w:szCs w:val="28"/>
-          <w:lang w:val="pt-PT"/>
-        </w:rPr>
-      </w:pPr>
-      <w:proofErr w:type="spellStart"/>
-      <w:r>
-        <w:rPr>
-          <w:b/>
-          <w:sz w:val="28"/>
-          <w:szCs w:val="28"/>
-          <w:lang w:val="pt-PT"/>
-        </w:rPr>
-        <w:lastRenderedPageBreak/>
         <w:t>idExemplar</w:t>
       </w:r>
       <w:proofErr w:type="spellEnd"/>

</xml_diff>

<commit_message>
Finished the report (provisional)
</commit_message>
<xml_diff>
--- a/Relatorios/Entrega_2.docx
+++ b/Relatorios/Entrega_2.docx
@@ -2693,7 +2693,55 @@
           <w:lang w:val="pt-PT"/>
         </w:rPr>
         <w:tab/>
-        <w:t>O diagrama UML encontra-se em anexo</w:t>
+        <w:t>O</w:t>
+      </w:r>
+      <w:r>
+        <w:rPr>
+          <w:sz w:val="28"/>
+          <w:szCs w:val="28"/>
+          <w:lang w:val="pt-PT"/>
+        </w:rPr>
+        <w:t>s</w:t>
+      </w:r>
+      <w:r>
+        <w:rPr>
+          <w:sz w:val="28"/>
+          <w:szCs w:val="28"/>
+          <w:lang w:val="pt-PT"/>
+        </w:rPr>
+        <w:t xml:space="preserve"> diagrama UML</w:t>
+      </w:r>
+      <w:r>
+        <w:rPr>
+          <w:sz w:val="28"/>
+          <w:szCs w:val="28"/>
+          <w:lang w:val="pt-PT"/>
+        </w:rPr>
+        <w:t xml:space="preserve"> (o original e o revisto)</w:t>
+      </w:r>
+      <w:r>
+        <w:rPr>
+          <w:sz w:val="28"/>
+          <w:szCs w:val="28"/>
+          <w:lang w:val="pt-PT"/>
+        </w:rPr>
+        <w:t xml:space="preserve"> encontra</w:t>
+      </w:r>
+      <w:r>
+        <w:rPr>
+          <w:sz w:val="28"/>
+          <w:szCs w:val="28"/>
+          <w:lang w:val="pt-PT"/>
+        </w:rPr>
+        <w:t>m</w:t>
+      </w:r>
+      <w:r>
+        <w:rPr>
+          <w:sz w:val="28"/>
+          <w:szCs w:val="28"/>
+          <w:lang w:val="pt-PT"/>
+        </w:rPr>
+        <w:t>-se em anexo</w:t>
       </w:r>
       <w:r>
         <w:rPr>
@@ -2709,7 +2757,31 @@
           <w:szCs w:val="28"/>
           <w:lang w:val="pt-PT"/>
         </w:rPr>
-        <w:t>no ficheiro</w:t>
+        <w:t>no</w:t>
+      </w:r>
+      <w:r>
+        <w:rPr>
+          <w:sz w:val="28"/>
+          <w:szCs w:val="28"/>
+          <w:lang w:val="pt-PT"/>
+        </w:rPr>
+        <w:t>s</w:t>
+      </w:r>
+      <w:r>
+        <w:rPr>
+          <w:sz w:val="28"/>
+          <w:szCs w:val="28"/>
+          <w:lang w:val="pt-PT"/>
+        </w:rPr>
+        <w:t xml:space="preserve"> ficheiro</w:t>
+      </w:r>
+      <w:r>
+        <w:rPr>
+          <w:sz w:val="28"/>
+          <w:szCs w:val="28"/>
+          <w:lang w:val="pt-PT"/>
+        </w:rPr>
+        <w:t>s</w:t>
       </w:r>
       <w:r>
         <w:rPr>
@@ -2726,7 +2798,25 @@
           <w:szCs w:val="28"/>
           <w:lang w:val="pt-PT"/>
         </w:rPr>
-        <w:t>Biblioteca_UML.</w:t>
+        <w:t>Biblioteca_UML</w:t>
+      </w:r>
+      <w:r>
+        <w:rPr>
+          <w:b/>
+          <w:sz w:val="28"/>
+          <w:szCs w:val="28"/>
+          <w:lang w:val="pt-PT"/>
+        </w:rPr>
+        <w:t>_orig</w:t>
+      </w:r>
+      <w:r>
+        <w:rPr>
+          <w:b/>
+          <w:sz w:val="28"/>
+          <w:szCs w:val="28"/>
+          <w:lang w:val="pt-PT"/>
+        </w:rPr>
+        <w:t>.</w:t>
       </w:r>
       <w:r>
         <w:rPr>
@@ -2736,6 +2826,61 @@
           <w:lang w:val="pt-PT"/>
         </w:rPr>
         <w:t>jpg</w:t>
+      </w:r>
+      <w:r>
+        <w:rPr>
+          <w:b/>
+          <w:sz w:val="28"/>
+          <w:szCs w:val="28"/>
+          <w:lang w:val="pt-PT"/>
+        </w:rPr>
+        <w:t xml:space="preserve"> </w:t>
+      </w:r>
+      <w:r>
+        <w:rPr>
+          <w:sz w:val="28"/>
+          <w:szCs w:val="28"/>
+          <w:lang w:val="pt-PT"/>
+        </w:rPr>
+        <w:t xml:space="preserve">e </w:t>
+      </w:r>
+      <w:r>
+        <w:rPr>
+          <w:b/>
+          <w:sz w:val="28"/>
+          <w:szCs w:val="28"/>
+          <w:lang w:val="pt-PT"/>
+        </w:rPr>
+        <w:t>Biblioteca_UML</w:t>
+      </w:r>
+      <w:r>
+        <w:rPr>
+          <w:b/>
+          <w:sz w:val="28"/>
+          <w:szCs w:val="28"/>
+          <w:lang w:val="pt-PT"/>
+        </w:rPr>
+        <w:t>_</w:t>
+      </w:r>
+      <w:r>
+        <w:rPr>
+          <w:b/>
+          <w:sz w:val="28"/>
+          <w:szCs w:val="28"/>
+          <w:lang w:val="pt-PT"/>
+        </w:rPr>
+        <w:t>rev</w:t>
+      </w:r>
+      <w:bookmarkStart w:id="0" w:name="_GoBack"/>
+      <w:bookmarkEnd w:id="0"/>
+      <w:r>
+        <w:rPr>
+          <w:b/>
+          <w:sz w:val="28"/>
+          <w:szCs w:val="28"/>
+          <w:lang w:val="pt-PT"/>
+        </w:rPr>
+        <w:t>.jpg</w:t>
       </w:r>
       <w:r>
         <w:rPr>
@@ -11079,8 +11224,6 @@
         </w:rPr>
         <w:t>;</w:t>
       </w:r>
-      <w:bookmarkStart w:id="0" w:name="_GoBack"/>
-      <w:bookmarkEnd w:id="0"/>
     </w:p>
     <w:p>
       <w:pPr>
@@ -11112,7 +11255,61 @@
           <w:szCs w:val="28"/>
           <w:lang w:val="pt-PT"/>
         </w:rPr>
-        <w:t xml:space="preserve"> INTEGER REFERENCES Sala(</w:t>
+        <w:t xml:space="preserve">: Um exemplar pode ser encontrado apenas numa sala, tendo um </w:t>
+      </w:r>
+      <w:proofErr w:type="spellStart"/>
+      <w:r>
+        <w:rPr>
+          <w:b/>
+          <w:sz w:val="28"/>
+          <w:szCs w:val="28"/>
+          <w:lang w:val="pt-PT"/>
+        </w:rPr>
+        <w:t>idSala</w:t>
+      </w:r>
+      <w:proofErr w:type="spellEnd"/>
+      <w:r>
+        <w:rPr>
+          <w:sz w:val="28"/>
+          <w:szCs w:val="28"/>
+          <w:lang w:val="pt-PT"/>
+        </w:rPr>
+        <w:t xml:space="preserve"> único</w:t>
+      </w:r>
+      <w:r>
+        <w:rPr>
+          <w:sz w:val="28"/>
+          <w:szCs w:val="28"/>
+          <w:lang w:val="pt-PT"/>
+        </w:rPr>
+        <w:t xml:space="preserve"> que identifica a sala correspondente. </w:t>
+      </w:r>
+      <w:proofErr w:type="spellStart"/>
+      <w:r>
+        <w:rPr>
+          <w:b/>
+          <w:sz w:val="28"/>
+          <w:szCs w:val="28"/>
+          <w:lang w:val="pt-PT"/>
+        </w:rPr>
+        <w:t>idSala</w:t>
+      </w:r>
+      <w:proofErr w:type="spellEnd"/>
+      <w:r>
+        <w:rPr>
+          <w:sz w:val="28"/>
+          <w:szCs w:val="28"/>
+          <w:lang w:val="pt-PT"/>
+        </w:rPr>
+        <w:t xml:space="preserve"> aplica a restrição </w:t>
+      </w:r>
+      <w:r>
+        <w:rPr>
+          <w:sz w:val="28"/>
+          <w:szCs w:val="28"/>
+          <w:lang w:val="pt-PT"/>
+        </w:rPr>
+        <w:t>REFERENCES Sala(</w:t>
       </w:r>
       <w:proofErr w:type="gramStart"/>
       <w:r>
@@ -11130,7 +11327,15 @@
           <w:szCs w:val="28"/>
           <w:lang w:val="pt-PT"/>
         </w:rPr>
-        <w:t>) ON DELETE CASCADE ON UPDATE CASCADE,</w:t>
+        <w:t>)</w:t>
+      </w:r>
+      <w:r>
+        <w:rPr>
+          <w:sz w:val="28"/>
+          <w:szCs w:val="28"/>
+          <w:lang w:val="pt-PT"/>
+        </w:rPr>
+        <w:t>;</w:t>
       </w:r>
     </w:p>
     <w:p>
@@ -11163,11 +11368,87 @@
           <w:szCs w:val="28"/>
           <w:lang w:val="pt-PT"/>
         </w:rPr>
-        <w:t xml:space="preserve"> INTEGER REFERENCES </w:t>
+        <w:t xml:space="preserve">: </w:t>
+      </w:r>
+      <w:r>
+        <w:rPr>
+          <w:sz w:val="28"/>
+          <w:szCs w:val="28"/>
+          <w:lang w:val="pt-PT"/>
+        </w:rPr>
+        <w:t>A u</w:t>
+      </w:r>
+      <w:r>
+        <w:rPr>
+          <w:sz w:val="28"/>
+          <w:szCs w:val="28"/>
+          <w:lang w:val="pt-PT"/>
+        </w:rPr>
+        <w:t xml:space="preserve">m exemplar </w:t>
+      </w:r>
+      <w:r>
+        <w:rPr>
+          <w:sz w:val="28"/>
+          <w:szCs w:val="28"/>
+          <w:lang w:val="pt-PT"/>
+        </w:rPr>
+        <w:t>corresponde</w:t>
+      </w:r>
+      <w:r>
+        <w:rPr>
+          <w:sz w:val="28"/>
+          <w:szCs w:val="28"/>
+          <w:lang w:val="pt-PT"/>
+        </w:rPr>
+        <w:t xml:space="preserve"> uma publicação</w:t>
+      </w:r>
+      <w:r>
+        <w:rPr>
+          <w:sz w:val="28"/>
+          <w:szCs w:val="28"/>
+          <w:lang w:val="pt-PT"/>
+        </w:rPr>
+        <w:t xml:space="preserve"> única, sendo que </w:t>
       </w:r>
       <w:proofErr w:type="spellStart"/>
       <w:r>
         <w:rPr>
+          <w:b/>
+          <w:sz w:val="28"/>
+          <w:szCs w:val="28"/>
+          <w:lang w:val="pt-PT"/>
+        </w:rPr>
+        <w:t>idPublicacao</w:t>
+      </w:r>
+      <w:proofErr w:type="spellEnd"/>
+      <w:r>
+        <w:rPr>
+          <w:sz w:val="28"/>
+          <w:szCs w:val="28"/>
+          <w:lang w:val="pt-PT"/>
+        </w:rPr>
+        <w:t xml:space="preserve"> identifica</w:t>
+      </w:r>
+      <w:r>
+        <w:rPr>
+          <w:sz w:val="28"/>
+          <w:szCs w:val="28"/>
+          <w:lang w:val="pt-PT"/>
+        </w:rPr>
+        <w:t xml:space="preserve"> </w:t>
+      </w:r>
+      <w:r>
+        <w:rPr>
+          <w:sz w:val="28"/>
+          <w:szCs w:val="28"/>
+          <w:lang w:val="pt-PT"/>
+        </w:rPr>
+        <w:t xml:space="preserve">uma linha na tabela </w:t>
+      </w:r>
+      <w:proofErr w:type="spellStart"/>
+      <w:r>
+        <w:rPr>
+          <w:b/>
           <w:sz w:val="28"/>
           <w:szCs w:val="28"/>
           <w:lang w:val="pt-PT"/>
@@ -11181,6 +11462,24 @@
           <w:szCs w:val="28"/>
           <w:lang w:val="pt-PT"/>
         </w:rPr>
+        <w:t xml:space="preserve"> REFERENCES </w:t>
+      </w:r>
+      <w:proofErr w:type="spellStart"/>
+      <w:r>
+        <w:rPr>
+          <w:sz w:val="28"/>
+          <w:szCs w:val="28"/>
+          <w:lang w:val="pt-PT"/>
+        </w:rPr>
+        <w:t>Publicacao</w:t>
+      </w:r>
+      <w:proofErr w:type="spellEnd"/>
+      <w:r>
+        <w:rPr>
+          <w:sz w:val="28"/>
+          <w:szCs w:val="28"/>
+          <w:lang w:val="pt-PT"/>
+        </w:rPr>
         <w:t>(</w:t>
       </w:r>
       <w:proofErr w:type="spellStart"/>
@@ -11199,7 +11498,15 @@
           <w:szCs w:val="28"/>
           <w:lang w:val="pt-PT"/>
         </w:rPr>
-        <w:t>) ON DELETE CASCADE ON UPDATE CASCADE,</w:t>
+        <w:t>)</w:t>
+      </w:r>
+      <w:r>
+        <w:rPr>
+          <w:sz w:val="28"/>
+          <w:szCs w:val="28"/>
+          <w:lang w:val="pt-PT"/>
+        </w:rPr>
+        <w:t>.</w:t>
       </w:r>
     </w:p>
     <w:p>
@@ -11303,21 +11610,30 @@
           <w:lang w:val="pt-PT"/>
         </w:rPr>
       </w:pPr>
-    </w:p>
-    <w:p>
-      <w:pPr>
-        <w:rPr>
-          <w:sz w:val="28"/>
-          <w:szCs w:val="28"/>
-          <w:lang w:val="pt-PT"/>
-        </w:rPr>
-      </w:pPr>
-      <w:r>
-        <w:rPr>
-          <w:sz w:val="28"/>
-          <w:szCs w:val="28"/>
-          <w:lang w:val="pt-PT"/>
-        </w:rPr>
+      <w:r>
+        <w:rPr>
+          <w:sz w:val="28"/>
+          <w:szCs w:val="28"/>
+          <w:lang w:val="pt-PT"/>
+        </w:rPr>
+        <w:br w:type="page"/>
+      </w:r>
+    </w:p>
+    <w:p>
+      <w:pPr>
+        <w:rPr>
+          <w:sz w:val="28"/>
+          <w:szCs w:val="28"/>
+          <w:lang w:val="pt-PT"/>
+        </w:rPr>
+      </w:pPr>
+      <w:r>
+        <w:rPr>
+          <w:sz w:val="28"/>
+          <w:szCs w:val="28"/>
+          <w:lang w:val="pt-PT"/>
+        </w:rPr>
+        <w:lastRenderedPageBreak/>
         <w:t xml:space="preserve">Relação </w:t>
       </w:r>
       <w:proofErr w:type="spellStart"/>
@@ -11361,7 +11677,6 @@
           <w:szCs w:val="28"/>
           <w:lang w:val="pt-PT"/>
         </w:rPr>
-        <w:lastRenderedPageBreak/>
         <w:t>ccFuncionario</w:t>
       </w:r>
       <w:proofErr w:type="spellEnd"/>
@@ -11371,7 +11686,15 @@
           <w:szCs w:val="28"/>
           <w:lang w:val="pt-PT"/>
         </w:rPr>
-        <w:t xml:space="preserve"> INTEGER NOT NULL REFERENCES </w:t>
+        <w:t xml:space="preserve"> </w:t>
+      </w:r>
+      <w:r>
+        <w:rPr>
+          <w:sz w:val="28"/>
+          <w:szCs w:val="28"/>
+          <w:lang w:val="pt-PT"/>
+        </w:rPr>
+        <w:t xml:space="preserve">Um ato de manutenção deve ser realizado por um funcionário, sendo necessário identificá-lo devidamente através do uso da restrição REFERENCES </w:t>
       </w:r>
       <w:proofErr w:type="spellStart"/>
       <w:r>
@@ -11407,7 +11730,7 @@
           <w:szCs w:val="28"/>
           <w:lang w:val="pt-PT"/>
         </w:rPr>
-        <w:t>) ON DELETE CASCADE ON UPDATE CASCADE,</w:t>
+        <w:t>);</w:t>
       </w:r>
     </w:p>
     <w:p>
@@ -11440,7 +11763,15 @@
           <w:szCs w:val="28"/>
           <w:lang w:val="pt-PT"/>
         </w:rPr>
-        <w:t xml:space="preserve"> TEXT NOT NULL REFERENCES </w:t>
+        <w:t xml:space="preserve">: Um ato de manutenção deve também identificar o tipo de manutenção a realizar, sendo que para tal é necessário aplicar a restrição </w:t>
+      </w:r>
+      <w:r>
+        <w:rPr>
+          <w:sz w:val="28"/>
+          <w:szCs w:val="28"/>
+          <w:lang w:val="pt-PT"/>
+        </w:rPr>
+        <w:t xml:space="preserve">REFERENCES </w:t>
       </w:r>
       <w:proofErr w:type="spellStart"/>
       <w:r>
@@ -11449,6 +11780,14 @@
           <w:szCs w:val="28"/>
           <w:lang w:val="pt-PT"/>
         </w:rPr>
+        <w:t>T</w:t>
+      </w:r>
+      <w:r>
+        <w:rPr>
+          <w:sz w:val="28"/>
+          <w:szCs w:val="28"/>
+          <w:lang w:val="pt-PT"/>
+        </w:rPr>
         <w:t>ipoDeManutencao</w:t>
       </w:r>
       <w:proofErr w:type="spellEnd"/>
@@ -11458,7 +11797,15 @@
           <w:szCs w:val="28"/>
           <w:lang w:val="pt-PT"/>
         </w:rPr>
-        <w:t>(nome) ON DELETE CASCADE ON UPDATE CASCADE,</w:t>
+        <w:t>(nome)</w:t>
+      </w:r>
+      <w:r>
+        <w:rPr>
+          <w:sz w:val="28"/>
+          <w:szCs w:val="28"/>
+          <w:lang w:val="pt-PT"/>
+        </w:rPr>
+        <w:t>;</w:t>
       </w:r>
     </w:p>
     <w:p>
@@ -11491,11 +11838,50 @@
           <w:szCs w:val="28"/>
           <w:lang w:val="pt-PT"/>
         </w:rPr>
-        <w:t xml:space="preserve"> INTEGER NOT NULL REFERENCES Exemplar(</w:t>
+        <w:t xml:space="preserve">: Tal como para </w:t>
       </w:r>
       <w:proofErr w:type="spellStart"/>
       <w:r>
         <w:rPr>
+          <w:b/>
+          <w:sz w:val="28"/>
+          <w:szCs w:val="28"/>
+          <w:lang w:val="pt-PT"/>
+        </w:rPr>
+        <w:t>ccFuncionario</w:t>
+      </w:r>
+      <w:proofErr w:type="spellEnd"/>
+      <w:r>
+        <w:rPr>
+          <w:sz w:val="28"/>
+          <w:szCs w:val="28"/>
+          <w:lang w:val="pt-PT"/>
+        </w:rPr>
+        <w:t xml:space="preserve"> e </w:t>
+      </w:r>
+      <w:proofErr w:type="spellStart"/>
+      <w:r>
+        <w:rPr>
+          <w:b/>
+          <w:sz w:val="28"/>
+          <w:szCs w:val="28"/>
+          <w:lang w:val="pt-PT"/>
+        </w:rPr>
+        <w:t>nomeManutencao</w:t>
+      </w:r>
+      <w:proofErr w:type="spellEnd"/>
+      <w:r>
+        <w:rPr>
+          <w:sz w:val="28"/>
+          <w:szCs w:val="28"/>
+          <w:lang w:val="pt-PT"/>
+        </w:rPr>
+        <w:t xml:space="preserve">, </w:t>
+      </w:r>
+      <w:proofErr w:type="spellStart"/>
+      <w:r>
+        <w:rPr>
+          <w:b/>
           <w:sz w:val="28"/>
           <w:szCs w:val="28"/>
           <w:lang w:val="pt-PT"/>
@@ -11509,7 +11895,41 @@
           <w:szCs w:val="28"/>
           <w:lang w:val="pt-PT"/>
         </w:rPr>
-        <w:t>) ON DELETE CASCADE ON UPDATE CASCADE,</w:t>
+        <w:t xml:space="preserve"> deve identificar devidamente o exemplar no qual é feito o ato, implicando o uso da restrição</w:t>
+      </w:r>
+      <w:r>
+        <w:rPr>
+          <w:sz w:val="28"/>
+          <w:szCs w:val="28"/>
+          <w:lang w:val="pt-PT"/>
+        </w:rPr>
+        <w:t xml:space="preserve"> REFERENCES Exemplar(</w:t>
+      </w:r>
+      <w:proofErr w:type="spellStart"/>
+      <w:r>
+        <w:rPr>
+          <w:sz w:val="28"/>
+          <w:szCs w:val="28"/>
+          <w:lang w:val="pt-PT"/>
+        </w:rPr>
+        <w:t>idExemplar</w:t>
+      </w:r>
+      <w:proofErr w:type="spellEnd"/>
+      <w:r>
+        <w:rPr>
+          <w:sz w:val="28"/>
+          <w:szCs w:val="28"/>
+          <w:lang w:val="pt-PT"/>
+        </w:rPr>
+        <w:t>)</w:t>
+      </w:r>
+      <w:r>
+        <w:rPr>
+          <w:sz w:val="28"/>
+          <w:szCs w:val="28"/>
+          <w:lang w:val="pt-PT"/>
+        </w:rPr>
+        <w:t>;</w:t>
       </w:r>
     </w:p>
     <w:p>
@@ -11531,7 +11951,7 @@
           <w:szCs w:val="28"/>
           <w:lang w:val="pt-PT"/>
         </w:rPr>
-        <w:t xml:space="preserve">PRIMARY </w:t>
+        <w:t xml:space="preserve">Como cada ato é identificado pela combinação de funcionário/tipo de manutenção/exemplar, a combinação dos atributos que os identificam deve ser única, aplicando assim a restrição PRIMARY </w:t>
       </w:r>
       <w:proofErr w:type="gramStart"/>
       <w:r>
@@ -11595,7 +12015,7 @@
           <w:szCs w:val="28"/>
           <w:lang w:val="pt-PT"/>
         </w:rPr>
-        <w:t>)</w:t>
+        <w:t>).</w:t>
       </w:r>
     </w:p>
     <w:p>
@@ -11653,6 +12073,7 @@
         <w:rPr>
           <w:sz w:val="28"/>
           <w:szCs w:val="28"/>
+          <w:lang w:val="pt-PT"/>
         </w:rPr>
       </w:pPr>
       <w:proofErr w:type="spellStart"/>
@@ -11661,6 +12082,7 @@
           <w:b/>
           <w:sz w:val="28"/>
           <w:szCs w:val="28"/>
+          <w:lang w:val="pt-PT"/>
         </w:rPr>
         <w:t>idPublicacao</w:t>
       </w:r>
@@ -11669,8 +12091,49 @@
         <w:rPr>
           <w:sz w:val="28"/>
           <w:szCs w:val="28"/>
-        </w:rPr>
-        <w:t xml:space="preserve"> INTEGER PRIMARY KEY AUTOINCREMENT,</w:t>
+          <w:lang w:val="pt-PT"/>
+        </w:rPr>
+        <w:t>: O número identif</w:t>
+      </w:r>
+      <w:r>
+        <w:rPr>
+          <w:sz w:val="28"/>
+          <w:szCs w:val="28"/>
+          <w:lang w:val="pt-PT"/>
+        </w:rPr>
+        <w:t xml:space="preserve">icador de uma publicação deverá ser único de modo a identificar uma e apenas uma publicação e, por motivos de conveniência, deverá de fazer parte de uma sequência por ordem de adição à base de dados. Para tal são necessárias as restrições </w:t>
+      </w:r>
+      <w:r>
+        <w:rPr>
+          <w:sz w:val="28"/>
+          <w:szCs w:val="28"/>
+          <w:lang w:val="pt-PT"/>
+        </w:rPr>
+        <w:t>PRIMARY KEY</w:t>
+      </w:r>
+      <w:r>
+        <w:rPr>
+          <w:sz w:val="28"/>
+          <w:szCs w:val="28"/>
+          <w:lang w:val="pt-PT"/>
+        </w:rPr>
+        <w:t xml:space="preserve"> e</w:t>
+      </w:r>
+      <w:r>
+        <w:rPr>
+          <w:sz w:val="28"/>
+          <w:szCs w:val="28"/>
+          <w:lang w:val="pt-PT"/>
+        </w:rPr>
+        <w:t xml:space="preserve"> AUTOINCREMENT</w:t>
+      </w:r>
+      <w:r>
+        <w:rPr>
+          <w:sz w:val="28"/>
+          <w:szCs w:val="28"/>
+          <w:lang w:val="pt-PT"/>
+        </w:rPr>
+        <w:t>;</w:t>
       </w:r>
     </w:p>
     <w:p>
@@ -11701,7 +12164,33 @@
           <w:szCs w:val="28"/>
           <w:lang w:val="pt-PT"/>
         </w:rPr>
-        <w:t xml:space="preserve"> TEXT NOT NULL</w:t>
+        <w:t xml:space="preserve">: Como não existem publicações sem nome, </w:t>
+      </w:r>
+      <w:r>
+        <w:rPr>
+          <w:b/>
+          <w:sz w:val="28"/>
+          <w:szCs w:val="28"/>
+          <w:lang w:val="pt-PT"/>
+        </w:rPr>
+        <w:t>nome</w:t>
+      </w:r>
+      <w:r>
+        <w:rPr>
+          <w:b/>
+          <w:sz w:val="28"/>
+          <w:szCs w:val="28"/>
+          <w:lang w:val="pt-PT"/>
+        </w:rPr>
+        <w:t xml:space="preserve"> </w:t>
+      </w:r>
+      <w:r>
+        <w:rPr>
+          <w:sz w:val="28"/>
+          <w:szCs w:val="28"/>
+          <w:lang w:val="pt-PT"/>
+        </w:rPr>
+        <w:t>deverá de ser definido no momento de adição, pelo que é necessária a restrição NOT NULL.</w:t>
       </w:r>
     </w:p>
     <w:p>
@@ -11801,24 +12290,25 @@
           <w:szCs w:val="28"/>
           <w:lang w:val="pt-PT"/>
         </w:rPr>
-        <w:t xml:space="preserve">um Livro entra na categoria de </w:t>
+        <w:t xml:space="preserve">um Livro </w:t>
+      </w:r>
+      <w:r>
+        <w:rPr>
+          <w:sz w:val="28"/>
+          <w:szCs w:val="28"/>
+          <w:lang w:val="pt-PT"/>
+        </w:rPr>
+        <w:t xml:space="preserve">deriva de uma Publicação, o </w:t>
       </w:r>
       <w:proofErr w:type="spellStart"/>
       <w:r>
         <w:rPr>
-          <w:sz w:val="28"/>
-          <w:szCs w:val="28"/>
-          <w:lang w:val="pt-PT"/>
-        </w:rPr>
-        <w:t>Publicação</w:t>
-      </w:r>
-      <w:r>
-        <w:rPr>
-          <w:sz w:val="28"/>
-          <w:szCs w:val="28"/>
-          <w:lang w:val="pt-PT"/>
-        </w:rPr>
-        <w:t>REFERENCES</w:t>
+          <w:b/>
+          <w:sz w:val="28"/>
+          <w:szCs w:val="28"/>
+          <w:lang w:val="pt-PT"/>
+        </w:rPr>
+        <w:t>idPublicacao</w:t>
       </w:r>
       <w:proofErr w:type="spellEnd"/>
       <w:r>
@@ -11827,7 +12317,23 @@
           <w:szCs w:val="28"/>
           <w:lang w:val="pt-PT"/>
         </w:rPr>
-        <w:t xml:space="preserve"> </w:t>
+        <w:t xml:space="preserve"> que identifica um livro, deve também identificar a publicação correspondente, </w:t>
+      </w:r>
+      <w:r>
+        <w:rPr>
+          <w:sz w:val="28"/>
+          <w:szCs w:val="28"/>
+          <w:lang w:val="pt-PT"/>
+        </w:rPr>
+        <w:t xml:space="preserve">assim torna-se necessário o uso das restrições PRIMARY KEY e </w:t>
+      </w:r>
+      <w:r>
+        <w:rPr>
+          <w:sz w:val="28"/>
+          <w:szCs w:val="28"/>
+          <w:lang w:val="pt-PT"/>
+        </w:rPr>
+        <w:t xml:space="preserve">REFERENCES </w:t>
       </w:r>
       <w:proofErr w:type="spellStart"/>
       <w:r>
@@ -11863,7 +12369,15 @@
           <w:szCs w:val="28"/>
           <w:lang w:val="pt-PT"/>
         </w:rPr>
-        <w:t>) ON DELETE CASCADE ON UPDATE CASCADE,</w:t>
+        <w:t>)</w:t>
+      </w:r>
+      <w:r>
+        <w:rPr>
+          <w:sz w:val="28"/>
+          <w:szCs w:val="28"/>
+          <w:lang w:val="pt-PT"/>
+        </w:rPr>
+        <w:t>;</w:t>
       </w:r>
     </w:p>
     <w:p>
@@ -11894,7 +12408,24 @@
           <w:szCs w:val="28"/>
           <w:lang w:val="pt-PT"/>
         </w:rPr>
-        <w:t xml:space="preserve"> TEXT NOT NULL, </w:t>
+        <w:t xml:space="preserve">: Todos os livros devem ter uma editora associada, logo </w:t>
+      </w:r>
+      <w:r>
+        <w:rPr>
+          <w:b/>
+          <w:sz w:val="28"/>
+          <w:szCs w:val="28"/>
+          <w:lang w:val="pt-PT"/>
+        </w:rPr>
+        <w:t>editora</w:t>
+      </w:r>
+      <w:r>
+        <w:rPr>
+          <w:sz w:val="28"/>
+          <w:szCs w:val="28"/>
+          <w:lang w:val="pt-PT"/>
+        </w:rPr>
+        <w:t xml:space="preserve"> deve aplicar uma restrição NOT NULL;</w:t>
       </w:r>
     </w:p>
     <w:p>
@@ -11907,6 +12438,7 @@
         <w:rPr>
           <w:sz w:val="28"/>
           <w:szCs w:val="28"/>
+          <w:lang w:val="pt-PT"/>
         </w:rPr>
       </w:pPr>
       <w:proofErr w:type="spellStart"/>
@@ -11915,6 +12447,7 @@
           <w:b/>
           <w:sz w:val="28"/>
           <w:szCs w:val="28"/>
+          <w:lang w:val="pt-PT"/>
         </w:rPr>
         <w:t>edicao</w:t>
       </w:r>
@@ -11923,14 +12456,82 @@
         <w:rPr>
           <w:sz w:val="28"/>
           <w:szCs w:val="28"/>
-        </w:rPr>
-        <w:t xml:space="preserve"> INTEGER CHECK (</w:t>
+          <w:lang w:val="pt-PT"/>
+        </w:rPr>
+        <w:t xml:space="preserve">: Tal como </w:t>
+      </w:r>
+      <w:r>
+        <w:rPr>
+          <w:b/>
+          <w:sz w:val="28"/>
+          <w:szCs w:val="28"/>
+          <w:lang w:val="pt-PT"/>
+        </w:rPr>
+        <w:t>editora</w:t>
+      </w:r>
+      <w:r>
+        <w:rPr>
+          <w:sz w:val="28"/>
+          <w:szCs w:val="28"/>
+          <w:lang w:val="pt-PT"/>
+        </w:rPr>
+        <w:t>, não há livr</w:t>
+      </w:r>
+      <w:r>
+        <w:rPr>
+          <w:sz w:val="28"/>
+          <w:szCs w:val="28"/>
+          <w:lang w:val="pt-PT"/>
+        </w:rPr>
+        <w:t xml:space="preserve">os sem um número de edição, pelo que deve ser adicionado no momento de adição à base de dados. Para além disso, um número de edição não pode ser um valor negativo (visto </w:t>
+      </w:r>
+      <w:r>
+        <w:rPr>
+          <w:sz w:val="28"/>
+          <w:szCs w:val="28"/>
+          <w:lang w:val="pt-PT"/>
+        </w:rPr>
+        <w:lastRenderedPageBreak/>
+        <w:t xml:space="preserve">que </w:t>
+      </w:r>
+      <w:r>
+        <w:rPr>
+          <w:sz w:val="28"/>
+          <w:szCs w:val="28"/>
+          <w:lang w:val="pt-PT"/>
+        </w:rPr>
+        <w:t>o número de edição começa sempre na primeira). Assim, aplica-se as restrições</w:t>
+      </w:r>
+      <w:r>
+        <w:rPr>
+          <w:sz w:val="28"/>
+          <w:szCs w:val="28"/>
+          <w:lang w:val="pt-PT"/>
+        </w:rPr>
+        <w:t xml:space="preserve"> NOT NULL</w:t>
+      </w:r>
+      <w:r>
+        <w:rPr>
+          <w:sz w:val="28"/>
+          <w:szCs w:val="28"/>
+          <w:lang w:val="pt-PT"/>
+        </w:rPr>
+        <w:t xml:space="preserve"> e </w:t>
+      </w:r>
+      <w:r>
+        <w:rPr>
+          <w:sz w:val="28"/>
+          <w:szCs w:val="28"/>
+          <w:lang w:val="pt-PT"/>
+        </w:rPr>
+        <w:t>CHECK (</w:t>
       </w:r>
       <w:proofErr w:type="spellStart"/>
       <w:r>
         <w:rPr>
           <w:sz w:val="28"/>
           <w:szCs w:val="28"/>
+          <w:lang w:val="pt-PT"/>
         </w:rPr>
         <w:t>edicao</w:t>
       </w:r>
@@ -11939,15 +12540,25 @@
         <w:rPr>
           <w:sz w:val="28"/>
           <w:szCs w:val="28"/>
-        </w:rPr>
-        <w:t xml:space="preserve"> &gt; 0) NOT NULL</w:t>
-      </w:r>
-    </w:p>
-    <w:p>
-      <w:pPr>
-        <w:rPr>
-          <w:sz w:val="28"/>
-          <w:szCs w:val="28"/>
+          <w:lang w:val="pt-PT"/>
+        </w:rPr>
+        <w:t xml:space="preserve"> &gt; 0)</w:t>
+      </w:r>
+      <w:r>
+        <w:rPr>
+          <w:sz w:val="28"/>
+          <w:szCs w:val="28"/>
+          <w:lang w:val="pt-PT"/>
+        </w:rPr>
+        <w:t>.</w:t>
+      </w:r>
+    </w:p>
+    <w:p>
+      <w:pPr>
+        <w:rPr>
+          <w:sz w:val="28"/>
+          <w:szCs w:val="28"/>
+          <w:lang w:val="pt-PT"/>
         </w:rPr>
       </w:pPr>
     </w:p>
@@ -11995,6 +12606,7 @@
         <w:rPr>
           <w:sz w:val="28"/>
           <w:szCs w:val="28"/>
+          <w:lang w:val="pt-PT"/>
         </w:rPr>
       </w:pPr>
       <w:proofErr w:type="spellStart"/>
@@ -12003,6 +12615,7 @@
           <w:b/>
           <w:sz w:val="28"/>
           <w:szCs w:val="28"/>
+          <w:lang w:val="pt-PT"/>
         </w:rPr>
         <w:t>idAutor</w:t>
       </w:r>
@@ -12011,8 +12624,57 @@
         <w:rPr>
           <w:sz w:val="28"/>
           <w:szCs w:val="28"/>
-        </w:rPr>
-        <w:t xml:space="preserve"> INTEGER PRIMARY KEY AUTOINCREMENT,</w:t>
+          <w:lang w:val="pt-PT"/>
+        </w:rPr>
+        <w:t>: O número identificador de um a</w:t>
+      </w:r>
+      <w:r>
+        <w:rPr>
+          <w:sz w:val="28"/>
+          <w:szCs w:val="28"/>
+          <w:lang w:val="pt-PT"/>
+        </w:rPr>
+        <w:t>utor deve ser único, de modo a identificar apenas o autor correspondente</w:t>
+      </w:r>
+      <w:r>
+        <w:rPr>
+          <w:sz w:val="28"/>
+          <w:szCs w:val="28"/>
+          <w:lang w:val="pt-PT"/>
+        </w:rPr>
+        <w:t xml:space="preserve"> e, por motivos de conveniência, deve seguir a ordem de adição à base de dados. Para tal, é necessário aplicar as restrições </w:t>
+      </w:r>
+      <w:r>
+        <w:rPr>
+          <w:sz w:val="28"/>
+          <w:szCs w:val="28"/>
+          <w:lang w:val="pt-PT"/>
+        </w:rPr>
+        <w:t>PRIMARY KEY</w:t>
+      </w:r>
+      <w:r>
+        <w:rPr>
+          <w:sz w:val="28"/>
+          <w:szCs w:val="28"/>
+          <w:lang w:val="pt-PT"/>
+        </w:rPr>
+        <w:t xml:space="preserve"> e</w:t>
+      </w:r>
+      <w:r>
+        <w:rPr>
+          <w:sz w:val="28"/>
+          <w:szCs w:val="28"/>
+          <w:lang w:val="pt-PT"/>
+        </w:rPr>
+        <w:t xml:space="preserve"> AUTOINCREMENT</w:t>
+      </w:r>
+      <w:r>
+        <w:rPr>
+          <w:sz w:val="28"/>
+          <w:szCs w:val="28"/>
+          <w:lang w:val="pt-PT"/>
+        </w:rPr>
+        <w:t>;</w:t>
       </w:r>
     </w:p>
     <w:p>
@@ -12043,7 +12705,24 @@
           <w:szCs w:val="28"/>
           <w:lang w:val="pt-PT"/>
         </w:rPr>
-        <w:t xml:space="preserve"> TEXT NOT NULL</w:t>
+        <w:t xml:space="preserve">: Como não existem pessoas sem nome, o nome de autor deve ser definido para um </w:t>
+      </w:r>
+      <w:r>
+        <w:rPr>
+          <w:b/>
+          <w:sz w:val="28"/>
+          <w:szCs w:val="28"/>
+          <w:lang w:val="pt-PT"/>
+        </w:rPr>
+        <w:t>Autor</w:t>
+      </w:r>
+      <w:r>
+        <w:rPr>
+          <w:sz w:val="28"/>
+          <w:szCs w:val="28"/>
+          <w:lang w:val="pt-PT"/>
+        </w:rPr>
+        <w:t>, sendo necessária a restrição NOT NULL.</w:t>
       </w:r>
     </w:p>
     <w:p>
@@ -12119,7 +12798,48 @@
           <w:szCs w:val="28"/>
           <w:lang w:val="pt-PT"/>
         </w:rPr>
-        <w:t xml:space="preserve"> INTEGER NOT NULL REFERENCES </w:t>
+        <w:t xml:space="preserve">: Sendo uma relação de associação entre um livro e um autor, </w:t>
+      </w:r>
+      <w:r>
+        <w:rPr>
+          <w:b/>
+          <w:sz w:val="28"/>
+          <w:szCs w:val="28"/>
+          <w:lang w:val="pt-PT"/>
+        </w:rPr>
+        <w:t>Autoria</w:t>
+      </w:r>
+      <w:r>
+        <w:rPr>
+          <w:sz w:val="28"/>
+          <w:szCs w:val="28"/>
+          <w:lang w:val="pt-PT"/>
+        </w:rPr>
+        <w:t xml:space="preserve"> deve identificar devidamente </w:t>
+      </w:r>
+      <w:r>
+        <w:rPr>
+          <w:sz w:val="28"/>
+          <w:szCs w:val="28"/>
+          <w:lang w:val="pt-PT"/>
+        </w:rPr>
+        <w:t xml:space="preserve">a publicação em questão, sendo necessária a restrição </w:t>
+      </w:r>
+      <w:r>
+        <w:rPr>
+          <w:sz w:val="28"/>
+          <w:szCs w:val="28"/>
+          <w:lang w:val="pt-PT"/>
+        </w:rPr>
+        <w:t>REFERENCES</w:t>
+      </w:r>
+      <w:r>
+        <w:rPr>
+          <w:sz w:val="28"/>
+          <w:szCs w:val="28"/>
+          <w:lang w:val="pt-PT"/>
+        </w:rPr>
+        <w:t xml:space="preserve"> </w:t>
       </w:r>
       <w:proofErr w:type="spellStart"/>
       <w:r>
@@ -12155,7 +12875,7 @@
           <w:szCs w:val="28"/>
           <w:lang w:val="pt-PT"/>
         </w:rPr>
-        <w:t>) ON DELETE CASCADE ON UPDATE CASCADE,</w:t>
+        <w:t>);</w:t>
       </w:r>
     </w:p>
     <w:p>
@@ -12188,11 +12908,55 @@
           <w:szCs w:val="28"/>
           <w:lang w:val="pt-PT"/>
         </w:rPr>
-        <w:t xml:space="preserve"> INTEGER NOT NULL REFERENCES Autor(</w:t>
+        <w:t xml:space="preserve">: Tal como para </w:t>
       </w:r>
       <w:proofErr w:type="spellStart"/>
       <w:r>
         <w:rPr>
+          <w:b/>
+          <w:sz w:val="28"/>
+          <w:szCs w:val="28"/>
+          <w:lang w:val="pt-PT"/>
+        </w:rPr>
+        <w:t>idPublicacao</w:t>
+      </w:r>
+      <w:proofErr w:type="spellEnd"/>
+      <w:r>
+        <w:rPr>
+          <w:sz w:val="28"/>
+          <w:szCs w:val="28"/>
+          <w:lang w:val="pt-PT"/>
+        </w:rPr>
+        <w:t xml:space="preserve">, </w:t>
+      </w:r>
+      <w:r>
+        <w:rPr>
+          <w:b/>
+          <w:sz w:val="28"/>
+          <w:szCs w:val="28"/>
+          <w:lang w:val="pt-PT"/>
+        </w:rPr>
+        <w:t>Autoria</w:t>
+      </w:r>
+      <w:r>
+        <w:rPr>
+          <w:sz w:val="28"/>
+          <w:szCs w:val="28"/>
+          <w:lang w:val="pt-PT"/>
+        </w:rPr>
+        <w:t xml:space="preserve"> deve identificar também o autor respetivo, daí o uso da restrição</w:t>
+      </w:r>
+      <w:r>
+        <w:rPr>
+          <w:sz w:val="28"/>
+          <w:szCs w:val="28"/>
+          <w:lang w:val="pt-PT"/>
+        </w:rPr>
+        <w:t xml:space="preserve"> REFERENCES Autor(</w:t>
+      </w:r>
+      <w:proofErr w:type="spellStart"/>
+      <w:r>
+        <w:rPr>
           <w:sz w:val="28"/>
           <w:szCs w:val="28"/>
           <w:lang w:val="pt-PT"/>
@@ -12206,7 +12970,15 @@
           <w:szCs w:val="28"/>
           <w:lang w:val="pt-PT"/>
         </w:rPr>
-        <w:t>) ON DELETE CASCADE ON UPDATE CASCADE,</w:t>
+        <w:t>)</w:t>
+      </w:r>
+      <w:r>
+        <w:rPr>
+          <w:sz w:val="28"/>
+          <w:szCs w:val="28"/>
+          <w:lang w:val="pt-PT"/>
+        </w:rPr>
+        <w:t>;</w:t>
       </w:r>
     </w:p>
     <w:p>
@@ -12228,7 +13000,57 @@
           <w:szCs w:val="28"/>
           <w:lang w:val="pt-PT"/>
         </w:rPr>
-        <w:t xml:space="preserve">PRIMARY </w:t>
+        <w:t xml:space="preserve">Como </w:t>
+      </w:r>
+      <w:r>
+        <w:rPr>
+          <w:b/>
+          <w:sz w:val="28"/>
+          <w:szCs w:val="28"/>
+          <w:lang w:val="pt-PT"/>
+        </w:rPr>
+        <w:t>Autoria</w:t>
+      </w:r>
+      <w:r>
+        <w:rPr>
+          <w:sz w:val="28"/>
+          <w:szCs w:val="28"/>
+          <w:lang w:val="pt-PT"/>
+        </w:rPr>
+        <w:t xml:space="preserve"> corresponde a uma associação entre um livro e um autor, a combinação dos identificadores respetivos identifica uma associação </w:t>
+      </w:r>
+      <w:r>
+        <w:rPr>
+          <w:b/>
+          <w:sz w:val="28"/>
+          <w:szCs w:val="28"/>
+          <w:lang w:val="pt-PT"/>
+        </w:rPr>
+        <w:t>Autoria</w:t>
+      </w:r>
+      <w:r>
+        <w:rPr>
+          <w:sz w:val="28"/>
+          <w:szCs w:val="28"/>
+          <w:lang w:val="pt-PT"/>
+        </w:rPr>
+        <w:t xml:space="preserve">, sendo necessária a restrição </w:t>
+      </w:r>
+      <w:r>
+        <w:rPr>
+          <w:sz w:val="28"/>
+          <w:szCs w:val="28"/>
+          <w:lang w:val="pt-PT"/>
+        </w:rPr>
+        <w:t>PRIMARY</w:t>
+      </w:r>
+      <w:r>
+        <w:rPr>
+          <w:sz w:val="28"/>
+          <w:szCs w:val="28"/>
+          <w:lang w:val="pt-PT"/>
+        </w:rPr>
+        <w:t xml:space="preserve"> </w:t>
       </w:r>
       <w:proofErr w:type="gramStart"/>
       <w:r>
@@ -12276,31 +13098,38 @@
         </w:rPr>
         <w:t>)</w:t>
       </w:r>
-    </w:p>
-    <w:p>
-      <w:pPr>
-        <w:rPr>
-          <w:sz w:val="28"/>
-          <w:szCs w:val="28"/>
-          <w:lang w:val="pt-PT"/>
-        </w:rPr>
-      </w:pPr>
-    </w:p>
-    <w:p>
-      <w:pPr>
-        <w:rPr>
-          <w:sz w:val="28"/>
-          <w:szCs w:val="28"/>
-          <w:lang w:val="pt-PT"/>
-        </w:rPr>
-      </w:pPr>
-      <w:r>
-        <w:rPr>
-          <w:sz w:val="28"/>
-          <w:szCs w:val="28"/>
-          <w:lang w:val="pt-PT"/>
-        </w:rPr>
-        <w:lastRenderedPageBreak/>
+      <w:r>
+        <w:rPr>
+          <w:sz w:val="28"/>
+          <w:szCs w:val="28"/>
+          <w:lang w:val="pt-PT"/>
+        </w:rPr>
+        <w:t>.</w:t>
+      </w:r>
+    </w:p>
+    <w:p>
+      <w:pPr>
+        <w:rPr>
+          <w:sz w:val="28"/>
+          <w:szCs w:val="28"/>
+          <w:lang w:val="pt-PT"/>
+        </w:rPr>
+      </w:pPr>
+    </w:p>
+    <w:p>
+      <w:pPr>
+        <w:rPr>
+          <w:sz w:val="28"/>
+          <w:szCs w:val="28"/>
+          <w:lang w:val="pt-PT"/>
+        </w:rPr>
+      </w:pPr>
+      <w:r>
+        <w:rPr>
+          <w:sz w:val="28"/>
+          <w:szCs w:val="28"/>
+          <w:lang w:val="pt-PT"/>
+        </w:rPr>
         <w:t xml:space="preserve">Relação </w:t>
       </w:r>
       <w:r>
@@ -12331,6 +13160,7 @@
         <w:rPr>
           <w:sz w:val="28"/>
           <w:szCs w:val="28"/>
+          <w:lang w:val="pt-PT"/>
         </w:rPr>
       </w:pPr>
       <w:proofErr w:type="spellStart"/>
@@ -12339,22 +13169,51 @@
           <w:b/>
           <w:sz w:val="28"/>
           <w:szCs w:val="28"/>
+          <w:lang w:val="pt-PT"/>
         </w:rPr>
         <w:t>idPublicacao</w:t>
       </w:r>
       <w:proofErr w:type="spellEnd"/>
       <w:r>
         <w:rPr>
-          <w:sz w:val="28"/>
-          <w:szCs w:val="28"/>
-        </w:rPr>
-        <w:t xml:space="preserve"> INTEGER PRIMARY KEY NOT NULL REFERENCES </w:t>
+          <w:b/>
+          <w:sz w:val="28"/>
+          <w:szCs w:val="28"/>
+          <w:lang w:val="pt-PT"/>
+        </w:rPr>
+        <w:t>:</w:t>
+      </w:r>
+      <w:r>
+        <w:rPr>
+          <w:sz w:val="28"/>
+          <w:szCs w:val="28"/>
+          <w:lang w:val="pt-PT"/>
+        </w:rPr>
+        <w:t xml:space="preserve"> </w:t>
+      </w:r>
+      <w:r>
+        <w:rPr>
+          <w:sz w:val="28"/>
+          <w:szCs w:val="28"/>
+          <w:lang w:val="pt-PT"/>
+        </w:rPr>
+        <w:t>Sendo derivado de Publicação</w:t>
+      </w:r>
+      <w:r>
+        <w:rPr>
+          <w:sz w:val="28"/>
+          <w:szCs w:val="28"/>
+          <w:lang w:val="pt-PT"/>
+        </w:rPr>
+        <w:t xml:space="preserve">, Software será identificado pelo mesmo identificador que </w:t>
       </w:r>
       <w:proofErr w:type="spellStart"/>
       <w:r>
         <w:rPr>
-          <w:sz w:val="28"/>
-          <w:szCs w:val="28"/>
+          <w:b/>
+          <w:sz w:val="28"/>
+          <w:szCs w:val="28"/>
+          <w:lang w:val="pt-PT"/>
         </w:rPr>
         <w:t>Publicacao</w:t>
       </w:r>
@@ -12363,6 +13222,85 @@
         <w:rPr>
           <w:sz w:val="28"/>
           <w:szCs w:val="28"/>
+          <w:lang w:val="pt-PT"/>
+        </w:rPr>
+        <w:t>,</w:t>
+      </w:r>
+      <w:r>
+        <w:rPr>
+          <w:sz w:val="28"/>
+          <w:szCs w:val="28"/>
+          <w:lang w:val="pt-PT"/>
+        </w:rPr>
+        <w:t xml:space="preserve"> sendo assim, </w:t>
+      </w:r>
+      <w:proofErr w:type="spellStart"/>
+      <w:r>
+        <w:rPr>
+          <w:b/>
+          <w:sz w:val="28"/>
+          <w:szCs w:val="28"/>
+          <w:lang w:val="pt-PT"/>
+        </w:rPr>
+        <w:t>idPublicacao</w:t>
+      </w:r>
+      <w:proofErr w:type="spellEnd"/>
+      <w:r>
+        <w:rPr>
+          <w:b/>
+          <w:sz w:val="28"/>
+          <w:szCs w:val="28"/>
+          <w:lang w:val="pt-PT"/>
+        </w:rPr>
+        <w:t xml:space="preserve"> </w:t>
+      </w:r>
+      <w:r>
+        <w:rPr>
+          <w:sz w:val="28"/>
+          <w:szCs w:val="28"/>
+          <w:lang w:val="pt-PT"/>
+        </w:rPr>
+        <w:t>aplicará as restrições</w:t>
+      </w:r>
+      <w:r>
+        <w:rPr>
+          <w:sz w:val="28"/>
+          <w:szCs w:val="28"/>
+          <w:lang w:val="pt-PT"/>
+        </w:rPr>
+        <w:t xml:space="preserve"> PRIMARY KEY </w:t>
+      </w:r>
+      <w:r>
+        <w:rPr>
+          <w:sz w:val="28"/>
+          <w:szCs w:val="28"/>
+          <w:lang w:val="pt-PT"/>
+        </w:rPr>
+        <w:t>e</w:t>
+      </w:r>
+      <w:r>
+        <w:rPr>
+          <w:sz w:val="28"/>
+          <w:szCs w:val="28"/>
+          <w:lang w:val="pt-PT"/>
+        </w:rPr>
+        <w:t xml:space="preserve"> REFERENCES </w:t>
+      </w:r>
+      <w:proofErr w:type="spellStart"/>
+      <w:r>
+        <w:rPr>
+          <w:sz w:val="28"/>
+          <w:szCs w:val="28"/>
+          <w:lang w:val="pt-PT"/>
+        </w:rPr>
+        <w:t>Publicacao</w:t>
+      </w:r>
+      <w:proofErr w:type="spellEnd"/>
+      <w:r>
+        <w:rPr>
+          <w:sz w:val="28"/>
+          <w:szCs w:val="28"/>
+          <w:lang w:val="pt-PT"/>
         </w:rPr>
         <w:t>(</w:t>
       </w:r>
@@ -12371,6 +13309,7 @@
         <w:rPr>
           <w:sz w:val="28"/>
           <w:szCs w:val="28"/>
+          <w:lang w:val="pt-PT"/>
         </w:rPr>
         <w:t>idPublicacao</w:t>
       </w:r>
@@ -12379,8 +13318,17 @@
         <w:rPr>
           <w:sz w:val="28"/>
           <w:szCs w:val="28"/>
-        </w:rPr>
-        <w:t>) ON DELETE CASCADE ON UPDATE CASCADE,</w:t>
+          <w:lang w:val="pt-PT"/>
+        </w:rPr>
+        <w:t>)</w:t>
+      </w:r>
+      <w:r>
+        <w:rPr>
+          <w:sz w:val="28"/>
+          <w:szCs w:val="28"/>
+          <w:lang w:val="pt-PT"/>
+        </w:rPr>
+        <w:t>;</w:t>
       </w:r>
     </w:p>
     <w:p>
@@ -12393,6 +13341,7 @@
         <w:rPr>
           <w:sz w:val="28"/>
           <w:szCs w:val="28"/>
+          <w:lang w:val="pt-PT"/>
         </w:rPr>
       </w:pPr>
       <w:proofErr w:type="spellStart"/>
@@ -12401,6 +13350,7 @@
           <w:b/>
           <w:sz w:val="28"/>
           <w:szCs w:val="28"/>
+          <w:lang w:val="pt-PT"/>
         </w:rPr>
         <w:t>versao</w:t>
       </w:r>
@@ -12409,23 +13359,50 @@
         <w:rPr>
           <w:sz w:val="28"/>
           <w:szCs w:val="28"/>
-        </w:rPr>
-        <w:t xml:space="preserve"> FLOAT NOT NULL </w:t>
+          <w:lang w:val="pt-PT"/>
+        </w:rPr>
+        <w:t>: Semelhante à edição de um livro, a vers</w:t>
+      </w:r>
+      <w:r>
+        <w:rPr>
+          <w:sz w:val="28"/>
+          <w:szCs w:val="28"/>
+          <w:lang w:val="pt-PT"/>
+        </w:rPr>
+        <w:t xml:space="preserve">ão de software deverá de ser um valor superior a 0 e não há software sem número de versão. Para tal, são necessárias as restrições NOT NULL </w:t>
       </w:r>
       <w:proofErr w:type="gramStart"/>
       <w:r>
         <w:rPr>
           <w:sz w:val="28"/>
           <w:szCs w:val="28"/>
-        </w:rPr>
-        <w:t>CHECK(</w:t>
+          <w:lang w:val="pt-PT"/>
+        </w:rPr>
+        <w:t xml:space="preserve">e  </w:t>
+      </w:r>
+      <w:r>
+        <w:rPr>
+          <w:sz w:val="28"/>
+          <w:szCs w:val="28"/>
+          <w:lang w:val="pt-PT"/>
+        </w:rPr>
+        <w:t>CHECK</w:t>
+      </w:r>
+      <w:proofErr w:type="gramEnd"/>
+      <w:r>
+        <w:rPr>
+          <w:sz w:val="28"/>
+          <w:szCs w:val="28"/>
+          <w:lang w:val="pt-PT"/>
+        </w:rPr>
+        <w:t>(</w:t>
       </w:r>
       <w:proofErr w:type="spellStart"/>
-      <w:proofErr w:type="gramEnd"/>
-      <w:r>
-        <w:rPr>
-          <w:sz w:val="28"/>
-          <w:szCs w:val="28"/>
+      <w:r>
+        <w:rPr>
+          <w:sz w:val="28"/>
+          <w:szCs w:val="28"/>
+          <w:lang w:val="pt-PT"/>
         </w:rPr>
         <w:t>versao</w:t>
       </w:r>
@@ -12434,8 +13411,17 @@
         <w:rPr>
           <w:sz w:val="28"/>
           <w:szCs w:val="28"/>
-        </w:rPr>
-        <w:t xml:space="preserve"> &gt; 0),</w:t>
+          <w:lang w:val="pt-PT"/>
+        </w:rPr>
+        <w:t xml:space="preserve"> &gt; 0)</w:t>
+      </w:r>
+      <w:r>
+        <w:rPr>
+          <w:sz w:val="28"/>
+          <w:szCs w:val="28"/>
+          <w:lang w:val="pt-PT"/>
+        </w:rPr>
+        <w:t>;</w:t>
       </w:r>
     </w:p>
     <w:p>
@@ -12468,32 +13454,50 @@
           <w:szCs w:val="28"/>
           <w:lang w:val="pt-PT"/>
         </w:rPr>
-        <w:t xml:space="preserve"> TEXT NOT NULL</w:t>
-      </w:r>
-    </w:p>
-    <w:p>
-      <w:pPr>
-        <w:rPr>
-          <w:sz w:val="28"/>
-          <w:szCs w:val="28"/>
-          <w:lang w:val="pt-PT"/>
-        </w:rPr>
-      </w:pPr>
-    </w:p>
-    <w:p>
-      <w:pPr>
-        <w:rPr>
-          <w:sz w:val="28"/>
-          <w:szCs w:val="28"/>
-          <w:lang w:val="pt-PT"/>
-        </w:rPr>
-      </w:pPr>
-      <w:r>
-        <w:rPr>
-          <w:sz w:val="28"/>
-          <w:szCs w:val="28"/>
-          <w:lang w:val="pt-PT"/>
-        </w:rPr>
+        <w:t xml:space="preserve">: Tal como um autor, para um determinado software, o seu </w:t>
+      </w:r>
+      <w:proofErr w:type="spellStart"/>
+      <w:r>
+        <w:rPr>
+          <w:sz w:val="28"/>
+          <w:szCs w:val="28"/>
+          <w:lang w:val="pt-PT"/>
+        </w:rPr>
+        <w:t>developer</w:t>
+      </w:r>
+      <w:proofErr w:type="spellEnd"/>
+      <w:r>
+        <w:rPr>
+          <w:sz w:val="28"/>
+          <w:szCs w:val="28"/>
+          <w:lang w:val="pt-PT"/>
+        </w:rPr>
+        <w:t xml:space="preserve"> deve ser especificado, implicando o uso da restrição NOT NULL.</w:t>
+      </w:r>
+      <w:r>
+        <w:rPr>
+          <w:sz w:val="28"/>
+          <w:szCs w:val="28"/>
+          <w:lang w:val="pt-PT"/>
+        </w:rPr>
+        <w:br/>
+      </w:r>
+    </w:p>
+    <w:p>
+      <w:pPr>
+        <w:rPr>
+          <w:sz w:val="28"/>
+          <w:szCs w:val="28"/>
+          <w:lang w:val="pt-PT"/>
+        </w:rPr>
+      </w:pPr>
+      <w:r>
+        <w:rPr>
+          <w:sz w:val="28"/>
+          <w:szCs w:val="28"/>
+          <w:lang w:val="pt-PT"/>
+        </w:rPr>
+        <w:lastRenderedPageBreak/>
         <w:t xml:space="preserve">Relação </w:t>
       </w:r>
       <w:proofErr w:type="spellStart"/>
@@ -12526,6 +13530,7 @@
         <w:rPr>
           <w:sz w:val="28"/>
           <w:szCs w:val="28"/>
+          <w:lang w:val="pt-PT"/>
         </w:rPr>
       </w:pPr>
       <w:proofErr w:type="spellStart"/>
@@ -12534,6 +13539,7 @@
           <w:b/>
           <w:sz w:val="28"/>
           <w:szCs w:val="28"/>
+          <w:lang w:val="pt-PT"/>
         </w:rPr>
         <w:t>i</w:t>
       </w:r>
@@ -12542,6 +13548,7 @@
           <w:b/>
           <w:sz w:val="28"/>
           <w:szCs w:val="28"/>
+          <w:lang w:val="pt-PT"/>
         </w:rPr>
         <w:t>dPublicacao</w:t>
       </w:r>
@@ -12550,14 +13557,17 @@
         <w:rPr>
           <w:sz w:val="28"/>
           <w:szCs w:val="28"/>
-        </w:rPr>
-        <w:t xml:space="preserve"> INTEGER PRIMARY KEY NOT NULL REFERENCES </w:t>
+          <w:lang w:val="pt-PT"/>
+        </w:rPr>
+        <w:t xml:space="preserve">: Sendo derivado de </w:t>
       </w:r>
       <w:proofErr w:type="spellStart"/>
       <w:r>
         <w:rPr>
-          <w:sz w:val="28"/>
-          <w:szCs w:val="28"/>
+          <w:b/>
+          <w:sz w:val="28"/>
+          <w:szCs w:val="28"/>
+          <w:lang w:val="pt-PT"/>
         </w:rPr>
         <w:t>Publicacao</w:t>
       </w:r>
@@ -12566,6 +13576,82 @@
         <w:rPr>
           <w:sz w:val="28"/>
           <w:szCs w:val="28"/>
+          <w:lang w:val="pt-PT"/>
+        </w:rPr>
+        <w:t xml:space="preserve">, o identificador de </w:t>
+      </w:r>
+      <w:proofErr w:type="spellStart"/>
+      <w:proofErr w:type="gramStart"/>
+      <w:r>
+        <w:rPr>
+          <w:b/>
+          <w:sz w:val="28"/>
+          <w:szCs w:val="28"/>
+          <w:lang w:val="pt-PT"/>
+        </w:rPr>
+        <w:t>Album</w:t>
+      </w:r>
+      <w:proofErr w:type="spellEnd"/>
+      <w:r>
+        <w:rPr>
+          <w:b/>
+          <w:sz w:val="28"/>
+          <w:szCs w:val="28"/>
+          <w:lang w:val="pt-PT"/>
+        </w:rPr>
+        <w:t xml:space="preserve"> </w:t>
+      </w:r>
+      <w:r>
+        <w:rPr>
+          <w:sz w:val="28"/>
+          <w:szCs w:val="28"/>
+          <w:lang w:val="pt-PT"/>
+        </w:rPr>
+        <w:t xml:space="preserve"> deverá</w:t>
+      </w:r>
+      <w:proofErr w:type="gramEnd"/>
+      <w:r>
+        <w:rPr>
+          <w:sz w:val="28"/>
+          <w:szCs w:val="28"/>
+          <w:lang w:val="pt-PT"/>
+        </w:rPr>
+        <w:t xml:space="preserve"> de ser um identificador para </w:t>
+      </w:r>
+      <w:proofErr w:type="spellStart"/>
+      <w:r>
+        <w:rPr>
+          <w:b/>
+          <w:sz w:val="28"/>
+          <w:szCs w:val="28"/>
+          <w:lang w:val="pt-PT"/>
+        </w:rPr>
+        <w:t>Publicacao</w:t>
+      </w:r>
+      <w:proofErr w:type="spellEnd"/>
+      <w:r>
+        <w:rPr>
+          <w:sz w:val="28"/>
+          <w:szCs w:val="28"/>
+          <w:lang w:val="pt-PT"/>
+        </w:rPr>
+        <w:t xml:space="preserve">, implicando o uso das restrições PRIMARY KEY e REFERENCES </w:t>
+      </w:r>
+      <w:proofErr w:type="spellStart"/>
+      <w:r>
+        <w:rPr>
+          <w:sz w:val="28"/>
+          <w:szCs w:val="28"/>
+          <w:lang w:val="pt-PT"/>
+        </w:rPr>
+        <w:t>Publicacao</w:t>
+      </w:r>
+      <w:proofErr w:type="spellEnd"/>
+      <w:r>
+        <w:rPr>
+          <w:sz w:val="28"/>
+          <w:szCs w:val="28"/>
+          <w:lang w:val="pt-PT"/>
         </w:rPr>
         <w:t>(</w:t>
       </w:r>
@@ -12574,6 +13660,7 @@
         <w:rPr>
           <w:sz w:val="28"/>
           <w:szCs w:val="28"/>
+          <w:lang w:val="pt-PT"/>
         </w:rPr>
         <w:t>idPublicacao</w:t>
       </w:r>
@@ -12582,8 +13669,9 @@
         <w:rPr>
           <w:sz w:val="28"/>
           <w:szCs w:val="28"/>
-        </w:rPr>
-        <w:t>) ON DELETE CASCADE ON UPDATE CASCADE,</w:t>
+          <w:lang w:val="pt-PT"/>
+        </w:rPr>
+        <w:t>);</w:t>
       </w:r>
     </w:p>
     <w:p>
@@ -12614,7 +13702,15 @@
           <w:szCs w:val="28"/>
           <w:lang w:val="pt-PT"/>
         </w:rPr>
-        <w:t xml:space="preserve"> TEXT NOT NULL</w:t>
+        <w:t>: Para determinado álbum, o respetivo produtor deverá de ser identificado</w:t>
+      </w:r>
+      <w:r>
+        <w:rPr>
+          <w:sz w:val="28"/>
+          <w:szCs w:val="28"/>
+          <w:lang w:val="pt-PT"/>
+        </w:rPr>
+        <w:t>, para tal usa-se a restrição NOT NULL.</w:t>
       </w:r>
     </w:p>
     <w:p>
@@ -12690,7 +13786,39 @@
           <w:szCs w:val="28"/>
           <w:lang w:val="pt-PT"/>
         </w:rPr>
-        <w:t xml:space="preserve"> INTEGER PRIMARY KEY AUTOINCREMENT,</w:t>
+        <w:t xml:space="preserve">: O identificador de um artista deverá de ser um número único que, por razões de conveniência, deverá seguir a ordem de adição na base de dados, necessitando as restrições </w:t>
+      </w:r>
+      <w:r>
+        <w:rPr>
+          <w:sz w:val="28"/>
+          <w:szCs w:val="28"/>
+          <w:lang w:val="pt-PT"/>
+        </w:rPr>
+        <w:t>PRIMARY KEY</w:t>
+      </w:r>
+      <w:r>
+        <w:rPr>
+          <w:sz w:val="28"/>
+          <w:szCs w:val="28"/>
+          <w:lang w:val="pt-PT"/>
+        </w:rPr>
+        <w:t xml:space="preserve"> e </w:t>
+      </w:r>
+      <w:r>
+        <w:rPr>
+          <w:sz w:val="28"/>
+          <w:szCs w:val="28"/>
+          <w:lang w:val="pt-PT"/>
+        </w:rPr>
+        <w:t>AUTOINCREMENT</w:t>
+      </w:r>
+      <w:r>
+        <w:rPr>
+          <w:sz w:val="28"/>
+          <w:szCs w:val="28"/>
+          <w:lang w:val="pt-PT"/>
+        </w:rPr>
+        <w:t>;</w:t>
       </w:r>
     </w:p>
     <w:p>
@@ -12721,7 +13849,24 @@
           <w:szCs w:val="28"/>
           <w:lang w:val="pt-PT"/>
         </w:rPr>
-        <w:t xml:space="preserve"> TEXT NOT NULL</w:t>
+        <w:t xml:space="preserve">: Como não existem pessoas sem nome, um artista deverá de ter um nome associado, tendo </w:t>
+      </w:r>
+      <w:r>
+        <w:rPr>
+          <w:b/>
+          <w:sz w:val="28"/>
+          <w:szCs w:val="28"/>
+          <w:lang w:val="pt-PT"/>
+        </w:rPr>
+        <w:t>nome</w:t>
+      </w:r>
+      <w:r>
+        <w:rPr>
+          <w:sz w:val="28"/>
+          <w:szCs w:val="28"/>
+          <w:lang w:val="pt-PT"/>
+        </w:rPr>
+        <w:t xml:space="preserve"> com a restrição NOT NULL.</w:t>
       </w:r>
     </w:p>
     <w:p>
@@ -12799,11 +13944,82 @@
           <w:szCs w:val="28"/>
           <w:lang w:val="pt-PT"/>
         </w:rPr>
-        <w:t xml:space="preserve"> INTEGER NOT NULL REFERENCES </w:t>
+        <w:t xml:space="preserve">: A </w:t>
+      </w:r>
+      <w:proofErr w:type="gramStart"/>
+      <w:r>
+        <w:rPr>
+          <w:sz w:val="28"/>
+          <w:szCs w:val="28"/>
+          <w:lang w:val="pt-PT"/>
+        </w:rPr>
+        <w:t xml:space="preserve">tabela </w:t>
+      </w:r>
+      <w:r>
+        <w:rPr>
+          <w:b/>
+          <w:sz w:val="28"/>
+          <w:szCs w:val="28"/>
+          <w:lang w:val="pt-PT"/>
+        </w:rPr>
+        <w:t>Interpreta</w:t>
+      </w:r>
+      <w:proofErr w:type="gramEnd"/>
+      <w:r>
+        <w:rPr>
+          <w:sz w:val="28"/>
+          <w:szCs w:val="28"/>
+          <w:lang w:val="pt-PT"/>
+        </w:rPr>
+        <w:t xml:space="preserve"> indica associações entre álbuns e os respetivos artistas, logo esta tabela deve identificar devidamente o álbum em questão. Para tal, </w:t>
       </w:r>
       <w:proofErr w:type="spellStart"/>
       <w:r>
         <w:rPr>
+          <w:b/>
+          <w:sz w:val="28"/>
+          <w:szCs w:val="28"/>
+          <w:lang w:val="pt-PT"/>
+        </w:rPr>
+        <w:t>idPublicacao</w:t>
+      </w:r>
+      <w:proofErr w:type="spellEnd"/>
+      <w:r>
+        <w:rPr>
+          <w:b/>
+          <w:sz w:val="28"/>
+          <w:szCs w:val="28"/>
+          <w:lang w:val="pt-PT"/>
+        </w:rPr>
+        <w:t xml:space="preserve"> </w:t>
+      </w:r>
+      <w:r>
+        <w:rPr>
+          <w:sz w:val="28"/>
+          <w:szCs w:val="28"/>
+          <w:lang w:val="pt-PT"/>
+        </w:rPr>
+        <w:t xml:space="preserve">implementa a restrição </w:t>
+      </w:r>
+      <w:r>
+        <w:rPr>
+          <w:sz w:val="28"/>
+          <w:szCs w:val="28"/>
+          <w:lang w:val="pt-PT"/>
+        </w:rPr>
+        <w:t>REFERENCES</w:t>
+      </w:r>
+      <w:r>
+        <w:rPr>
+          <w:sz w:val="28"/>
+          <w:szCs w:val="28"/>
+          <w:lang w:val="pt-PT"/>
+        </w:rPr>
+        <w:t xml:space="preserve"> </w:t>
+      </w:r>
+      <w:proofErr w:type="spellStart"/>
+      <w:r>
+        <w:rPr>
           <w:sz w:val="28"/>
           <w:szCs w:val="28"/>
           <w:lang w:val="pt-PT"/>
@@ -12835,7 +14051,15 @@
           <w:szCs w:val="28"/>
           <w:lang w:val="pt-PT"/>
         </w:rPr>
-        <w:t>) ON DELETE CASCADE ON UPDATE CASCADE,</w:t>
+        <w:t>)</w:t>
+      </w:r>
+      <w:r>
+        <w:rPr>
+          <w:sz w:val="28"/>
+          <w:szCs w:val="28"/>
+          <w:lang w:val="pt-PT"/>
+        </w:rPr>
+        <w:t>;</w:t>
       </w:r>
     </w:p>
     <w:p>
@@ -12868,11 +14092,31 @@
           <w:szCs w:val="28"/>
           <w:lang w:val="pt-PT"/>
         </w:rPr>
-        <w:t xml:space="preserve"> INTEGER NOT NULL REFERENCES Artista(</w:t>
+        <w:t xml:space="preserve">: Tal como para </w:t>
       </w:r>
       <w:proofErr w:type="spellStart"/>
       <w:r>
         <w:rPr>
+          <w:b/>
+          <w:sz w:val="28"/>
+          <w:szCs w:val="28"/>
+          <w:lang w:val="pt-PT"/>
+        </w:rPr>
+        <w:t>idPublicacao</w:t>
+      </w:r>
+      <w:proofErr w:type="spellEnd"/>
+      <w:r>
+        <w:rPr>
+          <w:sz w:val="28"/>
+          <w:szCs w:val="28"/>
+          <w:lang w:val="pt-PT"/>
+        </w:rPr>
+        <w:t xml:space="preserve">, </w:t>
+      </w:r>
+      <w:proofErr w:type="spellStart"/>
+      <w:r>
+        <w:rPr>
+          <w:b/>
           <w:sz w:val="28"/>
           <w:szCs w:val="28"/>
           <w:lang w:val="pt-PT"/>
@@ -12886,7 +14130,68 @@
           <w:szCs w:val="28"/>
           <w:lang w:val="pt-PT"/>
         </w:rPr>
-        <w:t>) ON DELETE CASCADE ON UPDATE CASCADE,</w:t>
+        <w:t xml:space="preserve"> deverá de identificar devidamente o artista que interpreta um determinado álbum. Assim, </w:t>
+      </w:r>
+      <w:proofErr w:type="spellStart"/>
+      <w:r>
+        <w:rPr>
+          <w:b/>
+          <w:sz w:val="28"/>
+          <w:szCs w:val="28"/>
+          <w:lang w:val="pt-PT"/>
+        </w:rPr>
+        <w:t>idArtista</w:t>
+      </w:r>
+      <w:proofErr w:type="spellEnd"/>
+      <w:r>
+        <w:rPr>
+          <w:sz w:val="28"/>
+          <w:szCs w:val="28"/>
+          <w:lang w:val="pt-PT"/>
+        </w:rPr>
+        <w:t xml:space="preserve"> implementa a restrição </w:t>
+      </w:r>
+      <w:r>
+        <w:rPr>
+          <w:sz w:val="28"/>
+          <w:szCs w:val="28"/>
+          <w:lang w:val="pt-PT"/>
+        </w:rPr>
+        <w:t>REFERENCES</w:t>
+      </w:r>
+      <w:r>
+        <w:rPr>
+          <w:sz w:val="28"/>
+          <w:szCs w:val="28"/>
+          <w:lang w:val="pt-PT"/>
+        </w:rPr>
+        <w:t xml:space="preserve"> Artista(</w:t>
+      </w:r>
+      <w:proofErr w:type="spellStart"/>
+      <w:r>
+        <w:rPr>
+          <w:sz w:val="28"/>
+          <w:szCs w:val="28"/>
+          <w:lang w:val="pt-PT"/>
+        </w:rPr>
+        <w:t>idArtista</w:t>
+      </w:r>
+      <w:proofErr w:type="spellEnd"/>
+      <w:r>
+        <w:rPr>
+          <w:sz w:val="28"/>
+          <w:szCs w:val="28"/>
+          <w:lang w:val="pt-PT"/>
+        </w:rPr>
+        <w:t>)</w:t>
+      </w:r>
+      <w:r>
+        <w:rPr>
+          <w:sz w:val="28"/>
+          <w:szCs w:val="28"/>
+          <w:lang w:val="pt-PT"/>
+        </w:rPr>
+        <w:t>;</w:t>
       </w:r>
     </w:p>
     <w:p>
@@ -12908,6 +14213,31 @@
           <w:szCs w:val="28"/>
           <w:lang w:val="pt-PT"/>
         </w:rPr>
+        <w:t xml:space="preserve">Como a relação </w:t>
+      </w:r>
+      <w:r>
+        <w:rPr>
+          <w:b/>
+          <w:sz w:val="28"/>
+          <w:szCs w:val="28"/>
+          <w:lang w:val="pt-PT"/>
+        </w:rPr>
+        <w:t xml:space="preserve">Interpreta </w:t>
+      </w:r>
+      <w:r>
+        <w:rPr>
+          <w:sz w:val="28"/>
+          <w:szCs w:val="28"/>
+          <w:lang w:val="pt-PT"/>
+        </w:rPr>
+        <w:t xml:space="preserve">é definida pela associação entre um artista e um álbum, deve ser implementada a restrição </w:t>
+      </w:r>
+      <w:r>
+        <w:rPr>
+          <w:sz w:val="28"/>
+          <w:szCs w:val="28"/>
+          <w:lang w:val="pt-PT"/>
+        </w:rPr>
         <w:t xml:space="preserve">PRIMARY </w:t>
       </w:r>
       <w:proofErr w:type="gramStart"/>
@@ -12955,6 +14285,14 @@
           <w:lang w:val="pt-PT"/>
         </w:rPr>
         <w:t>)</w:t>
+      </w:r>
+      <w:r>
+        <w:rPr>
+          <w:sz w:val="28"/>
+          <w:szCs w:val="28"/>
+          <w:lang w:val="pt-PT"/>
+        </w:rPr>
+        <w:t>.</w:t>
       </w:r>
     </w:p>
     <w:p>
@@ -13010,6 +14348,7 @@
         <w:rPr>
           <w:sz w:val="28"/>
           <w:szCs w:val="28"/>
+          <w:lang w:val="pt-PT"/>
         </w:rPr>
       </w:pPr>
       <w:proofErr w:type="spellStart"/>
@@ -13018,22 +14357,43 @@
           <w:b/>
           <w:sz w:val="28"/>
           <w:szCs w:val="28"/>
+          <w:lang w:val="pt-PT"/>
         </w:rPr>
         <w:t>idPublicacao</w:t>
       </w:r>
       <w:proofErr w:type="spellEnd"/>
       <w:r>
         <w:rPr>
-          <w:sz w:val="28"/>
-          <w:szCs w:val="28"/>
-        </w:rPr>
-        <w:t xml:space="preserve"> INTEGER PRIMARY KEY NOT NULL REFERENCES </w:t>
+          <w:b/>
+          <w:sz w:val="28"/>
+          <w:szCs w:val="28"/>
+          <w:lang w:val="pt-PT"/>
+        </w:rPr>
+        <w:t xml:space="preserve">: </w:t>
+      </w:r>
+      <w:r>
+        <w:rPr>
+          <w:sz w:val="28"/>
+          <w:szCs w:val="28"/>
+          <w:lang w:val="pt-PT"/>
+        </w:rPr>
+        <w:t>Tal como as restantes re</w:t>
+      </w:r>
+      <w:r>
+        <w:rPr>
+          <w:sz w:val="28"/>
+          <w:szCs w:val="28"/>
+          <w:lang w:val="pt-PT"/>
+        </w:rPr>
+        <w:t xml:space="preserve">lações derivadas de </w:t>
       </w:r>
       <w:proofErr w:type="spellStart"/>
       <w:r>
         <w:rPr>
-          <w:sz w:val="28"/>
-          <w:szCs w:val="28"/>
+          <w:b/>
+          <w:sz w:val="28"/>
+          <w:szCs w:val="28"/>
+          <w:lang w:val="pt-PT"/>
         </w:rPr>
         <w:t>Publicacao</w:t>
       </w:r>
@@ -13042,6 +14402,82 @@
         <w:rPr>
           <w:sz w:val="28"/>
           <w:szCs w:val="28"/>
+          <w:lang w:val="pt-PT"/>
+        </w:rPr>
+        <w:t xml:space="preserve">, o identificador para </w:t>
+      </w:r>
+      <w:r>
+        <w:rPr>
+          <w:b/>
+          <w:sz w:val="28"/>
+          <w:szCs w:val="28"/>
+          <w:lang w:val="pt-PT"/>
+        </w:rPr>
+        <w:t>Filme</w:t>
+      </w:r>
+      <w:r>
+        <w:rPr>
+          <w:sz w:val="28"/>
+          <w:szCs w:val="28"/>
+          <w:lang w:val="pt-PT"/>
+        </w:rPr>
+        <w:t xml:space="preserve"> deverá de ser um identificador para a publicação correspondente. </w:t>
+      </w:r>
+      <w:r>
+        <w:rPr>
+          <w:sz w:val="28"/>
+          <w:szCs w:val="28"/>
+          <w:lang w:val="pt-PT"/>
+        </w:rPr>
+        <w:t>Assim, deve-se implementar as re</w:t>
+      </w:r>
+      <w:r>
+        <w:rPr>
+          <w:sz w:val="28"/>
+          <w:szCs w:val="28"/>
+          <w:lang w:val="pt-PT"/>
+        </w:rPr>
+        <w:t>strições</w:t>
+      </w:r>
+      <w:r>
+        <w:rPr>
+          <w:sz w:val="28"/>
+          <w:szCs w:val="28"/>
+          <w:lang w:val="pt-PT"/>
+        </w:rPr>
+        <w:t xml:space="preserve"> PRIMARY KEY </w:t>
+      </w:r>
+      <w:r>
+        <w:rPr>
+          <w:sz w:val="28"/>
+          <w:szCs w:val="28"/>
+          <w:lang w:val="pt-PT"/>
+        </w:rPr>
+        <w:t>e</w:t>
+      </w:r>
+      <w:r>
+        <w:rPr>
+          <w:sz w:val="28"/>
+          <w:szCs w:val="28"/>
+          <w:lang w:val="pt-PT"/>
+        </w:rPr>
+        <w:t xml:space="preserve"> REFERENCES </w:t>
+      </w:r>
+      <w:proofErr w:type="spellStart"/>
+      <w:r>
+        <w:rPr>
+          <w:sz w:val="28"/>
+          <w:szCs w:val="28"/>
+          <w:lang w:val="pt-PT"/>
+        </w:rPr>
+        <w:t>Publicacao</w:t>
+      </w:r>
+      <w:proofErr w:type="spellEnd"/>
+      <w:r>
+        <w:rPr>
+          <w:sz w:val="28"/>
+          <w:szCs w:val="28"/>
+          <w:lang w:val="pt-PT"/>
         </w:rPr>
         <w:t>(</w:t>
       </w:r>
@@ -13050,6 +14486,7 @@
         <w:rPr>
           <w:sz w:val="28"/>
           <w:szCs w:val="28"/>
+          <w:lang w:val="pt-PT"/>
         </w:rPr>
         <w:t>idPublicacao</w:t>
       </w:r>
@@ -13058,8 +14495,36 @@
         <w:rPr>
           <w:sz w:val="28"/>
           <w:szCs w:val="28"/>
-        </w:rPr>
-        <w:t>) ON DELETE CASCADE ON UPDATE CASCADE,</w:t>
+          <w:lang w:val="pt-PT"/>
+        </w:rPr>
+        <w:t xml:space="preserve">) </w:t>
+      </w:r>
+      <w:r>
+        <w:rPr>
+          <w:sz w:val="28"/>
+          <w:szCs w:val="28"/>
+          <w:lang w:val="pt-PT"/>
+        </w:rPr>
+        <w:t xml:space="preserve">em </w:t>
+      </w:r>
+      <w:proofErr w:type="spellStart"/>
+      <w:r>
+        <w:rPr>
+          <w:b/>
+          <w:sz w:val="28"/>
+          <w:szCs w:val="28"/>
+          <w:lang w:val="pt-PT"/>
+        </w:rPr>
+        <w:t>idPublicacao</w:t>
+      </w:r>
+      <w:proofErr w:type="spellEnd"/>
+      <w:r>
+        <w:rPr>
+          <w:sz w:val="28"/>
+          <w:szCs w:val="28"/>
+          <w:lang w:val="pt-PT"/>
+        </w:rPr>
+        <w:t>.</w:t>
       </w:r>
     </w:p>
     <w:p>
@@ -13082,15 +14547,60 @@
           <w:szCs w:val="28"/>
           <w:lang w:val="pt-PT"/>
         </w:rPr>
-        <w:t>realizador</w:t>
-      </w:r>
-      <w:r>
-        <w:rPr>
-          <w:sz w:val="28"/>
-          <w:szCs w:val="28"/>
-          <w:lang w:val="pt-PT"/>
-        </w:rPr>
-        <w:t xml:space="preserve"> TEXT NOT NULL,</w:t>
+        <w:t>R</w:t>
+      </w:r>
+      <w:r>
+        <w:rPr>
+          <w:b/>
+          <w:sz w:val="28"/>
+          <w:szCs w:val="28"/>
+          <w:lang w:val="pt-PT"/>
+        </w:rPr>
+        <w:t>ealizador</w:t>
+      </w:r>
+      <w:r>
+        <w:rPr>
+          <w:sz w:val="28"/>
+          <w:szCs w:val="28"/>
+          <w:lang w:val="pt-PT"/>
+        </w:rPr>
+        <w:t xml:space="preserve">: Como não existem filmes sem realizador, </w:t>
+      </w:r>
+      <w:proofErr w:type="gramStart"/>
+      <w:r>
+        <w:rPr>
+          <w:b/>
+          <w:sz w:val="28"/>
+          <w:szCs w:val="28"/>
+          <w:lang w:val="pt-PT"/>
+        </w:rPr>
+        <w:t>Realizador</w:t>
+      </w:r>
+      <w:proofErr w:type="gramEnd"/>
+      <w:r>
+        <w:rPr>
+          <w:b/>
+          <w:sz w:val="28"/>
+          <w:szCs w:val="28"/>
+          <w:lang w:val="pt-PT"/>
+        </w:rPr>
+        <w:t xml:space="preserve"> </w:t>
+      </w:r>
+      <w:r>
+        <w:rPr>
+          <w:sz w:val="28"/>
+          <w:szCs w:val="28"/>
+          <w:lang w:val="pt-PT"/>
+        </w:rPr>
+        <w:t>não pode ser deixado em branco, implicando</w:t>
+      </w:r>
+      <w:r>
+        <w:rPr>
+          <w:sz w:val="28"/>
+          <w:szCs w:val="28"/>
+          <w:lang w:val="pt-PT"/>
+        </w:rPr>
+        <w:t xml:space="preserve"> a restrição NOT NULL.</w:t>
       </w:r>
     </w:p>
     <w:p>
@@ -13114,6 +14624,7 @@
           <w:szCs w:val="28"/>
           <w:lang w:val="pt-PT"/>
         </w:rPr>
+        <w:lastRenderedPageBreak/>
         <w:t>estudio</w:t>
       </w:r>
       <w:proofErr w:type="spellEnd"/>
@@ -13123,33 +14634,59 @@
           <w:szCs w:val="28"/>
           <w:lang w:val="pt-PT"/>
         </w:rPr>
-        <w:t xml:space="preserve"> TEXT NOT NULL</w:t>
-      </w:r>
-    </w:p>
-    <w:p>
-      <w:pPr>
-        <w:rPr>
-          <w:sz w:val="28"/>
-          <w:szCs w:val="28"/>
-          <w:lang w:val="pt-PT"/>
-        </w:rPr>
-      </w:pPr>
-    </w:p>
-    <w:p>
-      <w:pPr>
-        <w:rPr>
-          <w:sz w:val="28"/>
-          <w:szCs w:val="28"/>
-          <w:lang w:val="pt-PT"/>
-        </w:rPr>
-      </w:pPr>
-      <w:r>
-        <w:rPr>
-          <w:sz w:val="28"/>
-          <w:szCs w:val="28"/>
-          <w:lang w:val="pt-PT"/>
-        </w:rPr>
-        <w:lastRenderedPageBreak/>
+        <w:t xml:space="preserve">: Tal </w:t>
+      </w:r>
+      <w:proofErr w:type="gramStart"/>
+      <w:r>
+        <w:rPr>
+          <w:sz w:val="28"/>
+          <w:szCs w:val="28"/>
+          <w:lang w:val="pt-PT"/>
+        </w:rPr>
+        <w:t xml:space="preserve">como </w:t>
+      </w:r>
+      <w:r>
+        <w:rPr>
+          <w:b/>
+          <w:sz w:val="28"/>
+          <w:szCs w:val="28"/>
+          <w:lang w:val="pt-PT"/>
+        </w:rPr>
+        <w:t>Realizador</w:t>
+      </w:r>
+      <w:proofErr w:type="gramEnd"/>
+      <w:r>
+        <w:rPr>
+          <w:sz w:val="28"/>
+          <w:szCs w:val="28"/>
+          <w:lang w:val="pt-PT"/>
+        </w:rPr>
+        <w:t>, não há um filme sem ter um estúdio associado, para tal deve-se implementar a restrição NOT NULL.</w:t>
+      </w:r>
+    </w:p>
+    <w:p>
+      <w:pPr>
+        <w:rPr>
+          <w:sz w:val="28"/>
+          <w:szCs w:val="28"/>
+          <w:lang w:val="pt-PT"/>
+        </w:rPr>
+      </w:pPr>
+    </w:p>
+    <w:p>
+      <w:pPr>
+        <w:rPr>
+          <w:sz w:val="28"/>
+          <w:szCs w:val="28"/>
+          <w:lang w:val="pt-PT"/>
+        </w:rPr>
+      </w:pPr>
+      <w:r>
+        <w:rPr>
+          <w:sz w:val="28"/>
+          <w:szCs w:val="28"/>
+          <w:lang w:val="pt-PT"/>
+        </w:rPr>
         <w:t xml:space="preserve">Relação </w:t>
       </w:r>
       <w:proofErr w:type="spellStart"/>
@@ -13202,11 +14739,47 @@
           <w:szCs w:val="28"/>
           <w:lang w:val="pt-PT"/>
         </w:rPr>
-        <w:t xml:space="preserve"> INTEGER NOT NULL REFERENCES </w:t>
+        <w:t xml:space="preserve">: </w:t>
       </w:r>
       <w:proofErr w:type="spellStart"/>
       <w:r>
         <w:rPr>
+          <w:b/>
+          <w:sz w:val="28"/>
+          <w:szCs w:val="28"/>
+          <w:lang w:val="pt-PT"/>
+        </w:rPr>
+        <w:t>RequisicaoDeExemplar</w:t>
+      </w:r>
+      <w:proofErr w:type="spellEnd"/>
+      <w:r>
+        <w:rPr>
+          <w:b/>
+          <w:sz w:val="28"/>
+          <w:szCs w:val="28"/>
+          <w:lang w:val="pt-PT"/>
+        </w:rPr>
+        <w:t xml:space="preserve"> </w:t>
+      </w:r>
+      <w:r>
+        <w:rPr>
+          <w:sz w:val="28"/>
+          <w:szCs w:val="28"/>
+          <w:lang w:val="pt-PT"/>
+        </w:rPr>
+        <w:t xml:space="preserve">corresponde a uma associação entre uma requisição e um exemplar, havendo a necessidade de identificar devidamente a requisição em questão. Para tal efeito, é necessário implementar a restrição </w:t>
+      </w:r>
+      <w:r>
+        <w:rPr>
+          <w:sz w:val="28"/>
+          <w:szCs w:val="28"/>
+          <w:lang w:val="pt-PT"/>
+        </w:rPr>
+        <w:t xml:space="preserve">REFERENCES </w:t>
+      </w:r>
+      <w:proofErr w:type="spellStart"/>
+      <w:r>
+        <w:rPr>
           <w:sz w:val="28"/>
           <w:szCs w:val="28"/>
           <w:lang w:val="pt-PT"/>
@@ -13220,6 +14793,14 @@
           <w:szCs w:val="28"/>
           <w:lang w:val="pt-PT"/>
         </w:rPr>
+        <w:t xml:space="preserve"> </w:t>
+      </w:r>
+      <w:r>
+        <w:rPr>
+          <w:sz w:val="28"/>
+          <w:szCs w:val="28"/>
+          <w:lang w:val="pt-PT"/>
+        </w:rPr>
         <w:t>(</w:t>
       </w:r>
       <w:proofErr w:type="spellStart"/>
@@ -13238,7 +14819,7 @@
           <w:szCs w:val="28"/>
           <w:lang w:val="pt-PT"/>
         </w:rPr>
-        <w:t>) ON DELETE CASCADE ON UPDATE CASCADE,</w:t>
+        <w:t>);</w:t>
       </w:r>
     </w:p>
     <w:p>
@@ -13271,11 +14852,40 @@
           <w:szCs w:val="28"/>
           <w:lang w:val="pt-PT"/>
         </w:rPr>
-        <w:t xml:space="preserve"> INTEGER NOT NULL REFERENCES Exemplar(</w:t>
+        <w:t xml:space="preserve">: Tal como para </w:t>
       </w:r>
       <w:proofErr w:type="spellStart"/>
       <w:r>
         <w:rPr>
+          <w:b/>
+          <w:sz w:val="28"/>
+          <w:szCs w:val="28"/>
+          <w:lang w:val="pt-PT"/>
+        </w:rPr>
+        <w:t>idRequisicao</w:t>
+      </w:r>
+      <w:proofErr w:type="spellEnd"/>
+      <w:r>
+        <w:rPr>
+          <w:b/>
+          <w:sz w:val="28"/>
+          <w:szCs w:val="28"/>
+          <w:lang w:val="pt-PT"/>
+        </w:rPr>
+        <w:t xml:space="preserve">, </w:t>
+      </w:r>
+      <w:r>
+        <w:rPr>
+          <w:sz w:val="28"/>
+          <w:szCs w:val="28"/>
+          <w:lang w:val="pt-PT"/>
+        </w:rPr>
+        <w:t xml:space="preserve">deve ser identificado devidamente o exemplar em questão, implementando em </w:t>
+      </w:r>
+      <w:proofErr w:type="spellStart"/>
+      <w:r>
+        <w:rPr>
+          <w:b/>
           <w:sz w:val="28"/>
           <w:szCs w:val="28"/>
           <w:lang w:val="pt-PT"/>
@@ -13285,11 +14895,54 @@
       <w:proofErr w:type="spellEnd"/>
       <w:r>
         <w:rPr>
-          <w:sz w:val="28"/>
-          <w:szCs w:val="28"/>
-          <w:lang w:val="pt-PT"/>
-        </w:rPr>
-        <w:t>) ON DELETE CASCADE ON UPDATE CASCADE,</w:t>
+          <w:b/>
+          <w:sz w:val="28"/>
+          <w:szCs w:val="28"/>
+          <w:lang w:val="pt-PT"/>
+        </w:rPr>
+        <w:t xml:space="preserve"> </w:t>
+      </w:r>
+      <w:r>
+        <w:rPr>
+          <w:sz w:val="28"/>
+          <w:szCs w:val="28"/>
+          <w:lang w:val="pt-PT"/>
+        </w:rPr>
+        <w:t xml:space="preserve">a restrição </w:t>
+      </w:r>
+      <w:r>
+        <w:rPr>
+          <w:sz w:val="28"/>
+          <w:szCs w:val="28"/>
+          <w:lang w:val="pt-PT"/>
+        </w:rPr>
+        <w:t>REFERENCES Exemplar(</w:t>
+      </w:r>
+      <w:proofErr w:type="spellStart"/>
+      <w:r>
+        <w:rPr>
+          <w:sz w:val="28"/>
+          <w:szCs w:val="28"/>
+          <w:lang w:val="pt-PT"/>
+        </w:rPr>
+        <w:t>idExemplar</w:t>
+      </w:r>
+      <w:proofErr w:type="spellEnd"/>
+      <w:r>
+        <w:rPr>
+          <w:sz w:val="28"/>
+          <w:szCs w:val="28"/>
+          <w:lang w:val="pt-PT"/>
+        </w:rPr>
+        <w:t>)</w:t>
+      </w:r>
+      <w:r>
+        <w:rPr>
+          <w:sz w:val="28"/>
+          <w:szCs w:val="28"/>
+          <w:lang w:val="pt-PT"/>
+        </w:rPr>
+        <w:t>;</w:t>
       </w:r>
     </w:p>
     <w:p>
@@ -13311,6 +14964,60 @@
           <w:szCs w:val="28"/>
           <w:lang w:val="pt-PT"/>
         </w:rPr>
+        <w:t xml:space="preserve">Como </w:t>
+      </w:r>
+      <w:proofErr w:type="spellStart"/>
+      <w:r>
+        <w:rPr>
+          <w:b/>
+          <w:sz w:val="28"/>
+          <w:szCs w:val="28"/>
+          <w:lang w:val="pt-PT"/>
+        </w:rPr>
+        <w:t>RequisicaoDeExemplar</w:t>
+      </w:r>
+      <w:proofErr w:type="spellEnd"/>
+      <w:r>
+        <w:rPr>
+          <w:b/>
+          <w:sz w:val="28"/>
+          <w:szCs w:val="28"/>
+          <w:lang w:val="pt-PT"/>
+        </w:rPr>
+        <w:t xml:space="preserve"> </w:t>
+      </w:r>
+      <w:r>
+        <w:rPr>
+          <w:sz w:val="28"/>
+          <w:szCs w:val="28"/>
+          <w:lang w:val="pt-PT"/>
+        </w:rPr>
+        <w:t xml:space="preserve">é identificada </w:t>
+      </w:r>
+      <w:proofErr w:type="gramStart"/>
+      <w:r>
+        <w:rPr>
+          <w:sz w:val="28"/>
+          <w:szCs w:val="28"/>
+          <w:lang w:val="pt-PT"/>
+        </w:rPr>
+        <w:t>pelo par requisição/exemplar</w:t>
+      </w:r>
+      <w:proofErr w:type="gramEnd"/>
+      <w:r>
+        <w:rPr>
+          <w:sz w:val="28"/>
+          <w:szCs w:val="28"/>
+          <w:lang w:val="pt-PT"/>
+        </w:rPr>
+        <w:t xml:space="preserve">, o seu identificador será a combinação dos identificadores das relações associadas, sendo necessário implementar a restrição </w:t>
+      </w:r>
+      <w:r>
+        <w:rPr>
+          <w:sz w:val="28"/>
+          <w:szCs w:val="28"/>
+          <w:lang w:val="pt-PT"/>
+        </w:rPr>
         <w:t>PRIMARY KEY (</w:t>
       </w:r>
       <w:proofErr w:type="spellStart"/>
@@ -13349,15 +15056,14 @@
         </w:rPr>
         <w:t>)</w:t>
       </w:r>
-    </w:p>
-    <w:p>
-      <w:pPr>
-        <w:rPr>
-          <w:sz w:val="28"/>
-          <w:szCs w:val="28"/>
-          <w:lang w:val="pt-PT"/>
-        </w:rPr>
-      </w:pPr>
+      <w:r>
+        <w:rPr>
+          <w:sz w:val="28"/>
+          <w:szCs w:val="28"/>
+          <w:lang w:val="pt-PT"/>
+        </w:rPr>
+        <w:t>.</w:t>
+      </w:r>
     </w:p>
     <w:sectPr>
       <w:pgSz w:w="11906" w:h="16838"/>
@@ -14198,7 +15904,6 @@
   <w:style w:type="character" w:default="1" w:styleId="DefaultParagraphFont">
     <w:name w:val="Default Paragraph Font"/>
     <w:uiPriority w:val="1"/>
-    <w:semiHidden/>
     <w:unhideWhenUsed/>
   </w:style>
   <w:style w:type="table" w:default="1" w:styleId="TableNormal">

</xml_diff>